<commit_message>
Caractere pour les étoiles dans la classe Star
</commit_message>
<xml_diff>
--- a/Christopher_Ristic_Rapport.docx
+++ b/Christopher_Ristic_Rapport.docx
@@ -153,7 +153,7 @@
         </w:rPr>
         <w:fldChar w:fldCharType="separate"/>
       </w:r>
-      <w:hyperlink w:anchor="_Toc189831505" w:history="1">
+      <w:hyperlink w:anchor="_Toc191362636" w:history="1">
         <w:r>
           <w:rPr>
             <w:rStyle w:val="Lienhypertexte"/>
@@ -201,7 +201,7 @@
             <w:noProof/>
             <w:webHidden/>
           </w:rPr>
-          <w:instrText xml:space="preserve"> PAGEREF _Toc189831505 \h </w:instrText>
+          <w:instrText xml:space="preserve"> PAGEREF _Toc191362636 \h </w:instrText>
         </w:r>
         <w:r>
           <w:rPr>
@@ -249,7 +249,7 @@
           <w14:ligatures w14:val="standardContextual"/>
         </w:rPr>
       </w:pPr>
-      <w:hyperlink w:anchor="_Toc189831506" w:history="1">
+      <w:hyperlink w:anchor="_Toc191362637" w:history="1">
         <w:r>
           <w:rPr>
             <w:rStyle w:val="Lienhypertexte"/>
@@ -295,7 +295,7 @@
             <w:noProof/>
             <w:webHidden/>
           </w:rPr>
-          <w:instrText xml:space="preserve"> PAGEREF _Toc189831506 \h </w:instrText>
+          <w:instrText xml:space="preserve"> PAGEREF _Toc191362637 \h </w:instrText>
         </w:r>
         <w:r>
           <w:rPr>
@@ -345,7 +345,7 @@
           <w14:ligatures w14:val="standardContextual"/>
         </w:rPr>
       </w:pPr>
-      <w:hyperlink w:anchor="_Toc189831507" w:history="1">
+      <w:hyperlink w:anchor="_Toc191362638" w:history="1">
         <w:r>
           <w:rPr>
             <w:rStyle w:val="Lienhypertexte"/>
@@ -393,7 +393,7 @@
             <w:noProof/>
             <w:webHidden/>
           </w:rPr>
-          <w:instrText xml:space="preserve"> PAGEREF _Toc189831507 \h </w:instrText>
+          <w:instrText xml:space="preserve"> PAGEREF _Toc191362638 \h </w:instrText>
         </w:r>
         <w:r>
           <w:rPr>
@@ -441,7 +441,7 @@
           <w14:ligatures w14:val="standardContextual"/>
         </w:rPr>
       </w:pPr>
-      <w:hyperlink w:anchor="_Toc189831508" w:history="1">
+      <w:hyperlink w:anchor="_Toc191362639" w:history="1">
         <w:r>
           <w:rPr>
             <w:rStyle w:val="Lienhypertexte"/>
@@ -487,7 +487,7 @@
             <w:noProof/>
             <w:webHidden/>
           </w:rPr>
-          <w:instrText xml:space="preserve"> PAGEREF _Toc189831508 \h </w:instrText>
+          <w:instrText xml:space="preserve"> PAGEREF _Toc191362639 \h </w:instrText>
         </w:r>
         <w:r>
           <w:rPr>
@@ -535,7 +535,7 @@
           <w14:ligatures w14:val="standardContextual"/>
         </w:rPr>
       </w:pPr>
-      <w:hyperlink w:anchor="_Toc189831509" w:history="1">
+      <w:hyperlink w:anchor="_Toc191362640" w:history="1">
         <w:r>
           <w:rPr>
             <w:rStyle w:val="Lienhypertexte"/>
@@ -581,7 +581,7 @@
             <w:noProof/>
             <w:webHidden/>
           </w:rPr>
-          <w:instrText xml:space="preserve"> PAGEREF _Toc189831509 \h </w:instrText>
+          <w:instrText xml:space="preserve"> PAGEREF _Toc191362640 \h </w:instrText>
         </w:r>
         <w:r>
           <w:rPr>
@@ -629,7 +629,7 @@
           <w14:ligatures w14:val="standardContextual"/>
         </w:rPr>
       </w:pPr>
-      <w:hyperlink w:anchor="_Toc189831510" w:history="1">
+      <w:hyperlink w:anchor="_Toc191362641" w:history="1">
         <w:r>
           <w:rPr>
             <w:rStyle w:val="Lienhypertexte"/>
@@ -675,7 +675,7 @@
             <w:noProof/>
             <w:webHidden/>
           </w:rPr>
-          <w:instrText xml:space="preserve"> PAGEREF _Toc189831510 \h </w:instrText>
+          <w:instrText xml:space="preserve"> PAGEREF _Toc191362641 \h </w:instrText>
         </w:r>
         <w:r>
           <w:rPr>
@@ -723,7 +723,7 @@
           <w14:ligatures w14:val="standardContextual"/>
         </w:rPr>
       </w:pPr>
-      <w:hyperlink w:anchor="_Toc189831511" w:history="1">
+      <w:hyperlink w:anchor="_Toc191362642" w:history="1">
         <w:r>
           <w:rPr>
             <w:rStyle w:val="Lienhypertexte"/>
@@ -769,7 +769,7 @@
             <w:noProof/>
             <w:webHidden/>
           </w:rPr>
-          <w:instrText xml:space="preserve"> PAGEREF _Toc189831511 \h </w:instrText>
+          <w:instrText xml:space="preserve"> PAGEREF _Toc191362642 \h </w:instrText>
         </w:r>
         <w:r>
           <w:rPr>
@@ -819,7 +819,7 @@
           <w14:ligatures w14:val="standardContextual"/>
         </w:rPr>
       </w:pPr>
-      <w:hyperlink w:anchor="_Toc189831512" w:history="1">
+      <w:hyperlink w:anchor="_Toc191362643" w:history="1">
         <w:r>
           <w:rPr>
             <w:rStyle w:val="Lienhypertexte"/>
@@ -867,7 +867,7 @@
             <w:noProof/>
             <w:webHidden/>
           </w:rPr>
-          <w:instrText xml:space="preserve"> PAGEREF _Toc189831512 \h </w:instrText>
+          <w:instrText xml:space="preserve"> PAGEREF _Toc191362643 \h </w:instrText>
         </w:r>
         <w:r>
           <w:rPr>
@@ -917,7 +917,7 @@
           <w14:ligatures w14:val="standardContextual"/>
         </w:rPr>
       </w:pPr>
-      <w:hyperlink w:anchor="_Toc189831513" w:history="1">
+      <w:hyperlink w:anchor="_Toc191362644" w:history="1">
         <w:r>
           <w:rPr>
             <w:rStyle w:val="Lienhypertexte"/>
@@ -965,7 +965,7 @@
             <w:noProof/>
             <w:webHidden/>
           </w:rPr>
-          <w:instrText xml:space="preserve"> PAGEREF _Toc189831513 \h </w:instrText>
+          <w:instrText xml:space="preserve"> PAGEREF _Toc191362644 \h </w:instrText>
         </w:r>
         <w:r>
           <w:rPr>
@@ -1015,7 +1015,7 @@
           <w14:ligatures w14:val="standardContextual"/>
         </w:rPr>
       </w:pPr>
-      <w:hyperlink w:anchor="_Toc189831514" w:history="1">
+      <w:hyperlink w:anchor="_Toc191362645" w:history="1">
         <w:r>
           <w:rPr>
             <w:rStyle w:val="Lienhypertexte"/>
@@ -1063,7 +1063,7 @@
             <w:noProof/>
             <w:webHidden/>
           </w:rPr>
-          <w:instrText xml:space="preserve"> PAGEREF _Toc189831514 \h </w:instrText>
+          <w:instrText xml:space="preserve"> PAGEREF _Toc191362645 \h </w:instrText>
         </w:r>
         <w:r>
           <w:rPr>
@@ -1113,7 +1113,7 @@
           <w14:ligatures w14:val="standardContextual"/>
         </w:rPr>
       </w:pPr>
-      <w:hyperlink w:anchor="_Toc189831515" w:history="1">
+      <w:hyperlink w:anchor="_Toc191362646" w:history="1">
         <w:r>
           <w:rPr>
             <w:rStyle w:val="Lienhypertexte"/>
@@ -1161,7 +1161,7 @@
             <w:noProof/>
             <w:webHidden/>
           </w:rPr>
-          <w:instrText xml:space="preserve"> PAGEREF _Toc189831515 \h </w:instrText>
+          <w:instrText xml:space="preserve"> PAGEREF _Toc191362646 \h </w:instrText>
         </w:r>
         <w:r>
           <w:rPr>
@@ -1209,7 +1209,7 @@
           <w14:ligatures w14:val="standardContextual"/>
         </w:rPr>
       </w:pPr>
-      <w:hyperlink w:anchor="_Toc189831516" w:history="1">
+      <w:hyperlink w:anchor="_Toc191362647" w:history="1">
         <w:r>
           <w:rPr>
             <w:rStyle w:val="Lienhypertexte"/>
@@ -1255,7 +1255,7 @@
             <w:noProof/>
             <w:webHidden/>
           </w:rPr>
-          <w:instrText xml:space="preserve"> PAGEREF _Toc189831516 \h </w:instrText>
+          <w:instrText xml:space="preserve"> PAGEREF _Toc191362647 \h </w:instrText>
         </w:r>
         <w:r>
           <w:rPr>
@@ -1303,7 +1303,7 @@
           <w14:ligatures w14:val="standardContextual"/>
         </w:rPr>
       </w:pPr>
-      <w:hyperlink w:anchor="_Toc189831517" w:history="1">
+      <w:hyperlink w:anchor="_Toc191362648" w:history="1">
         <w:r>
           <w:rPr>
             <w:rStyle w:val="Lienhypertexte"/>
@@ -1349,7 +1349,7 @@
             <w:noProof/>
             <w:webHidden/>
           </w:rPr>
-          <w:instrText xml:space="preserve"> PAGEREF _Toc189831517 \h </w:instrText>
+          <w:instrText xml:space="preserve"> PAGEREF _Toc191362648 \h </w:instrText>
         </w:r>
         <w:r>
           <w:rPr>
@@ -1399,7 +1399,7 @@
           <w14:ligatures w14:val="standardContextual"/>
         </w:rPr>
       </w:pPr>
-      <w:hyperlink w:anchor="_Toc189831518" w:history="1">
+      <w:hyperlink w:anchor="_Toc191362649" w:history="1">
         <w:r>
           <w:rPr>
             <w:rStyle w:val="Lienhypertexte"/>
@@ -1447,7 +1447,7 @@
             <w:noProof/>
             <w:webHidden/>
           </w:rPr>
-          <w:instrText xml:space="preserve"> PAGEREF _Toc189831518 \h </w:instrText>
+          <w:instrText xml:space="preserve"> PAGEREF _Toc191362649 \h </w:instrText>
         </w:r>
         <w:r>
           <w:rPr>
@@ -1495,7 +1495,7 @@
           <w14:ligatures w14:val="standardContextual"/>
         </w:rPr>
       </w:pPr>
-      <w:hyperlink w:anchor="_Toc189831519" w:history="1">
+      <w:hyperlink w:anchor="_Toc191362650" w:history="1">
         <w:r>
           <w:rPr>
             <w:rStyle w:val="Lienhypertexte"/>
@@ -1541,7 +1541,7 @@
             <w:noProof/>
             <w:webHidden/>
           </w:rPr>
-          <w:instrText xml:space="preserve"> PAGEREF _Toc189831519 \h </w:instrText>
+          <w:instrText xml:space="preserve"> PAGEREF _Toc191362650 \h </w:instrText>
         </w:r>
         <w:r>
           <w:rPr>
@@ -1589,7 +1589,7 @@
           <w14:ligatures w14:val="standardContextual"/>
         </w:rPr>
       </w:pPr>
-      <w:hyperlink w:anchor="_Toc189831520" w:history="1">
+      <w:hyperlink w:anchor="_Toc191362651" w:history="1">
         <w:r>
           <w:rPr>
             <w:rStyle w:val="Lienhypertexte"/>
@@ -1635,7 +1635,105 @@
             <w:noProof/>
             <w:webHidden/>
           </w:rPr>
-          <w:instrText xml:space="preserve"> PAGEREF _Toc189831520 \h </w:instrText>
+          <w:instrText xml:space="preserve"> PAGEREF _Toc191362651 \h </w:instrText>
+        </w:r>
+        <w:r>
+          <w:rPr>
+            <w:noProof/>
+            <w:webHidden/>
+          </w:rPr>
+        </w:r>
+        <w:r>
+          <w:rPr>
+            <w:noProof/>
+            <w:webHidden/>
+          </w:rPr>
+          <w:fldChar w:fldCharType="separate"/>
+        </w:r>
+        <w:r>
+          <w:rPr>
+            <w:noProof/>
+            <w:webHidden/>
+          </w:rPr>
+          <w:t>5</w:t>
+        </w:r>
+        <w:r>
+          <w:rPr>
+            <w:noProof/>
+            <w:webHidden/>
+          </w:rPr>
+          <w:fldChar w:fldCharType="end"/>
+        </w:r>
+      </w:hyperlink>
+    </w:p>
+    <w:p>
+      <w:pPr>
+        <w:pStyle w:val="TM10"/>
+        <w:tabs>
+          <w:tab w:val="left" w:pos="400"/>
+          <w:tab w:val="right" w:leader="dot" w:pos="9060"/>
+        </w:tabs>
+        <w:rPr>
+          <w:rFonts w:eastAsiaTheme="minorEastAsia" w:cstheme="minorBidi"/>
+          <w:b w:val="0"/>
+          <w:bCs w:val="0"/>
+          <w:caps w:val="0"/>
+          <w:noProof/>
+          <w:kern w:val="2"/>
+          <w:sz w:val="22"/>
+          <w:szCs w:val="22"/>
+          <w14:ligatures w14:val="standardContextual"/>
+        </w:rPr>
+      </w:pPr>
+      <w:hyperlink w:anchor="_Toc191362652" w:history="1">
+        <w:r>
+          <w:rPr>
+            <w:rStyle w:val="Lienhypertexte"/>
+            <w:noProof/>
+          </w:rPr>
+          <w:t>8</w:t>
+        </w:r>
+        <w:r>
+          <w:rPr>
+            <w:rFonts w:eastAsiaTheme="minorEastAsia" w:cstheme="minorBidi"/>
+            <w:b w:val="0"/>
+            <w:bCs w:val="0"/>
+            <w:caps w:val="0"/>
+            <w:noProof/>
+            <w:kern w:val="2"/>
+            <w:sz w:val="22"/>
+            <w:szCs w:val="22"/>
+            <w14:ligatures w14:val="standardContextual"/>
+          </w:rPr>
+          <w:tab/>
+        </w:r>
+        <w:r>
+          <w:rPr>
+            <w:rStyle w:val="Lienhypertexte"/>
+            <w:noProof/>
+          </w:rPr>
+          <w:t>Audio</w:t>
+        </w:r>
+        <w:r>
+          <w:rPr>
+            <w:noProof/>
+            <w:webHidden/>
+          </w:rPr>
+          <w:tab/>
+        </w:r>
+        <w:r>
+          <w:rPr>
+            <w:noProof/>
+            <w:webHidden/>
+          </w:rPr>
+          <w:fldChar w:fldCharType="begin"/>
+        </w:r>
+        <w:r>
+          <w:rPr>
+            <w:noProof/>
+            <w:webHidden/>
+          </w:rPr>
+          <w:instrText xml:space="preserve"> PAGEREF _Toc191362652 \h </w:instrText>
         </w:r>
         <w:r>
           <w:rPr>
@@ -1720,7 +1818,7 @@
       <w:pPr>
         <w:pStyle w:val="Titre1"/>
       </w:pPr>
-      <w:bookmarkStart w:id="1" w:name="_Toc189831505"/>
+      <w:bookmarkStart w:id="1" w:name="_Toc191362636"/>
       <w:r>
         <w:lastRenderedPageBreak/>
         <w:t>Introduction</w:t>
@@ -1732,7 +1830,7 @@
       <w:pPr>
         <w:pStyle w:val="Titre2"/>
       </w:pPr>
-      <w:bookmarkStart w:id="2" w:name="_Toc189831506"/>
+      <w:bookmarkStart w:id="2" w:name="_Toc191362637"/>
       <w:r>
         <w:t>Objectif</w:t>
       </w:r>
@@ -1838,7 +1936,7 @@
       <w:pPr>
         <w:pStyle w:val="Titre1"/>
       </w:pPr>
-      <w:bookmarkStart w:id="3" w:name="_Toc189831507"/>
+      <w:bookmarkStart w:id="3" w:name="_Toc191362638"/>
       <w:r>
         <w:t>Début du raisonnement POO</w:t>
       </w:r>
@@ -1865,7 +1963,7 @@
       <w:pPr>
         <w:pStyle w:val="Titre2"/>
       </w:pPr>
-      <w:bookmarkStart w:id="4" w:name="_Toc189831508"/>
+      <w:bookmarkStart w:id="4" w:name="_Toc191362639"/>
       <w:r>
         <w:t>Classes</w:t>
       </w:r>
@@ -1957,7 +2055,7 @@
       </w:pPr>
       <w:bookmarkStart w:id="5" w:name="_Ref188528594"/>
       <w:bookmarkStart w:id="6" w:name="_Ref188528722"/>
-      <w:bookmarkStart w:id="7" w:name="_Toc189831509"/>
+      <w:bookmarkStart w:id="7" w:name="_Toc191362640"/>
       <w:r>
         <w:t>Interfaces</w:t>
       </w:r>
@@ -2165,7 +2263,7 @@
       <w:pPr>
         <w:pStyle w:val="Titre2"/>
       </w:pPr>
-      <w:bookmarkStart w:id="8" w:name="_Toc189831510"/>
+      <w:bookmarkStart w:id="8" w:name="_Toc191362641"/>
       <w:r>
         <w:t xml:space="preserve">Pattern </w:t>
       </w:r>
@@ -2187,7 +2285,7 @@
         <mc:AlternateContent>
           <mc:Choice Requires="wpg">
             <w:drawing>
-              <wp:anchor distT="0" distB="0" distL="114300" distR="114300" simplePos="0" relativeHeight="251660288" behindDoc="1" locked="0" layoutInCell="1" allowOverlap="1" wp14:anchorId="1BDBD347" wp14:editId="7DAAB4EC">
+              <wp:anchor distT="0" distB="0" distL="114300" distR="114300" simplePos="0" relativeHeight="251659264" behindDoc="1" locked="0" layoutInCell="1" allowOverlap="1" wp14:anchorId="1BDBD347" wp14:editId="144D919A">
                 <wp:simplePos x="0" y="0"/>
                 <wp:positionH relativeFrom="margin">
                   <wp:align>right</wp:align>
@@ -2270,6 +2368,7 @@
                                 </w:rPr>
                               </w:pPr>
                               <w:bookmarkStart w:id="9" w:name="_Ref188101239"/>
+                              <w:bookmarkStart w:id="10" w:name="_Toc191372206"/>
                               <w:r>
                                 <w:t xml:space="preserve">Figure </w:t>
                               </w:r>
@@ -2289,6 +2388,7 @@
                                 <w:t>matching</w:t>
                               </w:r>
                               <w:bookmarkEnd w:id="9"/>
+                              <w:bookmarkEnd w:id="10"/>
                               <w:proofErr w:type="spellEnd"/>
                             </w:p>
                           </w:txbxContent>
@@ -2314,7 +2414,7 @@
           </mc:Choice>
           <mc:Fallback>
             <w:pict>
-              <v:group w14:anchorId="1BDBD347" id="Groupe 1" o:spid="_x0000_s1026" style="position:absolute;left:0;text-align:left;margin-left:124.45pt;margin-top:4.3pt;width:175.65pt;height:69.35pt;z-index:-251656192;mso-position-horizontal:right;mso-position-horizontal-relative:margin;mso-width-relative:margin;mso-height-relative:margin" coordsize="22307,8807" o:gfxdata="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">
+              <v:group w14:anchorId="1BDBD347" id="Groupe 1" o:spid="_x0000_s1026" style="position:absolute;left:0;text-align:left;margin-left:124.45pt;margin-top:4.3pt;width:175.65pt;height:69.35pt;z-index:-251657216;mso-position-horizontal:right;mso-position-horizontal-relative:margin;mso-width-relative:margin;mso-height-relative:margin" coordsize="22307,8807" o:gfxdata="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">
                 <v:shape id="Image 1" o:spid="_x0000_s1027" type="#_x0000_t75" alt="Une image contenant texte, Police, capture d’écran, ligne" style="position:absolute;width:22307;height:6223;visibility:visible;mso-wrap-style:square" o:gfxdata="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">
                   <v:imagedata r:id="rId12" o:title="Une image contenant texte, Police, capture d’écran, ligne"/>
                 </v:shape>
@@ -2333,7 +2433,8 @@
                             <w:sz w:val="20"/>
                           </w:rPr>
                         </w:pPr>
-                        <w:bookmarkStart w:id="10" w:name="_Ref188101239"/>
+                        <w:bookmarkStart w:id="11" w:name="_Ref188101239"/>
+                        <w:bookmarkStart w:id="12" w:name="_Toc191372206"/>
                         <w:r>
                           <w:t xml:space="preserve">Figure </w:t>
                         </w:r>
@@ -2352,7 +2453,8 @@
                         <w:r>
                           <w:t>matching</w:t>
                         </w:r>
-                        <w:bookmarkEnd w:id="10"/>
+                        <w:bookmarkEnd w:id="11"/>
+                        <w:bookmarkEnd w:id="12"/>
                         <w:proofErr w:type="spellEnd"/>
                       </w:p>
                     </w:txbxContent>
@@ -2503,11 +2605,11 @@
       <w:pPr>
         <w:pStyle w:val="Titre2"/>
       </w:pPr>
-      <w:bookmarkStart w:id="11" w:name="_Toc189831511"/>
+      <w:bookmarkStart w:id="13" w:name="_Toc191362642"/>
       <w:r>
         <w:t>Polymorphisme</w:t>
       </w:r>
-      <w:bookmarkEnd w:id="11"/>
+      <w:bookmarkEnd w:id="13"/>
     </w:p>
     <w:p>
       <w:pPr>
@@ -2564,11 +2666,11 @@
       <w:pPr>
         <w:pStyle w:val="Titre1"/>
       </w:pPr>
-      <w:bookmarkStart w:id="12" w:name="_Toc189831512"/>
+      <w:bookmarkStart w:id="14" w:name="_Toc191362643"/>
       <w:r>
         <w:t>Game</w:t>
       </w:r>
-      <w:bookmarkEnd w:id="12"/>
+      <w:bookmarkEnd w:id="14"/>
     </w:p>
     <w:p>
       <w:pPr>
@@ -2593,11 +2695,11 @@
       <w:pPr>
         <w:pStyle w:val="Titre1"/>
       </w:pPr>
-      <w:bookmarkStart w:id="13" w:name="_Toc189831513"/>
+      <w:bookmarkStart w:id="15" w:name="_Toc191362644"/>
       <w:r>
         <w:t>Game Manager</w:t>
       </w:r>
-      <w:bookmarkEnd w:id="13"/>
+      <w:bookmarkEnd w:id="15"/>
     </w:p>
     <w:p>
       <w:pPr>
@@ -2669,13 +2771,13 @@
       <w:pPr>
         <w:pStyle w:val="Titre1"/>
       </w:pPr>
-      <w:bookmarkStart w:id="14" w:name="_Toc189831514"/>
+      <w:bookmarkStart w:id="16" w:name="_Toc191362645"/>
       <w:r>
         <w:rPr>
           <w:noProof/>
         </w:rPr>
         <w:drawing>
-          <wp:anchor distT="0" distB="0" distL="114300" distR="114300" simplePos="0" relativeHeight="251664384" behindDoc="0" locked="0" layoutInCell="1" allowOverlap="1" wp14:anchorId="162F618E" wp14:editId="0FD8A171">
+          <wp:anchor distT="0" distB="0" distL="114300" distR="114300" simplePos="0" relativeHeight="251663360" behindDoc="0" locked="0" layoutInCell="1" allowOverlap="1" wp14:anchorId="162F618E" wp14:editId="41790C73">
             <wp:simplePos x="0" y="0"/>
             <wp:positionH relativeFrom="column">
               <wp:posOffset>3910026</wp:posOffset>
@@ -2733,7 +2835,7 @@
       <w:r>
         <w:t>player</w:t>
       </w:r>
-      <w:bookmarkEnd w:id="14"/>
+      <w:bookmarkEnd w:id="16"/>
     </w:p>
     <w:p>
       <w:pPr>
@@ -2790,21 +2892,21 @@
       <w:pPr>
         <w:pStyle w:val="Titre1"/>
       </w:pPr>
-      <w:bookmarkStart w:id="15" w:name="_Toc189831515"/>
+      <w:bookmarkStart w:id="17" w:name="_Toc191362646"/>
       <w:r>
         <w:t>Building</w:t>
       </w:r>
-      <w:bookmarkEnd w:id="15"/>
+      <w:bookmarkEnd w:id="17"/>
     </w:p>
     <w:p>
       <w:pPr>
         <w:pStyle w:val="Titre2"/>
       </w:pPr>
-      <w:bookmarkStart w:id="16" w:name="_Toc189831516"/>
+      <w:bookmarkStart w:id="18" w:name="_Toc191362647"/>
       <w:r>
         <w:t>Affichage</w:t>
       </w:r>
-      <w:bookmarkEnd w:id="16"/>
+      <w:bookmarkEnd w:id="18"/>
     </w:p>
     <w:p>
       <w:pPr>
@@ -2826,7 +2928,7 @@
           <w:noProof/>
         </w:rPr>
         <w:drawing>
-          <wp:anchor distT="0" distB="0" distL="114300" distR="114300" simplePos="0" relativeHeight="251662336" behindDoc="1" locked="0" layoutInCell="1" allowOverlap="1" wp14:anchorId="32DBD0C0" wp14:editId="4FBEFA0B">
+          <wp:anchor distT="0" distB="0" distL="114300" distR="114300" simplePos="0" relativeHeight="251661312" behindDoc="1" locked="0" layoutInCell="1" allowOverlap="1" wp14:anchorId="32DBD0C0" wp14:editId="7ED76FC6">
             <wp:simplePos x="0" y="0"/>
             <wp:positionH relativeFrom="column">
               <wp:posOffset>2251433</wp:posOffset>
@@ -2898,12 +3000,12 @@
       <w:pPr>
         <w:pStyle w:val="Titre2"/>
       </w:pPr>
-      <w:bookmarkStart w:id="17" w:name="_Toc189831517"/>
+      <w:bookmarkStart w:id="19" w:name="_Toc191362648"/>
       <w:r>
         <w:lastRenderedPageBreak/>
         <w:t>Collision et dégâts</w:t>
       </w:r>
-      <w:bookmarkEnd w:id="17"/>
+      <w:bookmarkEnd w:id="19"/>
       <w:r>
         <w:tab/>
       </w:r>
@@ -2975,21 +3077,21 @@
       <w:pPr>
         <w:pStyle w:val="Titre1"/>
       </w:pPr>
-      <w:bookmarkStart w:id="18" w:name="_Toc189831518"/>
+      <w:bookmarkStart w:id="20" w:name="_Toc191362649"/>
       <w:r>
         <w:t>Ball</w:t>
       </w:r>
-      <w:bookmarkEnd w:id="18"/>
+      <w:bookmarkEnd w:id="20"/>
     </w:p>
     <w:p>
       <w:pPr>
         <w:pStyle w:val="Titre2"/>
       </w:pPr>
-      <w:bookmarkStart w:id="19" w:name="_Toc189831519"/>
+      <w:bookmarkStart w:id="21" w:name="_Toc191362650"/>
       <w:r>
         <w:t>Affichage</w:t>
       </w:r>
-      <w:bookmarkEnd w:id="19"/>
+      <w:bookmarkEnd w:id="21"/>
     </w:p>
     <w:p>
       <w:pPr>
@@ -3000,7 +3102,7 @@
           <w:noProof/>
         </w:rPr>
         <w:drawing>
-          <wp:anchor distT="0" distB="0" distL="114300" distR="114300" simplePos="0" relativeHeight="251663360" behindDoc="0" locked="0" layoutInCell="1" allowOverlap="1" wp14:anchorId="6E15D4DA" wp14:editId="3AFD1CAE">
+          <wp:anchor distT="0" distB="0" distL="114300" distR="114300" simplePos="0" relativeHeight="251662336" behindDoc="0" locked="0" layoutInCell="1" allowOverlap="1" wp14:anchorId="6E15D4DA" wp14:editId="29E7ECED">
             <wp:simplePos x="0" y="0"/>
             <wp:positionH relativeFrom="column">
               <wp:posOffset>2804298</wp:posOffset>
@@ -3093,11 +3195,11 @@
       <w:pPr>
         <w:pStyle w:val="Titre2"/>
       </w:pPr>
-      <w:bookmarkStart w:id="20" w:name="_Toc189831520"/>
+      <w:bookmarkStart w:id="22" w:name="_Toc191362651"/>
       <w:r>
         <w:t>Simulation</w:t>
       </w:r>
-      <w:bookmarkEnd w:id="20"/>
+      <w:bookmarkEnd w:id="22"/>
     </w:p>
     <w:p>
       <w:pPr>
@@ -3330,15 +3432,620 @@
     <w:p>
       <w:pPr>
         <w:pStyle w:val="Titre1"/>
+      </w:pPr>
+      <w:bookmarkStart w:id="23" w:name="_Toc191362652"/>
+      <w:r>
+        <w:t>Audio</w:t>
+      </w:r>
+      <w:bookmarkEnd w:id="23"/>
+    </w:p>
+    <w:p>
+      <w:pPr>
+        <w:pStyle w:val="Corpsdetexte"/>
+      </w:pPr>
+      <w:r>
+        <w:t xml:space="preserve">Pour améliorer l’expérience utilisateur, il y a plusieurs sons dans le jeu. </w:t>
+      </w:r>
+      <w:r>
+        <w:t xml:space="preserve">J’utilise la classe </w:t>
+      </w:r>
+      <w:proofErr w:type="spellStart"/>
+      <w:r>
+        <w:rPr>
+          <w:b/>
+          <w:bCs/>
+        </w:rPr>
+        <w:t>SoundPlayer</w:t>
+      </w:r>
+      <w:proofErr w:type="spellEnd"/>
+      <w:r>
+        <w:t xml:space="preserve"> qui appartient à la bibliothèque </w:t>
+      </w:r>
+      <w:proofErr w:type="spellStart"/>
+      <w:r>
+        <w:rPr>
+          <w:b/>
+          <w:bCs/>
+        </w:rPr>
+        <w:t>System.Media</w:t>
+      </w:r>
+      <w:proofErr w:type="spellEnd"/>
+      <w:r>
+        <w:t>. Elle permet de jouer un fichier audio à la fois. Si une lecture est en cours, elle sera coupée et la suivante sera jouée.</w:t>
+      </w:r>
+    </w:p>
+    <w:p>
+      <w:pPr>
+        <w:pStyle w:val="Corpsdetexte"/>
+      </w:pPr>
+      <w:r>
+        <w:t xml:space="preserve">Il faut faire attention de l’utiliser via le mot-clé </w:t>
+      </w:r>
+      <w:proofErr w:type="spellStart"/>
+      <w:r>
+        <w:rPr>
+          <w:b/>
+          <w:bCs/>
+        </w:rPr>
+        <w:t>using</w:t>
+      </w:r>
+      <w:proofErr w:type="spellEnd"/>
+      <w:r>
+        <w:t xml:space="preserve">, qui fait automatiquement appel au </w:t>
+      </w:r>
+      <w:proofErr w:type="spellStart"/>
+      <w:r>
+        <w:t>garbage</w:t>
+      </w:r>
+      <w:proofErr w:type="spellEnd"/>
+      <w:r>
+        <w:t xml:space="preserve"> collector. Toutefois, si l’on crée un lecteur, il ne faut pas oublier d’utiliser la méthode </w:t>
+      </w:r>
+      <w:r>
+        <w:rPr>
+          <w:b/>
+          <w:bCs/>
+        </w:rPr>
+        <w:t>Dispose()</w:t>
+      </w:r>
+      <w:r>
+        <w:rPr>
+          <w:b/>
+          <w:bCs/>
+        </w:rPr>
+        <w:t xml:space="preserve"> </w:t>
+      </w:r>
+      <w:r>
+        <w:t>avant de créer un nouveau lecteur pour éviter une potentielle fuite de mémoire.</w:t>
+      </w:r>
+    </w:p>
+    <w:p>
+      <w:pPr>
+        <w:pStyle w:val="Titre2"/>
+      </w:pPr>
+      <w:r>
+        <w:t xml:space="preserve">Autre solution </w:t>
+      </w:r>
+    </w:p>
+    <w:p>
+      <w:pPr>
+        <w:pStyle w:val="Corpsdetexte"/>
+      </w:pPr>
+      <w:r>
+        <w:t xml:space="preserve">Dans le cas où l’on voudrait jouer plusieurs sons en même temps, et avoir une musique d’ambiance, il faut utiliser la bibliothèque </w:t>
+      </w:r>
+      <w:proofErr w:type="spellStart"/>
+      <w:r>
+        <w:rPr>
+          <w:b/>
+          <w:bCs/>
+        </w:rPr>
+        <w:t>WMPLib</w:t>
+      </w:r>
+      <w:proofErr w:type="spellEnd"/>
+      <w:r>
+        <w:t>.</w:t>
+      </w:r>
+      <w:r>
+        <w:t xml:space="preserve"> On peut la rajouter dans les références de la manière </w:t>
+      </w:r>
+      <w:proofErr w:type="spellStart"/>
+      <w:r>
+        <w:t>suviante</w:t>
+      </w:r>
+      <w:proofErr w:type="spellEnd"/>
+      <w:r>
+        <w:t xml:space="preserve"> </w:t>
+      </w:r>
+      <w:r>
+        <w:t xml:space="preserve">(voir </w:t>
+      </w:r>
+      <w:r>
+        <w:rPr>
+          <w:b/>
+          <w:bCs/>
+        </w:rPr>
+        <w:fldChar w:fldCharType="begin"/>
+      </w:r>
+      <w:r>
+        <w:rPr>
+          <w:b/>
+          <w:bCs/>
+        </w:rPr>
+        <w:instrText xml:space="preserve"> REF _Ref191367023 \h </w:instrText>
+      </w:r>
+      <w:r>
+        <w:rPr>
+          <w:b/>
+          <w:bCs/>
+        </w:rPr>
+      </w:r>
+      <w:r>
+        <w:rPr>
+          <w:b/>
+          <w:bCs/>
+        </w:rPr>
+        <w:fldChar w:fldCharType="separate"/>
+      </w:r>
+      <w:r>
+        <w:t xml:space="preserve">Figure </w:t>
+      </w:r>
+      <w:r>
+        <w:rPr>
+          <w:noProof/>
+        </w:rPr>
+        <w:t>2</w:t>
+      </w:r>
+      <w:r>
+        <w:t>: Windows Media Player</w:t>
+      </w:r>
+      <w:r>
+        <w:rPr>
+          <w:b/>
+          <w:bCs/>
+        </w:rPr>
+        <w:fldChar w:fldCharType="end"/>
+      </w:r>
+      <w:r>
+        <w:t>)</w:t>
+      </w:r>
+      <w:r>
+        <w:t xml:space="preserve"> : </w:t>
+      </w:r>
+    </w:p>
+    <w:p>
+      <w:pPr>
+        <w:pStyle w:val="Corpsdetexte"/>
+        <w:rPr>
+          <w:b/>
+          <w:bCs/>
+        </w:rPr>
+      </w:pPr>
+      <w:r>
+        <w:rPr>
+          <w:b/>
+          <w:bCs/>
+        </w:rPr>
+        <w:t>Gestionnaire de références</w:t>
+      </w:r>
+      <w:r>
+        <w:t xml:space="preserve"> &gt; </w:t>
+      </w:r>
+      <w:r>
+        <w:rPr>
+          <w:b/>
+          <w:bCs/>
+        </w:rPr>
+        <w:t>Onglet COM</w:t>
+      </w:r>
+      <w:r>
+        <w:t xml:space="preserve"> &gt; </w:t>
+      </w:r>
+      <w:r>
+        <w:rPr>
+          <w:b/>
+          <w:bCs/>
+        </w:rPr>
+        <w:t>Windows Media Player</w:t>
+      </w:r>
+      <w:r>
+        <w:rPr>
+          <w:b/>
+          <w:bCs/>
+        </w:rPr>
+        <w:t xml:space="preserve"> </w:t>
+      </w:r>
+    </w:p>
+    <w:p>
+      <w:pPr>
+        <w:pStyle w:val="Corpsdetexte"/>
+        <w:rPr>
+          <w:lang w:val="en-US"/>
+        </w:rPr>
+      </w:pPr>
+      <w:r>
+        <w:rPr>
+          <w:noProof/>
+        </w:rPr>
+        <w:lastRenderedPageBreak/>
+        <mc:AlternateContent>
+          <mc:Choice Requires="wpg">
+            <w:drawing>
+              <wp:anchor distT="0" distB="0" distL="114300" distR="114300" simplePos="0" relativeHeight="251667456" behindDoc="0" locked="0" layoutInCell="1" allowOverlap="1" wp14:anchorId="30027D33" wp14:editId="12BE2D09">
+                <wp:simplePos x="0" y="0"/>
+                <wp:positionH relativeFrom="column">
+                  <wp:posOffset>471170</wp:posOffset>
+                </wp:positionH>
+                <wp:positionV relativeFrom="paragraph">
+                  <wp:posOffset>216</wp:posOffset>
+                </wp:positionV>
+                <wp:extent cx="4821555" cy="2863850"/>
+                <wp:effectExtent l="0" t="0" r="0" b="0"/>
+                <wp:wrapSquare wrapText="bothSides"/>
+                <wp:docPr id="5" name="Groupe 5"/>
+                <wp:cNvGraphicFramePr/>
+                <a:graphic xmlns:a="http://schemas.openxmlformats.org/drawingml/2006/main">
+                  <a:graphicData uri="http://schemas.microsoft.com/office/word/2010/wordprocessingGroup">
+                    <wpg:wgp>
+                      <wpg:cNvGrpSpPr/>
+                      <wpg:grpSpPr>
+                        <a:xfrm>
+                          <a:off x="0" y="0"/>
+                          <a:ext cx="4821555" cy="2863850"/>
+                          <a:chOff x="0" y="0"/>
+                          <a:chExt cx="4821555" cy="2863850"/>
+                        </a:xfrm>
+                      </wpg:grpSpPr>
+                      <pic:pic xmlns:pic="http://schemas.openxmlformats.org/drawingml/2006/picture">
+                        <pic:nvPicPr>
+                          <pic:cNvPr id="3" name="Image 3"/>
+                          <pic:cNvPicPr>
+                            <a:picLocks noChangeAspect="1"/>
+                          </pic:cNvPicPr>
+                        </pic:nvPicPr>
+                        <pic:blipFill>
+                          <a:blip r:embed="rId16">
+                            <a:extLst>
+                              <a:ext uri="{28A0092B-C50C-407E-A947-70E740481C1C}">
+                                <a14:useLocalDpi xmlns:a14="http://schemas.microsoft.com/office/drawing/2010/main" val="0"/>
+                              </a:ext>
+                            </a:extLst>
+                          </a:blip>
+                          <a:stretch>
+                            <a:fillRect/>
+                          </a:stretch>
+                        </pic:blipFill>
+                        <pic:spPr>
+                          <a:xfrm>
+                            <a:off x="0" y="0"/>
+                            <a:ext cx="4821555" cy="2531745"/>
+                          </a:xfrm>
+                          <a:prstGeom prst="rect">
+                            <a:avLst/>
+                          </a:prstGeom>
+                        </pic:spPr>
+                      </pic:pic>
+                      <wps:wsp>
+                        <wps:cNvPr id="4" name="Zone de texte 4"/>
+                        <wps:cNvSpPr txBox="1"/>
+                        <wps:spPr>
+                          <a:xfrm>
+                            <a:off x="0" y="2596515"/>
+                            <a:ext cx="4821555" cy="267335"/>
+                          </a:xfrm>
+                          <a:prstGeom prst="rect">
+                            <a:avLst/>
+                          </a:prstGeom>
+                          <a:solidFill>
+                            <a:prstClr val="white"/>
+                          </a:solidFill>
+                          <a:ln>
+                            <a:noFill/>
+                          </a:ln>
+                        </wps:spPr>
+                        <wps:txbx>
+                          <w:txbxContent>
+                            <w:p>
+                              <w:pPr>
+                                <w:pStyle w:val="Lgende"/>
+                                <w:rPr>
+                                  <w:sz w:val="20"/>
+                                  <w:szCs w:val="20"/>
+                                </w:rPr>
+                              </w:pPr>
+                              <w:bookmarkStart w:id="24" w:name="_Ref191367023"/>
+                              <w:bookmarkStart w:id="25" w:name="_Toc191372207"/>
+                              <w:r>
+                                <w:t xml:space="preserve">Figure </w:t>
+                              </w:r>
+                              <w:fldSimple w:instr=" SEQ Figure \* ARABIC ">
+                                <w:r>
+                                  <w:rPr>
+                                    <w:noProof/>
+                                  </w:rPr>
+                                  <w:t>2</w:t>
+                                </w:r>
+                              </w:fldSimple>
+                              <w:r>
+                                <w:t>: Windows Media Player</w:t>
+                              </w:r>
+                              <w:bookmarkEnd w:id="24"/>
+                              <w:bookmarkEnd w:id="25"/>
+                            </w:p>
+                          </w:txbxContent>
+                        </wps:txbx>
+                        <wps:bodyPr rot="0" spcFirstLastPara="0" vertOverflow="overflow" horzOverflow="overflow" vert="horz" wrap="square" lIns="0" tIns="0" rIns="0" bIns="0" numCol="1" spcCol="0" rtlCol="0" fromWordArt="0" anchor="t" anchorCtr="0" forceAA="0" compatLnSpc="1">
+                          <a:prstTxWarp prst="textNoShape">
+                            <a:avLst/>
+                          </a:prstTxWarp>
+                          <a:spAutoFit/>
+                        </wps:bodyPr>
+                      </wps:wsp>
+                    </wpg:wgp>
+                  </a:graphicData>
+                </a:graphic>
+              </wp:anchor>
+            </w:drawing>
+          </mc:Choice>
+          <mc:Fallback>
+            <w:pict>
+              <v:group w14:anchorId="30027D33" id="Groupe 5" o:spid="_x0000_s1029" style="position:absolute;left:0;text-align:left;margin-left:37.1pt;margin-top:0;width:379.65pt;height:225.5pt;z-index:251667456" coordsize="48215,28638" o:gfxdata="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">
+                <v:shape id="Image 3" o:spid="_x0000_s1030" type="#_x0000_t75" style="position:absolute;width:48215;height:25317;visibility:visible;mso-wrap-style:square" o:gfxdata="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">
+                  <v:imagedata r:id="rId17" o:title=""/>
+                </v:shape>
+                <v:shape id="Zone de texte 4" o:spid="_x0000_s1031" type="#_x0000_t202" style="position:absolute;top:25965;width:48215;height:2673;visibility:visible;mso-wrap-style:square;v-text-anchor:top" o:gfxdata="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" stroked="f">
+                  <v:textbox style="mso-fit-shape-to-text:t" inset="0,0,0,0">
+                    <w:txbxContent>
+                      <w:p>
+                        <w:pPr>
+                          <w:pStyle w:val="Lgende"/>
+                          <w:rPr>
+                            <w:sz w:val="20"/>
+                            <w:szCs w:val="20"/>
+                          </w:rPr>
+                        </w:pPr>
+                        <w:bookmarkStart w:id="26" w:name="_Ref191367023"/>
+                        <w:bookmarkStart w:id="27" w:name="_Toc191372207"/>
+                        <w:r>
+                          <w:t xml:space="preserve">Figure </w:t>
+                        </w:r>
+                        <w:fldSimple w:instr=" SEQ Figure \* ARABIC ">
+                          <w:r>
+                            <w:rPr>
+                              <w:noProof/>
+                            </w:rPr>
+                            <w:t>2</w:t>
+                          </w:r>
+                        </w:fldSimple>
+                        <w:r>
+                          <w:t>: Windows Media Player</w:t>
+                        </w:r>
+                        <w:bookmarkEnd w:id="26"/>
+                        <w:bookmarkEnd w:id="27"/>
+                      </w:p>
+                    </w:txbxContent>
+                  </v:textbox>
+                </v:shape>
+                <w10:wrap type="square"/>
+              </v:group>
+            </w:pict>
+          </mc:Fallback>
+        </mc:AlternateContent>
+      </w:r>
+    </w:p>
+    <w:p>
+      <w:pPr>
+        <w:pStyle w:val="Corpsdetexte"/>
+        <w:rPr>
+          <w:lang w:val="en-US"/>
+        </w:rPr>
+      </w:pPr>
+    </w:p>
+    <w:p>
+      <w:pPr>
+        <w:pStyle w:val="Titre1"/>
+      </w:pPr>
+      <w:r>
+        <w:t>Conclusion</w:t>
+      </w:r>
+    </w:p>
+    <w:p>
+      <w:pPr>
+        <w:pStyle w:val="Corpsdetexte"/>
+      </w:pPr>
+    </w:p>
+    <w:p>
+      <w:pPr>
+        <w:pStyle w:val="Titre2"/>
+      </w:pPr>
+      <w:r>
+        <w:t>Conclusion personnelle</w:t>
+      </w:r>
+    </w:p>
+    <w:p>
+      <w:pPr>
+        <w:pStyle w:val="Retraitcorpsdetexte"/>
+      </w:pPr>
+    </w:p>
+    <w:p>
+      <w:pPr>
+        <w:pStyle w:val="Titre1"/>
         <w:numPr>
           <w:ilvl w:val="0"/>
           <w:numId w:val="0"/>
         </w:numPr>
-      </w:pPr>
+        <w:ind w:left="567" w:hanging="567"/>
+      </w:pPr>
+      <w:r>
+        <w:t>Table des illustrations</w:t>
+      </w:r>
+    </w:p>
+    <w:p>
+      <w:pPr>
+        <w:pStyle w:val="Tabledesillustrations"/>
+        <w:tabs>
+          <w:tab w:val="right" w:leader="dot" w:pos="9060"/>
+        </w:tabs>
+        <w:rPr>
+          <w:rFonts w:eastAsiaTheme="minorEastAsia" w:cstheme="minorBidi"/>
+          <w:noProof/>
+          <w:kern w:val="2"/>
+          <w:sz w:val="22"/>
+          <w:szCs w:val="22"/>
+          <w14:ligatures w14:val="standardContextual"/>
+        </w:rPr>
+      </w:pPr>
+      <w:r>
+        <w:fldChar w:fldCharType="begin"/>
+      </w:r>
+      <w:r>
+        <w:instrText xml:space="preserve"> TOC \h \z \c "Figure" </w:instrText>
+      </w:r>
+      <w:r>
+        <w:fldChar w:fldCharType="separate"/>
+      </w:r>
+      <w:hyperlink r:id="rId18" w:anchor="_Toc191372206" w:history="1">
+        <w:r>
+          <w:rPr>
+            <w:rStyle w:val="Lienhypertexte"/>
+            <w:noProof/>
+          </w:rPr>
+          <w:t>Figure 1: Pattern matching</w:t>
+        </w:r>
+        <w:r>
+          <w:rPr>
+            <w:noProof/>
+            <w:webHidden/>
+          </w:rPr>
+          <w:tab/>
+        </w:r>
+        <w:r>
+          <w:rPr>
+            <w:noProof/>
+            <w:webHidden/>
+          </w:rPr>
+          <w:fldChar w:fldCharType="begin"/>
+        </w:r>
+        <w:r>
+          <w:rPr>
+            <w:noProof/>
+            <w:webHidden/>
+          </w:rPr>
+          <w:instrText xml:space="preserve"> PAGEREF _Toc191372206 \h </w:instrText>
+        </w:r>
+        <w:r>
+          <w:rPr>
+            <w:noProof/>
+            <w:webHidden/>
+          </w:rPr>
+        </w:r>
+        <w:r>
+          <w:rPr>
+            <w:noProof/>
+            <w:webHidden/>
+          </w:rPr>
+          <w:fldChar w:fldCharType="separate"/>
+        </w:r>
+        <w:r>
+          <w:rPr>
+            <w:noProof/>
+            <w:webHidden/>
+          </w:rPr>
+          <w:t>3</w:t>
+        </w:r>
+        <w:r>
+          <w:rPr>
+            <w:noProof/>
+            <w:webHidden/>
+          </w:rPr>
+          <w:fldChar w:fldCharType="end"/>
+        </w:r>
+      </w:hyperlink>
+    </w:p>
+    <w:p>
+      <w:pPr>
+        <w:pStyle w:val="Tabledesillustrations"/>
+        <w:tabs>
+          <w:tab w:val="right" w:leader="dot" w:pos="9060"/>
+        </w:tabs>
+        <w:rPr>
+          <w:rFonts w:eastAsiaTheme="minorEastAsia" w:cstheme="minorBidi"/>
+          <w:noProof/>
+          <w:kern w:val="2"/>
+          <w:sz w:val="22"/>
+          <w:szCs w:val="22"/>
+          <w14:ligatures w14:val="standardContextual"/>
+        </w:rPr>
+      </w:pPr>
+      <w:hyperlink r:id="rId19" w:anchor="_Toc191372207" w:history="1">
+        <w:r>
+          <w:rPr>
+            <w:rStyle w:val="Lienhypertexte"/>
+            <w:noProof/>
+          </w:rPr>
+          <w:t>Figure 2: Windows Media Player</w:t>
+        </w:r>
+        <w:r>
+          <w:rPr>
+            <w:noProof/>
+            <w:webHidden/>
+          </w:rPr>
+          <w:tab/>
+        </w:r>
+        <w:r>
+          <w:rPr>
+            <w:noProof/>
+            <w:webHidden/>
+          </w:rPr>
+          <w:fldChar w:fldCharType="begin"/>
+        </w:r>
+        <w:r>
+          <w:rPr>
+            <w:noProof/>
+            <w:webHidden/>
+          </w:rPr>
+          <w:instrText xml:space="preserve"> PAGEREF _Toc191372207 \h </w:instrText>
+        </w:r>
+        <w:r>
+          <w:rPr>
+            <w:noProof/>
+            <w:webHidden/>
+          </w:rPr>
+        </w:r>
+        <w:r>
+          <w:rPr>
+            <w:noProof/>
+            <w:webHidden/>
+          </w:rPr>
+          <w:fldChar w:fldCharType="separate"/>
+        </w:r>
+        <w:r>
+          <w:rPr>
+            <w:noProof/>
+            <w:webHidden/>
+          </w:rPr>
+          <w:t>6</w:t>
+        </w:r>
+        <w:r>
+          <w:rPr>
+            <w:noProof/>
+            <w:webHidden/>
+          </w:rPr>
+          <w:fldChar w:fldCharType="end"/>
+        </w:r>
+      </w:hyperlink>
+    </w:p>
+    <w:p>
+      <w:pPr>
+        <w:pStyle w:val="Corpsdetexte"/>
+      </w:pPr>
+      <w:r>
+        <w:fldChar w:fldCharType="end"/>
+      </w:r>
     </w:p>
     <w:sectPr>
-      <w:headerReference w:type="default" r:id="rId16"/>
-      <w:footerReference w:type="default" r:id="rId17"/>
+      <w:headerReference w:type="default" r:id="rId20"/>
+      <w:footerReference w:type="default" r:id="rId21"/>
       <w:pgSz w:w="11906" w:h="16838" w:code="9"/>
       <w:pgMar w:top="1418" w:right="1418" w:bottom="1418" w:left="1418" w:header="709" w:footer="709" w:gutter="0"/>
       <w:cols w:space="708"/>
@@ -3805,7 +4512,7 @@
               <w:noProof/>
               <w:szCs w:val="16"/>
             </w:rPr>
-            <w:t>07.02.2025 13:36</w:t>
+            <w:t>07.02.2025 16:27</w:t>
           </w:r>
           <w:r>
             <w:rPr>
@@ -4017,7 +4724,7 @@
         <v:path o:extrusionok="f" gradientshapeok="t" o:connecttype="rect"/>
         <o:lock v:ext="edit" aspectratio="t"/>
       </v:shapetype>
-      <v:shape id="_x0000_i1029" type="#_x0000_t75" style="width:11.7pt;height:11.7pt" o:bullet="t">
+      <v:shape id="_x0000_i1073" type="#_x0000_t75" style="width:11.55pt;height:11.55pt" o:bullet="t">
         <v:imagedata r:id="rId1" o:title="BD10263_"/>
       </v:shape>
     </w:pict>
@@ -7895,6 +8602,9 @@
   <w:num w:numId="34" w16cid:durableId="743724108">
     <w:abstractNumId w:val="22"/>
   </w:num>
+  <w:num w:numId="35" w16cid:durableId="421949931">
+    <w:abstractNumId w:val="15"/>
+  </w:num>
   <w:numIdMacAtCleanup w:val="20"/>
 </w:numbering>
 </file>
@@ -7946,7 +8656,7 @@
     <w:lsdException w:name="footer" w:semiHidden="1" w:unhideWhenUsed="1"/>
     <w:lsdException w:name="index heading" w:semiHidden="1" w:unhideWhenUsed="1"/>
     <w:lsdException w:name="caption" w:semiHidden="1" w:unhideWhenUsed="1" w:qFormat="1"/>
-    <w:lsdException w:name="table of figures" w:semiHidden="1" w:unhideWhenUsed="1"/>
+    <w:lsdException w:name="table of figures" w:semiHidden="1" w:uiPriority="99" w:unhideWhenUsed="1"/>
     <w:lsdException w:name="envelope address" w:semiHidden="1" w:unhideWhenUsed="1"/>
     <w:lsdException w:name="envelope return" w:semiHidden="1" w:unhideWhenUsed="1"/>
     <w:lsdException w:name="footnote reference" w:semiHidden="1" w:unhideWhenUsed="1"/>
@@ -9048,6 +9758,14 @@
     <w:basedOn w:val="Policepardfaut"/>
     <w:rsid w:val="00D02843"/>
   </w:style>
+  <w:style w:type="paragraph" w:styleId="Tabledesillustrations">
+    <w:name w:val="table of figures"/>
+    <w:basedOn w:val="Normal"/>
+    <w:next w:val="Normal"/>
+    <w:uiPriority w:val="99"/>
+    <w:unhideWhenUsed/>
+    <w:rsid w:val="00BB3542"/>
+  </w:style>
 </w:styles>
 </file>
 
@@ -9338,15 +10056,6 @@
 </file>
 
 <file path=customXml/item1.xml><?xml version="1.0" encoding="utf-8"?>
-<?mso-contentType ?>
-<FormTemplates xmlns="http://schemas.microsoft.com/sharepoint/v3/contenttype/forms">
-  <Display>DocumentLibraryForm</Display>
-  <Edit>DocumentLibraryForm</Edit>
-  <New>DocumentLibraryForm</New>
-</FormTemplates>
-</file>
-
-<file path=customXml/item2.xml><?xml version="1.0" encoding="utf-8"?>
 <ct:contentTypeSchema xmlns:ct="http://schemas.microsoft.com/office/2006/metadata/contentType" xmlns:ma="http://schemas.microsoft.com/office/2006/metadata/properties/metaAttributes" ct:_="" ma:_="" ma:contentTypeName="Document" ma:contentTypeID="0x0101001ABD9BFFC9E543439C53A2705AE306EF" ma:contentTypeVersion="14" ma:contentTypeDescription="Crée un document." ma:contentTypeScope="" ma:versionID="41827e22f0a2406195029f3799eac37d">
   <xsd:schema xmlns:xsd="http://www.w3.org/2001/XMLSchema" xmlns:xs="http://www.w3.org/2001/XMLSchema" xmlns:p="http://schemas.microsoft.com/office/2006/metadata/properties" xmlns:ns2="bf2f2df3-a963-4452-b0e7-67dabc627c35" xmlns:ns3="f7d9f5a6-831d-4621-8c77-cbcaf993e406" targetNamespace="http://schemas.microsoft.com/office/2006/metadata/properties" ma:root="true" ma:fieldsID="b5448764cb5439448d1ea8eff3aff90d" ns2:_="" ns3:_="">
     <xsd:import namespace="bf2f2df3-a963-4452-b0e7-67dabc627c35"/>
@@ -9575,11 +10284,16 @@
 </ct:contentTypeSchema>
 </file>
 
-<file path=customXml/item3.xml><?xml version="1.0" encoding="utf-8"?>
-<b:Sources xmlns:b="http://schemas.openxmlformats.org/officeDocument/2006/bibliography" xmlns="http://schemas.openxmlformats.org/officeDocument/2006/bibliography" SelectedStyle="\APA.XSL" StyleName="APA"/>
+<file path=customXml/item2.xml><?xml version="1.0" encoding="utf-8"?>
+<?mso-contentType ?>
+<FormTemplates xmlns="http://schemas.microsoft.com/sharepoint/v3/contenttype/forms">
+  <Display>DocumentLibraryForm</Display>
+  <Edit>DocumentLibraryForm</Edit>
+  <New>DocumentLibraryForm</New>
+</FormTemplates>
 </file>
 
-<file path=customXml/item4.xml><?xml version="1.0" encoding="utf-8"?>
+<file path=customXml/item3.xml><?xml version="1.0" encoding="utf-8"?>
 <p:properties xmlns:p="http://schemas.microsoft.com/office/2006/metadata/properties" xmlns:xsi="http://www.w3.org/2001/XMLSchema-instance" xmlns:pc="http://schemas.microsoft.com/office/infopath/2007/PartnerControls">
   <documentManagement>
     <lcf76f155ced4ddcb4097134ff3c332f xmlns="bf2f2df3-a963-4452-b0e7-67dabc627c35">
@@ -9590,15 +10304,11 @@
 </p:properties>
 </file>
 
-<file path=customXml/itemProps1.xml><?xml version="1.0" encoding="utf-8"?>
-<ds:datastoreItem xmlns:ds="http://schemas.openxmlformats.org/officeDocument/2006/customXml" ds:itemID="{DF8E7934-3F3A-4F32-A7D4-1B248DBE707D}">
-  <ds:schemaRefs>
-    <ds:schemaRef ds:uri="http://schemas.microsoft.com/sharepoint/v3/contenttype/forms"/>
-  </ds:schemaRefs>
-</ds:datastoreItem>
+<file path=customXml/item4.xml><?xml version="1.0" encoding="utf-8"?>
+<b:Sources xmlns:b="http://schemas.openxmlformats.org/officeDocument/2006/bibliography" xmlns="http://schemas.openxmlformats.org/officeDocument/2006/bibliography" SelectedStyle="\APA.XSL" StyleName="APA"/>
 </file>
 
-<file path=customXml/itemProps2.xml><?xml version="1.0" encoding="utf-8"?>
+<file path=customXml/itemProps1.xml><?xml version="1.0" encoding="utf-8"?>
 <ds:datastoreItem xmlns:ds="http://schemas.openxmlformats.org/officeDocument/2006/customXml" ds:itemID="{81FE595B-3A92-4484-A585-A4037F0DA599}">
   <ds:schemaRefs>
     <ds:schemaRef ds:uri="http://schemas.microsoft.com/office/2006/metadata/contentType"/>
@@ -9617,15 +10327,15 @@
 </ds:datastoreItem>
 </file>
 
-<file path=customXml/itemProps3.xml><?xml version="1.0" encoding="utf-8"?>
-<ds:datastoreItem xmlns:ds="http://schemas.openxmlformats.org/officeDocument/2006/customXml" ds:itemID="{B4538CA0-7E03-45BA-869D-F5B9FE58EF6A}">
+<file path=customXml/itemProps2.xml><?xml version="1.0" encoding="utf-8"?>
+<ds:datastoreItem xmlns:ds="http://schemas.openxmlformats.org/officeDocument/2006/customXml" ds:itemID="{DF8E7934-3F3A-4F32-A7D4-1B248DBE707D}">
   <ds:schemaRefs>
-    <ds:schemaRef ds:uri="http://schemas.openxmlformats.org/officeDocument/2006/bibliography"/>
+    <ds:schemaRef ds:uri="http://schemas.microsoft.com/sharepoint/v3/contenttype/forms"/>
   </ds:schemaRefs>
 </ds:datastoreItem>
 </file>
 
-<file path=customXml/itemProps4.xml><?xml version="1.0" encoding="utf-8"?>
+<file path=customXml/itemProps3.xml><?xml version="1.0" encoding="utf-8"?>
 <ds:datastoreItem xmlns:ds="http://schemas.openxmlformats.org/officeDocument/2006/customXml" ds:itemID="{4181FC95-92B5-446F-AE57-E4A44C8C450C}">
   <ds:schemaRefs>
     <ds:schemaRef ds:uri="http://schemas.microsoft.com/office/2006/metadata/properties"/>
@@ -9634,4 +10344,12 @@
     <ds:schemaRef ds:uri="f7d9f5a6-831d-4621-8c77-cbcaf993e406"/>
   </ds:schemaRefs>
 </ds:datastoreItem>
+</file>
+
+<file path=customXml/itemProps4.xml><?xml version="1.0" encoding="utf-8"?>
+<ds:datastoreItem xmlns:ds="http://schemas.openxmlformats.org/officeDocument/2006/customXml" ds:itemID="{B4538CA0-7E03-45BA-869D-F5B9FE58EF6A}">
+  <ds:schemaRefs>
+    <ds:schemaRef ds:uri="http://schemas.openxmlformats.org/officeDocument/2006/bibliography"/>
+  </ds:schemaRefs>
+</ds:datastoreItem>
 </file>
</xml_diff>

<commit_message>
chire (word): Mise a jour du word chapitre audio
</commit_message>
<xml_diff>
--- a/Christopher_Ristic_Rapport.docx
+++ b/Christopher_Ristic_Rapport.docx
@@ -1,6 +1,6 @@
 
 <file path=word/document.xml><?xml version="1.0" encoding="utf-8"?>
-<w:document xmlns:wpc="http://schemas.microsoft.com/office/word/2010/wordprocessingCanvas" xmlns:cx="http://schemas.microsoft.com/office/drawing/2014/chartex" xmlns:cx1="http://schemas.microsoft.com/office/drawing/2015/9/8/chartex" xmlns:cx2="http://schemas.microsoft.com/office/drawing/2015/10/21/chartex" xmlns:cx3="http://schemas.microsoft.com/office/drawing/2016/5/9/chartex" xmlns:cx4="http://schemas.microsoft.com/office/drawing/2016/5/10/chartex" xmlns:cx5="http://schemas.microsoft.com/office/drawing/2016/5/11/chartex" xmlns:cx6="http://schemas.microsoft.com/office/drawing/2016/5/12/chartex" xmlns:cx7="http://schemas.microsoft.com/office/drawing/2016/5/13/chartex" xmlns:cx8="http://schemas.microsoft.com/office/drawing/2016/5/14/chartex" xmlns:mc="http://schemas.openxmlformats.org/markup-compatibility/2006" xmlns:aink="http://schemas.microsoft.com/office/drawing/2016/ink" xmlns:am3d="http://schemas.microsoft.com/office/drawing/2017/model3d" xmlns:o="urn:schemas-microsoft-com:office:office" xmlns:oel="http://schemas.microsoft.com/office/2019/extlst" xmlns:r="http://schemas.openxmlformats.org/officeDocument/2006/relationships" xmlns:m="http://schemas.openxmlformats.org/officeDocument/2006/math" xmlns:v="urn:schemas-microsoft-com:vml" xmlns:wp14="http://schemas.microsoft.com/office/word/2010/wordprocessingDrawing" xmlns:wp="http://schemas.openxmlformats.org/drawingml/2006/wordprocessingDrawing" xmlns:w10="urn:schemas-microsoft-com:office:word" xmlns:w="http://schemas.openxmlformats.org/wordprocessingml/2006/main" xmlns:w14="http://schemas.microsoft.com/office/word/2010/wordml" xmlns:w15="http://schemas.microsoft.com/office/word/2012/wordml" xmlns:w16cex="http://schemas.microsoft.com/office/word/2018/wordml/cex" xmlns:w16cid="http://schemas.microsoft.com/office/word/2016/wordml/cid" xmlns:w16="http://schemas.microsoft.com/office/word/2018/wordml" xmlns:w16du="http://schemas.microsoft.com/office/word/2023/wordml/word16du" xmlns:w16sdtdh="http://schemas.microsoft.com/office/word/2020/wordml/sdtdatahash" xmlns:w16sdtfl="http://schemas.microsoft.com/office/word/2024/wordml/sdtformatlock" xmlns:w16se="http://schemas.microsoft.com/office/word/2015/wordml/symex" xmlns:wpg="http://schemas.microsoft.com/office/word/2010/wordprocessingGroup" xmlns:wpi="http://schemas.microsoft.com/office/word/2010/wordprocessingInk" xmlns:wne="http://schemas.microsoft.com/office/word/2006/wordml" xmlns:wps="http://schemas.microsoft.com/office/word/2010/wordprocessingShape" mc:Ignorable="w14 w15 w16se w16cid w16 w16cex w16sdtdh w16sdtfl w16du wp14">
+<w:document xmlns:wpc="http://schemas.microsoft.com/office/word/2010/wordprocessingCanvas" xmlns:cx="http://schemas.microsoft.com/office/drawing/2014/chartex" xmlns:cx1="http://schemas.microsoft.com/office/drawing/2015/9/8/chartex" xmlns:cx2="http://schemas.microsoft.com/office/drawing/2015/10/21/chartex" xmlns:cx3="http://schemas.microsoft.com/office/drawing/2016/5/9/chartex" xmlns:cx4="http://schemas.microsoft.com/office/drawing/2016/5/10/chartex" xmlns:cx5="http://schemas.microsoft.com/office/drawing/2016/5/11/chartex" xmlns:cx6="http://schemas.microsoft.com/office/drawing/2016/5/12/chartex" xmlns:cx7="http://schemas.microsoft.com/office/drawing/2016/5/13/chartex" xmlns:cx8="http://schemas.microsoft.com/office/drawing/2016/5/14/chartex" xmlns:mc="http://schemas.openxmlformats.org/markup-compatibility/2006" xmlns:aink="http://schemas.microsoft.com/office/drawing/2016/ink" xmlns:am3d="http://schemas.microsoft.com/office/drawing/2017/model3d" xmlns:o="urn:schemas-microsoft-com:office:office" xmlns:oel="http://schemas.microsoft.com/office/2019/extlst" xmlns:r="http://schemas.openxmlformats.org/officeDocument/2006/relationships" xmlns:m="http://schemas.openxmlformats.org/officeDocument/2006/math" xmlns:v="urn:schemas-microsoft-com:vml" xmlns:wp14="http://schemas.microsoft.com/office/word/2010/wordprocessingDrawing" xmlns:wp="http://schemas.openxmlformats.org/drawingml/2006/wordprocessingDrawing" xmlns:w10="urn:schemas-microsoft-com:office:word" xmlns:w="http://schemas.openxmlformats.org/wordprocessingml/2006/main" xmlns:w14="http://schemas.microsoft.com/office/word/2010/wordml" xmlns:w15="http://schemas.microsoft.com/office/word/2012/wordml" xmlns:w16cex="http://schemas.microsoft.com/office/word/2018/wordml/cex" xmlns:w16cid="http://schemas.microsoft.com/office/word/2016/wordml/cid" xmlns:w16="http://schemas.microsoft.com/office/word/2018/wordml" xmlns:w16sdtdh="http://schemas.microsoft.com/office/word/2020/wordml/sdtdatahash" xmlns:w16se="http://schemas.microsoft.com/office/word/2015/wordml/symex" xmlns:wpg="http://schemas.microsoft.com/office/word/2010/wordprocessingGroup" xmlns:wpi="http://schemas.microsoft.com/office/word/2010/wordprocessingInk" xmlns:wne="http://schemas.microsoft.com/office/word/2006/wordml" xmlns:wps="http://schemas.microsoft.com/office/word/2010/wordprocessingShape" mc:Ignorable="w14 w15 w16se w16cid w16 w16cex w16sdtdh wp14">
   <w:body>
     <w:p>
       <w:pPr>
@@ -78,7 +78,15 @@
       </w:r>
       <w:r>
         <w:cr/>
-        <w:t>Rue de Sébeillon 12 1004 Lausanne</w:t>
+        <w:t xml:space="preserve">Rue de </w:t>
+      </w:r>
+      <w:proofErr w:type="spellStart"/>
+      <w:r>
+        <w:t>Sébeillon</w:t>
+      </w:r>
+      <w:proofErr w:type="spellEnd"/>
+      <w:r>
+        <w:t xml:space="preserve"> 12 1004 Lausanne</w:t>
       </w:r>
     </w:p>
     <w:p>
@@ -2521,9 +2529,11 @@
               <w:ind w:left="0"/>
               <w:jc w:val="center"/>
             </w:pPr>
+            <w:proofErr w:type="spellStart"/>
             <w:r>
               <w:t>ICollidable.cs</w:t>
             </w:r>
+            <w:proofErr w:type="spellEnd"/>
           </w:p>
         </w:tc>
       </w:tr>
@@ -2558,9 +2568,11 @@
               <w:ind w:left="0"/>
               <w:jc w:val="center"/>
             </w:pPr>
+            <w:proofErr w:type="spellStart"/>
             <w:r>
               <w:t>IDamageable.cs</w:t>
             </w:r>
+            <w:proofErr w:type="spellEnd"/>
           </w:p>
         </w:tc>
       </w:tr>
@@ -2595,9 +2607,11 @@
               <w:ind w:left="0"/>
               <w:jc w:val="center"/>
             </w:pPr>
+            <w:proofErr w:type="spellStart"/>
             <w:r>
               <w:t>IUpdatable.cs</w:t>
             </w:r>
+            <w:proofErr w:type="spellEnd"/>
           </w:p>
         </w:tc>
       </w:tr>
@@ -2613,9 +2627,14 @@
       </w:pPr>
       <w:bookmarkStart w:id="8" w:name="_Toc191496409"/>
       <w:r>
-        <w:t>Pattern matching</w:t>
+        <w:t xml:space="preserve">Pattern </w:t>
+      </w:r>
+      <w:proofErr w:type="spellStart"/>
+      <w:r>
+        <w:t>matching</w:t>
       </w:r>
       <w:bookmarkEnd w:id="8"/>
+      <w:proofErr w:type="spellEnd"/>
     </w:p>
     <w:p>
       <w:pPr>
@@ -2715,32 +2734,24 @@
                               <w:r>
                                 <w:t xml:space="preserve">Figure </w:t>
                               </w:r>
+                              <w:fldSimple w:instr=" SEQ Figure \* ARABIC ">
+                                <w:r>
+                                  <w:rPr>
+                                    <w:noProof/>
+                                  </w:rPr>
+                                  <w:t>1</w:t>
+                                </w:r>
+                              </w:fldSimple>
                               <w:r>
-                                <w:fldChar w:fldCharType="begin"/>
+                                <w:t xml:space="preserve">: Pattern </w:t>
                               </w:r>
+                              <w:proofErr w:type="spellStart"/>
                               <w:r>
-                                <w:instrText xml:space="preserve"> SEQ Figure \* ARABIC </w:instrText>
-                              </w:r>
-                              <w:r>
-                                <w:fldChar w:fldCharType="separate"/>
-                              </w:r>
-                              <w:r>
-                                <w:rPr>
-                                  <w:noProof/>
-                                </w:rPr>
-                                <w:t>1</w:t>
-                              </w:r>
-                              <w:r>
-                                <w:rPr>
-                                  <w:noProof/>
-                                </w:rPr>
-                                <w:fldChar w:fldCharType="end"/>
-                              </w:r>
-                              <w:r>
-                                <w:t>: Pattern matching</w:t>
+                                <w:t>matching</w:t>
                               </w:r>
                               <w:bookmarkEnd w:id="9"/>
                               <w:bookmarkEnd w:id="10"/>
+                              <w:proofErr w:type="spellEnd"/>
                             </w:p>
                           </w:txbxContent>
                         </wps:txbx>
@@ -2789,32 +2800,24 @@
                         <w:r>
                           <w:t xml:space="preserve">Figure </w:t>
                         </w:r>
+                        <w:fldSimple w:instr=" SEQ Figure \* ARABIC ">
+                          <w:r>
+                            <w:rPr>
+                              <w:noProof/>
+                            </w:rPr>
+                            <w:t>1</w:t>
+                          </w:r>
+                        </w:fldSimple>
                         <w:r>
-                          <w:fldChar w:fldCharType="begin"/>
+                          <w:t xml:space="preserve">: Pattern </w:t>
                         </w:r>
+                        <w:proofErr w:type="spellStart"/>
                         <w:r>
-                          <w:instrText xml:space="preserve"> SEQ Figure \* ARABIC </w:instrText>
-                        </w:r>
-                        <w:r>
-                          <w:fldChar w:fldCharType="separate"/>
-                        </w:r>
-                        <w:r>
-                          <w:rPr>
-                            <w:noProof/>
-                          </w:rPr>
-                          <w:t>1</w:t>
-                        </w:r>
-                        <w:r>
-                          <w:rPr>
-                            <w:noProof/>
-                          </w:rPr>
-                          <w:fldChar w:fldCharType="end"/>
-                        </w:r>
-                        <w:r>
-                          <w:t>: Pattern matching</w:t>
+                          <w:t>matching</w:t>
                         </w:r>
                         <w:bookmarkEnd w:id="11"/>
                         <w:bookmarkEnd w:id="12"/>
+                        <w:proofErr w:type="spellEnd"/>
                       </w:p>
                     </w:txbxContent>
                   </v:textbox>
@@ -2837,9 +2840,11 @@
       <w:r>
         <w:t>"</w:t>
       </w:r>
+      <w:proofErr w:type="spellStart"/>
       <w:r>
         <w:t>is</w:t>
       </w:r>
+      <w:proofErr w:type="spellEnd"/>
       <w:r>
         <w:rPr>
           <w:b/>
@@ -2860,6 +2865,7 @@
         <w:lastRenderedPageBreak/>
         <w:t xml:space="preserve">contenue dans </w:t>
       </w:r>
+      <w:proofErr w:type="spellStart"/>
       <w:r>
         <w:rPr>
           <w:b/>
@@ -2867,9 +2873,11 @@
         </w:rPr>
         <w:t>damageData</w:t>
       </w:r>
+      <w:proofErr w:type="spellEnd"/>
       <w:r>
         <w:t xml:space="preserve"> est convertie en entier et assignée à la variable </w:t>
       </w:r>
+      <w:proofErr w:type="spellStart"/>
       <w:r>
         <w:rPr>
           <w:b/>
@@ -2877,6 +2885,7 @@
         </w:rPr>
         <w:t>damageAmount</w:t>
       </w:r>
+      <w:proofErr w:type="spellEnd"/>
       <w:r>
         <w:t>.</w:t>
       </w:r>
@@ -2909,6 +2918,7 @@
       <w:r>
         <w:t xml:space="preserve"> trouve dans la méthode </w:t>
       </w:r>
+      <w:proofErr w:type="spellStart"/>
       <w:r>
         <w:rPr>
           <w:b/>
@@ -2916,6 +2926,7 @@
         </w:rPr>
         <w:t>TakeDamage</w:t>
       </w:r>
+      <w:proofErr w:type="spellEnd"/>
       <w:r>
         <w:t xml:space="preserve"> voir </w:t>
       </w:r>
@@ -2938,8 +2949,13 @@
         <w:t>1</w:t>
       </w:r>
       <w:r>
-        <w:t>: Pattern matching</w:t>
-      </w:r>
+        <w:t xml:space="preserve">: Pattern </w:t>
+      </w:r>
+      <w:proofErr w:type="spellStart"/>
+      <w:r>
+        <w:t>matching</w:t>
+      </w:r>
+      <w:proofErr w:type="spellEnd"/>
       <w:r>
         <w:fldChar w:fldCharType="end"/>
       </w:r>
@@ -2990,6 +3006,7 @@
       <w:r>
         <w:t xml:space="preserve"> </w:t>
       </w:r>
+      <w:proofErr w:type="spellStart"/>
       <w:r>
         <w:rPr>
           <w:b/>
@@ -2997,6 +3014,7 @@
         </w:rPr>
         <w:t>System.Collection.Generic</w:t>
       </w:r>
+      <w:proofErr w:type="spellEnd"/>
       <w:r>
         <w:t xml:space="preserve"> et ces listes ont un type polymorphe grâce à l’héritage des classes sur les interfaces.</w:t>
       </w:r>
@@ -3021,7 +3039,15 @@
         <w:pStyle w:val="Corpsdetexte"/>
       </w:pPr>
       <w:r>
-        <w:t>La classe game va me permettre de contenir l’ensemble du jeu, c’est-à-dire qu’on va pouvoir coordonner le jeu dans son ensemble. On va pouvoir y créer les objets et ils seront atteignable dans le programme principal.</w:t>
+        <w:t xml:space="preserve">La classe </w:t>
+      </w:r>
+      <w:proofErr w:type="spellStart"/>
+      <w:r>
+        <w:t>game</w:t>
+      </w:r>
+      <w:proofErr w:type="spellEnd"/>
+      <w:r>
+        <w:t xml:space="preserve"> va me permettre de contenir l’ensemble du jeu, c’est-à-dire qu’on va pouvoir coordonner le jeu dans son ensemble. On va pouvoir y créer les objets et ils seront atteignable dans le programme principal.</w:t>
       </w:r>
       <w:r>
         <w:t xml:space="preserve"> Cette classe va aussi gérer le début et fin du jeu, les tours et la simulation de la balle.</w:t>
@@ -3042,7 +3068,15 @@
         <w:pStyle w:val="Corpsdetexte"/>
       </w:pPr>
       <w:r>
-        <w:t xml:space="preserve">De manière générale un game manager est utilisé pour gérer la logique du jeu et son état. On peut y retrouver </w:t>
+        <w:t xml:space="preserve">De manière générale un </w:t>
+      </w:r>
+      <w:proofErr w:type="spellStart"/>
+      <w:r>
+        <w:t>game</w:t>
+      </w:r>
+      <w:proofErr w:type="spellEnd"/>
+      <w:r>
+        <w:t xml:space="preserve"> manager est utilisé pour gérer la logique du jeu et son état. On peut y retrouver </w:t>
       </w:r>
       <w:r>
         <w:t>des contrôles</w:t>
@@ -3512,8 +3546,21 @@
         <w:t xml:space="preserve">de la position </w:t>
       </w:r>
       <w:r>
-        <w:t>de la balle est accédé depuis une liste d’objet « updatable » que contient Game.cs</w:t>
-      </w:r>
+        <w:t>de la balle est accédé depuis une liste d’objet « </w:t>
+      </w:r>
+      <w:proofErr w:type="spellStart"/>
+      <w:r>
+        <w:t>updatable</w:t>
+      </w:r>
+      <w:proofErr w:type="spellEnd"/>
+      <w:r>
+        <w:t xml:space="preserve"> » que contient </w:t>
+      </w:r>
+      <w:proofErr w:type="spellStart"/>
+      <w:r>
+        <w:t>Game.cs</w:t>
+      </w:r>
+      <w:proofErr w:type="spellEnd"/>
       <w:r>
         <w:t>. L’affichage ce fait avec la méthode Display.</w:t>
       </w:r>
@@ -3776,6 +3823,7 @@
       <w:r>
         <w:t xml:space="preserve">J’utilise la classe </w:t>
       </w:r>
+      <w:proofErr w:type="spellStart"/>
       <w:r>
         <w:rPr>
           <w:b/>
@@ -3783,9 +3831,11 @@
         </w:rPr>
         <w:t>SoundPlayer</w:t>
       </w:r>
+      <w:proofErr w:type="spellEnd"/>
       <w:r>
         <w:t xml:space="preserve"> qui appartient à la bibliothèque </w:t>
       </w:r>
+      <w:proofErr w:type="spellStart"/>
       <w:r>
         <w:rPr>
           <w:b/>
@@ -3793,6 +3843,7 @@
         </w:rPr>
         <w:t>System.Media</w:t>
       </w:r>
+      <w:proofErr w:type="spellEnd"/>
       <w:r>
         <w:t>. Elle permet de jouer un fichier audio à la fois. Si une lecture est en cours, elle sera coupée et la suivante sera jouée.</w:t>
       </w:r>
@@ -3804,6 +3855,7 @@
       <w:r>
         <w:t xml:space="preserve">Il faut faire attention de l’utiliser via le mot-clé </w:t>
       </w:r>
+      <w:proofErr w:type="spellStart"/>
       <w:r>
         <w:rPr>
           <w:b/>
@@ -3811,8 +3863,28 @@
         </w:rPr>
         <w:t>using</w:t>
       </w:r>
-      <w:r>
-        <w:t xml:space="preserve">, qui fait automatiquement appel au garbage collector. Toutefois, si l’on crée un lecteur, il ne faut pas oublier d’utiliser la méthode </w:t>
+      <w:proofErr w:type="spellEnd"/>
+      <w:r>
+        <w:t xml:space="preserve">, qui fait automatiquement appel au </w:t>
+      </w:r>
+      <w:proofErr w:type="spellStart"/>
+      <w:r>
+        <w:t>garbage</w:t>
+      </w:r>
+      <w:proofErr w:type="spellEnd"/>
+      <w:r>
+        <w:t xml:space="preserve"> collector. Toutefois, si l’on crée un lecteur</w:t>
+      </w:r>
+      <w:r>
+        <w:t xml:space="preserve"> sans </w:t>
+      </w:r>
+      <w:proofErr w:type="spellStart"/>
+      <w:r>
+        <w:t>using</w:t>
+      </w:r>
+      <w:proofErr w:type="spellEnd"/>
+      <w:r>
+        <w:t xml:space="preserve">, il ne faut pas oublier d’utiliser la méthode </w:t>
       </w:r>
       <w:r>
         <w:rPr>
@@ -3852,6 +3924,7 @@
       <w:r>
         <w:t xml:space="preserve">Dans le cas où l’on voudrait jouer plusieurs sons en même temps, et avoir une musique d’ambiance, il faut utiliser la bibliothèque </w:t>
       </w:r>
+      <w:proofErr w:type="spellStart"/>
       <w:r>
         <w:rPr>
           <w:b/>
@@ -3859,11 +3932,20 @@
         </w:rPr>
         <w:t>WMPLib</w:t>
       </w:r>
+      <w:proofErr w:type="spellEnd"/>
       <w:r>
         <w:t>.</w:t>
       </w:r>
       <w:r>
-        <w:t xml:space="preserve"> On peut la rajouter dans les références de la manière suviante </w:t>
+        <w:t xml:space="preserve"> On peut la rajouter dans les références de la manière </w:t>
+      </w:r>
+      <w:proofErr w:type="spellStart"/>
+      <w:r>
+        <w:t>suviante</w:t>
+      </w:r>
+      <w:proofErr w:type="spellEnd"/>
+      <w:r>
+        <w:t xml:space="preserve"> </w:t>
       </w:r>
       <w:r>
         <w:t xml:space="preserve">(voir </w:t>
@@ -3967,9 +4049,6 @@
     <w:p>
       <w:pPr>
         <w:pStyle w:val="Corpsdetexte"/>
-        <w:rPr>
-          <w:lang w:val="en-US"/>
-        </w:rPr>
       </w:pPr>
       <w:r>
         <w:rPr>
@@ -4066,27 +4145,14 @@
                               <w:r>
                                 <w:t xml:space="preserve">Figure </w:t>
                               </w:r>
-                              <w:r>
-                                <w:fldChar w:fldCharType="begin"/>
-                              </w:r>
-                              <w:r>
-                                <w:instrText xml:space="preserve"> SEQ Figure \* ARABIC </w:instrText>
-                              </w:r>
-                              <w:r>
-                                <w:fldChar w:fldCharType="separate"/>
-                              </w:r>
-                              <w:r>
-                                <w:rPr>
-                                  <w:noProof/>
-                                </w:rPr>
-                                <w:t>2</w:t>
-                              </w:r>
-                              <w:r>
-                                <w:rPr>
-                                  <w:noProof/>
-                                </w:rPr>
-                                <w:fldChar w:fldCharType="end"/>
-                              </w:r>
+                              <w:fldSimple w:instr=" SEQ Figure \* ARABIC ">
+                                <w:r>
+                                  <w:rPr>
+                                    <w:noProof/>
+                                  </w:rPr>
+                                  <w:t>2</w:t>
+                                </w:r>
+                              </w:fldSimple>
                               <w:r>
                                 <w:t>: Windows Media Player</w:t>
                               </w:r>
@@ -4130,27 +4196,14 @@
                         <w:r>
                           <w:t xml:space="preserve">Figure </w:t>
                         </w:r>
-                        <w:r>
-                          <w:fldChar w:fldCharType="begin"/>
-                        </w:r>
-                        <w:r>
-                          <w:instrText xml:space="preserve"> SEQ Figure \* ARABIC </w:instrText>
-                        </w:r>
-                        <w:r>
-                          <w:fldChar w:fldCharType="separate"/>
-                        </w:r>
-                        <w:r>
-                          <w:rPr>
-                            <w:noProof/>
-                          </w:rPr>
-                          <w:t>2</w:t>
-                        </w:r>
-                        <w:r>
-                          <w:rPr>
-                            <w:noProof/>
-                          </w:rPr>
-                          <w:fldChar w:fldCharType="end"/>
-                        </w:r>
+                        <w:fldSimple w:instr=" SEQ Figure \* ARABIC ">
+                          <w:r>
+                            <w:rPr>
+                              <w:noProof/>
+                            </w:rPr>
+                            <w:t>2</w:t>
+                          </w:r>
+                        </w:fldSimple>
                         <w:r>
                           <w:t>: Windows Media Player</w:t>
                         </w:r>
@@ -4170,9 +4223,6 @@
     <w:p>
       <w:pPr>
         <w:pStyle w:val="Corpsdetexte"/>
-        <w:rPr>
-          <w:lang w:val="en-US"/>
-        </w:rPr>
       </w:pPr>
     </w:p>
     <w:p>
@@ -4190,13 +4240,15 @@
         <w:pStyle w:val="Corpsdetexte"/>
       </w:pPr>
       <w:r>
-        <w:t xml:space="preserve">Ce projet de jeu en C# est une </w:t>
-      </w:r>
-      <w:r>
-        <w:t>tout à fait dans le sujet</w:t>
-      </w:r>
-      <w:r>
-        <w:t xml:space="preserve"> de la programmation orientée objet et de l’application de concepts avancés tels que le polymorphisme, le pattern matching et la gestion des interfaces. En structurant le jeu à travers des classes bien définies et en utilisant des interfaces pour standardiser les comportements communs, le code gagne en modularité, en lisibilité et en maintenabilité.</w:t>
+        <w:t xml:space="preserve">Ce projet de jeu en C# est une tout à fait dans le sujet de la programmation orientée objet et de l’application de concepts avancés tels que le polymorphisme, le pattern </w:t>
+      </w:r>
+      <w:proofErr w:type="spellStart"/>
+      <w:r>
+        <w:t>matching</w:t>
+      </w:r>
+      <w:proofErr w:type="spellEnd"/>
+      <w:r>
+        <w:t xml:space="preserve"> et la gestion des interfaces. En structurant le jeu à travers des classes bien définies et en utilisant des interfaces pour standardiser les comportements communs, le code gagne en modularité, en lisibilité et en maintenabilité.</w:t>
       </w:r>
     </w:p>
     <w:p>
@@ -4224,7 +4276,23 @@
         <w:pStyle w:val="Corpsdetexte"/>
       </w:pPr>
       <w:r>
-        <w:t xml:space="preserve">L’ajout de l’audio, avec la gestion des sons via SoundPlayer enrichit l’expérience utilisateur </w:t>
+        <w:t xml:space="preserve">L’ajout de l’audio, avec la gestion des sons via </w:t>
+      </w:r>
+      <w:proofErr w:type="spellStart"/>
+      <w:r>
+        <w:t>SoundPlayer</w:t>
+      </w:r>
+      <w:proofErr w:type="spellEnd"/>
+      <w:r>
+        <w:t xml:space="preserve"> </w:t>
+      </w:r>
+      <w:proofErr w:type="gramStart"/>
+      <w:r>
+        <w:t>enrichit</w:t>
+      </w:r>
+      <w:proofErr w:type="gramEnd"/>
+      <w:r>
+        <w:t xml:space="preserve"> l’expérience utilisateur </w:t>
       </w:r>
       <w:r>
         <w:t>et</w:t>
@@ -4258,8 +4326,13 @@
       <w:r>
         <w:t xml:space="preserve">En conclusion, ce projet illustre parfaitement comment combiner concepts théoriques et implémentation pratique pour concevoir un jeu fonctionnel et structuré. Il pourrait être amélioré en intégrant </w:t>
       </w:r>
-      <w:r>
-        <w:t>WMPlib pour les sons, et aussi une fonction</w:t>
+      <w:proofErr w:type="spellStart"/>
+      <w:r>
+        <w:t>WMPlib</w:t>
+      </w:r>
+      <w:proofErr w:type="spellEnd"/>
+      <w:r>
+        <w:t xml:space="preserve"> pour les sons, et aussi une fonction</w:t>
       </w:r>
       <w:r>
         <w:t xml:space="preserve"> pour affronter un adversaire contrôlé par l’ordinateur. Ces améliorations permettraient d’enrichir l’expérience d</w:t>
@@ -4298,8 +4371,13 @@
         <w:t>les interfaces</w:t>
       </w:r>
       <w:r>
-        <w:t xml:space="preserve"> et le pattern matching</w:t>
-      </w:r>
+        <w:t xml:space="preserve"> et le pattern </w:t>
+      </w:r>
+      <w:proofErr w:type="spellStart"/>
+      <w:r>
+        <w:t>matching</w:t>
+      </w:r>
+      <w:proofErr w:type="spellEnd"/>
       <w:r>
         <w:t>. Sans doute, mon solide bagage dans différents langage</w:t>
       </w:r>
@@ -4324,13 +4402,26 @@
         <w:pStyle w:val="Retraitcorpsdetexte"/>
       </w:pPr>
       <w:r>
-        <w:t xml:space="preserve">Je me suis aussi inspiré de mon expérience C# sur Unity où j'ai découvert une autre manière de </w:t>
+        <w:t xml:space="preserve">Je me suis aussi inspiré de mon expérience C# sur </w:t>
+      </w:r>
+      <w:proofErr w:type="spellStart"/>
+      <w:r>
+        <w:t>Unity</w:t>
+      </w:r>
+      <w:proofErr w:type="spellEnd"/>
+      <w:r>
+        <w:t xml:space="preserve"> où j'ai découvert une autre manière de </w:t>
       </w:r>
       <w:r>
         <w:t xml:space="preserve">programmer en </w:t>
       </w:r>
-      <w:r>
-        <w:t>orienté objet en 3D</w:t>
+      <w:proofErr w:type="gramStart"/>
+      <w:r>
+        <w:t>orienté</w:t>
+      </w:r>
+      <w:proofErr w:type="gramEnd"/>
+      <w:r>
+        <w:t xml:space="preserve"> objet en 3D</w:t>
       </w:r>
       <w:r>
         <w:t>, qui va plus loin que la console 2D</w:t>
@@ -4352,7 +4443,39 @@
         <w:pStyle w:val="Retraitcorpsdetexte"/>
       </w:pPr>
       <w:r>
-        <w:t>Je trouve dommage que la formation ne pousse pas la programmation vers un moteur de jeu tels que, Unity ou Unreal Engine, et qu'on reste uniquement dans la console (old school). C'est ce qu'on attendrait d'une formation de développeur de nos jours.</w:t>
+        <w:t xml:space="preserve">Je trouve dommage que la formation ne pousse pas la programmation vers un moteur de jeu tels que, </w:t>
+      </w:r>
+      <w:proofErr w:type="spellStart"/>
+      <w:r>
+        <w:t>Unity</w:t>
+      </w:r>
+      <w:proofErr w:type="spellEnd"/>
+      <w:r>
+        <w:t xml:space="preserve"> ou </w:t>
+      </w:r>
+      <w:proofErr w:type="spellStart"/>
+      <w:r>
+        <w:t>Unreal</w:t>
+      </w:r>
+      <w:proofErr w:type="spellEnd"/>
+      <w:r>
+        <w:t xml:space="preserve"> Engine, et qu'on reste uniquement dans la console (</w:t>
+      </w:r>
+      <w:proofErr w:type="spellStart"/>
+      <w:r>
+        <w:t>old</w:t>
+      </w:r>
+      <w:proofErr w:type="spellEnd"/>
+      <w:r>
+        <w:t xml:space="preserve"> </w:t>
+      </w:r>
+      <w:proofErr w:type="spellStart"/>
+      <w:r>
+        <w:t>school</w:t>
+      </w:r>
+      <w:proofErr w:type="spellEnd"/>
+      <w:r>
+        <w:t>). C'est ce qu'on attendrait d'une formation de développeur de nos jours.</w:t>
       </w:r>
     </w:p>
     <w:p>
@@ -4553,7 +4676,7 @@
 </file>
 
 <file path=word/endnotes.xml><?xml version="1.0" encoding="utf-8"?>
-<w:endnotes xmlns:wpc="http://schemas.microsoft.com/office/word/2010/wordprocessingCanvas" xmlns:cx="http://schemas.microsoft.com/office/drawing/2014/chartex" xmlns:cx1="http://schemas.microsoft.com/office/drawing/2015/9/8/chartex" xmlns:cx2="http://schemas.microsoft.com/office/drawing/2015/10/21/chartex" xmlns:cx3="http://schemas.microsoft.com/office/drawing/2016/5/9/chartex" xmlns:cx4="http://schemas.microsoft.com/office/drawing/2016/5/10/chartex" xmlns:cx5="http://schemas.microsoft.com/office/drawing/2016/5/11/chartex" xmlns:cx6="http://schemas.microsoft.com/office/drawing/2016/5/12/chartex" xmlns:cx7="http://schemas.microsoft.com/office/drawing/2016/5/13/chartex" xmlns:cx8="http://schemas.microsoft.com/office/drawing/2016/5/14/chartex" xmlns:mc="http://schemas.openxmlformats.org/markup-compatibility/2006" xmlns:aink="http://schemas.microsoft.com/office/drawing/2016/ink" xmlns:am3d="http://schemas.microsoft.com/office/drawing/2017/model3d" xmlns:o="urn:schemas-microsoft-com:office:office" xmlns:oel="http://schemas.microsoft.com/office/2019/extlst" xmlns:r="http://schemas.openxmlformats.org/officeDocument/2006/relationships" xmlns:m="http://schemas.openxmlformats.org/officeDocument/2006/math" xmlns:v="urn:schemas-microsoft-com:vml" xmlns:wp14="http://schemas.microsoft.com/office/word/2010/wordprocessingDrawing" xmlns:wp="http://schemas.openxmlformats.org/drawingml/2006/wordprocessingDrawing" xmlns:w10="urn:schemas-microsoft-com:office:word" xmlns:w="http://schemas.openxmlformats.org/wordprocessingml/2006/main" xmlns:w14="http://schemas.microsoft.com/office/word/2010/wordml" xmlns:w15="http://schemas.microsoft.com/office/word/2012/wordml" xmlns:w16cex="http://schemas.microsoft.com/office/word/2018/wordml/cex" xmlns:w16cid="http://schemas.microsoft.com/office/word/2016/wordml/cid" xmlns:w16="http://schemas.microsoft.com/office/word/2018/wordml" xmlns:w16du="http://schemas.microsoft.com/office/word/2023/wordml/word16du" xmlns:w16sdtdh="http://schemas.microsoft.com/office/word/2020/wordml/sdtdatahash" xmlns:w16sdtfl="http://schemas.microsoft.com/office/word/2024/wordml/sdtformatlock" xmlns:w16se="http://schemas.microsoft.com/office/word/2015/wordml/symex" xmlns:wpg="http://schemas.microsoft.com/office/word/2010/wordprocessingGroup" xmlns:wpi="http://schemas.microsoft.com/office/word/2010/wordprocessingInk" xmlns:wne="http://schemas.microsoft.com/office/word/2006/wordml" xmlns:wps="http://schemas.microsoft.com/office/word/2010/wordprocessingShape" mc:Ignorable="w14 w15 w16se w16cid w16 w16cex w16sdtdh w16sdtfl w16du wp14">
+<w:endnotes xmlns:wpc="http://schemas.microsoft.com/office/word/2010/wordprocessingCanvas" xmlns:cx="http://schemas.microsoft.com/office/drawing/2014/chartex" xmlns:cx1="http://schemas.microsoft.com/office/drawing/2015/9/8/chartex" xmlns:cx2="http://schemas.microsoft.com/office/drawing/2015/10/21/chartex" xmlns:cx3="http://schemas.microsoft.com/office/drawing/2016/5/9/chartex" xmlns:cx4="http://schemas.microsoft.com/office/drawing/2016/5/10/chartex" xmlns:cx5="http://schemas.microsoft.com/office/drawing/2016/5/11/chartex" xmlns:cx6="http://schemas.microsoft.com/office/drawing/2016/5/12/chartex" xmlns:cx7="http://schemas.microsoft.com/office/drawing/2016/5/13/chartex" xmlns:cx8="http://schemas.microsoft.com/office/drawing/2016/5/14/chartex" xmlns:mc="http://schemas.openxmlformats.org/markup-compatibility/2006" xmlns:aink="http://schemas.microsoft.com/office/drawing/2016/ink" xmlns:am3d="http://schemas.microsoft.com/office/drawing/2017/model3d" xmlns:o="urn:schemas-microsoft-com:office:office" xmlns:oel="http://schemas.microsoft.com/office/2019/extlst" xmlns:r="http://schemas.openxmlformats.org/officeDocument/2006/relationships" xmlns:m="http://schemas.openxmlformats.org/officeDocument/2006/math" xmlns:v="urn:schemas-microsoft-com:vml" xmlns:wp14="http://schemas.microsoft.com/office/word/2010/wordprocessingDrawing" xmlns:wp="http://schemas.openxmlformats.org/drawingml/2006/wordprocessingDrawing" xmlns:w10="urn:schemas-microsoft-com:office:word" xmlns:w="http://schemas.openxmlformats.org/wordprocessingml/2006/main" xmlns:w14="http://schemas.microsoft.com/office/word/2010/wordml" xmlns:w15="http://schemas.microsoft.com/office/word/2012/wordml" xmlns:w16cex="http://schemas.microsoft.com/office/word/2018/wordml/cex" xmlns:w16cid="http://schemas.microsoft.com/office/word/2016/wordml/cid" xmlns:w16="http://schemas.microsoft.com/office/word/2018/wordml" xmlns:w16sdtdh="http://schemas.microsoft.com/office/word/2020/wordml/sdtdatahash" xmlns:w16se="http://schemas.microsoft.com/office/word/2015/wordml/symex" xmlns:wpg="http://schemas.microsoft.com/office/word/2010/wordprocessingGroup" xmlns:wpi="http://schemas.microsoft.com/office/word/2010/wordprocessingInk" xmlns:wne="http://schemas.microsoft.com/office/word/2006/wordml" xmlns:wps="http://schemas.microsoft.com/office/word/2010/wordprocessingShape" mc:Ignorable="w14 w15 w16se w16cid w16 w16cex w16sdtdh wp14">
   <w:endnote w:type="separator" w:id="-1">
     <w:p>
       <w:r>
@@ -4572,7 +4695,7 @@
 </file>
 
 <file path=word/footer1.xml><?xml version="1.0" encoding="utf-8"?>
-<w:ftr xmlns:wpc="http://schemas.microsoft.com/office/word/2010/wordprocessingCanvas" xmlns:cx="http://schemas.microsoft.com/office/drawing/2014/chartex" xmlns:cx1="http://schemas.microsoft.com/office/drawing/2015/9/8/chartex" xmlns:cx2="http://schemas.microsoft.com/office/drawing/2015/10/21/chartex" xmlns:cx3="http://schemas.microsoft.com/office/drawing/2016/5/9/chartex" xmlns:cx4="http://schemas.microsoft.com/office/drawing/2016/5/10/chartex" xmlns:cx5="http://schemas.microsoft.com/office/drawing/2016/5/11/chartex" xmlns:cx6="http://schemas.microsoft.com/office/drawing/2016/5/12/chartex" xmlns:cx7="http://schemas.microsoft.com/office/drawing/2016/5/13/chartex" xmlns:cx8="http://schemas.microsoft.com/office/drawing/2016/5/14/chartex" xmlns:mc="http://schemas.openxmlformats.org/markup-compatibility/2006" xmlns:aink="http://schemas.microsoft.com/office/drawing/2016/ink" xmlns:am3d="http://schemas.microsoft.com/office/drawing/2017/model3d" xmlns:o="urn:schemas-microsoft-com:office:office" xmlns:oel="http://schemas.microsoft.com/office/2019/extlst" xmlns:r="http://schemas.openxmlformats.org/officeDocument/2006/relationships" xmlns:m="http://schemas.openxmlformats.org/officeDocument/2006/math" xmlns:v="urn:schemas-microsoft-com:vml" xmlns:wp14="http://schemas.microsoft.com/office/word/2010/wordprocessingDrawing" xmlns:wp="http://schemas.openxmlformats.org/drawingml/2006/wordprocessingDrawing" xmlns:w10="urn:schemas-microsoft-com:office:word" xmlns:w="http://schemas.openxmlformats.org/wordprocessingml/2006/main" xmlns:w14="http://schemas.microsoft.com/office/word/2010/wordml" xmlns:w15="http://schemas.microsoft.com/office/word/2012/wordml" xmlns:w16cex="http://schemas.microsoft.com/office/word/2018/wordml/cex" xmlns:w16cid="http://schemas.microsoft.com/office/word/2016/wordml/cid" xmlns:w16="http://schemas.microsoft.com/office/word/2018/wordml" xmlns:w16du="http://schemas.microsoft.com/office/word/2023/wordml/word16du" xmlns:w16sdtdh="http://schemas.microsoft.com/office/word/2020/wordml/sdtdatahash" xmlns:w16sdtfl="http://schemas.microsoft.com/office/word/2024/wordml/sdtformatlock" xmlns:w16se="http://schemas.microsoft.com/office/word/2015/wordml/symex" xmlns:wpg="http://schemas.microsoft.com/office/word/2010/wordprocessingGroup" xmlns:wpi="http://schemas.microsoft.com/office/word/2010/wordprocessingInk" xmlns:wne="http://schemas.microsoft.com/office/word/2006/wordml" xmlns:wps="http://schemas.microsoft.com/office/word/2010/wordprocessingShape" mc:Ignorable="w14 w15 w16se w16cid w16 w16cex w16sdtdh w16sdtfl w16du wp14">
+<w:ftr xmlns:wpc="http://schemas.microsoft.com/office/word/2010/wordprocessingCanvas" xmlns:cx="http://schemas.microsoft.com/office/drawing/2014/chartex" xmlns:cx1="http://schemas.microsoft.com/office/drawing/2015/9/8/chartex" xmlns:cx2="http://schemas.microsoft.com/office/drawing/2015/10/21/chartex" xmlns:cx3="http://schemas.microsoft.com/office/drawing/2016/5/9/chartex" xmlns:cx4="http://schemas.microsoft.com/office/drawing/2016/5/10/chartex" xmlns:cx5="http://schemas.microsoft.com/office/drawing/2016/5/11/chartex" xmlns:cx6="http://schemas.microsoft.com/office/drawing/2016/5/12/chartex" xmlns:cx7="http://schemas.microsoft.com/office/drawing/2016/5/13/chartex" xmlns:cx8="http://schemas.microsoft.com/office/drawing/2016/5/14/chartex" xmlns:mc="http://schemas.openxmlformats.org/markup-compatibility/2006" xmlns:aink="http://schemas.microsoft.com/office/drawing/2016/ink" xmlns:am3d="http://schemas.microsoft.com/office/drawing/2017/model3d" xmlns:o="urn:schemas-microsoft-com:office:office" xmlns:oel="http://schemas.microsoft.com/office/2019/extlst" xmlns:r="http://schemas.openxmlformats.org/officeDocument/2006/relationships" xmlns:m="http://schemas.openxmlformats.org/officeDocument/2006/math" xmlns:v="urn:schemas-microsoft-com:vml" xmlns:wp14="http://schemas.microsoft.com/office/word/2010/wordprocessingDrawing" xmlns:wp="http://schemas.openxmlformats.org/drawingml/2006/wordprocessingDrawing" xmlns:w10="urn:schemas-microsoft-com:office:word" xmlns:w="http://schemas.openxmlformats.org/wordprocessingml/2006/main" xmlns:w14="http://schemas.microsoft.com/office/word/2010/wordml" xmlns:w15="http://schemas.microsoft.com/office/word/2012/wordml" xmlns:w16cex="http://schemas.microsoft.com/office/word/2018/wordml/cex" xmlns:w16cid="http://schemas.microsoft.com/office/word/2016/wordml/cid" xmlns:w16="http://schemas.microsoft.com/office/word/2018/wordml" xmlns:w16sdtdh="http://schemas.microsoft.com/office/word/2020/wordml/sdtdatahash" xmlns:w16se="http://schemas.microsoft.com/office/word/2015/wordml/symex" xmlns:wpg="http://schemas.microsoft.com/office/word/2010/wordprocessingGroup" xmlns:wpi="http://schemas.microsoft.com/office/word/2010/wordprocessingInk" xmlns:wne="http://schemas.microsoft.com/office/word/2006/wordml" xmlns:wps="http://schemas.microsoft.com/office/word/2010/wordprocessingShape" mc:Ignorable="w14 w15 w16se w16cid w16 w16cex w16sdtdh wp14">
   <w:tbl>
     <w:tblPr>
       <w:tblStyle w:val="Grilledutableau"/>
@@ -5008,7 +5131,7 @@
               <w:noProof/>
               <w:szCs w:val="16"/>
             </w:rPr>
-            <w:t>25.02.2025 10:36</w:t>
+            <w:t>26.02.2025 21:51</w:t>
           </w:r>
           <w:r>
             <w:rPr>
@@ -5061,7 +5184,7 @@
 </file>
 
 <file path=word/footnotes.xml><?xml version="1.0" encoding="utf-8"?>
-<w:footnotes xmlns:wpc="http://schemas.microsoft.com/office/word/2010/wordprocessingCanvas" xmlns:cx="http://schemas.microsoft.com/office/drawing/2014/chartex" xmlns:cx1="http://schemas.microsoft.com/office/drawing/2015/9/8/chartex" xmlns:cx2="http://schemas.microsoft.com/office/drawing/2015/10/21/chartex" xmlns:cx3="http://schemas.microsoft.com/office/drawing/2016/5/9/chartex" xmlns:cx4="http://schemas.microsoft.com/office/drawing/2016/5/10/chartex" xmlns:cx5="http://schemas.microsoft.com/office/drawing/2016/5/11/chartex" xmlns:cx6="http://schemas.microsoft.com/office/drawing/2016/5/12/chartex" xmlns:cx7="http://schemas.microsoft.com/office/drawing/2016/5/13/chartex" xmlns:cx8="http://schemas.microsoft.com/office/drawing/2016/5/14/chartex" xmlns:mc="http://schemas.openxmlformats.org/markup-compatibility/2006" xmlns:aink="http://schemas.microsoft.com/office/drawing/2016/ink" xmlns:am3d="http://schemas.microsoft.com/office/drawing/2017/model3d" xmlns:o="urn:schemas-microsoft-com:office:office" xmlns:oel="http://schemas.microsoft.com/office/2019/extlst" xmlns:r="http://schemas.openxmlformats.org/officeDocument/2006/relationships" xmlns:m="http://schemas.openxmlformats.org/officeDocument/2006/math" xmlns:v="urn:schemas-microsoft-com:vml" xmlns:wp14="http://schemas.microsoft.com/office/word/2010/wordprocessingDrawing" xmlns:wp="http://schemas.openxmlformats.org/drawingml/2006/wordprocessingDrawing" xmlns:w10="urn:schemas-microsoft-com:office:word" xmlns:w="http://schemas.openxmlformats.org/wordprocessingml/2006/main" xmlns:w14="http://schemas.microsoft.com/office/word/2010/wordml" xmlns:w15="http://schemas.microsoft.com/office/word/2012/wordml" xmlns:w16cex="http://schemas.microsoft.com/office/word/2018/wordml/cex" xmlns:w16cid="http://schemas.microsoft.com/office/word/2016/wordml/cid" xmlns:w16="http://schemas.microsoft.com/office/word/2018/wordml" xmlns:w16du="http://schemas.microsoft.com/office/word/2023/wordml/word16du" xmlns:w16sdtdh="http://schemas.microsoft.com/office/word/2020/wordml/sdtdatahash" xmlns:w16sdtfl="http://schemas.microsoft.com/office/word/2024/wordml/sdtformatlock" xmlns:w16se="http://schemas.microsoft.com/office/word/2015/wordml/symex" xmlns:wpg="http://schemas.microsoft.com/office/word/2010/wordprocessingGroup" xmlns:wpi="http://schemas.microsoft.com/office/word/2010/wordprocessingInk" xmlns:wne="http://schemas.microsoft.com/office/word/2006/wordml" xmlns:wps="http://schemas.microsoft.com/office/word/2010/wordprocessingShape" mc:Ignorable="w14 w15 w16se w16cid w16 w16cex w16sdtdh w16sdtfl w16du wp14">
+<w:footnotes xmlns:wpc="http://schemas.microsoft.com/office/word/2010/wordprocessingCanvas" xmlns:cx="http://schemas.microsoft.com/office/drawing/2014/chartex" xmlns:cx1="http://schemas.microsoft.com/office/drawing/2015/9/8/chartex" xmlns:cx2="http://schemas.microsoft.com/office/drawing/2015/10/21/chartex" xmlns:cx3="http://schemas.microsoft.com/office/drawing/2016/5/9/chartex" xmlns:cx4="http://schemas.microsoft.com/office/drawing/2016/5/10/chartex" xmlns:cx5="http://schemas.microsoft.com/office/drawing/2016/5/11/chartex" xmlns:cx6="http://schemas.microsoft.com/office/drawing/2016/5/12/chartex" xmlns:cx7="http://schemas.microsoft.com/office/drawing/2016/5/13/chartex" xmlns:cx8="http://schemas.microsoft.com/office/drawing/2016/5/14/chartex" xmlns:mc="http://schemas.openxmlformats.org/markup-compatibility/2006" xmlns:aink="http://schemas.microsoft.com/office/drawing/2016/ink" xmlns:am3d="http://schemas.microsoft.com/office/drawing/2017/model3d" xmlns:o="urn:schemas-microsoft-com:office:office" xmlns:oel="http://schemas.microsoft.com/office/2019/extlst" xmlns:r="http://schemas.openxmlformats.org/officeDocument/2006/relationships" xmlns:m="http://schemas.openxmlformats.org/officeDocument/2006/math" xmlns:v="urn:schemas-microsoft-com:vml" xmlns:wp14="http://schemas.microsoft.com/office/word/2010/wordprocessingDrawing" xmlns:wp="http://schemas.openxmlformats.org/drawingml/2006/wordprocessingDrawing" xmlns:w10="urn:schemas-microsoft-com:office:word" xmlns:w="http://schemas.openxmlformats.org/wordprocessingml/2006/main" xmlns:w14="http://schemas.microsoft.com/office/word/2010/wordml" xmlns:w15="http://schemas.microsoft.com/office/word/2012/wordml" xmlns:w16cex="http://schemas.microsoft.com/office/word/2018/wordml/cex" xmlns:w16cid="http://schemas.microsoft.com/office/word/2016/wordml/cid" xmlns:w16="http://schemas.microsoft.com/office/word/2018/wordml" xmlns:w16sdtdh="http://schemas.microsoft.com/office/word/2020/wordml/sdtdatahash" xmlns:w16se="http://schemas.microsoft.com/office/word/2015/wordml/symex" xmlns:wpg="http://schemas.microsoft.com/office/word/2010/wordprocessingGroup" xmlns:wpi="http://schemas.microsoft.com/office/word/2010/wordprocessingInk" xmlns:wne="http://schemas.microsoft.com/office/word/2006/wordml" xmlns:wps="http://schemas.microsoft.com/office/word/2010/wordprocessingShape" mc:Ignorable="w14 w15 w16se w16cid w16 w16cex w16sdtdh wp14">
   <w:footnote w:type="separator" w:id="-1">
     <w:p>
       <w:r>
@@ -5080,7 +5203,7 @@
 </file>
 
 <file path=word/header1.xml><?xml version="1.0" encoding="utf-8"?>
-<w:hdr xmlns:wpc="http://schemas.microsoft.com/office/word/2010/wordprocessingCanvas" xmlns:cx="http://schemas.microsoft.com/office/drawing/2014/chartex" xmlns:cx1="http://schemas.microsoft.com/office/drawing/2015/9/8/chartex" xmlns:cx2="http://schemas.microsoft.com/office/drawing/2015/10/21/chartex" xmlns:cx3="http://schemas.microsoft.com/office/drawing/2016/5/9/chartex" xmlns:cx4="http://schemas.microsoft.com/office/drawing/2016/5/10/chartex" xmlns:cx5="http://schemas.microsoft.com/office/drawing/2016/5/11/chartex" xmlns:cx6="http://schemas.microsoft.com/office/drawing/2016/5/12/chartex" xmlns:cx7="http://schemas.microsoft.com/office/drawing/2016/5/13/chartex" xmlns:cx8="http://schemas.microsoft.com/office/drawing/2016/5/14/chartex" xmlns:mc="http://schemas.openxmlformats.org/markup-compatibility/2006" xmlns:aink="http://schemas.microsoft.com/office/drawing/2016/ink" xmlns:am3d="http://schemas.microsoft.com/office/drawing/2017/model3d" xmlns:o="urn:schemas-microsoft-com:office:office" xmlns:oel="http://schemas.microsoft.com/office/2019/extlst" xmlns:r="http://schemas.openxmlformats.org/officeDocument/2006/relationships" xmlns:m="http://schemas.openxmlformats.org/officeDocument/2006/math" xmlns:v="urn:schemas-microsoft-com:vml" xmlns:wp14="http://schemas.microsoft.com/office/word/2010/wordprocessingDrawing" xmlns:wp="http://schemas.openxmlformats.org/drawingml/2006/wordprocessingDrawing" xmlns:w10="urn:schemas-microsoft-com:office:word" xmlns:w="http://schemas.openxmlformats.org/wordprocessingml/2006/main" xmlns:w14="http://schemas.microsoft.com/office/word/2010/wordml" xmlns:w15="http://schemas.microsoft.com/office/word/2012/wordml" xmlns:w16cex="http://schemas.microsoft.com/office/word/2018/wordml/cex" xmlns:w16cid="http://schemas.microsoft.com/office/word/2016/wordml/cid" xmlns:w16="http://schemas.microsoft.com/office/word/2018/wordml" xmlns:w16du="http://schemas.microsoft.com/office/word/2023/wordml/word16du" xmlns:w16sdtdh="http://schemas.microsoft.com/office/word/2020/wordml/sdtdatahash" xmlns:w16sdtfl="http://schemas.microsoft.com/office/word/2024/wordml/sdtformatlock" xmlns:w16se="http://schemas.microsoft.com/office/word/2015/wordml/symex" xmlns:wpg="http://schemas.microsoft.com/office/word/2010/wordprocessingGroup" xmlns:wpi="http://schemas.microsoft.com/office/word/2010/wordprocessingInk" xmlns:wne="http://schemas.microsoft.com/office/word/2006/wordml" xmlns:wps="http://schemas.microsoft.com/office/word/2010/wordprocessingShape" mc:Ignorable="w14 w15 w16se w16cid w16 w16cex w16sdtdh w16sdtfl w16du wp14">
+<w:hdr xmlns:wpc="http://schemas.microsoft.com/office/word/2010/wordprocessingCanvas" xmlns:cx="http://schemas.microsoft.com/office/drawing/2014/chartex" xmlns:cx1="http://schemas.microsoft.com/office/drawing/2015/9/8/chartex" xmlns:cx2="http://schemas.microsoft.com/office/drawing/2015/10/21/chartex" xmlns:cx3="http://schemas.microsoft.com/office/drawing/2016/5/9/chartex" xmlns:cx4="http://schemas.microsoft.com/office/drawing/2016/5/10/chartex" xmlns:cx5="http://schemas.microsoft.com/office/drawing/2016/5/11/chartex" xmlns:cx6="http://schemas.microsoft.com/office/drawing/2016/5/12/chartex" xmlns:cx7="http://schemas.microsoft.com/office/drawing/2016/5/13/chartex" xmlns:cx8="http://schemas.microsoft.com/office/drawing/2016/5/14/chartex" xmlns:mc="http://schemas.openxmlformats.org/markup-compatibility/2006" xmlns:aink="http://schemas.microsoft.com/office/drawing/2016/ink" xmlns:am3d="http://schemas.microsoft.com/office/drawing/2017/model3d" xmlns:o="urn:schemas-microsoft-com:office:office" xmlns:oel="http://schemas.microsoft.com/office/2019/extlst" xmlns:r="http://schemas.openxmlformats.org/officeDocument/2006/relationships" xmlns:m="http://schemas.openxmlformats.org/officeDocument/2006/math" xmlns:v="urn:schemas-microsoft-com:vml" xmlns:wp14="http://schemas.microsoft.com/office/word/2010/wordprocessingDrawing" xmlns:wp="http://schemas.openxmlformats.org/drawingml/2006/wordprocessingDrawing" xmlns:w10="urn:schemas-microsoft-com:office:word" xmlns:w="http://schemas.openxmlformats.org/wordprocessingml/2006/main" xmlns:w14="http://schemas.microsoft.com/office/word/2010/wordml" xmlns:w15="http://schemas.microsoft.com/office/word/2012/wordml" xmlns:w16cex="http://schemas.microsoft.com/office/word/2018/wordml/cex" xmlns:w16cid="http://schemas.microsoft.com/office/word/2016/wordml/cid" xmlns:w16="http://schemas.microsoft.com/office/word/2018/wordml" xmlns:w16sdtdh="http://schemas.microsoft.com/office/word/2020/wordml/sdtdatahash" xmlns:w16se="http://schemas.microsoft.com/office/word/2015/wordml/symex" xmlns:wpg="http://schemas.microsoft.com/office/word/2010/wordprocessingGroup" xmlns:wpi="http://schemas.microsoft.com/office/word/2010/wordprocessingInk" xmlns:wne="http://schemas.microsoft.com/office/word/2006/wordml" xmlns:wps="http://schemas.microsoft.com/office/word/2010/wordprocessingShape" mc:Ignorable="w14 w15 w16se w16cid w16 w16cex w16sdtdh wp14">
   <w:tbl>
     <w:tblPr>
       <w:tblStyle w:val="Grilledutableau"/>
@@ -5095,9 +5218,9 @@
       <w:tblLook w:val="01E0" w:firstRow="1" w:lastRow="1" w:firstColumn="1" w:lastColumn="1" w:noHBand="0" w:noVBand="0"/>
     </w:tblPr>
     <w:tblGrid>
-      <w:gridCol w:w="2390"/>
-      <w:gridCol w:w="4411"/>
-      <w:gridCol w:w="2269"/>
+      <w:gridCol w:w="2402"/>
+      <w:gridCol w:w="4400"/>
+      <w:gridCol w:w="2268"/>
     </w:tblGrid>
     <w:tr>
       <w:trPr>
@@ -5198,86 +5321,32 @@
 </file>
 
 <file path=word/numbering.xml><?xml version="1.0" encoding="utf-8"?>
-<w:numbering xmlns:wpc="http://schemas.microsoft.com/office/word/2010/wordprocessingCanvas" xmlns:cx="http://schemas.microsoft.com/office/drawing/2014/chartex" xmlns:cx1="http://schemas.microsoft.com/office/drawing/2015/9/8/chartex" xmlns:cx2="http://schemas.microsoft.com/office/drawing/2015/10/21/chartex" xmlns:cx3="http://schemas.microsoft.com/office/drawing/2016/5/9/chartex" xmlns:cx4="http://schemas.microsoft.com/office/drawing/2016/5/10/chartex" xmlns:cx5="http://schemas.microsoft.com/office/drawing/2016/5/11/chartex" xmlns:cx6="http://schemas.microsoft.com/office/drawing/2016/5/12/chartex" xmlns:cx7="http://schemas.microsoft.com/office/drawing/2016/5/13/chartex" xmlns:cx8="http://schemas.microsoft.com/office/drawing/2016/5/14/chartex" xmlns:mc="http://schemas.openxmlformats.org/markup-compatibility/2006" xmlns:aink="http://schemas.microsoft.com/office/drawing/2016/ink" xmlns:am3d="http://schemas.microsoft.com/office/drawing/2017/model3d" xmlns:o="urn:schemas-microsoft-com:office:office" xmlns:oel="http://schemas.microsoft.com/office/2019/extlst" xmlns:r="http://schemas.openxmlformats.org/officeDocument/2006/relationships" xmlns:m="http://schemas.openxmlformats.org/officeDocument/2006/math" xmlns:v="urn:schemas-microsoft-com:vml" xmlns:wp14="http://schemas.microsoft.com/office/word/2010/wordprocessingDrawing" xmlns:wp="http://schemas.openxmlformats.org/drawingml/2006/wordprocessingDrawing" xmlns:w10="urn:schemas-microsoft-com:office:word" xmlns:w="http://schemas.openxmlformats.org/wordprocessingml/2006/main" xmlns:w14="http://schemas.microsoft.com/office/word/2010/wordml" xmlns:w15="http://schemas.microsoft.com/office/word/2012/wordml" xmlns:w16cex="http://schemas.microsoft.com/office/word/2018/wordml/cex" xmlns:w16cid="http://schemas.microsoft.com/office/word/2016/wordml/cid" xmlns:w16="http://schemas.microsoft.com/office/word/2018/wordml" xmlns:w16du="http://schemas.microsoft.com/office/word/2023/wordml/word16du" xmlns:w16sdtdh="http://schemas.microsoft.com/office/word/2020/wordml/sdtdatahash" xmlns:w16sdtfl="http://schemas.microsoft.com/office/word/2024/wordml/sdtformatlock" xmlns:w16se="http://schemas.microsoft.com/office/word/2015/wordml/symex" xmlns:wpg="http://schemas.microsoft.com/office/word/2010/wordprocessingGroup" xmlns:wpi="http://schemas.microsoft.com/office/word/2010/wordprocessingInk" xmlns:wne="http://schemas.microsoft.com/office/word/2006/wordml" xmlns:wps="http://schemas.microsoft.com/office/word/2010/wordprocessingShape" mc:Ignorable="w14 w15 w16se w16cid w16 w16cex w16sdtdh w16sdtfl w16du wp14">
+<w:numbering xmlns:wpc="http://schemas.microsoft.com/office/word/2010/wordprocessingCanvas" xmlns:cx="http://schemas.microsoft.com/office/drawing/2014/chartex" xmlns:cx1="http://schemas.microsoft.com/office/drawing/2015/9/8/chartex" xmlns:cx2="http://schemas.microsoft.com/office/drawing/2015/10/21/chartex" xmlns:cx3="http://schemas.microsoft.com/office/drawing/2016/5/9/chartex" xmlns:cx4="http://schemas.microsoft.com/office/drawing/2016/5/10/chartex" xmlns:cx5="http://schemas.microsoft.com/office/drawing/2016/5/11/chartex" xmlns:cx6="http://schemas.microsoft.com/office/drawing/2016/5/12/chartex" xmlns:cx7="http://schemas.microsoft.com/office/drawing/2016/5/13/chartex" xmlns:cx8="http://schemas.microsoft.com/office/drawing/2016/5/14/chartex" xmlns:mc="http://schemas.openxmlformats.org/markup-compatibility/2006" xmlns:aink="http://schemas.microsoft.com/office/drawing/2016/ink" xmlns:am3d="http://schemas.microsoft.com/office/drawing/2017/model3d" xmlns:o="urn:schemas-microsoft-com:office:office" xmlns:oel="http://schemas.microsoft.com/office/2019/extlst" xmlns:r="http://schemas.openxmlformats.org/officeDocument/2006/relationships" xmlns:m="http://schemas.openxmlformats.org/officeDocument/2006/math" xmlns:v="urn:schemas-microsoft-com:vml" xmlns:wp14="http://schemas.microsoft.com/office/word/2010/wordprocessingDrawing" xmlns:wp="http://schemas.openxmlformats.org/drawingml/2006/wordprocessingDrawing" xmlns:w10="urn:schemas-microsoft-com:office:word" xmlns:w="http://schemas.openxmlformats.org/wordprocessingml/2006/main" xmlns:w14="http://schemas.microsoft.com/office/word/2010/wordml" xmlns:w15="http://schemas.microsoft.com/office/word/2012/wordml" xmlns:w16cex="http://schemas.microsoft.com/office/word/2018/wordml/cex" xmlns:w16cid="http://schemas.microsoft.com/office/word/2016/wordml/cid" xmlns:w16="http://schemas.microsoft.com/office/word/2018/wordml" xmlns:w16sdtdh="http://schemas.microsoft.com/office/word/2020/wordml/sdtdatahash" xmlns:w16se="http://schemas.microsoft.com/office/word/2015/wordml/symex" xmlns:wpg="http://schemas.microsoft.com/office/word/2010/wordprocessingGroup" xmlns:wpi="http://schemas.microsoft.com/office/word/2010/wordprocessingInk" xmlns:wne="http://schemas.microsoft.com/office/word/2006/wordml" xmlns:wps="http://schemas.microsoft.com/office/word/2010/wordprocessingShape" mc:Ignorable="w14 w15 w16se w16cid w16 w16cex w16sdtdh wp14">
   <w:numPicBullet w:numPicBulletId="0">
-    <mc:AlternateContent>
-      <mc:Choice Requires="v">
-        <w:pict>
-          <v:shapetype w14:anchorId="7EFC6FDE" id="_x0000_t75" coordsize="21600,21600" o:spt="75" o:preferrelative="t" path="m@4@5l@4@11@9@11@9@5xe" filled="f" stroked="f">
-            <v:stroke joinstyle="miter"/>
-            <v:formulas>
-              <v:f eqn="if lineDrawn pixelLineWidth 0"/>
-              <v:f eqn="sum @0 1 0"/>
-              <v:f eqn="sum 0 0 @1"/>
-              <v:f eqn="prod @2 1 2"/>
-              <v:f eqn="prod @3 21600 pixelWidth"/>
-              <v:f eqn="prod @3 21600 pixelHeight"/>
-              <v:f eqn="sum @0 0 1"/>
-              <v:f eqn="prod @6 1 2"/>
-              <v:f eqn="prod @7 21600 pixelWidth"/>
-              <v:f eqn="sum @8 21600 0"/>
-              <v:f eqn="prod @7 21600 pixelHeight"/>
-              <v:f eqn="sum @10 21600 0"/>
-            </v:formulas>
-            <v:path o:extrusionok="f" gradientshapeok="t" o:connecttype="rect"/>
-            <o:lock v:ext="edit" aspectratio="t"/>
-          </v:shapetype>
-          <v:shape id="Image 1100810671" o:spid="_x0000_i1025" type="#_x0000_t75" style="width:11.25pt;height:11.25pt;visibility:visible;mso-wrap-style:square">
-            <v:imagedata r:id="rId1" o:title=""/>
-          </v:shape>
-        </w:pict>
-      </mc:Choice>
-      <mc:Fallback>
-        <w:drawing>
-          <wp:inline distT="0" distB="0" distL="0" distR="0" wp14:anchorId="17D7EC75" wp14:editId="5196FB47">
-            <wp:extent cx="142875" cy="142875"/>
-            <wp:effectExtent l="0" t="0" r="0" b="0"/>
-            <wp:docPr id="1100810671" name="Image 1100810671"/>
-            <wp:cNvGraphicFramePr>
-              <a:graphicFrameLocks xmlns:a="http://schemas.openxmlformats.org/drawingml/2006/main" noChangeAspect="1"/>
-            </wp:cNvGraphicFramePr>
-            <a:graphic xmlns:a="http://schemas.openxmlformats.org/drawingml/2006/main">
-              <a:graphicData uri="http://schemas.openxmlformats.org/drawingml/2006/picture">
-                <pic:pic xmlns:pic="http://schemas.openxmlformats.org/drawingml/2006/picture">
-                  <pic:nvPicPr>
-                    <pic:cNvPr id="0" name="Picture -1023"/>
-                    <pic:cNvPicPr>
-                      <a:picLocks noChangeAspect="1" noChangeArrowheads="1"/>
-                    </pic:cNvPicPr>
-                  </pic:nvPicPr>
-                  <pic:blipFill>
-                    <a:blip r:embed="rId2">
-                      <a:extLst>
-                        <a:ext uri="{28A0092B-C50C-407E-A947-70E740481C1C}">
-                          <a14:useLocalDpi xmlns:a14="http://schemas.microsoft.com/office/drawing/2010/main" val="0"/>
-                        </a:ext>
-                      </a:extLst>
-                    </a:blip>
-                    <a:srcRect/>
-                    <a:stretch>
-                      <a:fillRect/>
-                    </a:stretch>
-                  </pic:blipFill>
-                  <pic:spPr bwMode="auto">
-                    <a:xfrm>
-                      <a:off x="0" y="0"/>
-                      <a:ext cx="142875" cy="142875"/>
-                    </a:xfrm>
-                    <a:prstGeom prst="rect">
-                      <a:avLst/>
-                    </a:prstGeom>
-                    <a:noFill/>
-                    <a:ln>
-                      <a:noFill/>
-                    </a:ln>
-                  </pic:spPr>
-                </pic:pic>
-              </a:graphicData>
-            </a:graphic>
-          </wp:inline>
-        </w:drawing>
-      </mc:Fallback>
-    </mc:AlternateContent>
+    <w:pict>
+      <v:shapetype id="_x0000_t75" coordsize="21600,21600" o:spt="75" o:preferrelative="t" path="m@4@5l@4@11@9@11@9@5xe" filled="f" stroked="f">
+        <v:stroke joinstyle="miter"/>
+        <v:formulas>
+          <v:f eqn="if lineDrawn pixelLineWidth 0"/>
+          <v:f eqn="sum @0 1 0"/>
+          <v:f eqn="sum 0 0 @1"/>
+          <v:f eqn="prod @2 1 2"/>
+          <v:f eqn="prod @3 21600 pixelWidth"/>
+          <v:f eqn="prod @3 21600 pixelHeight"/>
+          <v:f eqn="sum @0 0 1"/>
+          <v:f eqn="prod @6 1 2"/>
+          <v:f eqn="prod @7 21600 pixelWidth"/>
+          <v:f eqn="sum @8 21600 0"/>
+          <v:f eqn="prod @7 21600 pixelHeight"/>
+          <v:f eqn="sum @10 21600 0"/>
+        </v:formulas>
+        <v:path o:extrusionok="f" gradientshapeok="t" o:connecttype="rect"/>
+        <o:lock v:ext="edit" aspectratio="t"/>
+      </v:shapetype>
+      <v:shape id="_x0000_i1027" type="#_x0000_t75" style="width:11.55pt;height:11.55pt;visibility:visible;mso-wrap-style:square" o:bullet="t">
+        <v:imagedata r:id="rId1" o:title=""/>
+      </v:shape>
+    </w:pict>
   </w:numPicBullet>
   <w:abstractNum w:abstractNumId="0" w15:restartNumberingAfterBreak="0">
     <w:nsid w:val="00045A22"/>
@@ -9160,7 +9229,7 @@
 </file>
 
 <file path=word/styles.xml><?xml version="1.0" encoding="utf-8"?>
-<w:styles xmlns:mc="http://schemas.openxmlformats.org/markup-compatibility/2006" xmlns:r="http://schemas.openxmlformats.org/officeDocument/2006/relationships" xmlns:w="http://schemas.openxmlformats.org/wordprocessingml/2006/main" xmlns:w14="http://schemas.microsoft.com/office/word/2010/wordml" xmlns:w15="http://schemas.microsoft.com/office/word/2012/wordml" xmlns:w16cex="http://schemas.microsoft.com/office/word/2018/wordml/cex" xmlns:w16cid="http://schemas.microsoft.com/office/word/2016/wordml/cid" xmlns:w16="http://schemas.microsoft.com/office/word/2018/wordml" xmlns:w16du="http://schemas.microsoft.com/office/word/2023/wordml/word16du" xmlns:w16sdtdh="http://schemas.microsoft.com/office/word/2020/wordml/sdtdatahash" xmlns:w16sdtfl="http://schemas.microsoft.com/office/word/2024/wordml/sdtformatlock" xmlns:w16se="http://schemas.microsoft.com/office/word/2015/wordml/symex" mc:Ignorable="w14 w15 w16se w16cid w16 w16cex w16sdtdh w16sdtfl w16du">
+<w:styles xmlns:mc="http://schemas.openxmlformats.org/markup-compatibility/2006" xmlns:r="http://schemas.openxmlformats.org/officeDocument/2006/relationships" xmlns:w="http://schemas.openxmlformats.org/wordprocessingml/2006/main" xmlns:w14="http://schemas.microsoft.com/office/word/2010/wordml" xmlns:w15="http://schemas.microsoft.com/office/word/2012/wordml" xmlns:w16cex="http://schemas.microsoft.com/office/word/2018/wordml/cex" xmlns:w16cid="http://schemas.microsoft.com/office/word/2016/wordml/cid" xmlns:w16="http://schemas.microsoft.com/office/word/2018/wordml" xmlns:w16sdtdh="http://schemas.microsoft.com/office/word/2020/wordml/sdtdatahash" xmlns:w16se="http://schemas.microsoft.com/office/word/2015/wordml/symex" mc:Ignorable="w14 w15 w16se w16cid w16 w16cex w16sdtdh">
   <w:docDefaults>
     <w:rPrDefault>
       <w:rPr>
@@ -10606,15 +10675,6 @@
 </file>
 
 <file path=customXml/item1.xml><?xml version="1.0" encoding="utf-8"?>
-<?mso-contentType ?>
-<FormTemplates xmlns="http://schemas.microsoft.com/sharepoint/v3/contenttype/forms">
-  <Display>DocumentLibraryForm</Display>
-  <Edit>DocumentLibraryForm</Edit>
-  <New>DocumentLibraryForm</New>
-</FormTemplates>
-</file>
-
-<file path=customXml/item2.xml><?xml version="1.0" encoding="utf-8"?>
 <ct:contentTypeSchema xmlns:ct="http://schemas.microsoft.com/office/2006/metadata/contentType" xmlns:ma="http://schemas.microsoft.com/office/2006/metadata/properties/metaAttributes" ct:_="" ma:_="" ma:contentTypeName="Document" ma:contentTypeID="0x0101001ABD9BFFC9E543439C53A2705AE306EF" ma:contentTypeVersion="14" ma:contentTypeDescription="Crée un document." ma:contentTypeScope="" ma:versionID="41827e22f0a2406195029f3799eac37d">
   <xsd:schema xmlns:xsd="http://www.w3.org/2001/XMLSchema" xmlns:xs="http://www.w3.org/2001/XMLSchema" xmlns:p="http://schemas.microsoft.com/office/2006/metadata/properties" xmlns:ns2="bf2f2df3-a963-4452-b0e7-67dabc627c35" xmlns:ns3="f7d9f5a6-831d-4621-8c77-cbcaf993e406" targetNamespace="http://schemas.microsoft.com/office/2006/metadata/properties" ma:root="true" ma:fieldsID="b5448764cb5439448d1ea8eff3aff90d" ns2:_="" ns3:_="">
     <xsd:import namespace="bf2f2df3-a963-4452-b0e7-67dabc627c35"/>
@@ -10843,11 +10903,16 @@
 </ct:contentTypeSchema>
 </file>
 
-<file path=customXml/item3.xml><?xml version="1.0" encoding="utf-8"?>
-<b:Sources xmlns:b="http://schemas.openxmlformats.org/officeDocument/2006/bibliography" xmlns="http://schemas.openxmlformats.org/officeDocument/2006/bibliography" SelectedStyle="\APA.XSL" StyleName="APA"/>
+<file path=customXml/item2.xml><?xml version="1.0" encoding="utf-8"?>
+<?mso-contentType ?>
+<FormTemplates xmlns="http://schemas.microsoft.com/sharepoint/v3/contenttype/forms">
+  <Display>DocumentLibraryForm</Display>
+  <Edit>DocumentLibraryForm</Edit>
+  <New>DocumentLibraryForm</New>
+</FormTemplates>
 </file>
 
-<file path=customXml/item4.xml><?xml version="1.0" encoding="utf-8"?>
+<file path=customXml/item3.xml><?xml version="1.0" encoding="utf-8"?>
 <p:properties xmlns:p="http://schemas.microsoft.com/office/2006/metadata/properties" xmlns:xsi="http://www.w3.org/2001/XMLSchema-instance" xmlns:pc="http://schemas.microsoft.com/office/infopath/2007/PartnerControls">
   <documentManagement>
     <lcf76f155ced4ddcb4097134ff3c332f xmlns="bf2f2df3-a963-4452-b0e7-67dabc627c35">
@@ -10858,15 +10923,11 @@
 </p:properties>
 </file>
 
-<file path=customXml/itemProps1.xml><?xml version="1.0" encoding="utf-8"?>
-<ds:datastoreItem xmlns:ds="http://schemas.openxmlformats.org/officeDocument/2006/customXml" ds:itemID="{DF8E7934-3F3A-4F32-A7D4-1B248DBE707D}">
-  <ds:schemaRefs>
-    <ds:schemaRef ds:uri="http://schemas.microsoft.com/sharepoint/v3/contenttype/forms"/>
-  </ds:schemaRefs>
-</ds:datastoreItem>
+<file path=customXml/item4.xml><?xml version="1.0" encoding="utf-8"?>
+<b:Sources xmlns:b="http://schemas.openxmlformats.org/officeDocument/2006/bibliography" xmlns="http://schemas.openxmlformats.org/officeDocument/2006/bibliography" SelectedStyle="\APA.XSL" StyleName="APA"/>
 </file>
 
-<file path=customXml/itemProps2.xml><?xml version="1.0" encoding="utf-8"?>
+<file path=customXml/itemProps1.xml><?xml version="1.0" encoding="utf-8"?>
 <ds:datastoreItem xmlns:ds="http://schemas.openxmlformats.org/officeDocument/2006/customXml" ds:itemID="{81FE595B-3A92-4484-A585-A4037F0DA599}">
   <ds:schemaRefs>
     <ds:schemaRef ds:uri="http://schemas.microsoft.com/office/2006/metadata/contentType"/>
@@ -10885,15 +10946,15 @@
 </ds:datastoreItem>
 </file>
 
-<file path=customXml/itemProps3.xml><?xml version="1.0" encoding="utf-8"?>
-<ds:datastoreItem xmlns:ds="http://schemas.openxmlformats.org/officeDocument/2006/customXml" ds:itemID="{B4538CA0-7E03-45BA-869D-F5B9FE58EF6A}">
+<file path=customXml/itemProps2.xml><?xml version="1.0" encoding="utf-8"?>
+<ds:datastoreItem xmlns:ds="http://schemas.openxmlformats.org/officeDocument/2006/customXml" ds:itemID="{DF8E7934-3F3A-4F32-A7D4-1B248DBE707D}">
   <ds:schemaRefs>
-    <ds:schemaRef ds:uri="http://schemas.openxmlformats.org/officeDocument/2006/bibliography"/>
+    <ds:schemaRef ds:uri="http://schemas.microsoft.com/sharepoint/v3/contenttype/forms"/>
   </ds:schemaRefs>
 </ds:datastoreItem>
 </file>
 
-<file path=customXml/itemProps4.xml><?xml version="1.0" encoding="utf-8"?>
+<file path=customXml/itemProps3.xml><?xml version="1.0" encoding="utf-8"?>
 <ds:datastoreItem xmlns:ds="http://schemas.openxmlformats.org/officeDocument/2006/customXml" ds:itemID="{4181FC95-92B5-446F-AE57-E4A44C8C450C}">
   <ds:schemaRefs>
     <ds:schemaRef ds:uri="http://schemas.microsoft.com/office/2006/metadata/properties"/>
@@ -10902,4 +10963,12 @@
     <ds:schemaRef ds:uri="f7d9f5a6-831d-4621-8c77-cbcaf993e406"/>
   </ds:schemaRefs>
 </ds:datastoreItem>
+</file>
+
+<file path=customXml/itemProps4.xml><?xml version="1.0" encoding="utf-8"?>
+<ds:datastoreItem xmlns:ds="http://schemas.openxmlformats.org/officeDocument/2006/customXml" ds:itemID="{B4538CA0-7E03-45BA-869D-F5B9FE58EF6A}">
+  <ds:schemaRefs>
+    <ds:schemaRef ds:uri="http://schemas.openxmlformats.org/officeDocument/2006/bibliography"/>
+  </ds:schemaRefs>
+</ds:datastoreItem>
 </file>
</xml_diff>

<commit_message>
doc: Ajout chapitre Animation
</commit_message>
<xml_diff>
--- a/Christopher_Ristic_Rapport.docx
+++ b/Christopher_Ristic_Rapport.docx
@@ -153,7 +153,7 @@
         </w:rPr>
         <w:fldChar w:fldCharType="separate"/>
       </w:r>
-      <w:hyperlink w:anchor="_Toc191971136" w:history="1">
+      <w:hyperlink w:anchor="_Toc192244668" w:history="1">
         <w:r>
           <w:rPr>
             <w:rStyle w:val="Lienhypertexte"/>
@@ -201,7 +201,7 @@
             <w:noProof/>
             <w:webHidden/>
           </w:rPr>
-          <w:instrText xml:space="preserve"> PAGEREF _Toc191971136 \h </w:instrText>
+          <w:instrText xml:space="preserve"> PAGEREF _Toc192244668 \h </w:instrText>
         </w:r>
         <w:r>
           <w:rPr>
@@ -249,7 +249,7 @@
           <w14:ligatures w14:val="standardContextual"/>
         </w:rPr>
       </w:pPr>
-      <w:hyperlink w:anchor="_Toc191971137" w:history="1">
+      <w:hyperlink w:anchor="_Toc192244669" w:history="1">
         <w:r>
           <w:rPr>
             <w:rStyle w:val="Lienhypertexte"/>
@@ -295,7 +295,7 @@
             <w:noProof/>
             <w:webHidden/>
           </w:rPr>
-          <w:instrText xml:space="preserve"> PAGEREF _Toc191971137 \h </w:instrText>
+          <w:instrText xml:space="preserve"> PAGEREF _Toc192244669 \h </w:instrText>
         </w:r>
         <w:r>
           <w:rPr>
@@ -345,7 +345,7 @@
           <w14:ligatures w14:val="standardContextual"/>
         </w:rPr>
       </w:pPr>
-      <w:hyperlink w:anchor="_Toc191971138" w:history="1">
+      <w:hyperlink w:anchor="_Toc192244670" w:history="1">
         <w:r>
           <w:rPr>
             <w:rStyle w:val="Lienhypertexte"/>
@@ -393,7 +393,7 @@
             <w:noProof/>
             <w:webHidden/>
           </w:rPr>
-          <w:instrText xml:space="preserve"> PAGEREF _Toc191971138 \h </w:instrText>
+          <w:instrText xml:space="preserve"> PAGEREF _Toc192244670 \h </w:instrText>
         </w:r>
         <w:r>
           <w:rPr>
@@ -441,7 +441,7 @@
           <w14:ligatures w14:val="standardContextual"/>
         </w:rPr>
       </w:pPr>
-      <w:hyperlink w:anchor="_Toc191971139" w:history="1">
+      <w:hyperlink w:anchor="_Toc192244671" w:history="1">
         <w:r>
           <w:rPr>
             <w:rStyle w:val="Lienhypertexte"/>
@@ -487,7 +487,7 @@
             <w:noProof/>
             <w:webHidden/>
           </w:rPr>
-          <w:instrText xml:space="preserve"> PAGEREF _Toc191971139 \h </w:instrText>
+          <w:instrText xml:space="preserve"> PAGEREF _Toc192244671 \h </w:instrText>
         </w:r>
         <w:r>
           <w:rPr>
@@ -535,7 +535,7 @@
           <w14:ligatures w14:val="standardContextual"/>
         </w:rPr>
       </w:pPr>
-      <w:hyperlink w:anchor="_Toc191971140" w:history="1">
+      <w:hyperlink w:anchor="_Toc192244672" w:history="1">
         <w:r>
           <w:rPr>
             <w:rStyle w:val="Lienhypertexte"/>
@@ -581,7 +581,7 @@
             <w:noProof/>
             <w:webHidden/>
           </w:rPr>
-          <w:instrText xml:space="preserve"> PAGEREF _Toc191971140 \h </w:instrText>
+          <w:instrText xml:space="preserve"> PAGEREF _Toc192244672 \h </w:instrText>
         </w:r>
         <w:r>
           <w:rPr>
@@ -629,7 +629,7 @@
           <w14:ligatures w14:val="standardContextual"/>
         </w:rPr>
       </w:pPr>
-      <w:hyperlink w:anchor="_Toc191971141" w:history="1">
+      <w:hyperlink w:anchor="_Toc192244673" w:history="1">
         <w:r>
           <w:rPr>
             <w:rStyle w:val="Lienhypertexte"/>
@@ -675,7 +675,7 @@
             <w:noProof/>
             <w:webHidden/>
           </w:rPr>
-          <w:instrText xml:space="preserve"> PAGEREF _Toc191971141 \h </w:instrText>
+          <w:instrText xml:space="preserve"> PAGEREF _Toc192244673 \h </w:instrText>
         </w:r>
         <w:r>
           <w:rPr>
@@ -723,7 +723,7 @@
           <w14:ligatures w14:val="standardContextual"/>
         </w:rPr>
       </w:pPr>
-      <w:hyperlink w:anchor="_Toc191971142" w:history="1">
+      <w:hyperlink w:anchor="_Toc192244674" w:history="1">
         <w:r>
           <w:rPr>
             <w:rStyle w:val="Lienhypertexte"/>
@@ -769,7 +769,7 @@
             <w:noProof/>
             <w:webHidden/>
           </w:rPr>
-          <w:instrText xml:space="preserve"> PAGEREF _Toc191971142 \h </w:instrText>
+          <w:instrText xml:space="preserve"> PAGEREF _Toc192244674 \h </w:instrText>
         </w:r>
         <w:r>
           <w:rPr>
@@ -819,7 +819,7 @@
           <w14:ligatures w14:val="standardContextual"/>
         </w:rPr>
       </w:pPr>
-      <w:hyperlink w:anchor="_Toc191971143" w:history="1">
+      <w:hyperlink w:anchor="_Toc192244675" w:history="1">
         <w:r>
           <w:rPr>
             <w:rStyle w:val="Lienhypertexte"/>
@@ -867,7 +867,7 @@
             <w:noProof/>
             <w:webHidden/>
           </w:rPr>
-          <w:instrText xml:space="preserve"> PAGEREF _Toc191971143 \h </w:instrText>
+          <w:instrText xml:space="preserve"> PAGEREF _Toc192244675 \h </w:instrText>
         </w:r>
         <w:r>
           <w:rPr>
@@ -917,7 +917,7 @@
           <w14:ligatures w14:val="standardContextual"/>
         </w:rPr>
       </w:pPr>
-      <w:hyperlink w:anchor="_Toc191971144" w:history="1">
+      <w:hyperlink w:anchor="_Toc192244676" w:history="1">
         <w:r>
           <w:rPr>
             <w:rStyle w:val="Lienhypertexte"/>
@@ -965,7 +965,7 @@
             <w:noProof/>
             <w:webHidden/>
           </w:rPr>
-          <w:instrText xml:space="preserve"> PAGEREF _Toc191971144 \h </w:instrText>
+          <w:instrText xml:space="preserve"> PAGEREF _Toc192244676 \h </w:instrText>
         </w:r>
         <w:r>
           <w:rPr>
@@ -1015,7 +1015,7 @@
           <w14:ligatures w14:val="standardContextual"/>
         </w:rPr>
       </w:pPr>
-      <w:hyperlink w:anchor="_Toc191971145" w:history="1">
+      <w:hyperlink w:anchor="_Toc192244677" w:history="1">
         <w:r>
           <w:rPr>
             <w:rStyle w:val="Lienhypertexte"/>
@@ -1063,7 +1063,7 @@
             <w:noProof/>
             <w:webHidden/>
           </w:rPr>
-          <w:instrText xml:space="preserve"> PAGEREF _Toc191971145 \h </w:instrText>
+          <w:instrText xml:space="preserve"> PAGEREF _Toc192244677 \h </w:instrText>
         </w:r>
         <w:r>
           <w:rPr>
@@ -1113,7 +1113,7 @@
           <w14:ligatures w14:val="standardContextual"/>
         </w:rPr>
       </w:pPr>
-      <w:hyperlink w:anchor="_Toc191971146" w:history="1">
+      <w:hyperlink w:anchor="_Toc192244678" w:history="1">
         <w:r>
           <w:rPr>
             <w:rStyle w:val="Lienhypertexte"/>
@@ -1161,7 +1161,7 @@
             <w:noProof/>
             <w:webHidden/>
           </w:rPr>
-          <w:instrText xml:space="preserve"> PAGEREF _Toc191971146 \h </w:instrText>
+          <w:instrText xml:space="preserve"> PAGEREF _Toc192244678 \h </w:instrText>
         </w:r>
         <w:r>
           <w:rPr>
@@ -1209,7 +1209,7 @@
           <w14:ligatures w14:val="standardContextual"/>
         </w:rPr>
       </w:pPr>
-      <w:hyperlink w:anchor="_Toc191971147" w:history="1">
+      <w:hyperlink w:anchor="_Toc192244679" w:history="1">
         <w:r>
           <w:rPr>
             <w:rStyle w:val="Lienhypertexte"/>
@@ -1255,7 +1255,7 @@
             <w:noProof/>
             <w:webHidden/>
           </w:rPr>
-          <w:instrText xml:space="preserve"> PAGEREF _Toc191971147 \h </w:instrText>
+          <w:instrText xml:space="preserve"> PAGEREF _Toc192244679 \h </w:instrText>
         </w:r>
         <w:r>
           <w:rPr>
@@ -1303,7 +1303,7 @@
           <w14:ligatures w14:val="standardContextual"/>
         </w:rPr>
       </w:pPr>
-      <w:hyperlink w:anchor="_Toc191971148" w:history="1">
+      <w:hyperlink w:anchor="_Toc192244680" w:history="1">
         <w:r>
           <w:rPr>
             <w:rStyle w:val="Lienhypertexte"/>
@@ -1349,7 +1349,7 @@
             <w:noProof/>
             <w:webHidden/>
           </w:rPr>
-          <w:instrText xml:space="preserve"> PAGEREF _Toc191971148 \h </w:instrText>
+          <w:instrText xml:space="preserve"> PAGEREF _Toc192244680 \h </w:instrText>
         </w:r>
         <w:r>
           <w:rPr>
@@ -1399,7 +1399,7 @@
           <w14:ligatures w14:val="standardContextual"/>
         </w:rPr>
       </w:pPr>
-      <w:hyperlink w:anchor="_Toc191971149" w:history="1">
+      <w:hyperlink w:anchor="_Toc192244681" w:history="1">
         <w:r>
           <w:rPr>
             <w:rStyle w:val="Lienhypertexte"/>
@@ -1447,7 +1447,7 @@
             <w:noProof/>
             <w:webHidden/>
           </w:rPr>
-          <w:instrText xml:space="preserve"> PAGEREF _Toc191971149 \h </w:instrText>
+          <w:instrText xml:space="preserve"> PAGEREF _Toc192244681 \h </w:instrText>
         </w:r>
         <w:r>
           <w:rPr>
@@ -1495,7 +1495,7 @@
           <w14:ligatures w14:val="standardContextual"/>
         </w:rPr>
       </w:pPr>
-      <w:hyperlink w:anchor="_Toc191971150" w:history="1">
+      <w:hyperlink w:anchor="_Toc192244682" w:history="1">
         <w:r>
           <w:rPr>
             <w:rStyle w:val="Lienhypertexte"/>
@@ -1541,7 +1541,7 @@
             <w:noProof/>
             <w:webHidden/>
           </w:rPr>
-          <w:instrText xml:space="preserve"> PAGEREF _Toc191971150 \h </w:instrText>
+          <w:instrText xml:space="preserve"> PAGEREF _Toc192244682 \h </w:instrText>
         </w:r>
         <w:r>
           <w:rPr>
@@ -1589,7 +1589,7 @@
           <w14:ligatures w14:val="standardContextual"/>
         </w:rPr>
       </w:pPr>
-      <w:hyperlink w:anchor="_Toc191971151" w:history="1">
+      <w:hyperlink w:anchor="_Toc192244683" w:history="1">
         <w:r>
           <w:rPr>
             <w:rStyle w:val="Lienhypertexte"/>
@@ -1635,7 +1635,7 @@
             <w:noProof/>
             <w:webHidden/>
           </w:rPr>
-          <w:instrText xml:space="preserve"> PAGEREF _Toc191971151 \h </w:instrText>
+          <w:instrText xml:space="preserve"> PAGEREF _Toc192244683 \h </w:instrText>
         </w:r>
         <w:r>
           <w:rPr>
@@ -1685,7 +1685,7 @@
           <w14:ligatures w14:val="standardContextual"/>
         </w:rPr>
       </w:pPr>
-      <w:hyperlink w:anchor="_Toc191971152" w:history="1">
+      <w:hyperlink w:anchor="_Toc192244684" w:history="1">
         <w:r>
           <w:rPr>
             <w:rStyle w:val="Lienhypertexte"/>
@@ -1733,7 +1733,7 @@
             <w:noProof/>
             <w:webHidden/>
           </w:rPr>
-          <w:instrText xml:space="preserve"> PAGEREF _Toc191971152 \h </w:instrText>
+          <w:instrText xml:space="preserve"> PAGEREF _Toc192244684 \h </w:instrText>
         </w:r>
         <w:r>
           <w:rPr>
@@ -1781,7 +1781,7 @@
           <w14:ligatures w14:val="standardContextual"/>
         </w:rPr>
       </w:pPr>
-      <w:hyperlink w:anchor="_Toc191971153" w:history="1">
+      <w:hyperlink w:anchor="_Toc192244685" w:history="1">
         <w:r>
           <w:rPr>
             <w:rStyle w:val="Lienhypertexte"/>
@@ -1827,7 +1827,7 @@
             <w:noProof/>
             <w:webHidden/>
           </w:rPr>
-          <w:instrText xml:space="preserve"> PAGEREF _Toc191971153 \h </w:instrText>
+          <w:instrText xml:space="preserve"> PAGEREF _Toc192244685 \h </w:instrText>
         </w:r>
         <w:r>
           <w:rPr>
@@ -1877,7 +1877,7 @@
           <w14:ligatures w14:val="standardContextual"/>
         </w:rPr>
       </w:pPr>
-      <w:hyperlink w:anchor="_Toc191971154" w:history="1">
+      <w:hyperlink w:anchor="_Toc192244686" w:history="1">
         <w:r>
           <w:rPr>
             <w:rStyle w:val="Lienhypertexte"/>
@@ -1904,7 +1904,21 @@
             <w:rStyle w:val="Lienhypertexte"/>
             <w:noProof/>
           </w:rPr>
-          <w:t>Structure du code</w:t>
+          <w:t>Structur</w:t>
+        </w:r>
+        <w:r>
+          <w:rPr>
+            <w:rStyle w:val="Lienhypertexte"/>
+            <w:noProof/>
+          </w:rPr>
+          <w:t>e</w:t>
+        </w:r>
+        <w:r>
+          <w:rPr>
+            <w:rStyle w:val="Lienhypertexte"/>
+            <w:noProof/>
+          </w:rPr>
+          <w:t xml:space="preserve"> du code</w:t>
         </w:r>
         <w:r>
           <w:rPr>
@@ -1925,7 +1939,7 @@
             <w:noProof/>
             <w:webHidden/>
           </w:rPr>
-          <w:instrText xml:space="preserve"> PAGEREF _Toc191971154 \h </w:instrText>
+          <w:instrText xml:space="preserve"> PAGEREF _Toc192244686 \h </w:instrText>
         </w:r>
         <w:r>
           <w:rPr>
@@ -1975,7 +1989,7 @@
           <w14:ligatures w14:val="standardContextual"/>
         </w:rPr>
       </w:pPr>
-      <w:hyperlink w:anchor="_Toc191971155" w:history="1">
+      <w:hyperlink w:anchor="_Toc192244687" w:history="1">
         <w:r>
           <w:rPr>
             <w:rStyle w:val="Lienhypertexte"/>
@@ -2023,7 +2037,7 @@
             <w:noProof/>
             <w:webHidden/>
           </w:rPr>
-          <w:instrText xml:space="preserve"> PAGEREF _Toc191971155 \h </w:instrText>
+          <w:instrText xml:space="preserve"> PAGEREF _Toc192244687 \h </w:instrText>
         </w:r>
         <w:r>
           <w:rPr>
@@ -2071,7 +2085,7 @@
           <w14:ligatures w14:val="standardContextual"/>
         </w:rPr>
       </w:pPr>
-      <w:hyperlink w:anchor="_Toc191971156" w:history="1">
+      <w:hyperlink w:anchor="_Toc192244688" w:history="1">
         <w:r>
           <w:rPr>
             <w:rStyle w:val="Lienhypertexte"/>
@@ -2117,7 +2131,7 @@
             <w:noProof/>
             <w:webHidden/>
           </w:rPr>
-          <w:instrText xml:space="preserve"> PAGEREF _Toc191971156 \h </w:instrText>
+          <w:instrText xml:space="preserve"> PAGEREF _Toc192244688 \h </w:instrText>
         </w:r>
         <w:r>
           <w:rPr>
@@ -2166,7 +2180,7 @@
           <w14:ligatures w14:val="standardContextual"/>
         </w:rPr>
       </w:pPr>
-      <w:hyperlink w:anchor="_Toc191971157" w:history="1">
+      <w:hyperlink w:anchor="_Toc192244689" w:history="1">
         <w:r>
           <w:rPr>
             <w:rStyle w:val="Lienhypertexte"/>
@@ -2193,7 +2207,7 @@
             <w:noProof/>
             <w:webHidden/>
           </w:rPr>
-          <w:instrText xml:space="preserve"> PAGEREF _Toc191971157 \h </w:instrText>
+          <w:instrText xml:space="preserve"> PAGEREF _Toc192244689 \h </w:instrText>
         </w:r>
         <w:r>
           <w:rPr>
@@ -2278,7 +2292,7 @@
       <w:pPr>
         <w:pStyle w:val="Titre1"/>
       </w:pPr>
-      <w:bookmarkStart w:id="1" w:name="_Toc191971136"/>
+      <w:bookmarkStart w:id="1" w:name="_Toc192244668"/>
       <w:r>
         <w:lastRenderedPageBreak/>
         <w:t>Introduction</w:t>
@@ -2290,7 +2304,7 @@
       <w:pPr>
         <w:pStyle w:val="Titre2"/>
       </w:pPr>
-      <w:bookmarkStart w:id="2" w:name="_Toc191971137"/>
+      <w:bookmarkStart w:id="2" w:name="_Toc192244669"/>
       <w:r>
         <w:t>Objectif</w:t>
       </w:r>
@@ -2396,7 +2410,7 @@
       <w:pPr>
         <w:pStyle w:val="Titre1"/>
       </w:pPr>
-      <w:bookmarkStart w:id="3" w:name="_Toc191971138"/>
+      <w:bookmarkStart w:id="3" w:name="_Toc192244670"/>
       <w:r>
         <w:t>Début du raisonnement POO</w:t>
       </w:r>
@@ -2423,7 +2437,7 @@
       <w:pPr>
         <w:pStyle w:val="Titre2"/>
       </w:pPr>
-      <w:bookmarkStart w:id="4" w:name="_Toc191971139"/>
+      <w:bookmarkStart w:id="4" w:name="_Toc192244671"/>
       <w:r>
         <w:t>Classes</w:t>
       </w:r>
@@ -2515,7 +2529,7 @@
       </w:pPr>
       <w:bookmarkStart w:id="5" w:name="_Ref188528594"/>
       <w:bookmarkStart w:id="6" w:name="_Ref188528722"/>
-      <w:bookmarkStart w:id="7" w:name="_Toc191971140"/>
+      <w:bookmarkStart w:id="7" w:name="_Toc192244672"/>
       <w:r>
         <w:t>Interfaces</w:t>
       </w:r>
@@ -2723,7 +2737,7 @@
       <w:pPr>
         <w:pStyle w:val="Titre2"/>
       </w:pPr>
-      <w:bookmarkStart w:id="8" w:name="_Toc191971141"/>
+      <w:bookmarkStart w:id="8" w:name="_Toc192244673"/>
       <w:r>
         <w:t xml:space="preserve">Pattern </w:t>
       </w:r>
@@ -2745,7 +2759,7 @@
         <mc:AlternateContent>
           <mc:Choice Requires="wpg">
             <w:drawing>
-              <wp:anchor distT="0" distB="0" distL="114300" distR="114300" simplePos="0" relativeHeight="251657216" behindDoc="1" locked="0" layoutInCell="1" allowOverlap="1" wp14:anchorId="1BDBD347" wp14:editId="7BEA2F36">
+              <wp:anchor distT="0" distB="0" distL="114300" distR="114300" simplePos="0" relativeHeight="251653120" behindDoc="1" locked="0" layoutInCell="1" allowOverlap="1" wp14:anchorId="1BDBD347" wp14:editId="5E6837AF">
                 <wp:simplePos x="0" y="0"/>
                 <wp:positionH relativeFrom="margin">
                   <wp:align>right</wp:align>
@@ -2874,7 +2888,7 @@
           </mc:Choice>
           <mc:Fallback>
             <w:pict>
-              <v:group w14:anchorId="1BDBD347" id="Groupe 1" o:spid="_x0000_s1026" style="position:absolute;left:0;text-align:left;margin-left:124.45pt;margin-top:4.3pt;width:175.65pt;height:69.35pt;z-index:-251659264;mso-position-horizontal:right;mso-position-horizontal-relative:margin;mso-width-relative:margin;mso-height-relative:margin" coordsize="22307,8807" o:gfxdata="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">
+              <v:group w14:anchorId="1BDBD347" id="Groupe 1" o:spid="_x0000_s1026" style="position:absolute;left:0;text-align:left;margin-left:124.45pt;margin-top:4.3pt;width:175.65pt;height:69.35pt;z-index:-251663360;mso-position-horizontal:right;mso-position-horizontal-relative:margin;mso-width-relative:margin;mso-height-relative:margin" coordsize="22307,8807" o:gfxdata="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">
                 <v:shape id="Image 1" o:spid="_x0000_s1027" type="#_x0000_t75" alt="Une image contenant texte, Police, capture d’écran, ligne" style="position:absolute;width:22307;height:6223;visibility:visible;mso-wrap-style:square" o:gfxdata="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">
                   <v:imagedata r:id="rId12" o:title="Une image contenant texte, Police, capture d’écran, ligne"/>
                 </v:shape>
@@ -3065,7 +3079,7 @@
       <w:pPr>
         <w:pStyle w:val="Titre2"/>
       </w:pPr>
-      <w:bookmarkStart w:id="13" w:name="_Toc191971142"/>
+      <w:bookmarkStart w:id="13" w:name="_Toc192244674"/>
       <w:r>
         <w:t>Polymorphisme</w:t>
       </w:r>
@@ -3126,7 +3140,7 @@
       <w:pPr>
         <w:pStyle w:val="Titre1"/>
       </w:pPr>
-      <w:bookmarkStart w:id="14" w:name="_Toc191971143"/>
+      <w:bookmarkStart w:id="14" w:name="_Toc192244675"/>
       <w:r>
         <w:t>Game</w:t>
       </w:r>
@@ -3155,7 +3169,7 @@
       <w:pPr>
         <w:pStyle w:val="Titre1"/>
       </w:pPr>
-      <w:bookmarkStart w:id="15" w:name="_Toc191971144"/>
+      <w:bookmarkStart w:id="15" w:name="_Toc192244676"/>
       <w:r>
         <w:t>Game Manager</w:t>
       </w:r>
@@ -3243,13 +3257,13 @@
       <w:pPr>
         <w:pStyle w:val="Titre1"/>
       </w:pPr>
-      <w:bookmarkStart w:id="16" w:name="_Toc191971145"/>
+      <w:bookmarkStart w:id="16" w:name="_Toc192244677"/>
       <w:r>
         <w:rPr>
           <w:noProof/>
         </w:rPr>
         <w:drawing>
-          <wp:anchor distT="0" distB="0" distL="114300" distR="114300" simplePos="0" relativeHeight="251661312" behindDoc="0" locked="0" layoutInCell="1" allowOverlap="1" wp14:anchorId="162F618E" wp14:editId="5A9629E9">
+          <wp:anchor distT="0" distB="0" distL="114300" distR="114300" simplePos="0" relativeHeight="251657216" behindDoc="0" locked="0" layoutInCell="1" allowOverlap="1" wp14:anchorId="162F618E" wp14:editId="0787F63A">
             <wp:simplePos x="0" y="0"/>
             <wp:positionH relativeFrom="column">
               <wp:posOffset>3910026</wp:posOffset>
@@ -3364,7 +3378,7 @@
       <w:pPr>
         <w:pStyle w:val="Titre1"/>
       </w:pPr>
-      <w:bookmarkStart w:id="17" w:name="_Toc191971146"/>
+      <w:bookmarkStart w:id="17" w:name="_Toc192244678"/>
       <w:r>
         <w:t>Building</w:t>
       </w:r>
@@ -3374,7 +3388,7 @@
       <w:pPr>
         <w:pStyle w:val="Titre2"/>
       </w:pPr>
-      <w:bookmarkStart w:id="18" w:name="_Toc191971147"/>
+      <w:bookmarkStart w:id="18" w:name="_Toc192244679"/>
       <w:r>
         <w:t>Affichage</w:t>
       </w:r>
@@ -3400,7 +3414,7 @@
           <w:noProof/>
         </w:rPr>
         <w:drawing>
-          <wp:anchor distT="0" distB="0" distL="114300" distR="114300" simplePos="0" relativeHeight="251659264" behindDoc="1" locked="0" layoutInCell="1" allowOverlap="1" wp14:anchorId="32DBD0C0" wp14:editId="62221B75">
+          <wp:anchor distT="0" distB="0" distL="114300" distR="114300" simplePos="0" relativeHeight="251655168" behindDoc="1" locked="0" layoutInCell="1" allowOverlap="1" wp14:anchorId="32DBD0C0" wp14:editId="5F2D0A37">
             <wp:simplePos x="0" y="0"/>
             <wp:positionH relativeFrom="column">
               <wp:posOffset>2251433</wp:posOffset>
@@ -3472,7 +3486,7 @@
       <w:pPr>
         <w:pStyle w:val="Titre2"/>
       </w:pPr>
-      <w:bookmarkStart w:id="19" w:name="_Toc191971148"/>
+      <w:bookmarkStart w:id="19" w:name="_Toc192244680"/>
       <w:r>
         <w:lastRenderedPageBreak/>
         <w:t>Collision et dégâts</w:t>
@@ -3549,7 +3563,7 @@
       <w:pPr>
         <w:pStyle w:val="Titre1"/>
       </w:pPr>
-      <w:bookmarkStart w:id="20" w:name="_Toc191971149"/>
+      <w:bookmarkStart w:id="20" w:name="_Toc192244681"/>
       <w:r>
         <w:t>Ball</w:t>
       </w:r>
@@ -3559,7 +3573,7 @@
       <w:pPr>
         <w:pStyle w:val="Titre2"/>
       </w:pPr>
-      <w:bookmarkStart w:id="21" w:name="_Toc191971150"/>
+      <w:bookmarkStart w:id="21" w:name="_Toc192244682"/>
       <w:r>
         <w:t>Affichage</w:t>
       </w:r>
@@ -3574,7 +3588,7 @@
           <w:noProof/>
         </w:rPr>
         <w:drawing>
-          <wp:anchor distT="0" distB="0" distL="114300" distR="114300" simplePos="0" relativeHeight="251660288" behindDoc="0" locked="0" layoutInCell="1" allowOverlap="1" wp14:anchorId="6E15D4DA" wp14:editId="5184469F">
+          <wp:anchor distT="0" distB="0" distL="114300" distR="114300" simplePos="0" relativeHeight="251656192" behindDoc="0" locked="0" layoutInCell="1" allowOverlap="1" wp14:anchorId="6E15D4DA" wp14:editId="5DEDD16C">
             <wp:simplePos x="0" y="0"/>
             <wp:positionH relativeFrom="column">
               <wp:posOffset>2804298</wp:posOffset>
@@ -3667,7 +3681,7 @@
       <w:pPr>
         <w:pStyle w:val="Titre2"/>
       </w:pPr>
-      <w:bookmarkStart w:id="22" w:name="_Toc191971151"/>
+      <w:bookmarkStart w:id="22" w:name="_Toc192244683"/>
       <w:r>
         <w:t>Simulation</w:t>
       </w:r>
@@ -3905,7 +3919,7 @@
       <w:pPr>
         <w:pStyle w:val="Titre1"/>
       </w:pPr>
-      <w:bookmarkStart w:id="23" w:name="_Toc191971152"/>
+      <w:bookmarkStart w:id="23" w:name="_Toc192244684"/>
       <w:r>
         <w:t>Audio</w:t>
       </w:r>
@@ -4006,7 +4020,7 @@
       <w:pPr>
         <w:pStyle w:val="Titre2"/>
       </w:pPr>
-      <w:bookmarkStart w:id="24" w:name="_Toc191971153"/>
+      <w:bookmarkStart w:id="24" w:name="_Toc192244685"/>
       <w:r>
         <w:t>Autre solution</w:t>
       </w:r>
@@ -4156,7 +4170,7 @@
         <mc:AlternateContent>
           <mc:Choice Requires="wpg">
             <w:drawing>
-              <wp:anchor distT="0" distB="0" distL="114300" distR="114300" simplePos="0" relativeHeight="251665408" behindDoc="0" locked="0" layoutInCell="1" allowOverlap="1" wp14:anchorId="30027D33" wp14:editId="4DD2BBEA">
+              <wp:anchor distT="0" distB="0" distL="114300" distR="114300" simplePos="0" relativeHeight="251661312" behindDoc="0" locked="0" layoutInCell="1" allowOverlap="1" wp14:anchorId="30027D33" wp14:editId="05FDC852">
                 <wp:simplePos x="0" y="0"/>
                 <wp:positionH relativeFrom="column">
                   <wp:posOffset>471170</wp:posOffset>
@@ -4275,7 +4289,7 @@
           </mc:Choice>
           <mc:Fallback>
             <w:pict>
-              <v:group w14:anchorId="30027D33" id="Groupe 5" o:spid="_x0000_s1029" style="position:absolute;left:0;text-align:left;margin-left:37.1pt;margin-top:0;width:379.65pt;height:225.5pt;z-index:251665408" coordsize="48215,28638" o:gfxdata="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">
+              <v:group w14:anchorId="30027D33" id="Groupe 5" o:spid="_x0000_s1029" style="position:absolute;left:0;text-align:left;margin-left:37.1pt;margin-top:0;width:379.65pt;height:225.5pt;z-index:251661312" coordsize="48215,28638" o:gfxdata="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">
                 <v:shape id="Image 3" o:spid="_x0000_s1030" type="#_x0000_t75" style="position:absolute;width:48215;height:25317;visibility:visible;mso-wrap-style:square" o:gfxdata="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">
                   <v:imagedata r:id="rId17" o:title=""/>
                 </v:shape>
@@ -4329,11 +4343,27 @@
       <w:pPr>
         <w:pStyle w:val="Titre1"/>
       </w:pPr>
-      <w:bookmarkStart w:id="29" w:name="_Toc191971154"/>
-      <w:r>
-        <w:t>Structure du code</w:t>
-      </w:r>
-      <w:bookmarkEnd w:id="29"/>
+      <w:bookmarkStart w:id="29" w:name="_Toc192244686"/>
+      <w:r>
+        <w:t>Animation</w:t>
+      </w:r>
+    </w:p>
+    <w:p>
+      <w:pPr>
+        <w:pStyle w:val="Corpsdetexte"/>
+      </w:pPr>
+      <w:r>
+        <w:t>Je voulais avoir une animation qui est active pendant toute la partie au niveau des points de vie. J’ai fai</w:t>
+      </w:r>
+      <w:r>
+        <w:t>t</w:t>
+      </w:r>
+      <w:r>
+        <w:t xml:space="preserve"> un essai avec un processus séparé qui s’est avéré peu concluant, notamment du fait que le curseur avait du mal à suivre. Le fait d’avoir l’animation et la balle qui se déplace en même temps, faisait que parfois une des deux actions n’apparaissait pas au bon endroit.</w:t>
+      </w:r>
+      <w:r>
+        <w:t xml:space="preserve"> (Le code est en commentaire dans le programme principal)</w:t>
+      </w:r>
     </w:p>
     <w:p>
       <w:pPr>
@@ -4346,7 +4376,730 @@
         <mc:AlternateContent>
           <mc:Choice Requires="wpg">
             <w:drawing>
-              <wp:anchor distT="0" distB="0" distL="114300" distR="114300" simplePos="0" relativeHeight="251669504" behindDoc="0" locked="0" layoutInCell="1" allowOverlap="1" wp14:anchorId="34D3D1DE" wp14:editId="287FEBE8">
+              <wp:anchor distT="0" distB="0" distL="114300" distR="114300" simplePos="0" relativeHeight="251677696" behindDoc="0" locked="0" layoutInCell="1" allowOverlap="1" wp14:anchorId="7DA015D8" wp14:editId="53ACFE39">
+                <wp:simplePos x="0" y="0"/>
+                <wp:positionH relativeFrom="column">
+                  <wp:posOffset>4988560</wp:posOffset>
+                </wp:positionH>
+                <wp:positionV relativeFrom="paragraph">
+                  <wp:posOffset>2426335</wp:posOffset>
+                </wp:positionV>
+                <wp:extent cx="914400" cy="2089150"/>
+                <wp:effectExtent l="0" t="0" r="0" b="6350"/>
+                <wp:wrapSquare wrapText="bothSides"/>
+                <wp:docPr id="17" name="Groupe 17"/>
+                <wp:cNvGraphicFramePr/>
+                <a:graphic xmlns:a="http://schemas.openxmlformats.org/drawingml/2006/main">
+                  <a:graphicData uri="http://schemas.microsoft.com/office/word/2010/wordprocessingGroup">
+                    <wpg:wgp>
+                      <wpg:cNvGrpSpPr/>
+                      <wpg:grpSpPr>
+                        <a:xfrm>
+                          <a:off x="0" y="0"/>
+                          <a:ext cx="914400" cy="2089150"/>
+                          <a:chOff x="0" y="-163773"/>
+                          <a:chExt cx="914400" cy="2089567"/>
+                        </a:xfrm>
+                      </wpg:grpSpPr>
+                      <pic:pic xmlns:pic="http://schemas.openxmlformats.org/drawingml/2006/picture">
+                        <pic:nvPicPr>
+                          <pic:cNvPr id="11" name="Image 11"/>
+                          <pic:cNvPicPr>
+                            <a:picLocks noChangeAspect="1"/>
+                          </pic:cNvPicPr>
+                        </pic:nvPicPr>
+                        <pic:blipFill>
+                          <a:blip r:embed="rId18">
+                            <a:extLst>
+                              <a:ext uri="{28A0092B-C50C-407E-A947-70E740481C1C}">
+                                <a14:useLocalDpi xmlns:a14="http://schemas.microsoft.com/office/drawing/2010/main" val="0"/>
+                              </a:ext>
+                            </a:extLst>
+                          </a:blip>
+                          <a:stretch>
+                            <a:fillRect/>
+                          </a:stretch>
+                        </pic:blipFill>
+                        <pic:spPr>
+                          <a:xfrm>
+                            <a:off x="27296" y="-163773"/>
+                            <a:ext cx="832485" cy="1551940"/>
+                          </a:xfrm>
+                          <a:prstGeom prst="rect">
+                            <a:avLst/>
+                          </a:prstGeom>
+                        </pic:spPr>
+                      </pic:pic>
+                      <wps:wsp>
+                        <wps:cNvPr id="16" name="Zone de texte 16"/>
+                        <wps:cNvSpPr txBox="1"/>
+                        <wps:spPr>
+                          <a:xfrm>
+                            <a:off x="0" y="1378424"/>
+                            <a:ext cx="914400" cy="547370"/>
+                          </a:xfrm>
+                          <a:prstGeom prst="rect">
+                            <a:avLst/>
+                          </a:prstGeom>
+                          <a:solidFill>
+                            <a:prstClr val="white"/>
+                          </a:solidFill>
+                          <a:ln>
+                            <a:noFill/>
+                          </a:ln>
+                        </wps:spPr>
+                        <wps:txbx>
+                          <w:txbxContent>
+                            <w:p>
+                              <w:pPr>
+                                <w:pStyle w:val="Lgende"/>
+                                <w:jc w:val="center"/>
+                                <w:rPr>
+                                  <w:sz w:val="20"/>
+                                  <w:szCs w:val="20"/>
+                                </w:rPr>
+                              </w:pPr>
+                              <w:r>
+                                <w:t xml:space="preserve">Figure </w:t>
+                              </w:r>
+                              <w:fldSimple w:instr=" SEQ Figure \* ARABIC ">
+                                <w:r>
+                                  <w:rPr>
+                                    <w:noProof/>
+                                  </w:rPr>
+                                  <w:t>3</w:t>
+                                </w:r>
+                              </w:fldSimple>
+                              <w:r>
+                                <w:t>: Animation angle de tir</w:t>
+                              </w:r>
+                            </w:p>
+                          </w:txbxContent>
+                        </wps:txbx>
+                        <wps:bodyPr rot="0" spcFirstLastPara="0" vertOverflow="overflow" horzOverflow="overflow" vert="horz" wrap="square" lIns="0" tIns="0" rIns="0" bIns="0" numCol="1" spcCol="0" rtlCol="0" fromWordArt="0" anchor="t" anchorCtr="0" forceAA="0" compatLnSpc="1">
+                          <a:prstTxWarp prst="textNoShape">
+                            <a:avLst/>
+                          </a:prstTxWarp>
+                          <a:spAutoFit/>
+                        </wps:bodyPr>
+                      </wps:wsp>
+                    </wpg:wgp>
+                  </a:graphicData>
+                </a:graphic>
+                <wp14:sizeRelV relativeFrom="margin">
+                  <wp14:pctHeight>0</wp14:pctHeight>
+                </wp14:sizeRelV>
+              </wp:anchor>
+            </w:drawing>
+          </mc:Choice>
+          <mc:Fallback>
+            <w:pict>
+              <v:group w14:anchorId="7DA015D8" id="Groupe 17" o:spid="_x0000_s1032" style="position:absolute;left:0;text-align:left;margin-left:392.8pt;margin-top:191.05pt;width:1in;height:164.5pt;z-index:251677696;mso-height-relative:margin" coordorigin=",-1637" coordsize="9144,20895" o:gfxdata="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">
+                <v:shape id="Image 11" o:spid="_x0000_s1033" type="#_x0000_t75" style="position:absolute;left:272;top:-1637;width:8325;height:15518;visibility:visible;mso-wrap-style:square" o:gfxdata="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">
+                  <v:imagedata r:id="rId19" o:title=""/>
+                </v:shape>
+                <v:shape id="Zone de texte 16" o:spid="_x0000_s1034" type="#_x0000_t202" style="position:absolute;top:13784;width:9144;height:5473;visibility:visible;mso-wrap-style:square;v-text-anchor:top" o:gfxdata="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" stroked="f">
+                  <v:textbox style="mso-fit-shape-to-text:t" inset="0,0,0,0">
+                    <w:txbxContent>
+                      <w:p>
+                        <w:pPr>
+                          <w:pStyle w:val="Lgende"/>
+                          <w:jc w:val="center"/>
+                          <w:rPr>
+                            <w:sz w:val="20"/>
+                            <w:szCs w:val="20"/>
+                          </w:rPr>
+                        </w:pPr>
+                        <w:r>
+                          <w:t xml:space="preserve">Figure </w:t>
+                        </w:r>
+                        <w:fldSimple w:instr=" SEQ Figure \* ARABIC ">
+                          <w:r>
+                            <w:rPr>
+                              <w:noProof/>
+                            </w:rPr>
+                            <w:t>3</w:t>
+                          </w:r>
+                        </w:fldSimple>
+                        <w:r>
+                          <w:t>: Animation angle de tir</w:t>
+                        </w:r>
+                      </w:p>
+                    </w:txbxContent>
+                  </v:textbox>
+                </v:shape>
+                <w10:wrap type="square"/>
+              </v:group>
+            </w:pict>
+          </mc:Fallback>
+        </mc:AlternateContent>
+      </w:r>
+      <w:r>
+        <w:rPr>
+          <w:noProof/>
+        </w:rPr>
+        <mc:AlternateContent>
+          <mc:Choice Requires="wpg">
+            <w:drawing>
+              <wp:anchor distT="0" distB="0" distL="114300" distR="114300" simplePos="0" relativeHeight="251674624" behindDoc="0" locked="0" layoutInCell="1" allowOverlap="1" wp14:anchorId="5DB4F145" wp14:editId="1B77881A">
+                <wp:simplePos x="0" y="0"/>
+                <wp:positionH relativeFrom="column">
+                  <wp:posOffset>361988</wp:posOffset>
+                </wp:positionH>
+                <wp:positionV relativeFrom="paragraph">
+                  <wp:posOffset>390307</wp:posOffset>
+                </wp:positionV>
+                <wp:extent cx="5759450" cy="2089150"/>
+                <wp:effectExtent l="0" t="0" r="0" b="6350"/>
+                <wp:wrapSquare wrapText="bothSides"/>
+                <wp:docPr id="15" name="Groupe 15"/>
+                <wp:cNvGraphicFramePr/>
+                <a:graphic xmlns:a="http://schemas.openxmlformats.org/drawingml/2006/main">
+                  <a:graphicData uri="http://schemas.microsoft.com/office/word/2010/wordprocessingGroup">
+                    <wpg:wgp>
+                      <wpg:cNvGrpSpPr/>
+                      <wpg:grpSpPr>
+                        <a:xfrm>
+                          <a:off x="0" y="0"/>
+                          <a:ext cx="5759450" cy="2089150"/>
+                          <a:chOff x="0" y="0"/>
+                          <a:chExt cx="5759450" cy="2089150"/>
+                        </a:xfrm>
+                      </wpg:grpSpPr>
+                      <pic:pic xmlns:pic="http://schemas.openxmlformats.org/drawingml/2006/picture">
+                        <pic:nvPicPr>
+                          <pic:cNvPr id="6" name="Image 6"/>
+                          <pic:cNvPicPr>
+                            <a:picLocks noChangeAspect="1"/>
+                          </pic:cNvPicPr>
+                        </pic:nvPicPr>
+                        <pic:blipFill>
+                          <a:blip r:embed="rId20">
+                            <a:extLst>
+                              <a:ext uri="{28A0092B-C50C-407E-A947-70E740481C1C}">
+                                <a14:useLocalDpi xmlns:a14="http://schemas.microsoft.com/office/drawing/2010/main" val="0"/>
+                              </a:ext>
+                            </a:extLst>
+                          </a:blip>
+                          <a:stretch>
+                            <a:fillRect/>
+                          </a:stretch>
+                        </pic:blipFill>
+                        <pic:spPr>
+                          <a:xfrm>
+                            <a:off x="0" y="0"/>
+                            <a:ext cx="5759450" cy="1767205"/>
+                          </a:xfrm>
+                          <a:prstGeom prst="rect">
+                            <a:avLst/>
+                          </a:prstGeom>
+                        </pic:spPr>
+                      </pic:pic>
+                      <wps:wsp>
+                        <wps:cNvPr id="14" name="Zone de texte 14"/>
+                        <wps:cNvSpPr txBox="1"/>
+                        <wps:spPr>
+                          <a:xfrm>
+                            <a:off x="0" y="1821815"/>
+                            <a:ext cx="5759450" cy="267335"/>
+                          </a:xfrm>
+                          <a:prstGeom prst="rect">
+                            <a:avLst/>
+                          </a:prstGeom>
+                          <a:solidFill>
+                            <a:prstClr val="white"/>
+                          </a:solidFill>
+                          <a:ln>
+                            <a:noFill/>
+                          </a:ln>
+                        </wps:spPr>
+                        <wps:txbx>
+                          <w:txbxContent>
+                            <w:p>
+                              <w:pPr>
+                                <w:pStyle w:val="Lgende"/>
+                                <w:jc w:val="center"/>
+                                <w:rPr>
+                                  <w:sz w:val="20"/>
+                                  <w:szCs w:val="20"/>
+                                </w:rPr>
+                              </w:pPr>
+                              <w:r>
+                                <w:t xml:space="preserve">Figure </w:t>
+                              </w:r>
+                              <w:fldSimple w:instr=" SEQ Figure \* ARABIC ">
+                                <w:r>
+                                  <w:rPr>
+                                    <w:noProof/>
+                                  </w:rPr>
+                                  <w:t>4</w:t>
+                                </w:r>
+                              </w:fldSimple>
+                              <w:r>
+                                <w:t xml:space="preserve">: Animation </w:t>
+                              </w:r>
+                              <w:proofErr w:type="spellStart"/>
+                              <w:r>
+                                <w:t>game</w:t>
+                              </w:r>
+                              <w:proofErr w:type="spellEnd"/>
+                              <w:r>
+                                <w:t xml:space="preserve"> over</w:t>
+                              </w:r>
+                            </w:p>
+                          </w:txbxContent>
+                        </wps:txbx>
+                        <wps:bodyPr rot="0" spcFirstLastPara="0" vertOverflow="overflow" horzOverflow="overflow" vert="horz" wrap="square" lIns="0" tIns="0" rIns="0" bIns="0" numCol="1" spcCol="0" rtlCol="0" fromWordArt="0" anchor="t" anchorCtr="0" forceAA="0" compatLnSpc="1">
+                          <a:prstTxWarp prst="textNoShape">
+                            <a:avLst/>
+                          </a:prstTxWarp>
+                          <a:spAutoFit/>
+                        </wps:bodyPr>
+                      </wps:wsp>
+                    </wpg:wgp>
+                  </a:graphicData>
+                </a:graphic>
+              </wp:anchor>
+            </w:drawing>
+          </mc:Choice>
+          <mc:Fallback>
+            <w:pict>
+              <v:group w14:anchorId="5DB4F145" id="Groupe 15" o:spid="_x0000_s1035" style="position:absolute;left:0;text-align:left;margin-left:28.5pt;margin-top:30.75pt;width:453.5pt;height:164.5pt;z-index:251674624" coordsize="57594,20891" o:gfxdata="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">
+                <v:shape id="Image 6" o:spid="_x0000_s1036" type="#_x0000_t75" style="position:absolute;width:57594;height:17672;visibility:visible;mso-wrap-style:square" o:gfxdata="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">
+                  <v:imagedata r:id="rId21" o:title=""/>
+                </v:shape>
+                <v:shape id="Zone de texte 14" o:spid="_x0000_s1037" type="#_x0000_t202" style="position:absolute;top:18218;width:57594;height:2673;visibility:visible;mso-wrap-style:square;v-text-anchor:top" o:gfxdata="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" stroked="f">
+                  <v:textbox style="mso-fit-shape-to-text:t" inset="0,0,0,0">
+                    <w:txbxContent>
+                      <w:p>
+                        <w:pPr>
+                          <w:pStyle w:val="Lgende"/>
+                          <w:jc w:val="center"/>
+                          <w:rPr>
+                            <w:sz w:val="20"/>
+                            <w:szCs w:val="20"/>
+                          </w:rPr>
+                        </w:pPr>
+                        <w:r>
+                          <w:t xml:space="preserve">Figure </w:t>
+                        </w:r>
+                        <w:fldSimple w:instr=" SEQ Figure \* ARABIC ">
+                          <w:r>
+                            <w:rPr>
+                              <w:noProof/>
+                            </w:rPr>
+                            <w:t>4</w:t>
+                          </w:r>
+                        </w:fldSimple>
+                        <w:r>
+                          <w:t xml:space="preserve">: Animation </w:t>
+                        </w:r>
+                        <w:proofErr w:type="spellStart"/>
+                        <w:r>
+                          <w:t>game</w:t>
+                        </w:r>
+                        <w:proofErr w:type="spellEnd"/>
+                        <w:r>
+                          <w:t xml:space="preserve"> over</w:t>
+                        </w:r>
+                      </w:p>
+                    </w:txbxContent>
+                  </v:textbox>
+                </v:shape>
+                <w10:wrap type="square"/>
+              </v:group>
+            </w:pict>
+          </mc:Fallback>
+        </mc:AlternateContent>
+      </w:r>
+      <w:r>
+        <w:t xml:space="preserve">J’ai opté finalement pour un simple affichage pour les points de vie et j’ai crée une animation de fin de jeu avec des étoiles qui défilent comment ceci : </w:t>
+      </w:r>
+    </w:p>
+    <w:p>
+      <w:pPr>
+        <w:pStyle w:val="Corpsdetexte"/>
+      </w:pPr>
+      <w:r>
+        <w:t xml:space="preserve">Concernant l’animation pour l’angle de tir, l’animation défile sur les points blancs. Il y a une addition aléatoire qui varie </w:t>
+      </w:r>
+      <w:r>
+        <w:t>entre -1 et 1</w:t>
+      </w:r>
+      <w:r>
+        <w:t xml:space="preserve"> sur l’angle à chaque mise à jour du calcul.</w:t>
+      </w:r>
+      <w:r>
+        <w:rPr>
+          <w:noProof/>
+        </w:rPr>
+        <w:t xml:space="preserve"> </w:t>
+      </w:r>
+    </w:p>
+    <w:p>
+      <w:pPr>
+        <w:pStyle w:val="Corpsdetexte"/>
+      </w:pPr>
+      <w:r>
+        <w:rPr>
+          <w:noProof/>
+        </w:rPr>
+        <mc:AlternateContent>
+          <mc:Choice Requires="wpg">
+            <w:drawing>
+              <wp:anchor distT="0" distB="0" distL="114300" distR="114300" simplePos="0" relativeHeight="251685888" behindDoc="0" locked="0" layoutInCell="1" allowOverlap="1" wp14:anchorId="6E62C4BA" wp14:editId="3C7C2D6D">
+                <wp:simplePos x="0" y="0"/>
+                <wp:positionH relativeFrom="column">
+                  <wp:posOffset>2531982</wp:posOffset>
+                </wp:positionH>
+                <wp:positionV relativeFrom="paragraph">
+                  <wp:posOffset>425914</wp:posOffset>
+                </wp:positionV>
+                <wp:extent cx="914400" cy="949960"/>
+                <wp:effectExtent l="0" t="0" r="0" b="2540"/>
+                <wp:wrapSquare wrapText="bothSides"/>
+                <wp:docPr id="23" name="Groupe 23"/>
+                <wp:cNvGraphicFramePr/>
+                <a:graphic xmlns:a="http://schemas.openxmlformats.org/drawingml/2006/main">
+                  <a:graphicData uri="http://schemas.microsoft.com/office/word/2010/wordprocessingGroup">
+                    <wpg:wgp>
+                      <wpg:cNvGrpSpPr/>
+                      <wpg:grpSpPr>
+                        <a:xfrm>
+                          <a:off x="0" y="0"/>
+                          <a:ext cx="914400" cy="949960"/>
+                          <a:chOff x="0" y="0"/>
+                          <a:chExt cx="914400" cy="949960"/>
+                        </a:xfrm>
+                      </wpg:grpSpPr>
+                      <pic:pic xmlns:pic="http://schemas.openxmlformats.org/drawingml/2006/picture">
+                        <pic:nvPicPr>
+                          <pic:cNvPr id="21" name="Image 21"/>
+                          <pic:cNvPicPr>
+                            <a:picLocks noChangeAspect="1"/>
+                          </pic:cNvPicPr>
+                        </pic:nvPicPr>
+                        <pic:blipFill>
+                          <a:blip r:embed="rId22">
+                            <a:extLst>
+                              <a:ext uri="{28A0092B-C50C-407E-A947-70E740481C1C}">
+                                <a14:useLocalDpi xmlns:a14="http://schemas.microsoft.com/office/drawing/2010/main" val="0"/>
+                              </a:ext>
+                            </a:extLst>
+                          </a:blip>
+                          <a:stretch>
+                            <a:fillRect/>
+                          </a:stretch>
+                        </pic:blipFill>
+                        <pic:spPr>
+                          <a:xfrm>
+                            <a:off x="0" y="0"/>
+                            <a:ext cx="838835" cy="344170"/>
+                          </a:xfrm>
+                          <a:prstGeom prst="rect">
+                            <a:avLst/>
+                          </a:prstGeom>
+                        </pic:spPr>
+                      </pic:pic>
+                      <wps:wsp>
+                        <wps:cNvPr id="22" name="Zone de texte 22"/>
+                        <wps:cNvSpPr txBox="1"/>
+                        <wps:spPr>
+                          <a:xfrm>
+                            <a:off x="0" y="402590"/>
+                            <a:ext cx="914400" cy="547370"/>
+                          </a:xfrm>
+                          <a:prstGeom prst="rect">
+                            <a:avLst/>
+                          </a:prstGeom>
+                          <a:solidFill>
+                            <a:prstClr val="white"/>
+                          </a:solidFill>
+                          <a:ln>
+                            <a:noFill/>
+                          </a:ln>
+                        </wps:spPr>
+                        <wps:txbx>
+                          <w:txbxContent>
+                            <w:p>
+                              <w:pPr>
+                                <w:pStyle w:val="Lgende"/>
+                                <w:rPr>
+                                  <w:sz w:val="20"/>
+                                  <w:szCs w:val="20"/>
+                                </w:rPr>
+                              </w:pPr>
+                              <w:r>
+                                <w:t xml:space="preserve">Figure </w:t>
+                              </w:r>
+                              <w:fldSimple w:instr=" SEQ Figure \* ARABIC ">
+                                <w:r>
+                                  <w:rPr>
+                                    <w:noProof/>
+                                  </w:rPr>
+                                  <w:t>5</w:t>
+                                </w:r>
+                              </w:fldSimple>
+                              <w:r>
+                                <w:t>: Animation (force faible)</w:t>
+                              </w:r>
+                            </w:p>
+                          </w:txbxContent>
+                        </wps:txbx>
+                        <wps:bodyPr rot="0" spcFirstLastPara="0" vertOverflow="overflow" horzOverflow="overflow" vert="horz" wrap="square" lIns="0" tIns="0" rIns="0" bIns="0" numCol="1" spcCol="0" rtlCol="0" fromWordArt="0" anchor="t" anchorCtr="0" forceAA="0" compatLnSpc="1">
+                          <a:prstTxWarp prst="textNoShape">
+                            <a:avLst/>
+                          </a:prstTxWarp>
+                          <a:spAutoFit/>
+                        </wps:bodyPr>
+                      </wps:wsp>
+                    </wpg:wgp>
+                  </a:graphicData>
+                </a:graphic>
+              </wp:anchor>
+            </w:drawing>
+          </mc:Choice>
+          <mc:Fallback>
+            <w:pict>
+              <v:group w14:anchorId="6E62C4BA" id="Groupe 23" o:spid="_x0000_s1038" style="position:absolute;left:0;text-align:left;margin-left:199.35pt;margin-top:33.55pt;width:1in;height:74.8pt;z-index:251685888" coordsize="9144,9499" o:gfxdata="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">
+                <v:shape id="Image 21" o:spid="_x0000_s1039" type="#_x0000_t75" style="position:absolute;width:8388;height:3441;visibility:visible;mso-wrap-style:square" o:gfxdata="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">
+                  <v:imagedata r:id="rId23" o:title=""/>
+                </v:shape>
+                <v:shape id="Zone de texte 22" o:spid="_x0000_s1040" type="#_x0000_t202" style="position:absolute;top:4025;width:9144;height:5474;visibility:visible;mso-wrap-style:square;v-text-anchor:top" o:gfxdata="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" stroked="f">
+                  <v:textbox style="mso-fit-shape-to-text:t" inset="0,0,0,0">
+                    <w:txbxContent>
+                      <w:p>
+                        <w:pPr>
+                          <w:pStyle w:val="Lgende"/>
+                          <w:rPr>
+                            <w:sz w:val="20"/>
+                            <w:szCs w:val="20"/>
+                          </w:rPr>
+                        </w:pPr>
+                        <w:r>
+                          <w:t xml:space="preserve">Figure </w:t>
+                        </w:r>
+                        <w:fldSimple w:instr=" SEQ Figure \* ARABIC ">
+                          <w:r>
+                            <w:rPr>
+                              <w:noProof/>
+                            </w:rPr>
+                            <w:t>5</w:t>
+                          </w:r>
+                        </w:fldSimple>
+                        <w:r>
+                          <w:t>: Animation (force faible)</w:t>
+                        </w:r>
+                      </w:p>
+                    </w:txbxContent>
+                  </v:textbox>
+                </v:shape>
+                <w10:wrap type="square"/>
+              </v:group>
+            </w:pict>
+          </mc:Fallback>
+        </mc:AlternateContent>
+      </w:r>
+      <w:r>
+        <w:rPr>
+          <w:noProof/>
+        </w:rPr>
+        <mc:AlternateContent>
+          <mc:Choice Requires="wpg">
+            <w:drawing>
+              <wp:anchor distT="0" distB="0" distL="114300" distR="114300" simplePos="0" relativeHeight="251681792" behindDoc="0" locked="0" layoutInCell="1" allowOverlap="1" wp14:anchorId="4DAC610A" wp14:editId="50D2BA16">
+                <wp:simplePos x="0" y="0"/>
+                <wp:positionH relativeFrom="column">
+                  <wp:posOffset>1050460</wp:posOffset>
+                </wp:positionH>
+                <wp:positionV relativeFrom="paragraph">
+                  <wp:posOffset>404637</wp:posOffset>
+                </wp:positionV>
+                <wp:extent cx="1047750" cy="977265"/>
+                <wp:effectExtent l="0" t="0" r="0" b="0"/>
+                <wp:wrapSquare wrapText="bothSides"/>
+                <wp:docPr id="20" name="Groupe 20"/>
+                <wp:cNvGraphicFramePr/>
+                <a:graphic xmlns:a="http://schemas.openxmlformats.org/drawingml/2006/main">
+                  <a:graphicData uri="http://schemas.microsoft.com/office/word/2010/wordprocessingGroup">
+                    <wpg:wgp>
+                      <wpg:cNvGrpSpPr/>
+                      <wpg:grpSpPr>
+                        <a:xfrm>
+                          <a:off x="0" y="0"/>
+                          <a:ext cx="1047750" cy="977265"/>
+                          <a:chOff x="0" y="0"/>
+                          <a:chExt cx="1047750" cy="977265"/>
+                        </a:xfrm>
+                      </wpg:grpSpPr>
+                      <pic:pic xmlns:pic="http://schemas.openxmlformats.org/drawingml/2006/picture">
+                        <pic:nvPicPr>
+                          <pic:cNvPr id="18" name="Image 18"/>
+                          <pic:cNvPicPr>
+                            <a:picLocks noChangeAspect="1"/>
+                          </pic:cNvPicPr>
+                        </pic:nvPicPr>
+                        <pic:blipFill>
+                          <a:blip r:embed="rId24">
+                            <a:extLst>
+                              <a:ext uri="{28A0092B-C50C-407E-A947-70E740481C1C}">
+                                <a14:useLocalDpi xmlns:a14="http://schemas.microsoft.com/office/drawing/2010/main" val="0"/>
+                              </a:ext>
+                            </a:extLst>
+                          </a:blip>
+                          <a:stretch>
+                            <a:fillRect/>
+                          </a:stretch>
+                        </pic:blipFill>
+                        <pic:spPr>
+                          <a:xfrm>
+                            <a:off x="0" y="0"/>
+                            <a:ext cx="1047750" cy="371475"/>
+                          </a:xfrm>
+                          <a:prstGeom prst="rect">
+                            <a:avLst/>
+                          </a:prstGeom>
+                        </pic:spPr>
+                      </pic:pic>
+                      <wps:wsp>
+                        <wps:cNvPr id="19" name="Zone de texte 19"/>
+                        <wps:cNvSpPr txBox="1"/>
+                        <wps:spPr>
+                          <a:xfrm>
+                            <a:off x="0" y="429895"/>
+                            <a:ext cx="1047750" cy="547370"/>
+                          </a:xfrm>
+                          <a:prstGeom prst="rect">
+                            <a:avLst/>
+                          </a:prstGeom>
+                          <a:solidFill>
+                            <a:prstClr val="white"/>
+                          </a:solidFill>
+                          <a:ln>
+                            <a:noFill/>
+                          </a:ln>
+                        </wps:spPr>
+                        <wps:txbx>
+                          <w:txbxContent>
+                            <w:p>
+                              <w:pPr>
+                                <w:pStyle w:val="Lgende"/>
+                                <w:jc w:val="center"/>
+                                <w:rPr>
+                                  <w:sz w:val="20"/>
+                                  <w:szCs w:val="20"/>
+                                </w:rPr>
+                              </w:pPr>
+                              <w:r>
+                                <w:t xml:space="preserve">Figure </w:t>
+                              </w:r>
+                              <w:fldSimple w:instr=" SEQ Figure \* ARABIC ">
+                                <w:r>
+                                  <w:rPr>
+                                    <w:noProof/>
+                                  </w:rPr>
+                                  <w:t>6</w:t>
+                                </w:r>
+                              </w:fldSimple>
+                              <w:r>
+                                <w:t>: Animation puissance de tir</w:t>
+                              </w:r>
+                            </w:p>
+                          </w:txbxContent>
+                        </wps:txbx>
+                        <wps:bodyPr rot="0" spcFirstLastPara="0" vertOverflow="overflow" horzOverflow="overflow" vert="horz" wrap="square" lIns="0" tIns="0" rIns="0" bIns="0" numCol="1" spcCol="0" rtlCol="0" fromWordArt="0" anchor="t" anchorCtr="0" forceAA="0" compatLnSpc="1">
+                          <a:prstTxWarp prst="textNoShape">
+                            <a:avLst/>
+                          </a:prstTxWarp>
+                          <a:spAutoFit/>
+                        </wps:bodyPr>
+                      </wps:wsp>
+                    </wpg:wgp>
+                  </a:graphicData>
+                </a:graphic>
+                <wp14:sizeRelH relativeFrom="margin">
+                  <wp14:pctWidth>0</wp14:pctWidth>
+                </wp14:sizeRelH>
+              </wp:anchor>
+            </w:drawing>
+          </mc:Choice>
+          <mc:Fallback>
+            <w:pict>
+              <v:group w14:anchorId="4DAC610A" id="Groupe 20" o:spid="_x0000_s1041" style="position:absolute;left:0;text-align:left;margin-left:82.7pt;margin-top:31.85pt;width:82.5pt;height:76.95pt;z-index:251681792;mso-width-relative:margin" coordsize="10477,9772" o:gfxdata="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">
+                <v:shape id="Image 18" o:spid="_x0000_s1042" type="#_x0000_t75" style="position:absolute;width:10477;height:3714;visibility:visible;mso-wrap-style:square" o:gfxdata="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">
+                  <v:imagedata r:id="rId25" o:title=""/>
+                </v:shape>
+                <v:shape id="Zone de texte 19" o:spid="_x0000_s1043" type="#_x0000_t202" style="position:absolute;top:4298;width:10477;height:5474;visibility:visible;mso-wrap-style:square;v-text-anchor:top" o:gfxdata="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" stroked="f">
+                  <v:textbox style="mso-fit-shape-to-text:t" inset="0,0,0,0">
+                    <w:txbxContent>
+                      <w:p>
+                        <w:pPr>
+                          <w:pStyle w:val="Lgende"/>
+                          <w:jc w:val="center"/>
+                          <w:rPr>
+                            <w:sz w:val="20"/>
+                            <w:szCs w:val="20"/>
+                          </w:rPr>
+                        </w:pPr>
+                        <w:r>
+                          <w:t xml:space="preserve">Figure </w:t>
+                        </w:r>
+                        <w:fldSimple w:instr=" SEQ Figure \* ARABIC ">
+                          <w:r>
+                            <w:rPr>
+                              <w:noProof/>
+                            </w:rPr>
+                            <w:t>6</w:t>
+                          </w:r>
+                        </w:fldSimple>
+                        <w:r>
+                          <w:t>: Animation puissance de tir</w:t>
+                        </w:r>
+                      </w:p>
+                    </w:txbxContent>
+                  </v:textbox>
+                </v:shape>
+                <w10:wrap type="square"/>
+              </v:group>
+            </w:pict>
+          </mc:Fallback>
+        </mc:AlternateContent>
+      </w:r>
+      <w:r>
+        <w:t>Quant à la puissance du tir, une animation horizontale défile avec un numéro indiquant la puissance.</w:t>
+      </w:r>
+      <w:r>
+        <w:t xml:space="preserve"> Selon la force, la barre change de couleur.</w:t>
+      </w:r>
+      <w:r>
+        <w:rPr>
+          <w:noProof/>
+        </w:rPr>
+        <w:t xml:space="preserve"> </w:t>
+      </w:r>
+    </w:p>
+    <w:p>
+      <w:pPr>
+        <w:pStyle w:val="Titre1"/>
+      </w:pPr>
+      <w:r>
+        <w:lastRenderedPageBreak/>
+        <w:t>Structure du code</w:t>
+      </w:r>
+      <w:bookmarkEnd w:id="29"/>
+    </w:p>
+    <w:p>
+      <w:pPr>
+        <w:pStyle w:val="Corpsdetexte"/>
+      </w:pPr>
+      <w:r>
+        <w:rPr>
+          <w:noProof/>
+        </w:rPr>
+        <mc:AlternateContent>
+          <mc:Choice Requires="wpg">
+            <w:drawing>
+              <wp:anchor distT="0" distB="0" distL="114300" distR="114300" simplePos="0" relativeHeight="251665408" behindDoc="0" locked="0" layoutInCell="1" allowOverlap="1" wp14:anchorId="34D3D1DE" wp14:editId="73FA9C92">
                 <wp:simplePos x="0" y="0"/>
                 <wp:positionH relativeFrom="margin">
                   <wp:posOffset>578815</wp:posOffset>
@@ -4379,7 +5132,7 @@
                           </pic:cNvPicPr>
                         </pic:nvPicPr>
                         <pic:blipFill>
-                          <a:blip r:embed="rId18">
+                          <a:blip r:embed="rId26">
                             <a:extLst>
                               <a:ext uri="{28A0092B-C50C-407E-A947-70E740481C1C}">
                                 <a14:useLocalDpi xmlns:a14="http://schemas.microsoft.com/office/drawing/2010/main" val="0"/>
@@ -4438,7 +5191,7 @@
                                   <w:rPr>
                                     <w:noProof/>
                                   </w:rPr>
-                                  <w:t>3</w:t>
+                                  <w:t>7</w:t>
                                 </w:r>
                               </w:fldSimple>
                               <w:r>
@@ -4466,11 +5219,11 @@
           </mc:Choice>
           <mc:Fallback>
             <w:pict>
-              <v:group w14:anchorId="34D3D1DE" id="Groupe 9" o:spid="_x0000_s1032" style="position:absolute;left:0;text-align:left;margin-left:45.6pt;margin-top:18.5pt;width:368.3pt;height:119.5pt;z-index:251669504;mso-position-horizontal-relative:margin;mso-width-relative:margin" coordsize="46774,15176" o:gfxdata="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">
-                <v:shape id="Image 7" o:spid="_x0000_s1033" type="#_x0000_t75" style="position:absolute;width:46774;height:11906;visibility:visible;mso-wrap-style:square" o:gfxdata="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">
-                  <v:imagedata r:id="rId19" o:title=""/>
+              <v:group w14:anchorId="34D3D1DE" id="Groupe 9" o:spid="_x0000_s1044" style="position:absolute;left:0;text-align:left;margin-left:45.6pt;margin-top:18.5pt;width:368.3pt;height:119.5pt;z-index:251665408;mso-position-horizontal-relative:margin;mso-width-relative:margin" coordsize="46774,15176" o:gfxdata="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">
+                <v:shape id="Image 7" o:spid="_x0000_s1045" type="#_x0000_t75" style="position:absolute;width:46774;height:11906;visibility:visible;mso-wrap-style:square" o:gfxdata="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">
+                  <v:imagedata r:id="rId27" o:title=""/>
                 </v:shape>
-                <v:shape id="Zone de texte 8" o:spid="_x0000_s1034" type="#_x0000_t202" style="position:absolute;top:12503;width:46774;height:2673;visibility:visible;mso-wrap-style:square;v-text-anchor:top" o:gfxdata="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" stroked="f">
+                <v:shape id="Zone de texte 8" o:spid="_x0000_s1046" type="#_x0000_t202" style="position:absolute;top:12503;width:46774;height:2673;visibility:visible;mso-wrap-style:square;v-text-anchor:top" o:gfxdata="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" stroked="f">
                   <v:textbox style="mso-fit-shape-to-text:t" inset="0,0,0,0">
                     <w:txbxContent>
                       <w:p>
@@ -4491,7 +5244,7 @@
                             <w:rPr>
                               <w:noProof/>
                             </w:rPr>
-                            <w:t>3</w:t>
+                            <w:t>7</w:t>
                           </w:r>
                         </w:fldSimple>
                         <w:r>
@@ -4558,7 +5311,7 @@
         <mc:AlternateContent>
           <mc:Choice Requires="wpg">
             <w:drawing>
-              <wp:anchor distT="0" distB="0" distL="114300" distR="114300" simplePos="0" relativeHeight="251673600" behindDoc="0" locked="0" layoutInCell="1" allowOverlap="1" wp14:anchorId="63F35F85" wp14:editId="34835462">
+              <wp:anchor distT="0" distB="0" distL="114300" distR="114300" simplePos="0" relativeHeight="251669504" behindDoc="0" locked="0" layoutInCell="1" allowOverlap="1" wp14:anchorId="63F35F85" wp14:editId="70558260">
                 <wp:simplePos x="0" y="0"/>
                 <wp:positionH relativeFrom="margin">
                   <wp:posOffset>365024</wp:posOffset>
@@ -4577,7 +5330,7 @@
                       <wpg:cNvGrpSpPr/>
                       <wpg:grpSpPr>
                         <a:xfrm>
-                          <a:off x="0" y="9556"/>
+                          <a:off x="0" y="0"/>
                           <a:ext cx="5335905" cy="3201639"/>
                           <a:chOff x="0" y="9524"/>
                           <a:chExt cx="5318125" cy="3190876"/>
@@ -4591,7 +5344,7 @@
                           </pic:cNvPicPr>
                         </pic:nvPicPr>
                         <pic:blipFill>
-                          <a:blip r:embed="rId20">
+                          <a:blip r:embed="rId28">
                             <a:extLst>
                               <a:ext uri="{28A0092B-C50C-407E-A947-70E740481C1C}">
                                 <a14:useLocalDpi xmlns:a14="http://schemas.microsoft.com/office/drawing/2010/main" val="0"/>
@@ -4649,7 +5402,7 @@
                                   <w:rPr>
                                     <w:noProof/>
                                   </w:rPr>
-                                  <w:t>4</w:t>
+                                  <w:t>8</w:t>
                                 </w:r>
                               </w:fldSimple>
                               <w:r>
@@ -4680,11 +5433,11 @@
           </mc:Choice>
           <mc:Fallback>
             <w:pict>
-              <v:group w14:anchorId="63F35F85" id="Groupe 13" o:spid="_x0000_s1035" style="position:absolute;left:0;text-align:left;margin-left:28.75pt;margin-top:19.9pt;width:420.15pt;height:252.85pt;z-index:251673600;mso-position-horizontal-relative:margin;mso-width-relative:margin;mso-height-relative:margin" coordorigin=",95" coordsize="53181,31908" o:gfxdata="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">
-                <v:shape id="Image 10" o:spid="_x0000_s1036" type="#_x0000_t75" style="position:absolute;top:95;width:53181;height:28581;visibility:visible;mso-wrap-style:square" o:gfxdata="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">
-                  <v:imagedata r:id="rId21" o:title=""/>
+              <v:group w14:anchorId="63F35F85" id="Groupe 13" o:spid="_x0000_s1047" style="position:absolute;left:0;text-align:left;margin-left:28.75pt;margin-top:19.9pt;width:420.15pt;height:252.85pt;z-index:251669504;mso-position-horizontal-relative:margin;mso-width-relative:margin;mso-height-relative:margin" coordorigin=",95" coordsize="53181,31908" o:gfxdata="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">
+                <v:shape id="Image 10" o:spid="_x0000_s1048" type="#_x0000_t75" style="position:absolute;top:95;width:53181;height:28581;visibility:visible;mso-wrap-style:square" o:gfxdata="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">
+                  <v:imagedata r:id="rId29" o:title=""/>
                 </v:shape>
-                <v:shape id="Zone de texte 12" o:spid="_x0000_s1037" type="#_x0000_t202" style="position:absolute;top:29330;width:53181;height:2674;visibility:visible;mso-wrap-style:square;v-text-anchor:top" o:gfxdata="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" stroked="f">
+                <v:shape id="Zone de texte 12" o:spid="_x0000_s1049" type="#_x0000_t202" style="position:absolute;top:29330;width:53181;height:2674;visibility:visible;mso-wrap-style:square;v-text-anchor:top" o:gfxdata="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" stroked="f">
                   <v:textbox inset="0,0,0,0">
                     <w:txbxContent>
                       <w:p>
@@ -4705,7 +5458,7 @@
                             <w:rPr>
                               <w:noProof/>
                             </w:rPr>
-                            <w:t>4</w:t>
+                            <w:t>8</w:t>
                           </w:r>
                         </w:fldSimple>
                         <w:r>
@@ -4733,33 +5486,96 @@
     </w:p>
     <w:p>
       <w:pPr>
+        <w:pStyle w:val="Titre1"/>
+      </w:pPr>
+      <w:bookmarkStart w:id="34" w:name="_Toc192244687"/>
+      <w:r>
+        <w:t>Conclusion</w:t>
+      </w:r>
+      <w:bookmarkEnd w:id="34"/>
+    </w:p>
+    <w:p>
+      <w:pPr>
         <w:pStyle w:val="Corpsdetexte"/>
       </w:pPr>
-    </w:p>
-    <w:p>
-      <w:pPr>
-        <w:pStyle w:val="Titre1"/>
-      </w:pPr>
-      <w:bookmarkStart w:id="34" w:name="_Toc191971155"/>
-      <w:r>
-        <w:t>Conclusion</w:t>
-      </w:r>
-      <w:bookmarkEnd w:id="34"/>
+      <w:r>
+        <w:t xml:space="preserve">Ce projet de jeu en C# est une tout à fait dans le sujet de la programmation orientée objet et de l’application de concepts avancés tels que le polymorphisme, le pattern </w:t>
+      </w:r>
+      <w:proofErr w:type="spellStart"/>
+      <w:r>
+        <w:t>matching</w:t>
+      </w:r>
+      <w:proofErr w:type="spellEnd"/>
+      <w:r>
+        <w:t xml:space="preserve"> et la gestion des interfaces. En structurant le jeu à travers des classes bien définies et en utilisant des interfaces pour standardiser les comportements communs, le code gagne en modularité, en lisibilité et en maintenabilité.</w:t>
+      </w:r>
     </w:p>
     <w:p>
       <w:pPr>
         <w:pStyle w:val="Corpsdetexte"/>
       </w:pPr>
       <w:r>
-        <w:t xml:space="preserve">Ce projet de jeu en C# est une tout à fait dans le sujet de la programmation orientée objet et de l’application de concepts avancés tels que le polymorphisme, le pattern </w:t>
+        <w:t>Le Game Manager joue un rôle clé en orchestrant la gestion du score, les collisions</w:t>
+      </w:r>
+      <w:r>
+        <w:t>,</w:t>
+      </w:r>
+      <w:r>
+        <w:t xml:space="preserve"> la logique du jeu</w:t>
+      </w:r>
+      <w:r>
+        <w:t xml:space="preserve"> et des animations.</w:t>
+      </w:r>
+      <w:r>
+        <w:t xml:space="preserve"> De même, la gestion des tirs via un système d’angle et de puissance apporte une dimension stratégique au gameplay.</w:t>
+      </w:r>
+    </w:p>
+    <w:p>
+      <w:pPr>
+        <w:pStyle w:val="Corpsdetexte"/>
+      </w:pPr>
+      <w:r>
+        <w:t xml:space="preserve">L’ajout de l’audio, avec la gestion des sons via </w:t>
       </w:r>
       <w:proofErr w:type="spellStart"/>
       <w:r>
-        <w:t>matching</w:t>
+        <w:t>SoundPlayer</w:t>
       </w:r>
       <w:proofErr w:type="spellEnd"/>
       <w:r>
-        <w:t xml:space="preserve"> et la gestion des interfaces. En structurant le jeu à travers des classes bien définies et en utilisant des interfaces pour standardiser les comportements communs, le code gagne en modularité, en lisibilité et en maintenabilité.</w:t>
+        <w:t xml:space="preserve"> </w:t>
+      </w:r>
+      <w:proofErr w:type="gramStart"/>
+      <w:r>
+        <w:t>enrichit</w:t>
+      </w:r>
+      <w:proofErr w:type="gramEnd"/>
+      <w:r>
+        <w:t xml:space="preserve"> l’expérience utilisateur </w:t>
+      </w:r>
+      <w:r>
+        <w:t>et</w:t>
+      </w:r>
+      <w:r>
+        <w:t xml:space="preserve"> l’immersion dans le jeu. </w:t>
+      </w:r>
+      <w:r>
+        <w:t>L</w:t>
+      </w:r>
+      <w:r>
+        <w:t xml:space="preserve">a représentation des bâtiments et des joueurs, ainsi que leur gestion des dégâts, </w:t>
+      </w:r>
+      <w:r>
+        <w:t>contribuent</w:t>
+      </w:r>
+      <w:r>
+        <w:t xml:space="preserve"> à un mécanisme de jeu équilibré où chaque action impacte directement l</w:t>
+      </w:r>
+      <w:r>
+        <w:t>e score</w:t>
+      </w:r>
+      <w:r>
+        <w:t>.</w:t>
       </w:r>
     </w:p>
     <w:p>
@@ -4767,82 +5583,18 @@
         <w:pStyle w:val="Corpsdetexte"/>
       </w:pPr>
       <w:r>
-        <w:t>Le Game Manager joue un rôle clé en orchestrant la gestion du score, les collisions</w:t>
-      </w:r>
-      <w:r>
-        <w:t>,</w:t>
-      </w:r>
-      <w:r>
-        <w:t xml:space="preserve"> la logique du jeu</w:t>
-      </w:r>
-      <w:r>
-        <w:t xml:space="preserve"> et des animations.</w:t>
-      </w:r>
-      <w:r>
-        <w:t xml:space="preserve"> De même, la gestion des tirs via un système d’angle et de puissance apporte une dimension stratégique au gameplay.</w:t>
-      </w:r>
-    </w:p>
-    <w:p>
-      <w:pPr>
-        <w:pStyle w:val="Corpsdetexte"/>
-      </w:pPr>
-      <w:r>
-        <w:t xml:space="preserve">L’ajout de l’audio, avec la gestion des sons via </w:t>
+        <w:t xml:space="preserve">En conclusion, ce projet illustre parfaitement comment combiner concepts théoriques et implémentation pratique pour concevoir un jeu fonctionnel et structuré. Il pourrait être </w:t>
+      </w:r>
+      <w:r>
+        <w:lastRenderedPageBreak/>
+        <w:t xml:space="preserve">amélioré en intégrant </w:t>
       </w:r>
       <w:proofErr w:type="spellStart"/>
       <w:r>
-        <w:t>SoundPlayer</w:t>
+        <w:t>WMPlib</w:t>
       </w:r>
       <w:proofErr w:type="spellEnd"/>
       <w:r>
-        <w:t xml:space="preserve"> </w:t>
-      </w:r>
-      <w:proofErr w:type="gramStart"/>
-      <w:r>
-        <w:t>enrichit</w:t>
-      </w:r>
-      <w:proofErr w:type="gramEnd"/>
-      <w:r>
-        <w:t xml:space="preserve"> l’expérience utilisateur </w:t>
-      </w:r>
-      <w:r>
-        <w:t>et</w:t>
-      </w:r>
-      <w:r>
-        <w:t xml:space="preserve"> l’immersion dans le jeu. </w:t>
-      </w:r>
-      <w:r>
-        <w:t>L</w:t>
-      </w:r>
-      <w:r>
-        <w:t xml:space="preserve">a représentation des bâtiments et des joueurs, ainsi que leur gestion des dégâts, </w:t>
-      </w:r>
-      <w:r>
-        <w:t>contribuent</w:t>
-      </w:r>
-      <w:r>
-        <w:t xml:space="preserve"> à un mécanisme de jeu équilibré où chaque action impacte directement l</w:t>
-      </w:r>
-      <w:r>
-        <w:t>e score</w:t>
-      </w:r>
-      <w:r>
-        <w:t>.</w:t>
-      </w:r>
-    </w:p>
-    <w:p>
-      <w:pPr>
-        <w:pStyle w:val="Corpsdetexte"/>
-      </w:pPr>
-      <w:r>
-        <w:t xml:space="preserve">En conclusion, ce projet illustre parfaitement comment combiner concepts théoriques et implémentation pratique pour concevoir un jeu fonctionnel et structuré. Il pourrait être amélioré en intégrant </w:t>
-      </w:r>
-      <w:proofErr w:type="spellStart"/>
-      <w:r>
-        <w:t>WMPlib</w:t>
-      </w:r>
-      <w:proofErr w:type="spellEnd"/>
-      <w:r>
         <w:t xml:space="preserve"> pour les sons, et aussi une fonction</w:t>
       </w:r>
       <w:r>
@@ -4862,7 +5614,7 @@
       <w:pPr>
         <w:pStyle w:val="Titre2"/>
       </w:pPr>
-      <w:bookmarkStart w:id="35" w:name="_Toc191971156"/>
+      <w:bookmarkStart w:id="35" w:name="_Toc192244688"/>
       <w:r>
         <w:t>Conclusion personnelle</w:t>
       </w:r>
@@ -5003,7 +5755,7 @@
         </w:numPr>
         <w:ind w:left="567" w:hanging="567"/>
       </w:pPr>
-      <w:bookmarkStart w:id="36" w:name="_Toc191971157"/>
+      <w:bookmarkStart w:id="36" w:name="_Toc192244689"/>
       <w:r>
         <w:t>Table des illustrations</w:t>
       </w:r>
@@ -5033,7 +5785,7 @@
       <w:r>
         <w:fldChar w:fldCharType="separate"/>
       </w:r>
-      <w:hyperlink r:id="rId22" w:anchor="_Toc191971159" w:history="1">
+      <w:hyperlink r:id="rId30" w:anchor="_Toc191971159" w:history="1">
         <w:r>
           <w:rPr>
             <w:rStyle w:val="Lienhypertexte"/>
@@ -5106,7 +5858,7 @@
           <w14:ligatures w14:val="standardContextual"/>
         </w:rPr>
       </w:pPr>
-      <w:hyperlink r:id="rId23" w:anchor="_Toc191971160" w:history="1">
+      <w:hyperlink r:id="rId31" w:anchor="_Toc191971160" w:history="1">
         <w:r>
           <w:rPr>
             <w:rStyle w:val="Lienhypertexte"/>
@@ -5179,7 +5931,7 @@
           <w14:ligatures w14:val="standardContextual"/>
         </w:rPr>
       </w:pPr>
-      <w:hyperlink r:id="rId24" w:anchor="_Toc191971161" w:history="1">
+      <w:hyperlink r:id="rId32" w:anchor="_Toc191971161" w:history="1">
         <w:r>
           <w:rPr>
             <w:rStyle w:val="Lienhypertexte"/>
@@ -5252,7 +6004,7 @@
           <w14:ligatures w14:val="standardContextual"/>
         </w:rPr>
       </w:pPr>
-      <w:hyperlink r:id="rId25" w:anchor="_Toc191971162" w:history="1">
+      <w:hyperlink r:id="rId33" w:anchor="_Toc191971162" w:history="1">
         <w:r>
           <w:rPr>
             <w:rStyle w:val="Lienhypertexte"/>
@@ -5319,8 +6071,8 @@
       </w:r>
     </w:p>
     <w:sectPr>
-      <w:headerReference w:type="default" r:id="rId26"/>
-      <w:footerReference w:type="default" r:id="rId27"/>
+      <w:headerReference w:type="default" r:id="rId34"/>
+      <w:footerReference w:type="default" r:id="rId35"/>
       <w:pgSz w:w="11906" w:h="16838" w:code="9"/>
       <w:pgMar w:top="1418" w:right="1418" w:bottom="1418" w:left="1418" w:header="709" w:footer="709" w:gutter="0"/>
       <w:cols w:space="708"/>
@@ -5787,7 +6539,7 @@
               <w:noProof/>
               <w:szCs w:val="16"/>
             </w:rPr>
-            <w:t>28.02.2025 12:55</w:t>
+            <w:t>04.03.2025 08:58</w:t>
           </w:r>
           <w:r>
             <w:rPr>
@@ -5999,7 +6751,7 @@
         <v:path o:extrusionok="f" gradientshapeok="t" o:connecttype="rect"/>
         <o:lock v:ext="edit" aspectratio="t"/>
       </v:shapetype>
-      <v:shape id="_x0000_i1037" type="#_x0000_t75" style="width:11.8pt;height:11.8pt;visibility:visible;mso-wrap-style:square" o:bullet="t">
+      <v:shape id="_x0000_i1049" type="#_x0000_t75" style="width:11.8pt;height:11.8pt;visibility:visible;mso-wrap-style:square" o:bullet="t">
         <v:imagedata r:id="rId1" o:title=""/>
       </v:shape>
     </w:pict>
@@ -9878,6 +10630,9 @@
     <w:abstractNumId w:val="22"/>
   </w:num>
   <w:num w:numId="35" w16cid:durableId="421949931">
+    <w:abstractNumId w:val="15"/>
+  </w:num>
+  <w:num w:numId="36" w16cid:durableId="1135950943">
     <w:abstractNumId w:val="15"/>
   </w:num>
   <w:numIdMacAtCleanup w:val="20"/>
@@ -11331,15 +12086,6 @@
 </file>
 
 <file path=customXml/item1.xml><?xml version="1.0" encoding="utf-8"?>
-<?mso-contentType ?>
-<FormTemplates xmlns="http://schemas.microsoft.com/sharepoint/v3/contenttype/forms">
-  <Display>DocumentLibraryForm</Display>
-  <Edit>DocumentLibraryForm</Edit>
-  <New>DocumentLibraryForm</New>
-</FormTemplates>
-</file>
-
-<file path=customXml/item2.xml><?xml version="1.0" encoding="utf-8"?>
 <ct:contentTypeSchema xmlns:ct="http://schemas.microsoft.com/office/2006/metadata/contentType" xmlns:ma="http://schemas.microsoft.com/office/2006/metadata/properties/metaAttributes" ct:_="" ma:_="" ma:contentTypeName="Document" ma:contentTypeID="0x0101001ABD9BFFC9E543439C53A2705AE306EF" ma:contentTypeVersion="14" ma:contentTypeDescription="Crée un document." ma:contentTypeScope="" ma:versionID="41827e22f0a2406195029f3799eac37d">
   <xsd:schema xmlns:xsd="http://www.w3.org/2001/XMLSchema" xmlns:xs="http://www.w3.org/2001/XMLSchema" xmlns:p="http://schemas.microsoft.com/office/2006/metadata/properties" xmlns:ns2="bf2f2df3-a963-4452-b0e7-67dabc627c35" xmlns:ns3="f7d9f5a6-831d-4621-8c77-cbcaf993e406" targetNamespace="http://schemas.microsoft.com/office/2006/metadata/properties" ma:root="true" ma:fieldsID="b5448764cb5439448d1ea8eff3aff90d" ns2:_="" ns3:_="">
     <xsd:import namespace="bf2f2df3-a963-4452-b0e7-67dabc627c35"/>
@@ -11568,11 +12314,16 @@
 </ct:contentTypeSchema>
 </file>
 
-<file path=customXml/item3.xml><?xml version="1.0" encoding="utf-8"?>
-<b:Sources xmlns:b="http://schemas.openxmlformats.org/officeDocument/2006/bibliography" xmlns="http://schemas.openxmlformats.org/officeDocument/2006/bibliography" SelectedStyle="\APA.XSL" StyleName="APA"/>
+<file path=customXml/item2.xml><?xml version="1.0" encoding="utf-8"?>
+<?mso-contentType ?>
+<FormTemplates xmlns="http://schemas.microsoft.com/sharepoint/v3/contenttype/forms">
+  <Display>DocumentLibraryForm</Display>
+  <Edit>DocumentLibraryForm</Edit>
+  <New>DocumentLibraryForm</New>
+</FormTemplates>
 </file>
 
-<file path=customXml/item4.xml><?xml version="1.0" encoding="utf-8"?>
+<file path=customXml/item3.xml><?xml version="1.0" encoding="utf-8"?>
 <p:properties xmlns:p="http://schemas.microsoft.com/office/2006/metadata/properties" xmlns:xsi="http://www.w3.org/2001/XMLSchema-instance" xmlns:pc="http://schemas.microsoft.com/office/infopath/2007/PartnerControls">
   <documentManagement>
     <lcf76f155ced4ddcb4097134ff3c332f xmlns="bf2f2df3-a963-4452-b0e7-67dabc627c35">
@@ -11583,15 +12334,11 @@
 </p:properties>
 </file>
 
-<file path=customXml/itemProps1.xml><?xml version="1.0" encoding="utf-8"?>
-<ds:datastoreItem xmlns:ds="http://schemas.openxmlformats.org/officeDocument/2006/customXml" ds:itemID="{DF8E7934-3F3A-4F32-A7D4-1B248DBE707D}">
-  <ds:schemaRefs>
-    <ds:schemaRef ds:uri="http://schemas.microsoft.com/sharepoint/v3/contenttype/forms"/>
-  </ds:schemaRefs>
-</ds:datastoreItem>
+<file path=customXml/item4.xml><?xml version="1.0" encoding="utf-8"?>
+<b:Sources xmlns:b="http://schemas.openxmlformats.org/officeDocument/2006/bibliography" xmlns="http://schemas.openxmlformats.org/officeDocument/2006/bibliography" SelectedStyle="\APA.XSL" StyleName="APA"/>
 </file>
 
-<file path=customXml/itemProps2.xml><?xml version="1.0" encoding="utf-8"?>
+<file path=customXml/itemProps1.xml><?xml version="1.0" encoding="utf-8"?>
 <ds:datastoreItem xmlns:ds="http://schemas.openxmlformats.org/officeDocument/2006/customXml" ds:itemID="{81FE595B-3A92-4484-A585-A4037F0DA599}">
   <ds:schemaRefs>
     <ds:schemaRef ds:uri="http://schemas.microsoft.com/office/2006/metadata/contentType"/>
@@ -11610,15 +12357,15 @@
 </ds:datastoreItem>
 </file>
 
-<file path=customXml/itemProps3.xml><?xml version="1.0" encoding="utf-8"?>
-<ds:datastoreItem xmlns:ds="http://schemas.openxmlformats.org/officeDocument/2006/customXml" ds:itemID="{B4538CA0-7E03-45BA-869D-F5B9FE58EF6A}">
+<file path=customXml/itemProps2.xml><?xml version="1.0" encoding="utf-8"?>
+<ds:datastoreItem xmlns:ds="http://schemas.openxmlformats.org/officeDocument/2006/customXml" ds:itemID="{DF8E7934-3F3A-4F32-A7D4-1B248DBE707D}">
   <ds:schemaRefs>
-    <ds:schemaRef ds:uri="http://schemas.openxmlformats.org/officeDocument/2006/bibliography"/>
+    <ds:schemaRef ds:uri="http://schemas.microsoft.com/sharepoint/v3/contenttype/forms"/>
   </ds:schemaRefs>
 </ds:datastoreItem>
 </file>
 
-<file path=customXml/itemProps4.xml><?xml version="1.0" encoding="utf-8"?>
+<file path=customXml/itemProps3.xml><?xml version="1.0" encoding="utf-8"?>
 <ds:datastoreItem xmlns:ds="http://schemas.openxmlformats.org/officeDocument/2006/customXml" ds:itemID="{4181FC95-92B5-446F-AE57-E4A44C8C450C}">
   <ds:schemaRefs>
     <ds:schemaRef ds:uri="http://schemas.microsoft.com/office/2006/metadata/properties"/>
@@ -11627,4 +12374,12 @@
     <ds:schemaRef ds:uri="f7d9f5a6-831d-4621-8c77-cbcaf993e406"/>
   </ds:schemaRefs>
 </ds:datastoreItem>
+</file>
+
+<file path=customXml/itemProps4.xml><?xml version="1.0" encoding="utf-8"?>
+<ds:datastoreItem xmlns:ds="http://schemas.openxmlformats.org/officeDocument/2006/customXml" ds:itemID="{B4538CA0-7E03-45BA-869D-F5B9FE58EF6A}">
+  <ds:schemaRefs>
+    <ds:schemaRef ds:uri="http://schemas.openxmlformats.org/officeDocument/2006/bibliography"/>
+  </ds:schemaRefs>
+</ds:datastoreItem>
 </file>
</xml_diff>

<commit_message>
chore : try catch, test unitaire et documentation
</commit_message>
<xml_diff>
--- a/Christopher_Ristic_Rapport.docx
+++ b/Christopher_Ristic_Rapport.docx
@@ -78,15 +78,7 @@
       </w:r>
       <w:r>
         <w:cr/>
-        <w:t xml:space="preserve">Rue de </w:t>
-      </w:r>
-      <w:proofErr w:type="spellStart"/>
-      <w:r>
-        <w:t>Sébeillon</w:t>
-      </w:r>
-      <w:proofErr w:type="spellEnd"/>
-      <w:r>
-        <w:t xml:space="preserve"> 12 1004 Lausanne</w:t>
+        <w:t>Rue de Sébeillon 12 1004 Lausanne</w:t>
       </w:r>
     </w:p>
     <w:p>
@@ -153,7 +145,7 @@
         </w:rPr>
         <w:fldChar w:fldCharType="separate"/>
       </w:r>
-      <w:hyperlink w:anchor="_Toc192244668" w:history="1">
+      <w:hyperlink w:anchor="_Toc192245842" w:history="1">
         <w:r>
           <w:rPr>
             <w:rStyle w:val="Lienhypertexte"/>
@@ -201,7 +193,7 @@
             <w:noProof/>
             <w:webHidden/>
           </w:rPr>
-          <w:instrText xml:space="preserve"> PAGEREF _Toc192244668 \h </w:instrText>
+          <w:instrText xml:space="preserve"> PAGEREF _Toc192245842 \h </w:instrText>
         </w:r>
         <w:r>
           <w:rPr>
@@ -249,7 +241,7 @@
           <w14:ligatures w14:val="standardContextual"/>
         </w:rPr>
       </w:pPr>
-      <w:hyperlink w:anchor="_Toc192244669" w:history="1">
+      <w:hyperlink w:anchor="_Toc192245843" w:history="1">
         <w:r>
           <w:rPr>
             <w:rStyle w:val="Lienhypertexte"/>
@@ -295,7 +287,7 @@
             <w:noProof/>
             <w:webHidden/>
           </w:rPr>
-          <w:instrText xml:space="preserve"> PAGEREF _Toc192244669 \h </w:instrText>
+          <w:instrText xml:space="preserve"> PAGEREF _Toc192245843 \h </w:instrText>
         </w:r>
         <w:r>
           <w:rPr>
@@ -345,7 +337,7 @@
           <w14:ligatures w14:val="standardContextual"/>
         </w:rPr>
       </w:pPr>
-      <w:hyperlink w:anchor="_Toc192244670" w:history="1">
+      <w:hyperlink w:anchor="_Toc192245844" w:history="1">
         <w:r>
           <w:rPr>
             <w:rStyle w:val="Lienhypertexte"/>
@@ -393,7 +385,7 @@
             <w:noProof/>
             <w:webHidden/>
           </w:rPr>
-          <w:instrText xml:space="preserve"> PAGEREF _Toc192244670 \h </w:instrText>
+          <w:instrText xml:space="preserve"> PAGEREF _Toc192245844 \h </w:instrText>
         </w:r>
         <w:r>
           <w:rPr>
@@ -441,7 +433,7 @@
           <w14:ligatures w14:val="standardContextual"/>
         </w:rPr>
       </w:pPr>
-      <w:hyperlink w:anchor="_Toc192244671" w:history="1">
+      <w:hyperlink w:anchor="_Toc192245845" w:history="1">
         <w:r>
           <w:rPr>
             <w:rStyle w:val="Lienhypertexte"/>
@@ -487,7 +479,7 @@
             <w:noProof/>
             <w:webHidden/>
           </w:rPr>
-          <w:instrText xml:space="preserve"> PAGEREF _Toc192244671 \h </w:instrText>
+          <w:instrText xml:space="preserve"> PAGEREF _Toc192245845 \h </w:instrText>
         </w:r>
         <w:r>
           <w:rPr>
@@ -535,7 +527,7 @@
           <w14:ligatures w14:val="standardContextual"/>
         </w:rPr>
       </w:pPr>
-      <w:hyperlink w:anchor="_Toc192244672" w:history="1">
+      <w:hyperlink w:anchor="_Toc192245846" w:history="1">
         <w:r>
           <w:rPr>
             <w:rStyle w:val="Lienhypertexte"/>
@@ -581,7 +573,7 @@
             <w:noProof/>
             <w:webHidden/>
           </w:rPr>
-          <w:instrText xml:space="preserve"> PAGEREF _Toc192244672 \h </w:instrText>
+          <w:instrText xml:space="preserve"> PAGEREF _Toc192245846 \h </w:instrText>
         </w:r>
         <w:r>
           <w:rPr>
@@ -629,7 +621,7 @@
           <w14:ligatures w14:val="standardContextual"/>
         </w:rPr>
       </w:pPr>
-      <w:hyperlink w:anchor="_Toc192244673" w:history="1">
+      <w:hyperlink w:anchor="_Toc192245847" w:history="1">
         <w:r>
           <w:rPr>
             <w:rStyle w:val="Lienhypertexte"/>
@@ -675,7 +667,7 @@
             <w:noProof/>
             <w:webHidden/>
           </w:rPr>
-          <w:instrText xml:space="preserve"> PAGEREF _Toc192244673 \h </w:instrText>
+          <w:instrText xml:space="preserve"> PAGEREF _Toc192245847 \h </w:instrText>
         </w:r>
         <w:r>
           <w:rPr>
@@ -723,7 +715,7 @@
           <w14:ligatures w14:val="standardContextual"/>
         </w:rPr>
       </w:pPr>
-      <w:hyperlink w:anchor="_Toc192244674" w:history="1">
+      <w:hyperlink w:anchor="_Toc192245848" w:history="1">
         <w:r>
           <w:rPr>
             <w:rStyle w:val="Lienhypertexte"/>
@@ -769,7 +761,7 @@
             <w:noProof/>
             <w:webHidden/>
           </w:rPr>
-          <w:instrText xml:space="preserve"> PAGEREF _Toc192244674 \h </w:instrText>
+          <w:instrText xml:space="preserve"> PAGEREF _Toc192245848 \h </w:instrText>
         </w:r>
         <w:r>
           <w:rPr>
@@ -819,7 +811,7 @@
           <w14:ligatures w14:val="standardContextual"/>
         </w:rPr>
       </w:pPr>
-      <w:hyperlink w:anchor="_Toc192244675" w:history="1">
+      <w:hyperlink w:anchor="_Toc192245849" w:history="1">
         <w:r>
           <w:rPr>
             <w:rStyle w:val="Lienhypertexte"/>
@@ -867,7 +859,7 @@
             <w:noProof/>
             <w:webHidden/>
           </w:rPr>
-          <w:instrText xml:space="preserve"> PAGEREF _Toc192244675 \h </w:instrText>
+          <w:instrText xml:space="preserve"> PAGEREF _Toc192245849 \h </w:instrText>
         </w:r>
         <w:r>
           <w:rPr>
@@ -917,7 +909,7 @@
           <w14:ligatures w14:val="standardContextual"/>
         </w:rPr>
       </w:pPr>
-      <w:hyperlink w:anchor="_Toc192244676" w:history="1">
+      <w:hyperlink w:anchor="_Toc192245850" w:history="1">
         <w:r>
           <w:rPr>
             <w:rStyle w:val="Lienhypertexte"/>
@@ -965,7 +957,7 @@
             <w:noProof/>
             <w:webHidden/>
           </w:rPr>
-          <w:instrText xml:space="preserve"> PAGEREF _Toc192244676 \h </w:instrText>
+          <w:instrText xml:space="preserve"> PAGEREF _Toc192245850 \h </w:instrText>
         </w:r>
         <w:r>
           <w:rPr>
@@ -1015,7 +1007,7 @@
           <w14:ligatures w14:val="standardContextual"/>
         </w:rPr>
       </w:pPr>
-      <w:hyperlink w:anchor="_Toc192244677" w:history="1">
+      <w:hyperlink w:anchor="_Toc192245851" w:history="1">
         <w:r>
           <w:rPr>
             <w:rStyle w:val="Lienhypertexte"/>
@@ -1063,7 +1055,7 @@
             <w:noProof/>
             <w:webHidden/>
           </w:rPr>
-          <w:instrText xml:space="preserve"> PAGEREF _Toc192244677 \h </w:instrText>
+          <w:instrText xml:space="preserve"> PAGEREF _Toc192245851 \h </w:instrText>
         </w:r>
         <w:r>
           <w:rPr>
@@ -1113,7 +1105,7 @@
           <w14:ligatures w14:val="standardContextual"/>
         </w:rPr>
       </w:pPr>
-      <w:hyperlink w:anchor="_Toc192244678" w:history="1">
+      <w:hyperlink w:anchor="_Toc192245852" w:history="1">
         <w:r>
           <w:rPr>
             <w:rStyle w:val="Lienhypertexte"/>
@@ -1161,7 +1153,7 @@
             <w:noProof/>
             <w:webHidden/>
           </w:rPr>
-          <w:instrText xml:space="preserve"> PAGEREF _Toc192244678 \h </w:instrText>
+          <w:instrText xml:space="preserve"> PAGEREF _Toc192245852 \h </w:instrText>
         </w:r>
         <w:r>
           <w:rPr>
@@ -1209,7 +1201,7 @@
           <w14:ligatures w14:val="standardContextual"/>
         </w:rPr>
       </w:pPr>
-      <w:hyperlink w:anchor="_Toc192244679" w:history="1">
+      <w:hyperlink w:anchor="_Toc192245853" w:history="1">
         <w:r>
           <w:rPr>
             <w:rStyle w:val="Lienhypertexte"/>
@@ -1255,7 +1247,7 @@
             <w:noProof/>
             <w:webHidden/>
           </w:rPr>
-          <w:instrText xml:space="preserve"> PAGEREF _Toc192244679 \h </w:instrText>
+          <w:instrText xml:space="preserve"> PAGEREF _Toc192245853 \h </w:instrText>
         </w:r>
         <w:r>
           <w:rPr>
@@ -1303,7 +1295,7 @@
           <w14:ligatures w14:val="standardContextual"/>
         </w:rPr>
       </w:pPr>
-      <w:hyperlink w:anchor="_Toc192244680" w:history="1">
+      <w:hyperlink w:anchor="_Toc192245854" w:history="1">
         <w:r>
           <w:rPr>
             <w:rStyle w:val="Lienhypertexte"/>
@@ -1349,7 +1341,7 @@
             <w:noProof/>
             <w:webHidden/>
           </w:rPr>
-          <w:instrText xml:space="preserve"> PAGEREF _Toc192244680 \h </w:instrText>
+          <w:instrText xml:space="preserve"> PAGEREF _Toc192245854 \h </w:instrText>
         </w:r>
         <w:r>
           <w:rPr>
@@ -1399,7 +1391,7 @@
           <w14:ligatures w14:val="standardContextual"/>
         </w:rPr>
       </w:pPr>
-      <w:hyperlink w:anchor="_Toc192244681" w:history="1">
+      <w:hyperlink w:anchor="_Toc192245855" w:history="1">
         <w:r>
           <w:rPr>
             <w:rStyle w:val="Lienhypertexte"/>
@@ -1447,7 +1439,7 @@
             <w:noProof/>
             <w:webHidden/>
           </w:rPr>
-          <w:instrText xml:space="preserve"> PAGEREF _Toc192244681 \h </w:instrText>
+          <w:instrText xml:space="preserve"> PAGEREF _Toc192245855 \h </w:instrText>
         </w:r>
         <w:r>
           <w:rPr>
@@ -1495,7 +1487,7 @@
           <w14:ligatures w14:val="standardContextual"/>
         </w:rPr>
       </w:pPr>
-      <w:hyperlink w:anchor="_Toc192244682" w:history="1">
+      <w:hyperlink w:anchor="_Toc192245856" w:history="1">
         <w:r>
           <w:rPr>
             <w:rStyle w:val="Lienhypertexte"/>
@@ -1541,7 +1533,7 @@
             <w:noProof/>
             <w:webHidden/>
           </w:rPr>
-          <w:instrText xml:space="preserve"> PAGEREF _Toc192244682 \h </w:instrText>
+          <w:instrText xml:space="preserve"> PAGEREF _Toc192245856 \h </w:instrText>
         </w:r>
         <w:r>
           <w:rPr>
@@ -1589,7 +1581,7 @@
           <w14:ligatures w14:val="standardContextual"/>
         </w:rPr>
       </w:pPr>
-      <w:hyperlink w:anchor="_Toc192244683" w:history="1">
+      <w:hyperlink w:anchor="_Toc192245857" w:history="1">
         <w:r>
           <w:rPr>
             <w:rStyle w:val="Lienhypertexte"/>
@@ -1635,7 +1627,7 @@
             <w:noProof/>
             <w:webHidden/>
           </w:rPr>
-          <w:instrText xml:space="preserve"> PAGEREF _Toc192244683 \h </w:instrText>
+          <w:instrText xml:space="preserve"> PAGEREF _Toc192245857 \h </w:instrText>
         </w:r>
         <w:r>
           <w:rPr>
@@ -1685,7 +1677,7 @@
           <w14:ligatures w14:val="standardContextual"/>
         </w:rPr>
       </w:pPr>
-      <w:hyperlink w:anchor="_Toc192244684" w:history="1">
+      <w:hyperlink w:anchor="_Toc192245858" w:history="1">
         <w:r>
           <w:rPr>
             <w:rStyle w:val="Lienhypertexte"/>
@@ -1733,7 +1725,7 @@
             <w:noProof/>
             <w:webHidden/>
           </w:rPr>
-          <w:instrText xml:space="preserve"> PAGEREF _Toc192244684 \h </w:instrText>
+          <w:instrText xml:space="preserve"> PAGEREF _Toc192245858 \h </w:instrText>
         </w:r>
         <w:r>
           <w:rPr>
@@ -1781,7 +1773,7 @@
           <w14:ligatures w14:val="standardContextual"/>
         </w:rPr>
       </w:pPr>
-      <w:hyperlink w:anchor="_Toc192244685" w:history="1">
+      <w:hyperlink w:anchor="_Toc192245859" w:history="1">
         <w:r>
           <w:rPr>
             <w:rStyle w:val="Lienhypertexte"/>
@@ -1827,7 +1819,7 @@
             <w:noProof/>
             <w:webHidden/>
           </w:rPr>
-          <w:instrText xml:space="preserve"> PAGEREF _Toc192244685 \h </w:instrText>
+          <w:instrText xml:space="preserve"> PAGEREF _Toc192245859 \h </w:instrText>
         </w:r>
         <w:r>
           <w:rPr>
@@ -1877,7 +1869,7 @@
           <w14:ligatures w14:val="standardContextual"/>
         </w:rPr>
       </w:pPr>
-      <w:hyperlink w:anchor="_Toc192244686" w:history="1">
+      <w:hyperlink w:anchor="_Toc192245860" w:history="1">
         <w:r>
           <w:rPr>
             <w:rStyle w:val="Lienhypertexte"/>
@@ -1904,21 +1896,7 @@
             <w:rStyle w:val="Lienhypertexte"/>
             <w:noProof/>
           </w:rPr>
-          <w:t>Structur</w:t>
-        </w:r>
-        <w:r>
-          <w:rPr>
-            <w:rStyle w:val="Lienhypertexte"/>
-            <w:noProof/>
-          </w:rPr>
-          <w:t>e</w:t>
-        </w:r>
-        <w:r>
-          <w:rPr>
-            <w:rStyle w:val="Lienhypertexte"/>
-            <w:noProof/>
-          </w:rPr>
-          <w:t xml:space="preserve"> du code</w:t>
+          <w:t>Animation</w:t>
         </w:r>
         <w:r>
           <w:rPr>
@@ -1939,7 +1917,7 @@
             <w:noProof/>
             <w:webHidden/>
           </w:rPr>
-          <w:instrText xml:space="preserve"> PAGEREF _Toc192244686 \h </w:instrText>
+          <w:instrText xml:space="preserve"> PAGEREF _Toc192245860 \h </w:instrText>
         </w:r>
         <w:r>
           <w:rPr>
@@ -1989,7 +1967,7 @@
           <w14:ligatures w14:val="standardContextual"/>
         </w:rPr>
       </w:pPr>
-      <w:hyperlink w:anchor="_Toc192244687" w:history="1">
+      <w:hyperlink w:anchor="_Toc192245861" w:history="1">
         <w:r>
           <w:rPr>
             <w:rStyle w:val="Lienhypertexte"/>
@@ -2016,6 +1994,104 @@
             <w:rStyle w:val="Lienhypertexte"/>
             <w:noProof/>
           </w:rPr>
+          <w:t>Structure du code</w:t>
+        </w:r>
+        <w:r>
+          <w:rPr>
+            <w:noProof/>
+            <w:webHidden/>
+          </w:rPr>
+          <w:tab/>
+        </w:r>
+        <w:r>
+          <w:rPr>
+            <w:noProof/>
+            <w:webHidden/>
+          </w:rPr>
+          <w:fldChar w:fldCharType="begin"/>
+        </w:r>
+        <w:r>
+          <w:rPr>
+            <w:noProof/>
+            <w:webHidden/>
+          </w:rPr>
+          <w:instrText xml:space="preserve"> PAGEREF _Toc192245861 \h </w:instrText>
+        </w:r>
+        <w:r>
+          <w:rPr>
+            <w:noProof/>
+            <w:webHidden/>
+          </w:rPr>
+        </w:r>
+        <w:r>
+          <w:rPr>
+            <w:noProof/>
+            <w:webHidden/>
+          </w:rPr>
+          <w:fldChar w:fldCharType="separate"/>
+        </w:r>
+        <w:r>
+          <w:rPr>
+            <w:noProof/>
+            <w:webHidden/>
+          </w:rPr>
+          <w:t>7</w:t>
+        </w:r>
+        <w:r>
+          <w:rPr>
+            <w:noProof/>
+            <w:webHidden/>
+          </w:rPr>
+          <w:fldChar w:fldCharType="end"/>
+        </w:r>
+      </w:hyperlink>
+    </w:p>
+    <w:p>
+      <w:pPr>
+        <w:pStyle w:val="TM10"/>
+        <w:tabs>
+          <w:tab w:val="left" w:pos="600"/>
+          <w:tab w:val="right" w:leader="dot" w:pos="9060"/>
+        </w:tabs>
+        <w:rPr>
+          <w:rFonts w:eastAsiaTheme="minorEastAsia" w:cstheme="minorBidi"/>
+          <w:b w:val="0"/>
+          <w:bCs w:val="0"/>
+          <w:caps w:val="0"/>
+          <w:noProof/>
+          <w:kern w:val="2"/>
+          <w:sz w:val="22"/>
+          <w:szCs w:val="22"/>
+          <w14:ligatures w14:val="standardContextual"/>
+        </w:rPr>
+      </w:pPr>
+      <w:hyperlink w:anchor="_Toc192245862" w:history="1">
+        <w:r>
+          <w:rPr>
+            <w:rStyle w:val="Lienhypertexte"/>
+            <w:noProof/>
+          </w:rPr>
+          <w:t>11</w:t>
+        </w:r>
+        <w:r>
+          <w:rPr>
+            <w:rFonts w:eastAsiaTheme="minorEastAsia" w:cstheme="minorBidi"/>
+            <w:b w:val="0"/>
+            <w:bCs w:val="0"/>
+            <w:caps w:val="0"/>
+            <w:noProof/>
+            <w:kern w:val="2"/>
+            <w:sz w:val="22"/>
+            <w:szCs w:val="22"/>
+            <w14:ligatures w14:val="standardContextual"/>
+          </w:rPr>
+          <w:tab/>
+        </w:r>
+        <w:r>
+          <w:rPr>
+            <w:rStyle w:val="Lienhypertexte"/>
+            <w:noProof/>
+          </w:rPr>
           <w:t>Conclusion</w:t>
         </w:r>
         <w:r>
@@ -2037,7 +2113,7 @@
             <w:noProof/>
             <w:webHidden/>
           </w:rPr>
-          <w:instrText xml:space="preserve"> PAGEREF _Toc192244687 \h </w:instrText>
+          <w:instrText xml:space="preserve"> PAGEREF _Toc192245862 \h </w:instrText>
         </w:r>
         <w:r>
           <w:rPr>
@@ -2085,13 +2161,13 @@
           <w14:ligatures w14:val="standardContextual"/>
         </w:rPr>
       </w:pPr>
-      <w:hyperlink w:anchor="_Toc192244688" w:history="1">
+      <w:hyperlink w:anchor="_Toc192245863" w:history="1">
         <w:r>
           <w:rPr>
             <w:rStyle w:val="Lienhypertexte"/>
             <w:noProof/>
           </w:rPr>
-          <w:t>10.1</w:t>
+          <w:t>11.1</w:t>
         </w:r>
         <w:r>
           <w:rPr>
@@ -2131,7 +2207,7 @@
             <w:noProof/>
             <w:webHidden/>
           </w:rPr>
-          <w:instrText xml:space="preserve"> PAGEREF _Toc192244688 \h </w:instrText>
+          <w:instrText xml:space="preserve"> PAGEREF _Toc192245863 \h </w:instrText>
         </w:r>
         <w:r>
           <w:rPr>
@@ -2151,7 +2227,7 @@
             <w:noProof/>
             <w:webHidden/>
           </w:rPr>
-          <w:t>7</w:t>
+          <w:t>8</w:t>
         </w:r>
         <w:r>
           <w:rPr>
@@ -2180,7 +2256,7 @@
           <w14:ligatures w14:val="standardContextual"/>
         </w:rPr>
       </w:pPr>
-      <w:hyperlink w:anchor="_Toc192244689" w:history="1">
+      <w:hyperlink w:anchor="_Toc192245864" w:history="1">
         <w:r>
           <w:rPr>
             <w:rStyle w:val="Lienhypertexte"/>
@@ -2207,7 +2283,7 @@
             <w:noProof/>
             <w:webHidden/>
           </w:rPr>
-          <w:instrText xml:space="preserve"> PAGEREF _Toc192244689 \h </w:instrText>
+          <w:instrText xml:space="preserve"> PAGEREF _Toc192245864 \h </w:instrText>
         </w:r>
         <w:r>
           <w:rPr>
@@ -2227,7 +2303,7 @@
             <w:noProof/>
             <w:webHidden/>
           </w:rPr>
-          <w:t>7</w:t>
+          <w:t>8</w:t>
         </w:r>
         <w:r>
           <w:rPr>
@@ -2292,7 +2368,7 @@
       <w:pPr>
         <w:pStyle w:val="Titre1"/>
       </w:pPr>
-      <w:bookmarkStart w:id="1" w:name="_Toc192244668"/>
+      <w:bookmarkStart w:id="1" w:name="_Toc192245842"/>
       <w:r>
         <w:lastRenderedPageBreak/>
         <w:t>Introduction</w:t>
@@ -2304,7 +2380,7 @@
       <w:pPr>
         <w:pStyle w:val="Titre2"/>
       </w:pPr>
-      <w:bookmarkStart w:id="2" w:name="_Toc192244669"/>
+      <w:bookmarkStart w:id="2" w:name="_Toc192245843"/>
       <w:r>
         <w:t>Objectif</w:t>
       </w:r>
@@ -2410,7 +2486,7 @@
       <w:pPr>
         <w:pStyle w:val="Titre1"/>
       </w:pPr>
-      <w:bookmarkStart w:id="3" w:name="_Toc192244670"/>
+      <w:bookmarkStart w:id="3" w:name="_Toc192245844"/>
       <w:r>
         <w:t>Début du raisonnement POO</w:t>
       </w:r>
@@ -2437,7 +2513,7 @@
       <w:pPr>
         <w:pStyle w:val="Titre2"/>
       </w:pPr>
-      <w:bookmarkStart w:id="4" w:name="_Toc192244671"/>
+      <w:bookmarkStart w:id="4" w:name="_Toc192245845"/>
       <w:r>
         <w:t>Classes</w:t>
       </w:r>
@@ -2529,7 +2605,7 @@
       </w:pPr>
       <w:bookmarkStart w:id="5" w:name="_Ref188528594"/>
       <w:bookmarkStart w:id="6" w:name="_Ref188528722"/>
-      <w:bookmarkStart w:id="7" w:name="_Toc192244672"/>
+      <w:bookmarkStart w:id="7" w:name="_Toc192245846"/>
       <w:r>
         <w:t>Interfaces</w:t>
       </w:r>
@@ -2641,11 +2717,9 @@
               <w:ind w:left="0"/>
               <w:jc w:val="center"/>
             </w:pPr>
-            <w:proofErr w:type="spellStart"/>
             <w:r>
               <w:t>ICollidable.cs</w:t>
             </w:r>
-            <w:proofErr w:type="spellEnd"/>
           </w:p>
         </w:tc>
       </w:tr>
@@ -2680,11 +2754,9 @@
               <w:ind w:left="0"/>
               <w:jc w:val="center"/>
             </w:pPr>
-            <w:proofErr w:type="spellStart"/>
             <w:r>
               <w:t>IDamageable.cs</w:t>
             </w:r>
-            <w:proofErr w:type="spellEnd"/>
           </w:p>
         </w:tc>
       </w:tr>
@@ -2719,11 +2791,9 @@
               <w:ind w:left="0"/>
               <w:jc w:val="center"/>
             </w:pPr>
-            <w:proofErr w:type="spellStart"/>
             <w:r>
               <w:t>IUpdatable.cs</w:t>
             </w:r>
-            <w:proofErr w:type="spellEnd"/>
           </w:p>
         </w:tc>
       </w:tr>
@@ -2737,16 +2807,11 @@
       <w:pPr>
         <w:pStyle w:val="Titre2"/>
       </w:pPr>
-      <w:bookmarkStart w:id="8" w:name="_Toc192244673"/>
-      <w:r>
-        <w:t xml:space="preserve">Pattern </w:t>
-      </w:r>
-      <w:proofErr w:type="spellStart"/>
-      <w:r>
-        <w:t>matching</w:t>
+      <w:bookmarkStart w:id="8" w:name="_Toc192245847"/>
+      <w:r>
+        <w:t>Pattern matching</w:t>
       </w:r>
       <w:bookmarkEnd w:id="8"/>
-      <w:proofErr w:type="spellEnd"/>
     </w:p>
     <w:p>
       <w:pPr>
@@ -2759,7 +2824,7 @@
         <mc:AlternateContent>
           <mc:Choice Requires="wpg">
             <w:drawing>
-              <wp:anchor distT="0" distB="0" distL="114300" distR="114300" simplePos="0" relativeHeight="251653120" behindDoc="1" locked="0" layoutInCell="1" allowOverlap="1" wp14:anchorId="1BDBD347" wp14:editId="5E6837AF">
+              <wp:anchor distT="0" distB="0" distL="114300" distR="114300" simplePos="0" relativeHeight="251650048" behindDoc="1" locked="0" layoutInCell="1" allowOverlap="1" wp14:anchorId="1BDBD347" wp14:editId="5F33CE40">
                 <wp:simplePos x="0" y="0"/>
                 <wp:positionH relativeFrom="margin">
                   <wp:align>right</wp:align>
@@ -2842,28 +2907,36 @@
                                 </w:rPr>
                               </w:pPr>
                               <w:bookmarkStart w:id="9" w:name="_Ref188101239"/>
-                              <w:bookmarkStart w:id="10" w:name="_Toc191971159"/>
+                              <w:bookmarkStart w:id="10" w:name="_Toc192245834"/>
                               <w:r>
                                 <w:t xml:space="preserve">Figure </w:t>
                               </w:r>
-                              <w:fldSimple w:instr=" SEQ Figure \* ARABIC ">
-                                <w:r>
-                                  <w:rPr>
-                                    <w:noProof/>
-                                  </w:rPr>
-                                  <w:t>1</w:t>
-                                </w:r>
-                              </w:fldSimple>
                               <w:r>
-                                <w:t xml:space="preserve">: Pattern </w:t>
+                                <w:fldChar w:fldCharType="begin"/>
                               </w:r>
-                              <w:proofErr w:type="spellStart"/>
                               <w:r>
-                                <w:t>matching</w:t>
+                                <w:instrText xml:space="preserve"> SEQ Figure \* ARABIC </w:instrText>
+                              </w:r>
+                              <w:r>
+                                <w:fldChar w:fldCharType="separate"/>
+                              </w:r>
+                              <w:r>
+                                <w:rPr>
+                                  <w:noProof/>
+                                </w:rPr>
+                                <w:t>1</w:t>
+                              </w:r>
+                              <w:r>
+                                <w:rPr>
+                                  <w:noProof/>
+                                </w:rPr>
+                                <w:fldChar w:fldCharType="end"/>
+                              </w:r>
+                              <w:r>
+                                <w:t>: Pattern matching</w:t>
                               </w:r>
                               <w:bookmarkEnd w:id="9"/>
                               <w:bookmarkEnd w:id="10"/>
-                              <w:proofErr w:type="spellEnd"/>
                             </w:p>
                           </w:txbxContent>
                         </wps:txbx>
@@ -2888,7 +2961,7 @@
           </mc:Choice>
           <mc:Fallback>
             <w:pict>
-              <v:group w14:anchorId="1BDBD347" id="Groupe 1" o:spid="_x0000_s1026" style="position:absolute;left:0;text-align:left;margin-left:124.45pt;margin-top:4.3pt;width:175.65pt;height:69.35pt;z-index:-251663360;mso-position-horizontal:right;mso-position-horizontal-relative:margin;mso-width-relative:margin;mso-height-relative:margin" coordsize="22307,8807" o:gfxdata="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">
+              <v:group w14:anchorId="1BDBD347" id="Groupe 1" o:spid="_x0000_s1026" style="position:absolute;left:0;text-align:left;margin-left:124.45pt;margin-top:4.3pt;width:175.65pt;height:69.35pt;z-index:-251666432;mso-position-horizontal:right;mso-position-horizontal-relative:margin;mso-width-relative:margin;mso-height-relative:margin" coordsize="22307,8807" o:gfxdata="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">
                 <v:shape id="Image 1" o:spid="_x0000_s1027" type="#_x0000_t75" alt="Une image contenant texte, Police, capture d’écran, ligne" style="position:absolute;width:22307;height:6223;visibility:visible;mso-wrap-style:square" o:gfxdata="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">
                   <v:imagedata r:id="rId12" o:title="Une image contenant texte, Police, capture d’écran, ligne"/>
                 </v:shape>
@@ -2908,28 +2981,36 @@
                           </w:rPr>
                         </w:pPr>
                         <w:bookmarkStart w:id="11" w:name="_Ref188101239"/>
-                        <w:bookmarkStart w:id="12" w:name="_Toc191971159"/>
+                        <w:bookmarkStart w:id="12" w:name="_Toc192245834"/>
                         <w:r>
                           <w:t xml:space="preserve">Figure </w:t>
                         </w:r>
-                        <w:fldSimple w:instr=" SEQ Figure \* ARABIC ">
-                          <w:r>
-                            <w:rPr>
-                              <w:noProof/>
-                            </w:rPr>
-                            <w:t>1</w:t>
-                          </w:r>
-                        </w:fldSimple>
                         <w:r>
-                          <w:t xml:space="preserve">: Pattern </w:t>
+                          <w:fldChar w:fldCharType="begin"/>
                         </w:r>
-                        <w:proofErr w:type="spellStart"/>
                         <w:r>
-                          <w:t>matching</w:t>
+                          <w:instrText xml:space="preserve"> SEQ Figure \* ARABIC </w:instrText>
+                        </w:r>
+                        <w:r>
+                          <w:fldChar w:fldCharType="separate"/>
+                        </w:r>
+                        <w:r>
+                          <w:rPr>
+                            <w:noProof/>
+                          </w:rPr>
+                          <w:t>1</w:t>
+                        </w:r>
+                        <w:r>
+                          <w:rPr>
+                            <w:noProof/>
+                          </w:rPr>
+                          <w:fldChar w:fldCharType="end"/>
+                        </w:r>
+                        <w:r>
+                          <w:t>: Pattern matching</w:t>
                         </w:r>
                         <w:bookmarkEnd w:id="11"/>
                         <w:bookmarkEnd w:id="12"/>
-                        <w:proofErr w:type="spellEnd"/>
                       </w:p>
                     </w:txbxContent>
                   </v:textbox>
@@ -2952,11 +3033,9 @@
       <w:r>
         <w:t>"</w:t>
       </w:r>
-      <w:proofErr w:type="spellStart"/>
       <w:r>
         <w:t>is</w:t>
       </w:r>
-      <w:proofErr w:type="spellEnd"/>
       <w:r>
         <w:rPr>
           <w:b/>
@@ -2977,7 +3056,6 @@
         <w:lastRenderedPageBreak/>
         <w:t xml:space="preserve">contenue dans </w:t>
       </w:r>
-      <w:proofErr w:type="spellStart"/>
       <w:r>
         <w:rPr>
           <w:b/>
@@ -2985,11 +3063,9 @@
         </w:rPr>
         <w:t>damageData</w:t>
       </w:r>
-      <w:proofErr w:type="spellEnd"/>
       <w:r>
         <w:t xml:space="preserve"> est convertie en entier et assignée à la variable </w:t>
       </w:r>
-      <w:proofErr w:type="spellStart"/>
       <w:r>
         <w:rPr>
           <w:b/>
@@ -2997,7 +3073,6 @@
         </w:rPr>
         <w:t>damageAmount</w:t>
       </w:r>
-      <w:proofErr w:type="spellEnd"/>
       <w:r>
         <w:t>.</w:t>
       </w:r>
@@ -3030,7 +3105,6 @@
       <w:r>
         <w:t xml:space="preserve"> trouve dans la méthode </w:t>
       </w:r>
-      <w:proofErr w:type="spellStart"/>
       <w:r>
         <w:rPr>
           <w:b/>
@@ -3038,7 +3112,6 @@
         </w:rPr>
         <w:t>TakeDamage</w:t>
       </w:r>
-      <w:proofErr w:type="spellEnd"/>
       <w:r>
         <w:t xml:space="preserve"> voir </w:t>
       </w:r>
@@ -3061,13 +3134,8 @@
         <w:t>1</w:t>
       </w:r>
       <w:r>
-        <w:t xml:space="preserve">: Pattern </w:t>
-      </w:r>
-      <w:proofErr w:type="spellStart"/>
-      <w:r>
-        <w:t>matching</w:t>
-      </w:r>
-      <w:proofErr w:type="spellEnd"/>
+        <w:t>: Pattern matching</w:t>
+      </w:r>
       <w:r>
         <w:fldChar w:fldCharType="end"/>
       </w:r>
@@ -3079,7 +3147,7 @@
       <w:pPr>
         <w:pStyle w:val="Titre2"/>
       </w:pPr>
-      <w:bookmarkStart w:id="13" w:name="_Toc192244674"/>
+      <w:bookmarkStart w:id="13" w:name="_Toc192245848"/>
       <w:r>
         <w:t>Polymorphisme</w:t>
       </w:r>
@@ -3118,7 +3186,6 @@
       <w:r>
         <w:t xml:space="preserve"> </w:t>
       </w:r>
-      <w:proofErr w:type="spellStart"/>
       <w:r>
         <w:rPr>
           <w:b/>
@@ -3126,7 +3193,6 @@
         </w:rPr>
         <w:t>System.Collection.Generic</w:t>
       </w:r>
-      <w:proofErr w:type="spellEnd"/>
       <w:r>
         <w:t xml:space="preserve"> et ces listes ont un type polymorphe grâce à l’héritage des classes sur les interfaces.</w:t>
       </w:r>
@@ -3140,7 +3206,7 @@
       <w:pPr>
         <w:pStyle w:val="Titre1"/>
       </w:pPr>
-      <w:bookmarkStart w:id="14" w:name="_Toc192244675"/>
+      <w:bookmarkStart w:id="14" w:name="_Toc192245849"/>
       <w:r>
         <w:t>Game</w:t>
       </w:r>
@@ -3151,15 +3217,7 @@
         <w:pStyle w:val="Corpsdetexte"/>
       </w:pPr>
       <w:r>
-        <w:t xml:space="preserve">La classe </w:t>
-      </w:r>
-      <w:proofErr w:type="spellStart"/>
-      <w:r>
-        <w:t>game</w:t>
-      </w:r>
-      <w:proofErr w:type="spellEnd"/>
-      <w:r>
-        <w:t xml:space="preserve"> va me permettre de contenir l’ensemble du jeu, c’est-à-dire qu’on va pouvoir coordonner le jeu dans son ensemble. On va pouvoir y créer les objets et ils seront atteignable dans le programme principal.</w:t>
+        <w:t>La classe game va me permettre de contenir l’ensemble du jeu, c’est-à-dire qu’on va pouvoir coordonner le jeu dans son ensemble. On va pouvoir y créer les objets et ils seront atteignable dans le programme principal.</w:t>
       </w:r>
       <w:r>
         <w:t xml:space="preserve"> Cette classe va aussi gérer le début et fin du jeu, les tours et la simulation de la balle.</w:t>
@@ -3169,7 +3227,7 @@
       <w:pPr>
         <w:pStyle w:val="Titre1"/>
       </w:pPr>
-      <w:bookmarkStart w:id="15" w:name="_Toc192244676"/>
+      <w:bookmarkStart w:id="15" w:name="_Toc192245850"/>
       <w:r>
         <w:t>Game Manager</w:t>
       </w:r>
@@ -3180,15 +3238,7 @@
         <w:pStyle w:val="Corpsdetexte"/>
       </w:pPr>
       <w:r>
-        <w:t xml:space="preserve">De manière générale un </w:t>
-      </w:r>
-      <w:proofErr w:type="spellStart"/>
-      <w:r>
-        <w:t>game</w:t>
-      </w:r>
-      <w:proofErr w:type="spellEnd"/>
-      <w:r>
-        <w:t xml:space="preserve"> manager est utilisé pour gérer la logique du jeu et son état. On peut y retrouver </w:t>
+        <w:t xml:space="preserve">De manière générale un game manager est utilisé pour gérer la logique du jeu et son état. On peut y retrouver </w:t>
       </w:r>
       <w:r>
         <w:t>des contrôles</w:t>
@@ -3257,13 +3307,13 @@
       <w:pPr>
         <w:pStyle w:val="Titre1"/>
       </w:pPr>
-      <w:bookmarkStart w:id="16" w:name="_Toc192244677"/>
+      <w:bookmarkStart w:id="16" w:name="_Toc192245851"/>
       <w:r>
         <w:rPr>
           <w:noProof/>
         </w:rPr>
         <w:drawing>
-          <wp:anchor distT="0" distB="0" distL="114300" distR="114300" simplePos="0" relativeHeight="251657216" behindDoc="0" locked="0" layoutInCell="1" allowOverlap="1" wp14:anchorId="162F618E" wp14:editId="0787F63A">
+          <wp:anchor distT="0" distB="0" distL="114300" distR="114300" simplePos="0" relativeHeight="251654144" behindDoc="0" locked="0" layoutInCell="1" allowOverlap="1" wp14:anchorId="162F618E" wp14:editId="38EC0C0B">
             <wp:simplePos x="0" y="0"/>
             <wp:positionH relativeFrom="column">
               <wp:posOffset>3910026</wp:posOffset>
@@ -3378,7 +3428,7 @@
       <w:pPr>
         <w:pStyle w:val="Titre1"/>
       </w:pPr>
-      <w:bookmarkStart w:id="17" w:name="_Toc192244678"/>
+      <w:bookmarkStart w:id="17" w:name="_Toc192245852"/>
       <w:r>
         <w:t>Building</w:t>
       </w:r>
@@ -3388,7 +3438,7 @@
       <w:pPr>
         <w:pStyle w:val="Titre2"/>
       </w:pPr>
-      <w:bookmarkStart w:id="18" w:name="_Toc192244679"/>
+      <w:bookmarkStart w:id="18" w:name="_Toc192245853"/>
       <w:r>
         <w:t>Affichage</w:t>
       </w:r>
@@ -3414,7 +3464,7 @@
           <w:noProof/>
         </w:rPr>
         <w:drawing>
-          <wp:anchor distT="0" distB="0" distL="114300" distR="114300" simplePos="0" relativeHeight="251655168" behindDoc="1" locked="0" layoutInCell="1" allowOverlap="1" wp14:anchorId="32DBD0C0" wp14:editId="5F2D0A37">
+          <wp:anchor distT="0" distB="0" distL="114300" distR="114300" simplePos="0" relativeHeight="251652096" behindDoc="1" locked="0" layoutInCell="1" allowOverlap="1" wp14:anchorId="32DBD0C0" wp14:editId="617C631C">
             <wp:simplePos x="0" y="0"/>
             <wp:positionH relativeFrom="column">
               <wp:posOffset>2251433</wp:posOffset>
@@ -3486,7 +3536,7 @@
       <w:pPr>
         <w:pStyle w:val="Titre2"/>
       </w:pPr>
-      <w:bookmarkStart w:id="19" w:name="_Toc192244680"/>
+      <w:bookmarkStart w:id="19" w:name="_Toc192245854"/>
       <w:r>
         <w:lastRenderedPageBreak/>
         <w:t>Collision et dégâts</w:t>
@@ -3563,7 +3613,7 @@
       <w:pPr>
         <w:pStyle w:val="Titre1"/>
       </w:pPr>
-      <w:bookmarkStart w:id="20" w:name="_Toc192244681"/>
+      <w:bookmarkStart w:id="20" w:name="_Toc192245855"/>
       <w:r>
         <w:t>Ball</w:t>
       </w:r>
@@ -3573,7 +3623,7 @@
       <w:pPr>
         <w:pStyle w:val="Titre2"/>
       </w:pPr>
-      <w:bookmarkStart w:id="21" w:name="_Toc192244682"/>
+      <w:bookmarkStart w:id="21" w:name="_Toc192245856"/>
       <w:r>
         <w:t>Affichage</w:t>
       </w:r>
@@ -3588,7 +3638,7 @@
           <w:noProof/>
         </w:rPr>
         <w:drawing>
-          <wp:anchor distT="0" distB="0" distL="114300" distR="114300" simplePos="0" relativeHeight="251656192" behindDoc="0" locked="0" layoutInCell="1" allowOverlap="1" wp14:anchorId="6E15D4DA" wp14:editId="5DEDD16C">
+          <wp:anchor distT="0" distB="0" distL="114300" distR="114300" simplePos="0" relativeHeight="251653120" behindDoc="0" locked="0" layoutInCell="1" allowOverlap="1" wp14:anchorId="6E15D4DA" wp14:editId="7BF31EA8">
             <wp:simplePos x="0" y="0"/>
             <wp:positionH relativeFrom="column">
               <wp:posOffset>2804298</wp:posOffset>
@@ -3658,21 +3708,8 @@
         <w:t xml:space="preserve">de la position </w:t>
       </w:r>
       <w:r>
-        <w:t>de la balle est accédé depuis une liste d’objet « </w:t>
-      </w:r>
-      <w:proofErr w:type="spellStart"/>
-      <w:r>
-        <w:t>updatable</w:t>
-      </w:r>
-      <w:proofErr w:type="spellEnd"/>
-      <w:r>
-        <w:t xml:space="preserve"> » que contient </w:t>
-      </w:r>
-      <w:proofErr w:type="spellStart"/>
-      <w:r>
-        <w:t>Game.cs</w:t>
-      </w:r>
-      <w:proofErr w:type="spellEnd"/>
+        <w:t>de la balle est accédé depuis une liste d’objet « updatable » que contient Game.cs</w:t>
+      </w:r>
       <w:r>
         <w:t>. L’affichage ce fait avec la méthode Display.</w:t>
       </w:r>
@@ -3681,7 +3718,7 @@
       <w:pPr>
         <w:pStyle w:val="Titre2"/>
       </w:pPr>
-      <w:bookmarkStart w:id="22" w:name="_Toc192244683"/>
+      <w:bookmarkStart w:id="22" w:name="_Toc192245857"/>
       <w:r>
         <w:t>Simulation</w:t>
       </w:r>
@@ -3919,7 +3956,7 @@
       <w:pPr>
         <w:pStyle w:val="Titre1"/>
       </w:pPr>
-      <w:bookmarkStart w:id="23" w:name="_Toc192244684"/>
+      <w:bookmarkStart w:id="23" w:name="_Toc192245858"/>
       <w:r>
         <w:t>Audio</w:t>
       </w:r>
@@ -3935,7 +3972,6 @@
       <w:r>
         <w:t xml:space="preserve">J’utilise la classe </w:t>
       </w:r>
-      <w:proofErr w:type="spellStart"/>
       <w:r>
         <w:rPr>
           <w:b/>
@@ -3943,11 +3979,9 @@
         </w:rPr>
         <w:t>SoundPlayer</w:t>
       </w:r>
-      <w:proofErr w:type="spellEnd"/>
       <w:r>
         <w:t xml:space="preserve"> qui appartient à la bibliothèque </w:t>
       </w:r>
-      <w:proofErr w:type="spellStart"/>
       <w:r>
         <w:rPr>
           <w:b/>
@@ -3955,7 +3989,6 @@
         </w:rPr>
         <w:t>System.Media</w:t>
       </w:r>
-      <w:proofErr w:type="spellEnd"/>
       <w:r>
         <w:t>. Elle permet de jouer un fichier audio à la fois. Si une lecture est en cours, elle sera coupée et la suivante sera jouée.</w:t>
       </w:r>
@@ -3967,7 +4000,6 @@
       <w:r>
         <w:t xml:space="preserve">Il faut faire attention de l’utiliser via le mot-clé </w:t>
       </w:r>
-      <w:proofErr w:type="spellStart"/>
       <w:r>
         <w:rPr>
           <w:b/>
@@ -3975,26 +4007,12 @@
         </w:rPr>
         <w:t>using</w:t>
       </w:r>
-      <w:proofErr w:type="spellEnd"/>
-      <w:r>
-        <w:t xml:space="preserve">, qui fait automatiquement appel au </w:t>
-      </w:r>
-      <w:proofErr w:type="spellStart"/>
-      <w:r>
-        <w:t>garbage</w:t>
-      </w:r>
-      <w:proofErr w:type="spellEnd"/>
-      <w:r>
-        <w:t xml:space="preserve"> collector. Toutefois, si l’on crée un lecteur</w:t>
-      </w:r>
-      <w:r>
-        <w:t xml:space="preserve"> sans </w:t>
-      </w:r>
-      <w:proofErr w:type="spellStart"/>
-      <w:r>
-        <w:t>using</w:t>
-      </w:r>
-      <w:proofErr w:type="spellEnd"/>
+      <w:r>
+        <w:t>, qui fait automatiquement appel au garbage collector. Toutefois, si l’on crée un lecteur</w:t>
+      </w:r>
+      <w:r>
+        <w:t xml:space="preserve"> sans using</w:t>
+      </w:r>
       <w:r>
         <w:t xml:space="preserve">, il ne faut pas oublier d’utiliser la méthode </w:t>
       </w:r>
@@ -4020,7 +4038,7 @@
       <w:pPr>
         <w:pStyle w:val="Titre2"/>
       </w:pPr>
-      <w:bookmarkStart w:id="24" w:name="_Toc192244685"/>
+      <w:bookmarkStart w:id="24" w:name="_Toc192245859"/>
       <w:r>
         <w:t>Autre solution</w:t>
       </w:r>
@@ -4036,7 +4054,6 @@
       <w:r>
         <w:t xml:space="preserve">Dans le cas où l’on voudrait jouer plusieurs sons en même temps, et avoir une musique d’ambiance, il faut utiliser la bibliothèque </w:t>
       </w:r>
-      <w:proofErr w:type="spellStart"/>
       <w:r>
         <w:rPr>
           <w:b/>
@@ -4044,20 +4061,11 @@
         </w:rPr>
         <w:t>WMPLib</w:t>
       </w:r>
-      <w:proofErr w:type="spellEnd"/>
       <w:r>
         <w:t>.</w:t>
       </w:r>
       <w:r>
-        <w:t xml:space="preserve"> On peut la rajouter dans les références de la manière </w:t>
-      </w:r>
-      <w:proofErr w:type="spellStart"/>
-      <w:r>
-        <w:t>suviante</w:t>
-      </w:r>
-      <w:proofErr w:type="spellEnd"/>
-      <w:r>
-        <w:t xml:space="preserve"> </w:t>
+        <w:t xml:space="preserve"> On peut la rajouter dans les références de la manière suviante </w:t>
       </w:r>
       <w:r>
         <w:t xml:space="preserve">(voir </w:t>
@@ -4170,7 +4178,7 @@
         <mc:AlternateContent>
           <mc:Choice Requires="wpg">
             <w:drawing>
-              <wp:anchor distT="0" distB="0" distL="114300" distR="114300" simplePos="0" relativeHeight="251661312" behindDoc="0" locked="0" layoutInCell="1" allowOverlap="1" wp14:anchorId="30027D33" wp14:editId="05FDC852">
+              <wp:anchor distT="0" distB="0" distL="114300" distR="114300" simplePos="0" relativeHeight="251658240" behindDoc="0" locked="0" layoutInCell="1" allowOverlap="1" wp14:anchorId="30027D33" wp14:editId="5296C2F5">
                 <wp:simplePos x="0" y="0"/>
                 <wp:positionH relativeFrom="column">
                   <wp:posOffset>471170</wp:posOffset>
@@ -4254,18 +4262,31 @@
                                 </w:rPr>
                               </w:pPr>
                               <w:bookmarkStart w:id="25" w:name="_Ref191367023"/>
-                              <w:bookmarkStart w:id="26" w:name="_Toc191971160"/>
+                              <w:bookmarkStart w:id="26" w:name="_Toc192245835"/>
                               <w:r>
                                 <w:t xml:space="preserve">Figure </w:t>
                               </w:r>
-                              <w:fldSimple w:instr=" SEQ Figure \* ARABIC ">
-                                <w:r>
-                                  <w:rPr>
-                                    <w:noProof/>
-                                  </w:rPr>
-                                  <w:t>2</w:t>
-                                </w:r>
-                              </w:fldSimple>
+                              <w:r>
+                                <w:fldChar w:fldCharType="begin"/>
+                              </w:r>
+                              <w:r>
+                                <w:instrText xml:space="preserve"> SEQ Figure \* ARABIC </w:instrText>
+                              </w:r>
+                              <w:r>
+                                <w:fldChar w:fldCharType="separate"/>
+                              </w:r>
+                              <w:r>
+                                <w:rPr>
+                                  <w:noProof/>
+                                </w:rPr>
+                                <w:t>2</w:t>
+                              </w:r>
+                              <w:r>
+                                <w:rPr>
+                                  <w:noProof/>
+                                </w:rPr>
+                                <w:fldChar w:fldCharType="end"/>
+                              </w:r>
                               <w:r>
                                 <w:t>: Windows Media Player</w:t>
                               </w:r>
@@ -4289,7 +4310,7 @@
           </mc:Choice>
           <mc:Fallback>
             <w:pict>
-              <v:group w14:anchorId="30027D33" id="Groupe 5" o:spid="_x0000_s1029" style="position:absolute;left:0;text-align:left;margin-left:37.1pt;margin-top:0;width:379.65pt;height:225.5pt;z-index:251661312" coordsize="48215,28638" o:gfxdata="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">
+              <v:group w14:anchorId="30027D33" id="Groupe 5" o:spid="_x0000_s1029" style="position:absolute;left:0;text-align:left;margin-left:37.1pt;margin-top:0;width:379.65pt;height:225.5pt;z-index:251658240" coordsize="48215,28638" o:gfxdata="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">
                 <v:shape id="Image 3" o:spid="_x0000_s1030" type="#_x0000_t75" style="position:absolute;width:48215;height:25317;visibility:visible;mso-wrap-style:square" o:gfxdata="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">
                   <v:imagedata r:id="rId17" o:title=""/>
                 </v:shape>
@@ -4306,18 +4327,31 @@
                           </w:rPr>
                         </w:pPr>
                         <w:bookmarkStart w:id="27" w:name="_Ref191367023"/>
-                        <w:bookmarkStart w:id="28" w:name="_Toc191971160"/>
+                        <w:bookmarkStart w:id="28" w:name="_Toc192245835"/>
                         <w:r>
                           <w:t xml:space="preserve">Figure </w:t>
                         </w:r>
-                        <w:fldSimple w:instr=" SEQ Figure \* ARABIC ">
-                          <w:r>
-                            <w:rPr>
-                              <w:noProof/>
-                            </w:rPr>
-                            <w:t>2</w:t>
-                          </w:r>
-                        </w:fldSimple>
+                        <w:r>
+                          <w:fldChar w:fldCharType="begin"/>
+                        </w:r>
+                        <w:r>
+                          <w:instrText xml:space="preserve"> SEQ Figure \* ARABIC </w:instrText>
+                        </w:r>
+                        <w:r>
+                          <w:fldChar w:fldCharType="separate"/>
+                        </w:r>
+                        <w:r>
+                          <w:rPr>
+                            <w:noProof/>
+                          </w:rPr>
+                          <w:t>2</w:t>
+                        </w:r>
+                        <w:r>
+                          <w:rPr>
+                            <w:noProof/>
+                          </w:rPr>
+                          <w:fldChar w:fldCharType="end"/>
+                        </w:r>
                         <w:r>
                           <w:t>: Windows Media Player</w:t>
                         </w:r>
@@ -4343,10 +4377,11 @@
       <w:pPr>
         <w:pStyle w:val="Titre1"/>
       </w:pPr>
-      <w:bookmarkStart w:id="29" w:name="_Toc192244686"/>
+      <w:bookmarkStart w:id="29" w:name="_Toc192245860"/>
       <w:r>
         <w:t>Animation</w:t>
       </w:r>
+      <w:bookmarkEnd w:id="29"/>
     </w:p>
     <w:p>
       <w:pPr>
@@ -4376,7 +4411,7 @@
         <mc:AlternateContent>
           <mc:Choice Requires="wpg">
             <w:drawing>
-              <wp:anchor distT="0" distB="0" distL="114300" distR="114300" simplePos="0" relativeHeight="251677696" behindDoc="0" locked="0" layoutInCell="1" allowOverlap="1" wp14:anchorId="7DA015D8" wp14:editId="53ACFE39">
+              <wp:anchor distT="0" distB="0" distL="114300" distR="114300" simplePos="0" relativeHeight="251674624" behindDoc="0" locked="0" layoutInCell="1" allowOverlap="1" wp14:anchorId="7DA015D8" wp14:editId="1D1C73C6">
                 <wp:simplePos x="0" y="0"/>
                 <wp:positionH relativeFrom="column">
                   <wp:posOffset>4988560</wp:posOffset>
@@ -4459,20 +4494,32 @@
                                   <w:szCs w:val="20"/>
                                 </w:rPr>
                               </w:pPr>
+                              <w:bookmarkStart w:id="30" w:name="_Toc192245836"/>
                               <w:r>
                                 <w:t xml:space="preserve">Figure </w:t>
                               </w:r>
-                              <w:fldSimple w:instr=" SEQ Figure \* ARABIC ">
-                                <w:r>
-                                  <w:rPr>
-                                    <w:noProof/>
-                                  </w:rPr>
-                                  <w:t>3</w:t>
-                                </w:r>
-                              </w:fldSimple>
+                              <w:r>
+                                <w:fldChar w:fldCharType="begin"/>
+                              </w:r>
+                              <w:r>
+                                <w:instrText xml:space="preserve"> SEQ Figure \* ARABIC </w:instrText>
+                              </w:r>
+                              <w:r>
+                                <w:fldChar w:fldCharType="separate"/>
+                              </w:r>
+                              <w:r>
+                                <w:rPr>
+                                  <w:noProof/>
+                                </w:rPr>
+                                <w:t>3</w:t>
+                              </w:r>
+                              <w:r>
+                                <w:fldChar w:fldCharType="end"/>
+                              </w:r>
                               <w:r>
                                 <w:t>: Animation angle de tir</w:t>
                               </w:r>
+                              <w:bookmarkEnd w:id="30"/>
                             </w:p>
                           </w:txbxContent>
                         </wps:txbx>
@@ -4494,7 +4541,7 @@
           </mc:Choice>
           <mc:Fallback>
             <w:pict>
-              <v:group w14:anchorId="7DA015D8" id="Groupe 17" o:spid="_x0000_s1032" style="position:absolute;left:0;text-align:left;margin-left:392.8pt;margin-top:191.05pt;width:1in;height:164.5pt;z-index:251677696;mso-height-relative:margin" coordorigin=",-1637" coordsize="9144,20895" o:gfxdata="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">
+              <v:group w14:anchorId="7DA015D8" id="Groupe 17" o:spid="_x0000_s1032" style="position:absolute;left:0;text-align:left;margin-left:392.8pt;margin-top:191.05pt;width:1in;height:164.5pt;z-index:251674624;mso-height-relative:margin" coordorigin=",-1637" coordsize="9144,20895" o:gfxdata="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">
                 <v:shape id="Image 11" o:spid="_x0000_s1033" type="#_x0000_t75" style="position:absolute;left:272;top:-1637;width:8325;height:15518;visibility:visible;mso-wrap-style:square" o:gfxdata="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">
                   <v:imagedata r:id="rId19" o:title=""/>
                 </v:shape>
@@ -4510,20 +4557,32 @@
                             <w:szCs w:val="20"/>
                           </w:rPr>
                         </w:pPr>
+                        <w:bookmarkStart w:id="31" w:name="_Toc192245836"/>
                         <w:r>
                           <w:t xml:space="preserve">Figure </w:t>
                         </w:r>
-                        <w:fldSimple w:instr=" SEQ Figure \* ARABIC ">
-                          <w:r>
-                            <w:rPr>
-                              <w:noProof/>
-                            </w:rPr>
-                            <w:t>3</w:t>
-                          </w:r>
-                        </w:fldSimple>
+                        <w:r>
+                          <w:fldChar w:fldCharType="begin"/>
+                        </w:r>
+                        <w:r>
+                          <w:instrText xml:space="preserve"> SEQ Figure \* ARABIC </w:instrText>
+                        </w:r>
+                        <w:r>
+                          <w:fldChar w:fldCharType="separate"/>
+                        </w:r>
+                        <w:r>
+                          <w:rPr>
+                            <w:noProof/>
+                          </w:rPr>
+                          <w:t>3</w:t>
+                        </w:r>
+                        <w:r>
+                          <w:fldChar w:fldCharType="end"/>
+                        </w:r>
                         <w:r>
                           <w:t>: Animation angle de tir</w:t>
                         </w:r>
+                        <w:bookmarkEnd w:id="31"/>
                       </w:p>
                     </w:txbxContent>
                   </v:textbox>
@@ -4541,7 +4600,7 @@
         <mc:AlternateContent>
           <mc:Choice Requires="wpg">
             <w:drawing>
-              <wp:anchor distT="0" distB="0" distL="114300" distR="114300" simplePos="0" relativeHeight="251674624" behindDoc="0" locked="0" layoutInCell="1" allowOverlap="1" wp14:anchorId="5DB4F145" wp14:editId="1B77881A">
+              <wp:anchor distT="0" distB="0" distL="114300" distR="114300" simplePos="0" relativeHeight="251671552" behindDoc="0" locked="0" layoutInCell="1" allowOverlap="1" wp14:anchorId="5DB4F145" wp14:editId="4148B389">
                 <wp:simplePos x="0" y="0"/>
                 <wp:positionH relativeFrom="column">
                   <wp:posOffset>361988</wp:posOffset>
@@ -4624,28 +4683,32 @@
                                   <w:szCs w:val="20"/>
                                 </w:rPr>
                               </w:pPr>
+                              <w:bookmarkStart w:id="32" w:name="_Toc192245837"/>
                               <w:r>
                                 <w:t xml:space="preserve">Figure </w:t>
                               </w:r>
-                              <w:fldSimple w:instr=" SEQ Figure \* ARABIC ">
-                                <w:r>
-                                  <w:rPr>
-                                    <w:noProof/>
-                                  </w:rPr>
-                                  <w:t>4</w:t>
-                                </w:r>
-                              </w:fldSimple>
                               <w:r>
-                                <w:t xml:space="preserve">: Animation </w:t>
+                                <w:fldChar w:fldCharType="begin"/>
                               </w:r>
-                              <w:proofErr w:type="spellStart"/>
                               <w:r>
-                                <w:t>game</w:t>
+                                <w:instrText xml:space="preserve"> SEQ Figure \* ARABIC </w:instrText>
                               </w:r>
-                              <w:proofErr w:type="spellEnd"/>
                               <w:r>
-                                <w:t xml:space="preserve"> over</w:t>
+                                <w:fldChar w:fldCharType="separate"/>
                               </w:r>
+                              <w:r>
+                                <w:rPr>
+                                  <w:noProof/>
+                                </w:rPr>
+                                <w:t>4</w:t>
+                              </w:r>
+                              <w:r>
+                                <w:fldChar w:fldCharType="end"/>
+                              </w:r>
+                              <w:r>
+                                <w:t>: Animation game over</w:t>
+                              </w:r>
+                              <w:bookmarkEnd w:id="32"/>
                             </w:p>
                           </w:txbxContent>
                         </wps:txbx>
@@ -4664,7 +4727,7 @@
           </mc:Choice>
           <mc:Fallback>
             <w:pict>
-              <v:group w14:anchorId="5DB4F145" id="Groupe 15" o:spid="_x0000_s1035" style="position:absolute;left:0;text-align:left;margin-left:28.5pt;margin-top:30.75pt;width:453.5pt;height:164.5pt;z-index:251674624" coordsize="57594,20891" o:gfxdata="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">
+              <v:group w14:anchorId="5DB4F145" id="Groupe 15" o:spid="_x0000_s1035" style="position:absolute;left:0;text-align:left;margin-left:28.5pt;margin-top:30.75pt;width:453.5pt;height:164.5pt;z-index:251671552" coordsize="57594,20891" o:gfxdata="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">
                 <v:shape id="Image 6" o:spid="_x0000_s1036" type="#_x0000_t75" style="position:absolute;width:57594;height:17672;visibility:visible;mso-wrap-style:square" o:gfxdata="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">
                   <v:imagedata r:id="rId21" o:title=""/>
                 </v:shape>
@@ -4680,28 +4743,32 @@
                             <w:szCs w:val="20"/>
                           </w:rPr>
                         </w:pPr>
+                        <w:bookmarkStart w:id="33" w:name="_Toc192245837"/>
                         <w:r>
                           <w:t xml:space="preserve">Figure </w:t>
                         </w:r>
-                        <w:fldSimple w:instr=" SEQ Figure \* ARABIC ">
-                          <w:r>
-                            <w:rPr>
-                              <w:noProof/>
-                            </w:rPr>
-                            <w:t>4</w:t>
-                          </w:r>
-                        </w:fldSimple>
                         <w:r>
-                          <w:t xml:space="preserve">: Animation </w:t>
+                          <w:fldChar w:fldCharType="begin"/>
                         </w:r>
-                        <w:proofErr w:type="spellStart"/>
                         <w:r>
-                          <w:t>game</w:t>
+                          <w:instrText xml:space="preserve"> SEQ Figure \* ARABIC </w:instrText>
                         </w:r>
-                        <w:proofErr w:type="spellEnd"/>
                         <w:r>
-                          <w:t xml:space="preserve"> over</w:t>
+                          <w:fldChar w:fldCharType="separate"/>
                         </w:r>
+                        <w:r>
+                          <w:rPr>
+                            <w:noProof/>
+                          </w:rPr>
+                          <w:t>4</w:t>
+                        </w:r>
+                        <w:r>
+                          <w:fldChar w:fldCharType="end"/>
+                        </w:r>
+                        <w:r>
+                          <w:t>: Animation game over</w:t>
+                        </w:r>
+                        <w:bookmarkEnd w:id="33"/>
                       </w:p>
                     </w:txbxContent>
                   </v:textbox>
@@ -4747,173 +4814,13 @@
         <mc:AlternateContent>
           <mc:Choice Requires="wpg">
             <w:drawing>
-              <wp:anchor distT="0" distB="0" distL="114300" distR="114300" simplePos="0" relativeHeight="251685888" behindDoc="0" locked="0" layoutInCell="1" allowOverlap="1" wp14:anchorId="6E62C4BA" wp14:editId="3C7C2D6D">
+              <wp:anchor distT="0" distB="0" distL="114300" distR="114300" simplePos="0" relativeHeight="251678720" behindDoc="0" locked="0" layoutInCell="1" allowOverlap="1" wp14:anchorId="4DAC610A" wp14:editId="67924712">
                 <wp:simplePos x="0" y="0"/>
                 <wp:positionH relativeFrom="column">
-                  <wp:posOffset>2531982</wp:posOffset>
+                  <wp:posOffset>1209040</wp:posOffset>
                 </wp:positionH>
                 <wp:positionV relativeFrom="paragraph">
-                  <wp:posOffset>425914</wp:posOffset>
-                </wp:positionV>
-                <wp:extent cx="914400" cy="949960"/>
-                <wp:effectExtent l="0" t="0" r="0" b="2540"/>
-                <wp:wrapSquare wrapText="bothSides"/>
-                <wp:docPr id="23" name="Groupe 23"/>
-                <wp:cNvGraphicFramePr/>
-                <a:graphic xmlns:a="http://schemas.openxmlformats.org/drawingml/2006/main">
-                  <a:graphicData uri="http://schemas.microsoft.com/office/word/2010/wordprocessingGroup">
-                    <wpg:wgp>
-                      <wpg:cNvGrpSpPr/>
-                      <wpg:grpSpPr>
-                        <a:xfrm>
-                          <a:off x="0" y="0"/>
-                          <a:ext cx="914400" cy="949960"/>
-                          <a:chOff x="0" y="0"/>
-                          <a:chExt cx="914400" cy="949960"/>
-                        </a:xfrm>
-                      </wpg:grpSpPr>
-                      <pic:pic xmlns:pic="http://schemas.openxmlformats.org/drawingml/2006/picture">
-                        <pic:nvPicPr>
-                          <pic:cNvPr id="21" name="Image 21"/>
-                          <pic:cNvPicPr>
-                            <a:picLocks noChangeAspect="1"/>
-                          </pic:cNvPicPr>
-                        </pic:nvPicPr>
-                        <pic:blipFill>
-                          <a:blip r:embed="rId22">
-                            <a:extLst>
-                              <a:ext uri="{28A0092B-C50C-407E-A947-70E740481C1C}">
-                                <a14:useLocalDpi xmlns:a14="http://schemas.microsoft.com/office/drawing/2010/main" val="0"/>
-                              </a:ext>
-                            </a:extLst>
-                          </a:blip>
-                          <a:stretch>
-                            <a:fillRect/>
-                          </a:stretch>
-                        </pic:blipFill>
-                        <pic:spPr>
-                          <a:xfrm>
-                            <a:off x="0" y="0"/>
-                            <a:ext cx="838835" cy="344170"/>
-                          </a:xfrm>
-                          <a:prstGeom prst="rect">
-                            <a:avLst/>
-                          </a:prstGeom>
-                        </pic:spPr>
-                      </pic:pic>
-                      <wps:wsp>
-                        <wps:cNvPr id="22" name="Zone de texte 22"/>
-                        <wps:cNvSpPr txBox="1"/>
-                        <wps:spPr>
-                          <a:xfrm>
-                            <a:off x="0" y="402590"/>
-                            <a:ext cx="914400" cy="547370"/>
-                          </a:xfrm>
-                          <a:prstGeom prst="rect">
-                            <a:avLst/>
-                          </a:prstGeom>
-                          <a:solidFill>
-                            <a:prstClr val="white"/>
-                          </a:solidFill>
-                          <a:ln>
-                            <a:noFill/>
-                          </a:ln>
-                        </wps:spPr>
-                        <wps:txbx>
-                          <w:txbxContent>
-                            <w:p>
-                              <w:pPr>
-                                <w:pStyle w:val="Lgende"/>
-                                <w:rPr>
-                                  <w:sz w:val="20"/>
-                                  <w:szCs w:val="20"/>
-                                </w:rPr>
-                              </w:pPr>
-                              <w:r>
-                                <w:t xml:space="preserve">Figure </w:t>
-                              </w:r>
-                              <w:fldSimple w:instr=" SEQ Figure \* ARABIC ">
-                                <w:r>
-                                  <w:rPr>
-                                    <w:noProof/>
-                                  </w:rPr>
-                                  <w:t>5</w:t>
-                                </w:r>
-                              </w:fldSimple>
-                              <w:r>
-                                <w:t>: Animation (force faible)</w:t>
-                              </w:r>
-                            </w:p>
-                          </w:txbxContent>
-                        </wps:txbx>
-                        <wps:bodyPr rot="0" spcFirstLastPara="0" vertOverflow="overflow" horzOverflow="overflow" vert="horz" wrap="square" lIns="0" tIns="0" rIns="0" bIns="0" numCol="1" spcCol="0" rtlCol="0" fromWordArt="0" anchor="t" anchorCtr="0" forceAA="0" compatLnSpc="1">
-                          <a:prstTxWarp prst="textNoShape">
-                            <a:avLst/>
-                          </a:prstTxWarp>
-                          <a:spAutoFit/>
-                        </wps:bodyPr>
-                      </wps:wsp>
-                    </wpg:wgp>
-                  </a:graphicData>
-                </a:graphic>
-              </wp:anchor>
-            </w:drawing>
-          </mc:Choice>
-          <mc:Fallback>
-            <w:pict>
-              <v:group w14:anchorId="6E62C4BA" id="Groupe 23" o:spid="_x0000_s1038" style="position:absolute;left:0;text-align:left;margin-left:199.35pt;margin-top:33.55pt;width:1in;height:74.8pt;z-index:251685888" coordsize="9144,9499" o:gfxdata="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">
-                <v:shape id="Image 21" o:spid="_x0000_s1039" type="#_x0000_t75" style="position:absolute;width:8388;height:3441;visibility:visible;mso-wrap-style:square" o:gfxdata="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">
-                  <v:imagedata r:id="rId23" o:title=""/>
-                </v:shape>
-                <v:shape id="Zone de texte 22" o:spid="_x0000_s1040" type="#_x0000_t202" style="position:absolute;top:4025;width:9144;height:5474;visibility:visible;mso-wrap-style:square;v-text-anchor:top" o:gfxdata="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" stroked="f">
-                  <v:textbox style="mso-fit-shape-to-text:t" inset="0,0,0,0">
-                    <w:txbxContent>
-                      <w:p>
-                        <w:pPr>
-                          <w:pStyle w:val="Lgende"/>
-                          <w:rPr>
-                            <w:sz w:val="20"/>
-                            <w:szCs w:val="20"/>
-                          </w:rPr>
-                        </w:pPr>
-                        <w:r>
-                          <w:t xml:space="preserve">Figure </w:t>
-                        </w:r>
-                        <w:fldSimple w:instr=" SEQ Figure \* ARABIC ">
-                          <w:r>
-                            <w:rPr>
-                              <w:noProof/>
-                            </w:rPr>
-                            <w:t>5</w:t>
-                          </w:r>
-                        </w:fldSimple>
-                        <w:r>
-                          <w:t>: Animation (force faible)</w:t>
-                        </w:r>
-                      </w:p>
-                    </w:txbxContent>
-                  </v:textbox>
-                </v:shape>
-                <w10:wrap type="square"/>
-              </v:group>
-            </w:pict>
-          </mc:Fallback>
-        </mc:AlternateContent>
-      </w:r>
-      <w:r>
-        <w:rPr>
-          <w:noProof/>
-        </w:rPr>
-        <mc:AlternateContent>
-          <mc:Choice Requires="wpg">
-            <w:drawing>
-              <wp:anchor distT="0" distB="0" distL="114300" distR="114300" simplePos="0" relativeHeight="251681792" behindDoc="0" locked="0" layoutInCell="1" allowOverlap="1" wp14:anchorId="4DAC610A" wp14:editId="50D2BA16">
-                <wp:simplePos x="0" y="0"/>
-                <wp:positionH relativeFrom="column">
-                  <wp:posOffset>1050460</wp:posOffset>
-                </wp:positionH>
-                <wp:positionV relativeFrom="paragraph">
-                  <wp:posOffset>404637</wp:posOffset>
+                  <wp:posOffset>488315</wp:posOffset>
                 </wp:positionV>
                 <wp:extent cx="1047750" cy="977265"/>
                 <wp:effectExtent l="0" t="0" r="0" b="0"/>
@@ -4940,7 +4847,7 @@
                           </pic:cNvPicPr>
                         </pic:nvPicPr>
                         <pic:blipFill>
-                          <a:blip r:embed="rId24">
+                          <a:blip r:embed="rId22">
                             <a:extLst>
                               <a:ext uri="{28A0092B-C50C-407E-A947-70E740481C1C}">
                                 <a14:useLocalDpi xmlns:a14="http://schemas.microsoft.com/office/drawing/2010/main" val="0"/>
@@ -4990,20 +4897,32 @@
                                   <w:szCs w:val="20"/>
                                 </w:rPr>
                               </w:pPr>
+                              <w:bookmarkStart w:id="34" w:name="_Toc192245839"/>
                               <w:r>
                                 <w:t xml:space="preserve">Figure </w:t>
                               </w:r>
-                              <w:fldSimple w:instr=" SEQ Figure \* ARABIC ">
-                                <w:r>
-                                  <w:rPr>
-                                    <w:noProof/>
-                                  </w:rPr>
-                                  <w:t>6</w:t>
-                                </w:r>
-                              </w:fldSimple>
+                              <w:r>
+                                <w:fldChar w:fldCharType="begin"/>
+                              </w:r>
+                              <w:r>
+                                <w:instrText xml:space="preserve"> SEQ Figure \* ARABIC </w:instrText>
+                              </w:r>
+                              <w:r>
+                                <w:fldChar w:fldCharType="separate"/>
+                              </w:r>
+                              <w:r>
+                                <w:rPr>
+                                  <w:noProof/>
+                                </w:rPr>
+                                <w:t>5</w:t>
+                              </w:r>
+                              <w:r>
+                                <w:fldChar w:fldCharType="end"/>
+                              </w:r>
                               <w:r>
                                 <w:t>: Animation puissance de tir</w:t>
                               </w:r>
+                              <w:bookmarkEnd w:id="34"/>
                             </w:p>
                           </w:txbxContent>
                         </wps:txbx>
@@ -5025,11 +4944,1045 @@
           </mc:Choice>
           <mc:Fallback>
             <w:pict>
-              <v:group w14:anchorId="4DAC610A" id="Groupe 20" o:spid="_x0000_s1041" style="position:absolute;left:0;text-align:left;margin-left:82.7pt;margin-top:31.85pt;width:82.5pt;height:76.95pt;z-index:251681792;mso-width-relative:margin" coordsize="10477,9772" o:gfxdata="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">
-                <v:shape id="Image 18" o:spid="_x0000_s1042" type="#_x0000_t75" style="position:absolute;width:10477;height:3714;visibility:visible;mso-wrap-style:square" o:gfxdata="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">
+              <v:group w14:anchorId="4DAC610A" id="Groupe 20" o:spid="_x0000_s1038" style="position:absolute;left:0;text-align:left;margin-left:95.2pt;margin-top:38.45pt;width:82.5pt;height:76.95pt;z-index:251678720;mso-width-relative:margin" coordsize="10477,9772" o:gfxdata="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">
+                <v:shape id="Image 18" o:spid="_x0000_s1039" type="#_x0000_t75" style="position:absolute;width:10477;height:3714;visibility:visible;mso-wrap-style:square" o:gfxdata="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">
+                  <v:imagedata r:id="rId23" o:title=""/>
+                </v:shape>
+                <v:shape id="Zone de texte 19" o:spid="_x0000_s1040" type="#_x0000_t202" style="position:absolute;top:4298;width:10477;height:5474;visibility:visible;mso-wrap-style:square;v-text-anchor:top" o:gfxdata="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" stroked="f">
+                  <v:textbox style="mso-fit-shape-to-text:t" inset="0,0,0,0">
+                    <w:txbxContent>
+                      <w:p>
+                        <w:pPr>
+                          <w:pStyle w:val="Lgende"/>
+                          <w:jc w:val="center"/>
+                          <w:rPr>
+                            <w:sz w:val="20"/>
+                            <w:szCs w:val="20"/>
+                          </w:rPr>
+                        </w:pPr>
+                        <w:bookmarkStart w:id="35" w:name="_Toc192245839"/>
+                        <w:r>
+                          <w:t xml:space="preserve">Figure </w:t>
+                        </w:r>
+                        <w:r>
+                          <w:fldChar w:fldCharType="begin"/>
+                        </w:r>
+                        <w:r>
+                          <w:instrText xml:space="preserve"> SEQ Figure \* ARABIC </w:instrText>
+                        </w:r>
+                        <w:r>
+                          <w:fldChar w:fldCharType="separate"/>
+                        </w:r>
+                        <w:r>
+                          <w:rPr>
+                            <w:noProof/>
+                          </w:rPr>
+                          <w:t>5</w:t>
+                        </w:r>
+                        <w:r>
+                          <w:fldChar w:fldCharType="end"/>
+                        </w:r>
+                        <w:r>
+                          <w:t>: Animation puissance de tir</w:t>
+                        </w:r>
+                        <w:bookmarkEnd w:id="35"/>
+                      </w:p>
+                    </w:txbxContent>
+                  </v:textbox>
+                </v:shape>
+                <w10:wrap type="square"/>
+              </v:group>
+            </w:pict>
+          </mc:Fallback>
+        </mc:AlternateContent>
+      </w:r>
+      <w:r>
+        <w:rPr>
+          <w:noProof/>
+        </w:rPr>
+        <mc:AlternateContent>
+          <mc:Choice Requires="wpg">
+            <w:drawing>
+              <wp:anchor distT="0" distB="0" distL="114300" distR="114300" simplePos="0" relativeHeight="251682816" behindDoc="0" locked="0" layoutInCell="1" allowOverlap="1" wp14:anchorId="6E62C4BA" wp14:editId="71BD7D10">
+                <wp:simplePos x="0" y="0"/>
+                <wp:positionH relativeFrom="column">
+                  <wp:posOffset>3007995</wp:posOffset>
+                </wp:positionH>
+                <wp:positionV relativeFrom="paragraph">
+                  <wp:posOffset>535305</wp:posOffset>
+                </wp:positionV>
+                <wp:extent cx="914400" cy="949960"/>
+                <wp:effectExtent l="0" t="0" r="0" b="2540"/>
+                <wp:wrapSquare wrapText="bothSides"/>
+                <wp:docPr id="23" name="Groupe 23"/>
+                <wp:cNvGraphicFramePr/>
+                <a:graphic xmlns:a="http://schemas.openxmlformats.org/drawingml/2006/main">
+                  <a:graphicData uri="http://schemas.microsoft.com/office/word/2010/wordprocessingGroup">
+                    <wpg:wgp>
+                      <wpg:cNvGrpSpPr/>
+                      <wpg:grpSpPr>
+                        <a:xfrm>
+                          <a:off x="0" y="0"/>
+                          <a:ext cx="914400" cy="949960"/>
+                          <a:chOff x="0" y="0"/>
+                          <a:chExt cx="914400" cy="949960"/>
+                        </a:xfrm>
+                      </wpg:grpSpPr>
+                      <pic:pic xmlns:pic="http://schemas.openxmlformats.org/drawingml/2006/picture">
+                        <pic:nvPicPr>
+                          <pic:cNvPr id="21" name="Image 21"/>
+                          <pic:cNvPicPr>
+                            <a:picLocks noChangeAspect="1"/>
+                          </pic:cNvPicPr>
+                        </pic:nvPicPr>
+                        <pic:blipFill>
+                          <a:blip r:embed="rId24">
+                            <a:extLst>
+                              <a:ext uri="{28A0092B-C50C-407E-A947-70E740481C1C}">
+                                <a14:useLocalDpi xmlns:a14="http://schemas.microsoft.com/office/drawing/2010/main" val="0"/>
+                              </a:ext>
+                            </a:extLst>
+                          </a:blip>
+                          <a:stretch>
+                            <a:fillRect/>
+                          </a:stretch>
+                        </pic:blipFill>
+                        <pic:spPr>
+                          <a:xfrm>
+                            <a:off x="0" y="0"/>
+                            <a:ext cx="838835" cy="344170"/>
+                          </a:xfrm>
+                          <a:prstGeom prst="rect">
+                            <a:avLst/>
+                          </a:prstGeom>
+                        </pic:spPr>
+                      </pic:pic>
+                      <wps:wsp>
+                        <wps:cNvPr id="22" name="Zone de texte 22"/>
+                        <wps:cNvSpPr txBox="1"/>
+                        <wps:spPr>
+                          <a:xfrm>
+                            <a:off x="0" y="402590"/>
+                            <a:ext cx="914400" cy="547370"/>
+                          </a:xfrm>
+                          <a:prstGeom prst="rect">
+                            <a:avLst/>
+                          </a:prstGeom>
+                          <a:solidFill>
+                            <a:prstClr val="white"/>
+                          </a:solidFill>
+                          <a:ln>
+                            <a:noFill/>
+                          </a:ln>
+                        </wps:spPr>
+                        <wps:txbx>
+                          <w:txbxContent>
+                            <w:p>
+                              <w:pPr>
+                                <w:pStyle w:val="Lgende"/>
+                                <w:rPr>
+                                  <w:sz w:val="20"/>
+                                  <w:szCs w:val="20"/>
+                                </w:rPr>
+                              </w:pPr>
+                              <w:bookmarkStart w:id="36" w:name="_Toc192245838"/>
+                              <w:r>
+                                <w:t xml:space="preserve">Figure </w:t>
+                              </w:r>
+                              <w:r>
+                                <w:fldChar w:fldCharType="begin"/>
+                              </w:r>
+                              <w:r>
+                                <w:instrText xml:space="preserve"> SEQ Figure \* ARABIC </w:instrText>
+                              </w:r>
+                              <w:r>
+                                <w:fldChar w:fldCharType="separate"/>
+                              </w:r>
+                              <w:r>
+                                <w:rPr>
+                                  <w:noProof/>
+                                </w:rPr>
+                                <w:t>6</w:t>
+                              </w:r>
+                              <w:r>
+                                <w:fldChar w:fldCharType="end"/>
+                              </w:r>
+                              <w:r>
+                                <w:t>: Animation (force faible)</w:t>
+                              </w:r>
+                              <w:bookmarkEnd w:id="36"/>
+                            </w:p>
+                          </w:txbxContent>
+                        </wps:txbx>
+                        <wps:bodyPr rot="0" spcFirstLastPara="0" vertOverflow="overflow" horzOverflow="overflow" vert="horz" wrap="square" lIns="0" tIns="0" rIns="0" bIns="0" numCol="1" spcCol="0" rtlCol="0" fromWordArt="0" anchor="t" anchorCtr="0" forceAA="0" compatLnSpc="1">
+                          <a:prstTxWarp prst="textNoShape">
+                            <a:avLst/>
+                          </a:prstTxWarp>
+                          <a:spAutoFit/>
+                        </wps:bodyPr>
+                      </wps:wsp>
+                    </wpg:wgp>
+                  </a:graphicData>
+                </a:graphic>
+              </wp:anchor>
+            </w:drawing>
+          </mc:Choice>
+          <mc:Fallback>
+            <w:pict>
+              <v:group w14:anchorId="6E62C4BA" id="Groupe 23" o:spid="_x0000_s1041" style="position:absolute;left:0;text-align:left;margin-left:236.85pt;margin-top:42.15pt;width:1in;height:74.8pt;z-index:251682816" coordsize="9144,9499" o:gfxdata="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">
+                <v:shape id="Image 21" o:spid="_x0000_s1042" type="#_x0000_t75" style="position:absolute;width:8388;height:3441;visibility:visible;mso-wrap-style:square" o:gfxdata="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">
                   <v:imagedata r:id="rId25" o:title=""/>
                 </v:shape>
-                <v:shape id="Zone de texte 19" o:spid="_x0000_s1043" type="#_x0000_t202" style="position:absolute;top:4298;width:10477;height:5474;visibility:visible;mso-wrap-style:square;v-text-anchor:top" o:gfxdata="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" stroked="f">
+                <v:shape id="Zone de texte 22" o:spid="_x0000_s1043" type="#_x0000_t202" style="position:absolute;top:4025;width:9144;height:5474;visibility:visible;mso-wrap-style:square;v-text-anchor:top" o:gfxdata="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" stroked="f">
+                  <v:textbox style="mso-fit-shape-to-text:t" inset="0,0,0,0">
+                    <w:txbxContent>
+                      <w:p>
+                        <w:pPr>
+                          <w:pStyle w:val="Lgende"/>
+                          <w:rPr>
+                            <w:sz w:val="20"/>
+                            <w:szCs w:val="20"/>
+                          </w:rPr>
+                        </w:pPr>
+                        <w:bookmarkStart w:id="37" w:name="_Toc192245838"/>
+                        <w:r>
+                          <w:t xml:space="preserve">Figure </w:t>
+                        </w:r>
+                        <w:r>
+                          <w:fldChar w:fldCharType="begin"/>
+                        </w:r>
+                        <w:r>
+                          <w:instrText xml:space="preserve"> SEQ Figure \* ARABIC </w:instrText>
+                        </w:r>
+                        <w:r>
+                          <w:fldChar w:fldCharType="separate"/>
+                        </w:r>
+                        <w:r>
+                          <w:rPr>
+                            <w:noProof/>
+                          </w:rPr>
+                          <w:t>6</w:t>
+                        </w:r>
+                        <w:r>
+                          <w:fldChar w:fldCharType="end"/>
+                        </w:r>
+                        <w:r>
+                          <w:t>: Animation (force faible)</w:t>
+                        </w:r>
+                        <w:bookmarkEnd w:id="37"/>
+                      </w:p>
+                    </w:txbxContent>
+                  </v:textbox>
+                </v:shape>
+                <w10:wrap type="square"/>
+              </v:group>
+            </w:pict>
+          </mc:Fallback>
+        </mc:AlternateContent>
+      </w:r>
+      <w:r>
+        <w:t>Quant à la puissance du tir, une animation horizontale défile avec un numéro indiquant la puissance.</w:t>
+      </w:r>
+      <w:r>
+        <w:t xml:space="preserve"> Selon la force, la barre change de couleur.</w:t>
+      </w:r>
+      <w:r>
+        <w:rPr>
+          <w:noProof/>
+        </w:rPr>
+        <w:t xml:space="preserve"> </w:t>
+      </w:r>
+    </w:p>
+    <w:p>
+      <w:pPr>
+        <w:pStyle w:val="Titre1"/>
+      </w:pPr>
+      <w:bookmarkStart w:id="38" w:name="_Toc192245861"/>
+      <w:r>
+        <w:lastRenderedPageBreak/>
+        <w:t>Test unitaire</w:t>
+      </w:r>
+    </w:p>
+    <w:p>
+      <w:pPr>
+        <w:pStyle w:val="Corpsdetexte"/>
+      </w:pPr>
+      <w:r>
+        <w:t xml:space="preserve">J’ai créé un test unitaire pour la classe </w:t>
+      </w:r>
+      <w:r>
+        <w:rPr>
+          <w:b/>
+          <w:bCs/>
+        </w:rPr>
+        <w:t>Building</w:t>
+      </w:r>
+      <w:r>
+        <w:rPr>
+          <w:b/>
+          <w:bCs/>
+        </w:rPr>
+        <w:t xml:space="preserve"> </w:t>
+      </w:r>
+      <w:r>
+        <w:t xml:space="preserve">nommé </w:t>
+      </w:r>
+      <w:r>
+        <w:rPr>
+          <w:b/>
+          <w:bCs/>
+        </w:rPr>
+        <w:t>UnitTestBuilding</w:t>
+      </w:r>
+      <w:r>
+        <w:t xml:space="preserve">, qui me permet de tester la méthode </w:t>
+      </w:r>
+      <w:r>
+        <w:rPr>
+          <w:b/>
+          <w:bCs/>
+        </w:rPr>
+        <w:t>DestroyBlock</w:t>
+      </w:r>
+      <w:r>
+        <w:rPr>
+          <w:b/>
+          <w:bCs/>
+        </w:rPr>
+        <w:t xml:space="preserve">. </w:t>
+      </w:r>
+      <w:r>
+        <w:t xml:space="preserve">Comme ma classe est visible qu’en interne du projet dû au mot-clé </w:t>
+      </w:r>
+      <w:r>
+        <w:rPr>
+          <w:b/>
+          <w:bCs/>
+        </w:rPr>
+        <w:t>internal</w:t>
+      </w:r>
+      <w:r>
+        <w:t>, je dois ajouter ceci </w:t>
+      </w:r>
+      <w:r>
+        <w:rPr>
+          <w:b/>
+          <w:bCs/>
+        </w:rPr>
+        <w:t>avant le namespace</w:t>
+      </w:r>
+      <w:r>
+        <w:t xml:space="preserve">: </w:t>
+      </w:r>
+    </w:p>
+    <w:p>
+      <w:pPr>
+        <w:pStyle w:val="Corpsdetexte"/>
+        <w:rPr>
+          <w:rFonts w:ascii="Cascadia Mono" w:hAnsi="Cascadia Mono" w:cs="Cascadia Mono"/>
+          <w:color w:val="000000"/>
+          <w:sz w:val="19"/>
+          <w:szCs w:val="19"/>
+        </w:rPr>
+      </w:pPr>
+      <w:r>
+        <w:rPr>
+          <w:rFonts w:ascii="Cascadia Mono" w:hAnsi="Cascadia Mono" w:cs="Cascadia Mono"/>
+          <w:color w:val="000000"/>
+          <w:sz w:val="19"/>
+          <w:szCs w:val="19"/>
+          <w:highlight w:val="white"/>
+        </w:rPr>
+        <w:t>[</w:t>
+      </w:r>
+      <w:r>
+        <w:rPr>
+          <w:rFonts w:ascii="Cascadia Mono" w:hAnsi="Cascadia Mono" w:cs="Cascadia Mono"/>
+          <w:color w:val="0000FF"/>
+          <w:sz w:val="19"/>
+          <w:szCs w:val="19"/>
+          <w:highlight w:val="white"/>
+        </w:rPr>
+        <w:t>assembly</w:t>
+      </w:r>
+      <w:r>
+        <w:rPr>
+          <w:rFonts w:ascii="Cascadia Mono" w:hAnsi="Cascadia Mono" w:cs="Cascadia Mono"/>
+          <w:color w:val="000000"/>
+          <w:sz w:val="19"/>
+          <w:szCs w:val="19"/>
+          <w:highlight w:val="white"/>
+        </w:rPr>
+        <w:t xml:space="preserve">: </w:t>
+      </w:r>
+      <w:r>
+        <w:rPr>
+          <w:rFonts w:ascii="Cascadia Mono" w:hAnsi="Cascadia Mono" w:cs="Cascadia Mono"/>
+          <w:color w:val="2B91AF"/>
+          <w:sz w:val="19"/>
+          <w:szCs w:val="19"/>
+          <w:highlight w:val="white"/>
+        </w:rPr>
+        <w:t>InternalsVisibleTo</w:t>
+      </w:r>
+      <w:r>
+        <w:rPr>
+          <w:rFonts w:ascii="Cascadia Mono" w:hAnsi="Cascadia Mono" w:cs="Cascadia Mono"/>
+          <w:color w:val="000000"/>
+          <w:sz w:val="19"/>
+          <w:szCs w:val="19"/>
+          <w:highlight w:val="white"/>
+        </w:rPr>
+        <w:t>(</w:t>
+      </w:r>
+      <w:r>
+        <w:rPr>
+          <w:rFonts w:ascii="Cascadia Mono" w:hAnsi="Cascadia Mono" w:cs="Cascadia Mono"/>
+          <w:color w:val="A31515"/>
+          <w:sz w:val="19"/>
+          <w:szCs w:val="19"/>
+          <w:highlight w:val="white"/>
+        </w:rPr>
+        <w:t>"UnitTestBuilding"</w:t>
+      </w:r>
+      <w:r>
+        <w:rPr>
+          <w:rFonts w:ascii="Cascadia Mono" w:hAnsi="Cascadia Mono" w:cs="Cascadia Mono"/>
+          <w:color w:val="000000"/>
+          <w:sz w:val="19"/>
+          <w:szCs w:val="19"/>
+          <w:highlight w:val="white"/>
+        </w:rPr>
+        <w:t>)]</w:t>
+      </w:r>
+      <w:r>
+        <w:rPr>
+          <w:rFonts w:ascii="Cascadia Mono" w:hAnsi="Cascadia Mono" w:cs="Cascadia Mono"/>
+          <w:color w:val="000000"/>
+          <w:sz w:val="19"/>
+          <w:szCs w:val="19"/>
+        </w:rPr>
+        <w:t xml:space="preserve"> </w:t>
+      </w:r>
+    </w:p>
+    <w:p>
+      <w:pPr>
+        <w:pStyle w:val="Corpsdetexte"/>
+        <w:rPr>
+          <w:rFonts w:ascii="Cascadia Mono" w:hAnsi="Cascadia Mono" w:cs="Cascadia Mono"/>
+          <w:color w:val="2B91AF"/>
+          <w:sz w:val="19"/>
+          <w:szCs w:val="19"/>
+        </w:rPr>
+      </w:pPr>
+      <w:r>
+        <w:t xml:space="preserve">De plus, il faut importer la bibliothèque </w:t>
+      </w:r>
+      <w:r>
+        <w:rPr>
+          <w:b/>
+          <w:bCs/>
+        </w:rPr>
+        <w:t>System.Runtime.CompilerServices</w:t>
+      </w:r>
+      <w:r>
+        <w:t xml:space="preserve"> pour pouvoir </w:t>
+      </w:r>
+      <w:r>
+        <w:t xml:space="preserve">utiliser le constructeur </w:t>
+      </w:r>
+      <w:r>
+        <w:rPr>
+          <w:rFonts w:ascii="Cascadia Mono" w:hAnsi="Cascadia Mono" w:cs="Cascadia Mono"/>
+          <w:color w:val="2B91AF"/>
+          <w:sz w:val="19"/>
+          <w:szCs w:val="19"/>
+          <w:highlight w:val="white"/>
+        </w:rPr>
+        <w:t>InternalsVisibleTo</w:t>
+      </w:r>
+      <w:r>
+        <w:rPr>
+          <w:rFonts w:ascii="Cascadia Mono" w:hAnsi="Cascadia Mono" w:cs="Cascadia Mono"/>
+          <w:color w:val="2B91AF"/>
+          <w:sz w:val="19"/>
+          <w:szCs w:val="19"/>
+        </w:rPr>
+        <w:t>.</w:t>
+      </w:r>
+    </w:p>
+    <w:p>
+      <w:pPr>
+        <w:pStyle w:val="Corpsdetexte"/>
+      </w:pPr>
+      <w:r>
+        <w:rPr>
+          <w:noProof/>
+        </w:rPr>
+        <mc:AlternateContent>
+          <mc:Choice Requires="wpg">
+            <w:drawing>
+              <wp:anchor distT="0" distB="0" distL="114300" distR="114300" simplePos="0" relativeHeight="251691008" behindDoc="0" locked="0" layoutInCell="1" allowOverlap="1" wp14:anchorId="17847B37" wp14:editId="2FB9D41D">
+                <wp:simplePos x="0" y="0"/>
+                <wp:positionH relativeFrom="column">
+                  <wp:posOffset>363220</wp:posOffset>
+                </wp:positionH>
+                <wp:positionV relativeFrom="paragraph">
+                  <wp:posOffset>1676400</wp:posOffset>
+                </wp:positionV>
+                <wp:extent cx="5759450" cy="2064385"/>
+                <wp:effectExtent l="0" t="0" r="0" b="0"/>
+                <wp:wrapSquare wrapText="bothSides"/>
+                <wp:docPr id="29" name="Groupe 29"/>
+                <wp:cNvGraphicFramePr/>
+                <a:graphic xmlns:a="http://schemas.openxmlformats.org/drawingml/2006/main">
+                  <a:graphicData uri="http://schemas.microsoft.com/office/word/2010/wordprocessingGroup">
+                    <wpg:wgp>
+                      <wpg:cNvGrpSpPr/>
+                      <wpg:grpSpPr>
+                        <a:xfrm>
+                          <a:off x="0" y="0"/>
+                          <a:ext cx="5759450" cy="2064385"/>
+                          <a:chOff x="0" y="0"/>
+                          <a:chExt cx="5759450" cy="2064385"/>
+                        </a:xfrm>
+                      </wpg:grpSpPr>
+                      <pic:pic xmlns:pic="http://schemas.openxmlformats.org/drawingml/2006/picture">
+                        <pic:nvPicPr>
+                          <pic:cNvPr id="27" name="Image 27"/>
+                          <pic:cNvPicPr>
+                            <a:picLocks noChangeAspect="1"/>
+                          </pic:cNvPicPr>
+                        </pic:nvPicPr>
+                        <pic:blipFill>
+                          <a:blip r:embed="rId26">
+                            <a:extLst>
+                              <a:ext uri="{28A0092B-C50C-407E-A947-70E740481C1C}">
+                                <a14:useLocalDpi xmlns:a14="http://schemas.microsoft.com/office/drawing/2010/main" val="0"/>
+                              </a:ext>
+                            </a:extLst>
+                          </a:blip>
+                          <a:stretch>
+                            <a:fillRect/>
+                          </a:stretch>
+                        </pic:blipFill>
+                        <pic:spPr>
+                          <a:xfrm>
+                            <a:off x="0" y="0"/>
+                            <a:ext cx="5759450" cy="1742440"/>
+                          </a:xfrm>
+                          <a:prstGeom prst="rect">
+                            <a:avLst/>
+                          </a:prstGeom>
+                        </pic:spPr>
+                      </pic:pic>
+                      <wps:wsp>
+                        <wps:cNvPr id="28" name="Zone de texte 28"/>
+                        <wps:cNvSpPr txBox="1"/>
+                        <wps:spPr>
+                          <a:xfrm>
+                            <a:off x="0" y="1797050"/>
+                            <a:ext cx="5759450" cy="267335"/>
+                          </a:xfrm>
+                          <a:prstGeom prst="rect">
+                            <a:avLst/>
+                          </a:prstGeom>
+                          <a:solidFill>
+                            <a:prstClr val="white"/>
+                          </a:solidFill>
+                          <a:ln>
+                            <a:noFill/>
+                          </a:ln>
+                        </wps:spPr>
+                        <wps:txbx>
+                          <w:txbxContent>
+                            <w:p>
+                              <w:pPr>
+                                <w:pStyle w:val="Lgende"/>
+                                <w:rPr>
+                                  <w:sz w:val="20"/>
+                                  <w:szCs w:val="20"/>
+                                </w:rPr>
+                              </w:pPr>
+                              <w:r>
+                                <w:t xml:space="preserve">Figure </w:t>
+                              </w:r>
+                              <w:r>
+                                <w:fldChar w:fldCharType="begin"/>
+                              </w:r>
+                              <w:r>
+                                <w:instrText xml:space="preserve"> SEQ Figure \* ARABIC </w:instrText>
+                              </w:r>
+                              <w:r>
+                                <w:fldChar w:fldCharType="separate"/>
+                              </w:r>
+                              <w:r>
+                                <w:rPr>
+                                  <w:noProof/>
+                                </w:rPr>
+                                <w:t>7</w:t>
+                              </w:r>
+                              <w:r>
+                                <w:fldChar w:fldCharType="end"/>
+                              </w:r>
+                              <w:r>
+                                <w:t>: Cocher le projet (référence)</w:t>
+                              </w:r>
+                            </w:p>
+                          </w:txbxContent>
+                        </wps:txbx>
+                        <wps:bodyPr rot="0" spcFirstLastPara="0" vertOverflow="overflow" horzOverflow="overflow" vert="horz" wrap="square" lIns="0" tIns="0" rIns="0" bIns="0" numCol="1" spcCol="0" rtlCol="0" fromWordArt="0" anchor="t" anchorCtr="0" forceAA="0" compatLnSpc="1">
+                          <a:prstTxWarp prst="textNoShape">
+                            <a:avLst/>
+                          </a:prstTxWarp>
+                          <a:spAutoFit/>
+                        </wps:bodyPr>
+                      </wps:wsp>
+                    </wpg:wgp>
+                  </a:graphicData>
+                </a:graphic>
+              </wp:anchor>
+            </w:drawing>
+          </mc:Choice>
+          <mc:Fallback>
+            <w:pict>
+              <v:group w14:anchorId="17847B37" id="Groupe 29" o:spid="_x0000_s1044" style="position:absolute;left:0;text-align:left;margin-left:28.6pt;margin-top:132pt;width:453.5pt;height:162.55pt;z-index:251691008" coordsize="57594,20643" o:gfxdata="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">
+                <v:shape id="Image 27" o:spid="_x0000_s1045" type="#_x0000_t75" style="position:absolute;width:57594;height:17424;visibility:visible;mso-wrap-style:square" o:gfxdata="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">
+                  <v:imagedata r:id="rId27" o:title=""/>
+                </v:shape>
+                <v:shape id="Zone de texte 28" o:spid="_x0000_s1046" type="#_x0000_t202" style="position:absolute;top:17970;width:57594;height:2673;visibility:visible;mso-wrap-style:square;v-text-anchor:top" o:gfxdata="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" stroked="f">
+                  <v:textbox style="mso-fit-shape-to-text:t" inset="0,0,0,0">
+                    <w:txbxContent>
+                      <w:p>
+                        <w:pPr>
+                          <w:pStyle w:val="Lgende"/>
+                          <w:rPr>
+                            <w:sz w:val="20"/>
+                            <w:szCs w:val="20"/>
+                          </w:rPr>
+                        </w:pPr>
+                        <w:r>
+                          <w:t xml:space="preserve">Figure </w:t>
+                        </w:r>
+                        <w:r>
+                          <w:fldChar w:fldCharType="begin"/>
+                        </w:r>
+                        <w:r>
+                          <w:instrText xml:space="preserve"> SEQ Figure \* ARABIC </w:instrText>
+                        </w:r>
+                        <w:r>
+                          <w:fldChar w:fldCharType="separate"/>
+                        </w:r>
+                        <w:r>
+                          <w:rPr>
+                            <w:noProof/>
+                          </w:rPr>
+                          <w:t>7</w:t>
+                        </w:r>
+                        <w:r>
+                          <w:fldChar w:fldCharType="end"/>
+                        </w:r>
+                        <w:r>
+                          <w:t>: Cocher le projet (référence)</w:t>
+                        </w:r>
+                      </w:p>
+                    </w:txbxContent>
+                  </v:textbox>
+                </v:shape>
+                <w10:wrap type="square"/>
+              </v:group>
+            </w:pict>
+          </mc:Fallback>
+        </mc:AlternateContent>
+      </w:r>
+      <w:r>
+        <w:rPr>
+          <w:noProof/>
+        </w:rPr>
+        <mc:AlternateContent>
+          <mc:Choice Requires="wpg">
+            <w:drawing>
+              <wp:anchor distT="0" distB="0" distL="114300" distR="114300" simplePos="0" relativeHeight="251686912" behindDoc="0" locked="0" layoutInCell="1" allowOverlap="1" wp14:anchorId="51A17666" wp14:editId="0D73D4DD">
+                <wp:simplePos x="0" y="0"/>
+                <wp:positionH relativeFrom="column">
+                  <wp:posOffset>1938020</wp:posOffset>
+                </wp:positionH>
+                <wp:positionV relativeFrom="paragraph">
+                  <wp:posOffset>450850</wp:posOffset>
+                </wp:positionV>
+                <wp:extent cx="2082800" cy="1226185"/>
+                <wp:effectExtent l="0" t="0" r="0" b="0"/>
+                <wp:wrapTopAndBottom/>
+                <wp:docPr id="26" name="Groupe 26"/>
+                <wp:cNvGraphicFramePr/>
+                <a:graphic xmlns:a="http://schemas.openxmlformats.org/drawingml/2006/main">
+                  <a:graphicData uri="http://schemas.microsoft.com/office/word/2010/wordprocessingGroup">
+                    <wpg:wgp>
+                      <wpg:cNvGrpSpPr/>
+                      <wpg:grpSpPr>
+                        <a:xfrm>
+                          <a:off x="0" y="0"/>
+                          <a:ext cx="2082800" cy="1226185"/>
+                          <a:chOff x="0" y="0"/>
+                          <a:chExt cx="2082800" cy="1226185"/>
+                        </a:xfrm>
+                      </wpg:grpSpPr>
+                      <pic:pic xmlns:pic="http://schemas.openxmlformats.org/drawingml/2006/picture">
+                        <pic:nvPicPr>
+                          <pic:cNvPr id="24" name="Image 24"/>
+                          <pic:cNvPicPr>
+                            <a:picLocks noChangeAspect="1"/>
+                          </pic:cNvPicPr>
+                        </pic:nvPicPr>
+                        <pic:blipFill>
+                          <a:blip r:embed="rId28">
+                            <a:extLst>
+                              <a:ext uri="{28A0092B-C50C-407E-A947-70E740481C1C}">
+                                <a14:useLocalDpi xmlns:a14="http://schemas.microsoft.com/office/drawing/2010/main" val="0"/>
+                              </a:ext>
+                            </a:extLst>
+                          </a:blip>
+                          <a:stretch>
+                            <a:fillRect/>
+                          </a:stretch>
+                        </pic:blipFill>
+                        <pic:spPr>
+                          <a:xfrm>
+                            <a:off x="0" y="0"/>
+                            <a:ext cx="2082800" cy="903605"/>
+                          </a:xfrm>
+                          <a:prstGeom prst="rect">
+                            <a:avLst/>
+                          </a:prstGeom>
+                        </pic:spPr>
+                      </pic:pic>
+                      <wps:wsp>
+                        <wps:cNvPr id="25" name="Zone de texte 25"/>
+                        <wps:cNvSpPr txBox="1"/>
+                        <wps:spPr>
+                          <a:xfrm>
+                            <a:off x="0" y="958850"/>
+                            <a:ext cx="2082800" cy="267335"/>
+                          </a:xfrm>
+                          <a:prstGeom prst="rect">
+                            <a:avLst/>
+                          </a:prstGeom>
+                          <a:solidFill>
+                            <a:prstClr val="white"/>
+                          </a:solidFill>
+                          <a:ln>
+                            <a:noFill/>
+                          </a:ln>
+                        </wps:spPr>
+                        <wps:txbx>
+                          <w:txbxContent>
+                            <w:p>
+                              <w:pPr>
+                                <w:pStyle w:val="Lgende"/>
+                                <w:rPr>
+                                  <w:sz w:val="20"/>
+                                  <w:szCs w:val="20"/>
+                                </w:rPr>
+                              </w:pPr>
+                              <w:r>
+                                <w:t xml:space="preserve">Figure </w:t>
+                              </w:r>
+                              <w:r>
+                                <w:fldChar w:fldCharType="begin"/>
+                              </w:r>
+                              <w:r>
+                                <w:instrText xml:space="preserve"> SEQ Figure \* ARABIC </w:instrText>
+                              </w:r>
+                              <w:r>
+                                <w:fldChar w:fldCharType="separate"/>
+                              </w:r>
+                              <w:r>
+                                <w:rPr>
+                                  <w:noProof/>
+                                </w:rPr>
+                                <w:t>8</w:t>
+                              </w:r>
+                              <w:r>
+                                <w:fldChar w:fldCharType="end"/>
+                              </w:r>
+                              <w:r>
+                                <w:t>: Ajouter le projet (références)</w:t>
+                              </w:r>
+                            </w:p>
+                          </w:txbxContent>
+                        </wps:txbx>
+                        <wps:bodyPr rot="0" spcFirstLastPara="0" vertOverflow="overflow" horzOverflow="overflow" vert="horz" wrap="square" lIns="0" tIns="0" rIns="0" bIns="0" numCol="1" spcCol="0" rtlCol="0" fromWordArt="0" anchor="t" anchorCtr="0" forceAA="0" compatLnSpc="1">
+                          <a:prstTxWarp prst="textNoShape">
+                            <a:avLst/>
+                          </a:prstTxWarp>
+                          <a:spAutoFit/>
+                        </wps:bodyPr>
+                      </wps:wsp>
+                    </wpg:wgp>
+                  </a:graphicData>
+                </a:graphic>
+                <wp14:sizeRelH relativeFrom="margin">
+                  <wp14:pctWidth>0</wp14:pctWidth>
+                </wp14:sizeRelH>
+                <wp14:sizeRelV relativeFrom="margin">
+                  <wp14:pctHeight>0</wp14:pctHeight>
+                </wp14:sizeRelV>
+              </wp:anchor>
+            </w:drawing>
+          </mc:Choice>
+          <mc:Fallback>
+            <w:pict>
+              <v:group w14:anchorId="51A17666" id="Groupe 26" o:spid="_x0000_s1047" style="position:absolute;left:0;text-align:left;margin-left:152.6pt;margin-top:35.5pt;width:164pt;height:96.55pt;z-index:251686912;mso-width-relative:margin;mso-height-relative:margin" coordsize="20828,12261" o:gfxdata="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">
+                <v:shape id="Image 24" o:spid="_x0000_s1048" type="#_x0000_t75" style="position:absolute;width:20828;height:9036;visibility:visible;mso-wrap-style:square" o:gfxdata="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">
+                  <v:imagedata r:id="rId29" o:title=""/>
+                </v:shape>
+                <v:shape id="Zone de texte 25" o:spid="_x0000_s1049" type="#_x0000_t202" style="position:absolute;top:9588;width:20828;height:2673;visibility:visible;mso-wrap-style:square;v-text-anchor:top" o:gfxdata="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" stroked="f">
+                  <v:textbox style="mso-fit-shape-to-text:t" inset="0,0,0,0">
+                    <w:txbxContent>
+                      <w:p>
+                        <w:pPr>
+                          <w:pStyle w:val="Lgende"/>
+                          <w:rPr>
+                            <w:sz w:val="20"/>
+                            <w:szCs w:val="20"/>
+                          </w:rPr>
+                        </w:pPr>
+                        <w:r>
+                          <w:t xml:space="preserve">Figure </w:t>
+                        </w:r>
+                        <w:r>
+                          <w:fldChar w:fldCharType="begin"/>
+                        </w:r>
+                        <w:r>
+                          <w:instrText xml:space="preserve"> SEQ Figure \* ARABIC </w:instrText>
+                        </w:r>
+                        <w:r>
+                          <w:fldChar w:fldCharType="separate"/>
+                        </w:r>
+                        <w:r>
+                          <w:rPr>
+                            <w:noProof/>
+                          </w:rPr>
+                          <w:t>8</w:t>
+                        </w:r>
+                        <w:r>
+                          <w:fldChar w:fldCharType="end"/>
+                        </w:r>
+                        <w:r>
+                          <w:t>: Ajouter le projet (références)</w:t>
+                        </w:r>
+                      </w:p>
+                    </w:txbxContent>
+                  </v:textbox>
+                </v:shape>
+                <w10:wrap type="topAndBottom"/>
+              </v:group>
+            </w:pict>
+          </mc:Fallback>
+        </mc:AlternateContent>
+      </w:r>
+      <w:r>
+        <w:t>Avant de pouvoir utiliser la classe, il faut ajouter le projet du jeu de balle dans les références du test unitaire en cochant le projet.</w:t>
+      </w:r>
+    </w:p>
+    <w:p>
+      <w:pPr>
+        <w:pStyle w:val="Corpsdetexte"/>
+        <w:rPr>
+          <w:rFonts w:ascii="Cascadia Mono" w:hAnsi="Cascadia Mono" w:cs="Cascadia Mono"/>
+          <w:color w:val="000000"/>
+          <w:sz w:val="19"/>
+          <w:szCs w:val="19"/>
+        </w:rPr>
+      </w:pPr>
+      <w:r>
+        <w:t xml:space="preserve">Le test consiste à savoir si j’ai une valeur négative dans les coordonnées de la manière suivante : </w:t>
+      </w:r>
+      <w:r>
+        <w:br/>
+      </w:r>
+      <w:r>
+        <w:rPr>
+          <w:rFonts w:ascii="Cascadia Mono" w:hAnsi="Cascadia Mono" w:cs="Cascadia Mono"/>
+          <w:color w:val="0000FF"/>
+          <w:sz w:val="19"/>
+          <w:szCs w:val="19"/>
+          <w:highlight w:val="white"/>
+        </w:rPr>
+        <w:t>Assert</w:t>
+      </w:r>
+      <w:r>
+        <w:rPr>
+          <w:rFonts w:ascii="Cascadia Mono" w:hAnsi="Cascadia Mono" w:cs="Cascadia Mono"/>
+          <w:color w:val="000000"/>
+          <w:sz w:val="19"/>
+          <w:szCs w:val="19"/>
+          <w:highlight w:val="white"/>
+        </w:rPr>
+        <w:t>.ThrowsException&lt;</w:t>
+      </w:r>
+      <w:r>
+        <w:rPr>
+          <w:rFonts w:ascii="Cascadia Mono" w:hAnsi="Cascadia Mono" w:cs="Cascadia Mono"/>
+          <w:color w:val="2B91AF"/>
+          <w:sz w:val="19"/>
+          <w:szCs w:val="19"/>
+          <w:highlight w:val="white"/>
+        </w:rPr>
+        <w:t>ArgumentOutOfRangeException</w:t>
+      </w:r>
+      <w:r>
+        <w:rPr>
+          <w:rFonts w:ascii="Cascadia Mono" w:hAnsi="Cascadia Mono" w:cs="Cascadia Mono"/>
+          <w:color w:val="000000"/>
+          <w:sz w:val="19"/>
+          <w:szCs w:val="19"/>
+          <w:highlight w:val="white"/>
+        </w:rPr>
+        <w:t>&gt;(()=&gt;building.DestroyBlock(-1, -1));</w:t>
+      </w:r>
+    </w:p>
+    <w:p>
+      <w:pPr>
+        <w:pStyle w:val="Corpsdetexte"/>
+      </w:pPr>
+      <w:r>
+        <w:rPr>
+          <w:noProof/>
+        </w:rPr>
+        <mc:AlternateContent>
+          <mc:Choice Requires="wpg">
+            <w:drawing>
+              <wp:anchor distT="0" distB="0" distL="114300" distR="114300" simplePos="0" relativeHeight="251695104" behindDoc="0" locked="0" layoutInCell="1" allowOverlap="1" wp14:anchorId="5D9AA014" wp14:editId="2C1AC5C8">
+                <wp:simplePos x="0" y="0"/>
+                <wp:positionH relativeFrom="column">
+                  <wp:posOffset>363220</wp:posOffset>
+                </wp:positionH>
+                <wp:positionV relativeFrom="paragraph">
+                  <wp:posOffset>233045</wp:posOffset>
+                </wp:positionV>
+                <wp:extent cx="5759450" cy="1251585"/>
+                <wp:effectExtent l="0" t="0" r="0" b="5715"/>
+                <wp:wrapSquare wrapText="bothSides"/>
+                <wp:docPr id="32" name="Groupe 32"/>
+                <wp:cNvGraphicFramePr/>
+                <a:graphic xmlns:a="http://schemas.openxmlformats.org/drawingml/2006/main">
+                  <a:graphicData uri="http://schemas.microsoft.com/office/word/2010/wordprocessingGroup">
+                    <wpg:wgp>
+                      <wpg:cNvGrpSpPr/>
+                      <wpg:grpSpPr>
+                        <a:xfrm>
+                          <a:off x="0" y="0"/>
+                          <a:ext cx="5759450" cy="1251585"/>
+                          <a:chOff x="0" y="0"/>
+                          <a:chExt cx="5759450" cy="1251585"/>
+                        </a:xfrm>
+                      </wpg:grpSpPr>
+                      <pic:pic xmlns:pic="http://schemas.openxmlformats.org/drawingml/2006/picture">
+                        <pic:nvPicPr>
+                          <pic:cNvPr id="30" name="Image 30"/>
+                          <pic:cNvPicPr>
+                            <a:picLocks noChangeAspect="1"/>
+                          </pic:cNvPicPr>
+                        </pic:nvPicPr>
+                        <pic:blipFill>
+                          <a:blip r:embed="rId30">
+                            <a:extLst>
+                              <a:ext uri="{28A0092B-C50C-407E-A947-70E740481C1C}">
+                                <a14:useLocalDpi xmlns:a14="http://schemas.microsoft.com/office/drawing/2010/main" val="0"/>
+                              </a:ext>
+                            </a:extLst>
+                          </a:blip>
+                          <a:stretch>
+                            <a:fillRect/>
+                          </a:stretch>
+                        </pic:blipFill>
+                        <pic:spPr>
+                          <a:xfrm>
+                            <a:off x="0" y="0"/>
+                            <a:ext cx="5759450" cy="925830"/>
+                          </a:xfrm>
+                          <a:prstGeom prst="rect">
+                            <a:avLst/>
+                          </a:prstGeom>
+                        </pic:spPr>
+                      </pic:pic>
+                      <wps:wsp>
+                        <wps:cNvPr id="31" name="Zone de texte 31"/>
+                        <wps:cNvSpPr txBox="1"/>
+                        <wps:spPr>
+                          <a:xfrm>
+                            <a:off x="0" y="984250"/>
+                            <a:ext cx="5759450" cy="267335"/>
+                          </a:xfrm>
+                          <a:prstGeom prst="rect">
+                            <a:avLst/>
+                          </a:prstGeom>
+                          <a:solidFill>
+                            <a:prstClr val="white"/>
+                          </a:solidFill>
+                          <a:ln>
+                            <a:noFill/>
+                          </a:ln>
+                        </wps:spPr>
+                        <wps:txbx>
+                          <w:txbxContent>
+                            <w:p>
+                              <w:pPr>
+                                <w:pStyle w:val="Lgende"/>
+                                <w:jc w:val="center"/>
+                                <w:rPr>
+                                  <w:sz w:val="20"/>
+                                  <w:szCs w:val="20"/>
+                                </w:rPr>
+                              </w:pPr>
+                              <w:r>
+                                <w:t xml:space="preserve">Figure </w:t>
+                              </w:r>
+                              <w:r>
+                                <w:fldChar w:fldCharType="begin"/>
+                              </w:r>
+                              <w:r>
+                                <w:instrText xml:space="preserve"> SEQ Figure \* ARABIC </w:instrText>
+                              </w:r>
+                              <w:r>
+                                <w:fldChar w:fldCharType="separate"/>
+                              </w:r>
+                              <w:r>
+                                <w:rPr>
+                                  <w:noProof/>
+                                </w:rPr>
+                                <w:t>9</w:t>
+                              </w:r>
+                              <w:r>
+                                <w:fldChar w:fldCharType="end"/>
+                              </w:r>
+                              <w:r>
+                                <w:t>: Test unitaire, exception levée</w:t>
+                              </w:r>
+                            </w:p>
+                          </w:txbxContent>
+                        </wps:txbx>
+                        <wps:bodyPr rot="0" spcFirstLastPara="0" vertOverflow="overflow" horzOverflow="overflow" vert="horz" wrap="square" lIns="0" tIns="0" rIns="0" bIns="0" numCol="1" spcCol="0" rtlCol="0" fromWordArt="0" anchor="t" anchorCtr="0" forceAA="0" compatLnSpc="1">
+                          <a:prstTxWarp prst="textNoShape">
+                            <a:avLst/>
+                          </a:prstTxWarp>
+                          <a:spAutoFit/>
+                        </wps:bodyPr>
+                      </wps:wsp>
+                    </wpg:wgp>
+                  </a:graphicData>
+                </a:graphic>
+              </wp:anchor>
+            </w:drawing>
+          </mc:Choice>
+          <mc:Fallback>
+            <w:pict>
+              <v:group w14:anchorId="5D9AA014" id="Groupe 32" o:spid="_x0000_s1050" style="position:absolute;left:0;text-align:left;margin-left:28.6pt;margin-top:18.35pt;width:453.5pt;height:98.55pt;z-index:251695104" coordsize="57594,12515" o:gfxdata="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">
+                <v:shape id="Image 30" o:spid="_x0000_s1051" type="#_x0000_t75" style="position:absolute;width:57594;height:9258;visibility:visible;mso-wrap-style:square" o:gfxdata="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">
+                  <v:imagedata r:id="rId31" o:title=""/>
+                </v:shape>
+                <v:shape id="Zone de texte 31" o:spid="_x0000_s1052" type="#_x0000_t202" style="position:absolute;top:9842;width:57594;height:2673;visibility:visible;mso-wrap-style:square;v-text-anchor:top" o:gfxdata="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" stroked="f">
                   <v:textbox style="mso-fit-shape-to-text:t" inset="0,0,0,0">
                     <w:txbxContent>
                       <w:p>
@@ -5044,16 +5997,26 @@
                         <w:r>
                           <w:t xml:space="preserve">Figure </w:t>
                         </w:r>
-                        <w:fldSimple w:instr=" SEQ Figure \* ARABIC ">
-                          <w:r>
-                            <w:rPr>
-                              <w:noProof/>
-                            </w:rPr>
-                            <w:t>6</w:t>
-                          </w:r>
-                        </w:fldSimple>
                         <w:r>
-                          <w:t>: Animation puissance de tir</w:t>
+                          <w:fldChar w:fldCharType="begin"/>
+                        </w:r>
+                        <w:r>
+                          <w:instrText xml:space="preserve"> SEQ Figure \* ARABIC </w:instrText>
+                        </w:r>
+                        <w:r>
+                          <w:fldChar w:fldCharType="separate"/>
+                        </w:r>
+                        <w:r>
+                          <w:rPr>
+                            <w:noProof/>
+                          </w:rPr>
+                          <w:t>9</w:t>
+                        </w:r>
+                        <w:r>
+                          <w:fldChar w:fldCharType="end"/>
+                        </w:r>
+                        <w:r>
+                          <w:t>: Test unitaire, exception levée</w:t>
                         </w:r>
                       </w:p>
                     </w:txbxContent>
@@ -5066,17 +6029,13 @@
         </mc:AlternateContent>
       </w:r>
       <w:r>
-        <w:t>Quant à la puissance du tir, une animation horizontale défile avec un numéro indiquant la puissance.</w:t>
-      </w:r>
-      <w:r>
-        <w:t xml:space="preserve"> Selon la force, la barre change de couleur.</w:t>
-      </w:r>
-      <w:r>
-        <w:rPr>
-          <w:noProof/>
-        </w:rPr>
-        <w:t xml:space="preserve"> </w:t>
-      </w:r>
+        <w:t>Comme j’ai passé des valeurs négative dans les paramètres, mon exception est levée.</w:t>
+      </w:r>
+    </w:p>
+    <w:p>
+      <w:pPr>
+        <w:pStyle w:val="Corpsdetexte"/>
+      </w:pPr>
     </w:p>
     <w:p>
       <w:pPr>
@@ -5086,7 +6045,7 @@
         <w:lastRenderedPageBreak/>
         <w:t>Structure du code</w:t>
       </w:r>
-      <w:bookmarkEnd w:id="29"/>
+      <w:bookmarkEnd w:id="38"/>
     </w:p>
     <w:p>
       <w:pPr>
@@ -5099,7 +6058,7 @@
         <mc:AlternateContent>
           <mc:Choice Requires="wpg">
             <w:drawing>
-              <wp:anchor distT="0" distB="0" distL="114300" distR="114300" simplePos="0" relativeHeight="251665408" behindDoc="0" locked="0" layoutInCell="1" allowOverlap="1" wp14:anchorId="34D3D1DE" wp14:editId="73FA9C92">
+              <wp:anchor distT="0" distB="0" distL="114300" distR="114300" simplePos="0" relativeHeight="251662336" behindDoc="0" locked="0" layoutInCell="1" allowOverlap="1" wp14:anchorId="34D3D1DE" wp14:editId="7CC21D59">
                 <wp:simplePos x="0" y="0"/>
                 <wp:positionH relativeFrom="margin">
                   <wp:posOffset>578815</wp:posOffset>
@@ -5132,7 +6091,7 @@
                           </pic:cNvPicPr>
                         </pic:nvPicPr>
                         <pic:blipFill>
-                          <a:blip r:embed="rId26">
+                          <a:blip r:embed="rId32">
                             <a:extLst>
                               <a:ext uri="{28A0092B-C50C-407E-A947-70E740481C1C}">
                                 <a14:useLocalDpi xmlns:a14="http://schemas.microsoft.com/office/drawing/2010/main" val="0"/>
@@ -5182,22 +6141,35 @@
                                   <w:szCs w:val="20"/>
                                 </w:rPr>
                               </w:pPr>
-                              <w:bookmarkStart w:id="30" w:name="_Toc191971161"/>
+                              <w:bookmarkStart w:id="39" w:name="_Toc192245840"/>
                               <w:r>
                                 <w:t xml:space="preserve">Figure </w:t>
                               </w:r>
-                              <w:fldSimple w:instr=" SEQ Figure \* ARABIC ">
-                                <w:r>
-                                  <w:rPr>
-                                    <w:noProof/>
-                                  </w:rPr>
-                                  <w:t>7</w:t>
-                                </w:r>
-                              </w:fldSimple>
+                              <w:r>
+                                <w:fldChar w:fldCharType="begin"/>
+                              </w:r>
+                              <w:r>
+                                <w:instrText xml:space="preserve"> SEQ Figure \* ARABIC </w:instrText>
+                              </w:r>
+                              <w:r>
+                                <w:fldChar w:fldCharType="separate"/>
+                              </w:r>
+                              <w:r>
+                                <w:rPr>
+                                  <w:noProof/>
+                                </w:rPr>
+                                <w:t>10</w:t>
+                              </w:r>
+                              <w:r>
+                                <w:rPr>
+                                  <w:noProof/>
+                                </w:rPr>
+                                <w:fldChar w:fldCharType="end"/>
+                              </w:r>
                               <w:r>
                                 <w:t>: Structure des interfaces</w:t>
                               </w:r>
-                              <w:bookmarkEnd w:id="30"/>
+                              <w:bookmarkEnd w:id="39"/>
                             </w:p>
                           </w:txbxContent>
                         </wps:txbx>
@@ -5219,11 +6191,11 @@
           </mc:Choice>
           <mc:Fallback>
             <w:pict>
-              <v:group w14:anchorId="34D3D1DE" id="Groupe 9" o:spid="_x0000_s1044" style="position:absolute;left:0;text-align:left;margin-left:45.6pt;margin-top:18.5pt;width:368.3pt;height:119.5pt;z-index:251665408;mso-position-horizontal-relative:margin;mso-width-relative:margin" coordsize="46774,15176" o:gfxdata="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">
-                <v:shape id="Image 7" o:spid="_x0000_s1045" type="#_x0000_t75" style="position:absolute;width:46774;height:11906;visibility:visible;mso-wrap-style:square" o:gfxdata="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">
-                  <v:imagedata r:id="rId27" o:title=""/>
+              <v:group w14:anchorId="34D3D1DE" id="Groupe 9" o:spid="_x0000_s1053" style="position:absolute;left:0;text-align:left;margin-left:45.6pt;margin-top:18.5pt;width:368.3pt;height:119.5pt;z-index:251662336;mso-position-horizontal-relative:margin;mso-width-relative:margin" coordsize="46774,15176" o:gfxdata="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">
+                <v:shape id="Image 7" o:spid="_x0000_s1054" type="#_x0000_t75" style="position:absolute;width:46774;height:11906;visibility:visible;mso-wrap-style:square" o:gfxdata="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">
+                  <v:imagedata r:id="rId33" o:title=""/>
                 </v:shape>
-                <v:shape id="Zone de texte 8" o:spid="_x0000_s1046" type="#_x0000_t202" style="position:absolute;top:12503;width:46774;height:2673;visibility:visible;mso-wrap-style:square;v-text-anchor:top" o:gfxdata="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" stroked="f">
+                <v:shape id="Zone de texte 8" o:spid="_x0000_s1055" type="#_x0000_t202" style="position:absolute;top:12503;width:46774;height:2673;visibility:visible;mso-wrap-style:square;v-text-anchor:top" o:gfxdata="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" stroked="f">
                   <v:textbox style="mso-fit-shape-to-text:t" inset="0,0,0,0">
                     <w:txbxContent>
                       <w:p>
@@ -5235,22 +6207,35 @@
                             <w:szCs w:val="20"/>
                           </w:rPr>
                         </w:pPr>
-                        <w:bookmarkStart w:id="31" w:name="_Toc191971161"/>
+                        <w:bookmarkStart w:id="40" w:name="_Toc192245840"/>
                         <w:r>
                           <w:t xml:space="preserve">Figure </w:t>
                         </w:r>
-                        <w:fldSimple w:instr=" SEQ Figure \* ARABIC ">
-                          <w:r>
-                            <w:rPr>
-                              <w:noProof/>
-                            </w:rPr>
-                            <w:t>7</w:t>
-                          </w:r>
-                        </w:fldSimple>
+                        <w:r>
+                          <w:fldChar w:fldCharType="begin"/>
+                        </w:r>
+                        <w:r>
+                          <w:instrText xml:space="preserve"> SEQ Figure \* ARABIC </w:instrText>
+                        </w:r>
+                        <w:r>
+                          <w:fldChar w:fldCharType="separate"/>
+                        </w:r>
+                        <w:r>
+                          <w:rPr>
+                            <w:noProof/>
+                          </w:rPr>
+                          <w:t>10</w:t>
+                        </w:r>
+                        <w:r>
+                          <w:rPr>
+                            <w:noProof/>
+                          </w:rPr>
+                          <w:fldChar w:fldCharType="end"/>
+                        </w:r>
                         <w:r>
                           <w:t>: Structure des interfaces</w:t>
                         </w:r>
-                        <w:bookmarkEnd w:id="31"/>
+                        <w:bookmarkEnd w:id="40"/>
                       </w:p>
                     </w:txbxContent>
                   </v:textbox>
@@ -5311,7 +6296,7 @@
         <mc:AlternateContent>
           <mc:Choice Requires="wpg">
             <w:drawing>
-              <wp:anchor distT="0" distB="0" distL="114300" distR="114300" simplePos="0" relativeHeight="251669504" behindDoc="0" locked="0" layoutInCell="1" allowOverlap="1" wp14:anchorId="63F35F85" wp14:editId="70558260">
+              <wp:anchor distT="0" distB="0" distL="114300" distR="114300" simplePos="0" relativeHeight="251666432" behindDoc="0" locked="0" layoutInCell="1" allowOverlap="1" wp14:anchorId="63F35F85" wp14:editId="3DECD233">
                 <wp:simplePos x="0" y="0"/>
                 <wp:positionH relativeFrom="margin">
                   <wp:posOffset>365024</wp:posOffset>
@@ -5344,7 +6329,7 @@
                           </pic:cNvPicPr>
                         </pic:nvPicPr>
                         <pic:blipFill>
-                          <a:blip r:embed="rId28">
+                          <a:blip r:embed="rId34">
                             <a:extLst>
                               <a:ext uri="{28A0092B-C50C-407E-A947-70E740481C1C}">
                                 <a14:useLocalDpi xmlns:a14="http://schemas.microsoft.com/office/drawing/2010/main" val="0"/>
@@ -5393,22 +6378,35 @@
                                   <w:szCs w:val="20"/>
                                 </w:rPr>
                               </w:pPr>
-                              <w:bookmarkStart w:id="32" w:name="_Toc191971162"/>
+                              <w:bookmarkStart w:id="41" w:name="_Toc192245841"/>
                               <w:r>
                                 <w:t xml:space="preserve">Figure </w:t>
                               </w:r>
-                              <w:fldSimple w:instr=" SEQ Figure \* ARABIC ">
-                                <w:r>
-                                  <w:rPr>
-                                    <w:noProof/>
-                                  </w:rPr>
-                                  <w:t>8</w:t>
-                                </w:r>
-                              </w:fldSimple>
+                              <w:r>
+                                <w:fldChar w:fldCharType="begin"/>
+                              </w:r>
+                              <w:r>
+                                <w:instrText xml:space="preserve"> SEQ Figure \* ARABIC </w:instrText>
+                              </w:r>
+                              <w:r>
+                                <w:fldChar w:fldCharType="separate"/>
+                              </w:r>
+                              <w:r>
+                                <w:rPr>
+                                  <w:noProof/>
+                                </w:rPr>
+                                <w:t>11</w:t>
+                              </w:r>
+                              <w:r>
+                                <w:rPr>
+                                  <w:noProof/>
+                                </w:rPr>
+                                <w:fldChar w:fldCharType="end"/>
+                              </w:r>
                               <w:r>
                                 <w:t>: Structure des classes</w:t>
                               </w:r>
-                              <w:bookmarkEnd w:id="32"/>
+                              <w:bookmarkEnd w:id="41"/>
                             </w:p>
                           </w:txbxContent>
                         </wps:txbx>
@@ -5433,11 +6431,11 @@
           </mc:Choice>
           <mc:Fallback>
             <w:pict>
-              <v:group w14:anchorId="63F35F85" id="Groupe 13" o:spid="_x0000_s1047" style="position:absolute;left:0;text-align:left;margin-left:28.75pt;margin-top:19.9pt;width:420.15pt;height:252.85pt;z-index:251669504;mso-position-horizontal-relative:margin;mso-width-relative:margin;mso-height-relative:margin" coordorigin=",95" coordsize="53181,31908" o:gfxdata="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">
-                <v:shape id="Image 10" o:spid="_x0000_s1048" type="#_x0000_t75" style="position:absolute;top:95;width:53181;height:28581;visibility:visible;mso-wrap-style:square" o:gfxdata="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">
-                  <v:imagedata r:id="rId29" o:title=""/>
+              <v:group w14:anchorId="63F35F85" id="Groupe 13" o:spid="_x0000_s1056" style="position:absolute;left:0;text-align:left;margin-left:28.75pt;margin-top:19.9pt;width:420.15pt;height:252.85pt;z-index:251666432;mso-position-horizontal-relative:margin;mso-width-relative:margin;mso-height-relative:margin" coordorigin=",95" coordsize="53181,31908" o:gfxdata="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">
+                <v:shape id="Image 10" o:spid="_x0000_s1057" type="#_x0000_t75" style="position:absolute;top:95;width:53181;height:28581;visibility:visible;mso-wrap-style:square" o:gfxdata="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">
+                  <v:imagedata r:id="rId35" o:title=""/>
                 </v:shape>
-                <v:shape id="Zone de texte 12" o:spid="_x0000_s1049" type="#_x0000_t202" style="position:absolute;top:29330;width:53181;height:2674;visibility:visible;mso-wrap-style:square;v-text-anchor:top" o:gfxdata="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" stroked="f">
+                <v:shape id="Zone de texte 12" o:spid="_x0000_s1058" type="#_x0000_t202" style="position:absolute;top:29330;width:53181;height:2674;visibility:visible;mso-wrap-style:square;v-text-anchor:top" o:gfxdata="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" stroked="f">
                   <v:textbox inset="0,0,0,0">
                     <w:txbxContent>
                       <w:p>
@@ -5449,22 +6447,35 @@
                             <w:szCs w:val="20"/>
                           </w:rPr>
                         </w:pPr>
-                        <w:bookmarkStart w:id="33" w:name="_Toc191971162"/>
+                        <w:bookmarkStart w:id="42" w:name="_Toc192245841"/>
                         <w:r>
                           <w:t xml:space="preserve">Figure </w:t>
                         </w:r>
-                        <w:fldSimple w:instr=" SEQ Figure \* ARABIC ">
-                          <w:r>
-                            <w:rPr>
-                              <w:noProof/>
-                            </w:rPr>
-                            <w:t>8</w:t>
-                          </w:r>
-                        </w:fldSimple>
+                        <w:r>
+                          <w:fldChar w:fldCharType="begin"/>
+                        </w:r>
+                        <w:r>
+                          <w:instrText xml:space="preserve"> SEQ Figure \* ARABIC </w:instrText>
+                        </w:r>
+                        <w:r>
+                          <w:fldChar w:fldCharType="separate"/>
+                        </w:r>
+                        <w:r>
+                          <w:rPr>
+                            <w:noProof/>
+                          </w:rPr>
+                          <w:t>11</w:t>
+                        </w:r>
+                        <w:r>
+                          <w:rPr>
+                            <w:noProof/>
+                          </w:rPr>
+                          <w:fldChar w:fldCharType="end"/>
+                        </w:r>
                         <w:r>
                           <w:t>: Structure des classes</w:t>
                         </w:r>
-                        <w:bookmarkEnd w:id="33"/>
+                        <w:bookmarkEnd w:id="42"/>
                       </w:p>
                     </w:txbxContent>
                   </v:textbox>
@@ -5488,26 +6499,18 @@
       <w:pPr>
         <w:pStyle w:val="Titre1"/>
       </w:pPr>
-      <w:bookmarkStart w:id="34" w:name="_Toc192244687"/>
+      <w:bookmarkStart w:id="43" w:name="_Toc192245862"/>
       <w:r>
         <w:t>Conclusion</w:t>
       </w:r>
-      <w:bookmarkEnd w:id="34"/>
+      <w:bookmarkEnd w:id="43"/>
     </w:p>
     <w:p>
       <w:pPr>
         <w:pStyle w:val="Corpsdetexte"/>
       </w:pPr>
       <w:r>
-        <w:t xml:space="preserve">Ce projet de jeu en C# est une tout à fait dans le sujet de la programmation orientée objet et de l’application de concepts avancés tels que le polymorphisme, le pattern </w:t>
-      </w:r>
-      <w:proofErr w:type="spellStart"/>
-      <w:r>
-        <w:t>matching</w:t>
-      </w:r>
-      <w:proofErr w:type="spellEnd"/>
-      <w:r>
-        <w:t xml:space="preserve"> et la gestion des interfaces. En structurant le jeu à travers des classes bien définies et en utilisant des interfaces pour standardiser les comportements communs, le code gagne en modularité, en lisibilité et en maintenabilité.</w:t>
+        <w:t>Ce projet de jeu en C# est une tout à fait dans le sujet de la programmation orientée objet et de l’application de concepts avancés tels que le polymorphisme, le pattern matching et la gestion des interfaces. En structurant le jeu à travers des classes bien définies et en utilisant des interfaces pour standardiser les comportements communs, le code gagne en modularité, en lisibilité et en maintenabilité.</w:t>
       </w:r>
     </w:p>
     <w:p>
@@ -5535,23 +6538,7 @@
         <w:pStyle w:val="Corpsdetexte"/>
       </w:pPr>
       <w:r>
-        <w:t xml:space="preserve">L’ajout de l’audio, avec la gestion des sons via </w:t>
-      </w:r>
-      <w:proofErr w:type="spellStart"/>
-      <w:r>
-        <w:t>SoundPlayer</w:t>
-      </w:r>
-      <w:proofErr w:type="spellEnd"/>
-      <w:r>
-        <w:t xml:space="preserve"> </w:t>
-      </w:r>
-      <w:proofErr w:type="gramStart"/>
-      <w:r>
-        <w:t>enrichit</w:t>
-      </w:r>
-      <w:proofErr w:type="gramEnd"/>
-      <w:r>
-        <w:t xml:space="preserve"> l’expérience utilisateur </w:t>
+        <w:t xml:space="preserve">L’ajout de l’audio, avec la gestion des sons via SoundPlayer enrichit l’expérience utilisateur </w:t>
       </w:r>
       <w:r>
         <w:t>et</w:t>
@@ -5589,13 +6576,8 @@
         <w:lastRenderedPageBreak/>
         <w:t xml:space="preserve">amélioré en intégrant </w:t>
       </w:r>
-      <w:proofErr w:type="spellStart"/>
-      <w:r>
-        <w:t>WMPlib</w:t>
-      </w:r>
-      <w:proofErr w:type="spellEnd"/>
-      <w:r>
-        <w:t xml:space="preserve"> pour les sons, et aussi une fonction</w:t>
+      <w:r>
+        <w:t>WMPlib pour les sons, et aussi une fonction</w:t>
       </w:r>
       <w:r>
         <w:t xml:space="preserve"> pour affronter un adversaire contrôlé par l’ordinateur. Ces améliorations permettraient d’enrichir l’expérience d</w:t>
@@ -5614,11 +6596,11 @@
       <w:pPr>
         <w:pStyle w:val="Titre2"/>
       </w:pPr>
-      <w:bookmarkStart w:id="35" w:name="_Toc192244688"/>
+      <w:bookmarkStart w:id="44" w:name="_Toc192245863"/>
       <w:r>
         <w:t>Conclusion personnelle</w:t>
       </w:r>
-      <w:bookmarkEnd w:id="35"/>
+      <w:bookmarkEnd w:id="44"/>
     </w:p>
     <w:p>
       <w:pPr>
@@ -5634,13 +6616,8 @@
         <w:t>les interfaces</w:t>
       </w:r>
       <w:r>
-        <w:t xml:space="preserve"> et le pattern </w:t>
-      </w:r>
-      <w:proofErr w:type="spellStart"/>
-      <w:r>
-        <w:t>matching</w:t>
-      </w:r>
-      <w:proofErr w:type="spellEnd"/>
+        <w:t xml:space="preserve"> et le pattern matching</w:t>
+      </w:r>
       <w:r>
         <w:t>. Sans doute, mon solide bagage dans différents langage</w:t>
       </w:r>
@@ -5665,26 +6642,13 @@
         <w:pStyle w:val="Retraitcorpsdetexte"/>
       </w:pPr>
       <w:r>
-        <w:t xml:space="preserve">Je me suis aussi inspiré de mon expérience C# sur </w:t>
-      </w:r>
-      <w:proofErr w:type="spellStart"/>
-      <w:r>
-        <w:t>Unity</w:t>
-      </w:r>
-      <w:proofErr w:type="spellEnd"/>
-      <w:r>
-        <w:t xml:space="preserve"> où j'ai découvert une autre manière de </w:t>
+        <w:t xml:space="preserve">Je me suis aussi inspiré de mon expérience C# sur Unity où j'ai découvert une autre manière de </w:t>
       </w:r>
       <w:r>
         <w:t xml:space="preserve">programmer en </w:t>
       </w:r>
-      <w:proofErr w:type="gramStart"/>
-      <w:r>
-        <w:t>orienté</w:t>
-      </w:r>
-      <w:proofErr w:type="gramEnd"/>
-      <w:r>
-        <w:t xml:space="preserve"> objet en 3D</w:t>
+      <w:r>
+        <w:t>orienté objet en 3D</w:t>
       </w:r>
       <w:r>
         <w:t>, qui va plus loin que la console 2D</w:t>
@@ -5706,39 +6670,7 @@
         <w:pStyle w:val="Retraitcorpsdetexte"/>
       </w:pPr>
       <w:r>
-        <w:t xml:space="preserve">Je trouve dommage que la formation ne pousse pas la programmation vers un moteur de jeu tels que, </w:t>
-      </w:r>
-      <w:proofErr w:type="spellStart"/>
-      <w:r>
-        <w:t>Unity</w:t>
-      </w:r>
-      <w:proofErr w:type="spellEnd"/>
-      <w:r>
-        <w:t xml:space="preserve"> ou </w:t>
-      </w:r>
-      <w:proofErr w:type="spellStart"/>
-      <w:r>
-        <w:t>Unreal</w:t>
-      </w:r>
-      <w:proofErr w:type="spellEnd"/>
-      <w:r>
-        <w:t xml:space="preserve"> Engine, et qu'on reste uniquement dans la console (</w:t>
-      </w:r>
-      <w:proofErr w:type="spellStart"/>
-      <w:r>
-        <w:t>old</w:t>
-      </w:r>
-      <w:proofErr w:type="spellEnd"/>
-      <w:r>
-        <w:t xml:space="preserve"> </w:t>
-      </w:r>
-      <w:proofErr w:type="spellStart"/>
-      <w:r>
-        <w:t>school</w:t>
-      </w:r>
-      <w:proofErr w:type="spellEnd"/>
-      <w:r>
-        <w:t>). C'est ce qu'on attendrait d'une formation de développeur de nos jours.</w:t>
+        <w:t>Je trouve dommage que la formation ne pousse pas la programmation vers un moteur de jeu tels que, Unity ou Unreal Engine, et qu'on reste uniquement dans la console (old school). C'est ce qu'on attendrait d'une formation de développeur de nos jours.</w:t>
       </w:r>
     </w:p>
     <w:p>
@@ -5755,11 +6687,11 @@
         </w:numPr>
         <w:ind w:left="567" w:hanging="567"/>
       </w:pPr>
-      <w:bookmarkStart w:id="36" w:name="_Toc192244689"/>
+      <w:bookmarkStart w:id="45" w:name="_Toc192245864"/>
       <w:r>
         <w:t>Table des illustrations</w:t>
       </w:r>
-      <w:bookmarkEnd w:id="36"/>
+      <w:bookmarkEnd w:id="45"/>
     </w:p>
     <w:p>
       <w:pPr>
@@ -5785,7 +6717,7 @@
       <w:r>
         <w:fldChar w:fldCharType="separate"/>
       </w:r>
-      <w:hyperlink r:id="rId30" w:anchor="_Toc191971159" w:history="1">
+      <w:hyperlink r:id="rId36" w:anchor="_Toc192245834" w:history="1">
         <w:r>
           <w:rPr>
             <w:rStyle w:val="Lienhypertexte"/>
@@ -5812,7 +6744,7 @@
             <w:noProof/>
             <w:webHidden/>
           </w:rPr>
-          <w:instrText xml:space="preserve"> PAGEREF _Toc191971159 \h </w:instrText>
+          <w:instrText xml:space="preserve"> PAGEREF _Toc192245834 \h </w:instrText>
         </w:r>
         <w:r>
           <w:rPr>
@@ -5858,7 +6790,7 @@
           <w14:ligatures w14:val="standardContextual"/>
         </w:rPr>
       </w:pPr>
-      <w:hyperlink r:id="rId31" w:anchor="_Toc191971160" w:history="1">
+      <w:hyperlink r:id="rId37" w:anchor="_Toc192245835" w:history="1">
         <w:r>
           <w:rPr>
             <w:rStyle w:val="Lienhypertexte"/>
@@ -5885,7 +6817,7 @@
             <w:noProof/>
             <w:webHidden/>
           </w:rPr>
-          <w:instrText xml:space="preserve"> PAGEREF _Toc191971160 \h </w:instrText>
+          <w:instrText xml:space="preserve"> PAGEREF _Toc192245835 \h </w:instrText>
         </w:r>
         <w:r>
           <w:rPr>
@@ -5931,13 +6863,13 @@
           <w14:ligatures w14:val="standardContextual"/>
         </w:rPr>
       </w:pPr>
-      <w:hyperlink r:id="rId32" w:anchor="_Toc191971161" w:history="1">
+      <w:hyperlink r:id="rId38" w:anchor="_Toc192245836" w:history="1">
         <w:r>
           <w:rPr>
             <w:rStyle w:val="Lienhypertexte"/>
             <w:noProof/>
           </w:rPr>
-          <w:t>Figure 3: Structure des interfaces</w:t>
+          <w:t>Figure 3: Animation angle de tir</w:t>
         </w:r>
         <w:r>
           <w:rPr>
@@ -5958,7 +6890,7 @@
             <w:noProof/>
             <w:webHidden/>
           </w:rPr>
-          <w:instrText xml:space="preserve"> PAGEREF _Toc191971161 \h </w:instrText>
+          <w:instrText xml:space="preserve"> PAGEREF _Toc192245836 \h </w:instrText>
         </w:r>
         <w:r>
           <w:rPr>
@@ -6004,13 +6936,13 @@
           <w14:ligatures w14:val="standardContextual"/>
         </w:rPr>
       </w:pPr>
-      <w:hyperlink r:id="rId33" w:anchor="_Toc191971162" w:history="1">
+      <w:hyperlink r:id="rId39" w:anchor="_Toc192245837" w:history="1">
         <w:r>
           <w:rPr>
             <w:rStyle w:val="Lienhypertexte"/>
             <w:noProof/>
           </w:rPr>
-          <w:t>Figure 4: Structure des classes</w:t>
+          <w:t>Figure 4: Animation game over</w:t>
         </w:r>
         <w:r>
           <w:rPr>
@@ -6031,7 +6963,7 @@
             <w:noProof/>
             <w:webHidden/>
           </w:rPr>
-          <w:instrText xml:space="preserve"> PAGEREF _Toc191971162 \h </w:instrText>
+          <w:instrText xml:space="preserve"> PAGEREF _Toc192245837 \h </w:instrText>
         </w:r>
         <w:r>
           <w:rPr>
@@ -6064,6 +6996,298 @@
     </w:p>
     <w:p>
       <w:pPr>
+        <w:pStyle w:val="Tabledesillustrations"/>
+        <w:tabs>
+          <w:tab w:val="right" w:leader="dot" w:pos="9060"/>
+        </w:tabs>
+        <w:rPr>
+          <w:rFonts w:eastAsiaTheme="minorEastAsia" w:cstheme="minorBidi"/>
+          <w:noProof/>
+          <w:kern w:val="2"/>
+          <w:sz w:val="22"/>
+          <w:szCs w:val="22"/>
+          <w14:ligatures w14:val="standardContextual"/>
+        </w:rPr>
+      </w:pPr>
+      <w:hyperlink r:id="rId40" w:anchor="_Toc192245838" w:history="1">
+        <w:r>
+          <w:rPr>
+            <w:rStyle w:val="Lienhypertexte"/>
+            <w:noProof/>
+          </w:rPr>
+          <w:t>Figure 5: Animation (force faible)</w:t>
+        </w:r>
+        <w:r>
+          <w:rPr>
+            <w:noProof/>
+            <w:webHidden/>
+          </w:rPr>
+          <w:tab/>
+        </w:r>
+        <w:r>
+          <w:rPr>
+            <w:noProof/>
+            <w:webHidden/>
+          </w:rPr>
+          <w:fldChar w:fldCharType="begin"/>
+        </w:r>
+        <w:r>
+          <w:rPr>
+            <w:noProof/>
+            <w:webHidden/>
+          </w:rPr>
+          <w:instrText xml:space="preserve"> PAGEREF _Toc192245838 \h </w:instrText>
+        </w:r>
+        <w:r>
+          <w:rPr>
+            <w:noProof/>
+            <w:webHidden/>
+          </w:rPr>
+        </w:r>
+        <w:r>
+          <w:rPr>
+            <w:noProof/>
+            <w:webHidden/>
+          </w:rPr>
+          <w:fldChar w:fldCharType="separate"/>
+        </w:r>
+        <w:r>
+          <w:rPr>
+            <w:noProof/>
+            <w:webHidden/>
+          </w:rPr>
+          <w:t>6</w:t>
+        </w:r>
+        <w:r>
+          <w:rPr>
+            <w:noProof/>
+            <w:webHidden/>
+          </w:rPr>
+          <w:fldChar w:fldCharType="end"/>
+        </w:r>
+      </w:hyperlink>
+    </w:p>
+    <w:p>
+      <w:pPr>
+        <w:pStyle w:val="Tabledesillustrations"/>
+        <w:tabs>
+          <w:tab w:val="right" w:leader="dot" w:pos="9060"/>
+        </w:tabs>
+        <w:rPr>
+          <w:rFonts w:eastAsiaTheme="minorEastAsia" w:cstheme="minorBidi"/>
+          <w:noProof/>
+          <w:kern w:val="2"/>
+          <w:sz w:val="22"/>
+          <w:szCs w:val="22"/>
+          <w14:ligatures w14:val="standardContextual"/>
+        </w:rPr>
+      </w:pPr>
+      <w:hyperlink r:id="rId41" w:anchor="_Toc192245839" w:history="1">
+        <w:r>
+          <w:rPr>
+            <w:rStyle w:val="Lienhypertexte"/>
+            <w:noProof/>
+          </w:rPr>
+          <w:t>Figure 6: Animation puissance de tir</w:t>
+        </w:r>
+        <w:r>
+          <w:rPr>
+            <w:noProof/>
+            <w:webHidden/>
+          </w:rPr>
+          <w:tab/>
+        </w:r>
+        <w:r>
+          <w:rPr>
+            <w:noProof/>
+            <w:webHidden/>
+          </w:rPr>
+          <w:fldChar w:fldCharType="begin"/>
+        </w:r>
+        <w:r>
+          <w:rPr>
+            <w:noProof/>
+            <w:webHidden/>
+          </w:rPr>
+          <w:instrText xml:space="preserve"> PAGEREF _Toc192245839 \h </w:instrText>
+        </w:r>
+        <w:r>
+          <w:rPr>
+            <w:noProof/>
+            <w:webHidden/>
+          </w:rPr>
+        </w:r>
+        <w:r>
+          <w:rPr>
+            <w:noProof/>
+            <w:webHidden/>
+          </w:rPr>
+          <w:fldChar w:fldCharType="separate"/>
+        </w:r>
+        <w:r>
+          <w:rPr>
+            <w:noProof/>
+            <w:webHidden/>
+          </w:rPr>
+          <w:t>6</w:t>
+        </w:r>
+        <w:r>
+          <w:rPr>
+            <w:noProof/>
+            <w:webHidden/>
+          </w:rPr>
+          <w:fldChar w:fldCharType="end"/>
+        </w:r>
+      </w:hyperlink>
+    </w:p>
+    <w:p>
+      <w:pPr>
+        <w:pStyle w:val="Tabledesillustrations"/>
+        <w:tabs>
+          <w:tab w:val="right" w:leader="dot" w:pos="9060"/>
+        </w:tabs>
+        <w:rPr>
+          <w:rFonts w:eastAsiaTheme="minorEastAsia" w:cstheme="minorBidi"/>
+          <w:noProof/>
+          <w:kern w:val="2"/>
+          <w:sz w:val="22"/>
+          <w:szCs w:val="22"/>
+          <w14:ligatures w14:val="standardContextual"/>
+        </w:rPr>
+      </w:pPr>
+      <w:hyperlink r:id="rId42" w:anchor="_Toc192245840" w:history="1">
+        <w:r>
+          <w:rPr>
+            <w:rStyle w:val="Lienhypertexte"/>
+            <w:noProof/>
+          </w:rPr>
+          <w:t>Figure 7: Structure des interfaces</w:t>
+        </w:r>
+        <w:r>
+          <w:rPr>
+            <w:noProof/>
+            <w:webHidden/>
+          </w:rPr>
+          <w:tab/>
+        </w:r>
+        <w:r>
+          <w:rPr>
+            <w:noProof/>
+            <w:webHidden/>
+          </w:rPr>
+          <w:fldChar w:fldCharType="begin"/>
+        </w:r>
+        <w:r>
+          <w:rPr>
+            <w:noProof/>
+            <w:webHidden/>
+          </w:rPr>
+          <w:instrText xml:space="preserve"> PAGEREF _Toc192245840 \h </w:instrText>
+        </w:r>
+        <w:r>
+          <w:rPr>
+            <w:noProof/>
+            <w:webHidden/>
+          </w:rPr>
+        </w:r>
+        <w:r>
+          <w:rPr>
+            <w:noProof/>
+            <w:webHidden/>
+          </w:rPr>
+          <w:fldChar w:fldCharType="separate"/>
+        </w:r>
+        <w:r>
+          <w:rPr>
+            <w:noProof/>
+            <w:webHidden/>
+          </w:rPr>
+          <w:t>7</w:t>
+        </w:r>
+        <w:r>
+          <w:rPr>
+            <w:noProof/>
+            <w:webHidden/>
+          </w:rPr>
+          <w:fldChar w:fldCharType="end"/>
+        </w:r>
+      </w:hyperlink>
+    </w:p>
+    <w:p>
+      <w:pPr>
+        <w:pStyle w:val="Tabledesillustrations"/>
+        <w:tabs>
+          <w:tab w:val="right" w:leader="dot" w:pos="9060"/>
+        </w:tabs>
+        <w:rPr>
+          <w:rFonts w:eastAsiaTheme="minorEastAsia" w:cstheme="minorBidi"/>
+          <w:noProof/>
+          <w:kern w:val="2"/>
+          <w:sz w:val="22"/>
+          <w:szCs w:val="22"/>
+          <w14:ligatures w14:val="standardContextual"/>
+        </w:rPr>
+      </w:pPr>
+      <w:hyperlink r:id="rId43" w:anchor="_Toc192245841" w:history="1">
+        <w:r>
+          <w:rPr>
+            <w:rStyle w:val="Lienhypertexte"/>
+            <w:noProof/>
+          </w:rPr>
+          <w:t>Figure 8: Structure des classes</w:t>
+        </w:r>
+        <w:r>
+          <w:rPr>
+            <w:noProof/>
+            <w:webHidden/>
+          </w:rPr>
+          <w:tab/>
+        </w:r>
+        <w:r>
+          <w:rPr>
+            <w:noProof/>
+            <w:webHidden/>
+          </w:rPr>
+          <w:fldChar w:fldCharType="begin"/>
+        </w:r>
+        <w:r>
+          <w:rPr>
+            <w:noProof/>
+            <w:webHidden/>
+          </w:rPr>
+          <w:instrText xml:space="preserve"> PAGEREF _Toc192245841 \h </w:instrText>
+        </w:r>
+        <w:r>
+          <w:rPr>
+            <w:noProof/>
+            <w:webHidden/>
+          </w:rPr>
+        </w:r>
+        <w:r>
+          <w:rPr>
+            <w:noProof/>
+            <w:webHidden/>
+          </w:rPr>
+          <w:fldChar w:fldCharType="separate"/>
+        </w:r>
+        <w:r>
+          <w:rPr>
+            <w:noProof/>
+            <w:webHidden/>
+          </w:rPr>
+          <w:t>7</w:t>
+        </w:r>
+        <w:r>
+          <w:rPr>
+            <w:noProof/>
+            <w:webHidden/>
+          </w:rPr>
+          <w:fldChar w:fldCharType="end"/>
+        </w:r>
+      </w:hyperlink>
+    </w:p>
+    <w:p>
+      <w:pPr>
         <w:pStyle w:val="Corpsdetexte"/>
       </w:pPr>
       <w:r>
@@ -6071,8 +7295,8 @@
       </w:r>
     </w:p>
     <w:sectPr>
-      <w:headerReference w:type="default" r:id="rId34"/>
-      <w:footerReference w:type="default" r:id="rId35"/>
+      <w:headerReference w:type="default" r:id="rId44"/>
+      <w:footerReference w:type="default" r:id="rId45"/>
       <w:pgSz w:w="11906" w:h="16838" w:code="9"/>
       <w:pgMar w:top="1418" w:right="1418" w:bottom="1418" w:left="1418" w:header="709" w:footer="709" w:gutter="0"/>
       <w:cols w:space="708"/>
@@ -6751,7 +7975,7 @@
         <v:path o:extrusionok="f" gradientshapeok="t" o:connecttype="rect"/>
         <o:lock v:ext="edit" aspectratio="t"/>
       </v:shapetype>
-      <v:shape id="_x0000_i1049" type="#_x0000_t75" style="width:11.8pt;height:11.8pt;visibility:visible;mso-wrap-style:square" o:bullet="t">
+      <v:shape id="_x0000_i1089" type="#_x0000_t75" style="width:11.5pt;height:11.5pt;visibility:visible;mso-wrap-style:square" o:bullet="t">
         <v:imagedata r:id="rId1" o:title=""/>
       </v:shape>
     </w:pict>

</xml_diff>

<commit_message>
doc: modification chapitre test unitaire
</commit_message>
<xml_diff>
--- a/Christopher_Ristic_Rapport.docx
+++ b/Christopher_Ristic_Rapport.docx
@@ -78,7 +78,15 @@
       </w:r>
       <w:r>
         <w:cr/>
-        <w:t>Rue de Sébeillon 12 1004 Lausanne</w:t>
+        <w:t xml:space="preserve">Rue de </w:t>
+      </w:r>
+      <w:proofErr w:type="spellStart"/>
+      <w:r>
+        <w:t>Sébeillon</w:t>
+      </w:r>
+      <w:proofErr w:type="spellEnd"/>
+      <w:r>
+        <w:t xml:space="preserve"> 12 1004 Lausanne</w:t>
       </w:r>
     </w:p>
     <w:p>
@@ -145,7 +153,7 @@
         </w:rPr>
         <w:fldChar w:fldCharType="separate"/>
       </w:r>
-      <w:hyperlink w:anchor="_Toc192245842" w:history="1">
+      <w:hyperlink w:anchor="_Toc192253931" w:history="1">
         <w:r>
           <w:rPr>
             <w:rStyle w:val="Lienhypertexte"/>
@@ -193,7 +201,7 @@
             <w:noProof/>
             <w:webHidden/>
           </w:rPr>
-          <w:instrText xml:space="preserve"> PAGEREF _Toc192245842 \h </w:instrText>
+          <w:instrText xml:space="preserve"> PAGEREF _Toc192253931 \h </w:instrText>
         </w:r>
         <w:r>
           <w:rPr>
@@ -241,7 +249,7 @@
           <w14:ligatures w14:val="standardContextual"/>
         </w:rPr>
       </w:pPr>
-      <w:hyperlink w:anchor="_Toc192245843" w:history="1">
+      <w:hyperlink w:anchor="_Toc192253932" w:history="1">
         <w:r>
           <w:rPr>
             <w:rStyle w:val="Lienhypertexte"/>
@@ -287,7 +295,7 @@
             <w:noProof/>
             <w:webHidden/>
           </w:rPr>
-          <w:instrText xml:space="preserve"> PAGEREF _Toc192245843 \h </w:instrText>
+          <w:instrText xml:space="preserve"> PAGEREF _Toc192253932 \h </w:instrText>
         </w:r>
         <w:r>
           <w:rPr>
@@ -337,7 +345,7 @@
           <w14:ligatures w14:val="standardContextual"/>
         </w:rPr>
       </w:pPr>
-      <w:hyperlink w:anchor="_Toc192245844" w:history="1">
+      <w:hyperlink w:anchor="_Toc192253933" w:history="1">
         <w:r>
           <w:rPr>
             <w:rStyle w:val="Lienhypertexte"/>
@@ -385,7 +393,7 @@
             <w:noProof/>
             <w:webHidden/>
           </w:rPr>
-          <w:instrText xml:space="preserve"> PAGEREF _Toc192245844 \h </w:instrText>
+          <w:instrText xml:space="preserve"> PAGEREF _Toc192253933 \h </w:instrText>
         </w:r>
         <w:r>
           <w:rPr>
@@ -433,7 +441,7 @@
           <w14:ligatures w14:val="standardContextual"/>
         </w:rPr>
       </w:pPr>
-      <w:hyperlink w:anchor="_Toc192245845" w:history="1">
+      <w:hyperlink w:anchor="_Toc192253934" w:history="1">
         <w:r>
           <w:rPr>
             <w:rStyle w:val="Lienhypertexte"/>
@@ -479,7 +487,7 @@
             <w:noProof/>
             <w:webHidden/>
           </w:rPr>
-          <w:instrText xml:space="preserve"> PAGEREF _Toc192245845 \h </w:instrText>
+          <w:instrText xml:space="preserve"> PAGEREF _Toc192253934 \h </w:instrText>
         </w:r>
         <w:r>
           <w:rPr>
@@ -527,7 +535,7 @@
           <w14:ligatures w14:val="standardContextual"/>
         </w:rPr>
       </w:pPr>
-      <w:hyperlink w:anchor="_Toc192245846" w:history="1">
+      <w:hyperlink w:anchor="_Toc192253935" w:history="1">
         <w:r>
           <w:rPr>
             <w:rStyle w:val="Lienhypertexte"/>
@@ -573,7 +581,7 @@
             <w:noProof/>
             <w:webHidden/>
           </w:rPr>
-          <w:instrText xml:space="preserve"> PAGEREF _Toc192245846 \h </w:instrText>
+          <w:instrText xml:space="preserve"> PAGEREF _Toc192253935 \h </w:instrText>
         </w:r>
         <w:r>
           <w:rPr>
@@ -621,7 +629,7 @@
           <w14:ligatures w14:val="standardContextual"/>
         </w:rPr>
       </w:pPr>
-      <w:hyperlink w:anchor="_Toc192245847" w:history="1">
+      <w:hyperlink w:anchor="_Toc192253936" w:history="1">
         <w:r>
           <w:rPr>
             <w:rStyle w:val="Lienhypertexte"/>
@@ -667,7 +675,7 @@
             <w:noProof/>
             <w:webHidden/>
           </w:rPr>
-          <w:instrText xml:space="preserve"> PAGEREF _Toc192245847 \h </w:instrText>
+          <w:instrText xml:space="preserve"> PAGEREF _Toc192253936 \h </w:instrText>
         </w:r>
         <w:r>
           <w:rPr>
@@ -715,7 +723,7 @@
           <w14:ligatures w14:val="standardContextual"/>
         </w:rPr>
       </w:pPr>
-      <w:hyperlink w:anchor="_Toc192245848" w:history="1">
+      <w:hyperlink w:anchor="_Toc192253937" w:history="1">
         <w:r>
           <w:rPr>
             <w:rStyle w:val="Lienhypertexte"/>
@@ -761,7 +769,7 @@
             <w:noProof/>
             <w:webHidden/>
           </w:rPr>
-          <w:instrText xml:space="preserve"> PAGEREF _Toc192245848 \h </w:instrText>
+          <w:instrText xml:space="preserve"> PAGEREF _Toc192253937 \h </w:instrText>
         </w:r>
         <w:r>
           <w:rPr>
@@ -811,7 +819,7 @@
           <w14:ligatures w14:val="standardContextual"/>
         </w:rPr>
       </w:pPr>
-      <w:hyperlink w:anchor="_Toc192245849" w:history="1">
+      <w:hyperlink w:anchor="_Toc192253938" w:history="1">
         <w:r>
           <w:rPr>
             <w:rStyle w:val="Lienhypertexte"/>
@@ -859,7 +867,7 @@
             <w:noProof/>
             <w:webHidden/>
           </w:rPr>
-          <w:instrText xml:space="preserve"> PAGEREF _Toc192245849 \h </w:instrText>
+          <w:instrText xml:space="preserve"> PAGEREF _Toc192253938 \h </w:instrText>
         </w:r>
         <w:r>
           <w:rPr>
@@ -909,7 +917,7 @@
           <w14:ligatures w14:val="standardContextual"/>
         </w:rPr>
       </w:pPr>
-      <w:hyperlink w:anchor="_Toc192245850" w:history="1">
+      <w:hyperlink w:anchor="_Toc192253939" w:history="1">
         <w:r>
           <w:rPr>
             <w:rStyle w:val="Lienhypertexte"/>
@@ -957,7 +965,7 @@
             <w:noProof/>
             <w:webHidden/>
           </w:rPr>
-          <w:instrText xml:space="preserve"> PAGEREF _Toc192245850 \h </w:instrText>
+          <w:instrText xml:space="preserve"> PAGEREF _Toc192253939 \h </w:instrText>
         </w:r>
         <w:r>
           <w:rPr>
@@ -1007,7 +1015,7 @@
           <w14:ligatures w14:val="standardContextual"/>
         </w:rPr>
       </w:pPr>
-      <w:hyperlink w:anchor="_Toc192245851" w:history="1">
+      <w:hyperlink w:anchor="_Toc192253940" w:history="1">
         <w:r>
           <w:rPr>
             <w:rStyle w:val="Lienhypertexte"/>
@@ -1055,7 +1063,7 @@
             <w:noProof/>
             <w:webHidden/>
           </w:rPr>
-          <w:instrText xml:space="preserve"> PAGEREF _Toc192245851 \h </w:instrText>
+          <w:instrText xml:space="preserve"> PAGEREF _Toc192253940 \h </w:instrText>
         </w:r>
         <w:r>
           <w:rPr>
@@ -1105,7 +1113,7 @@
           <w14:ligatures w14:val="standardContextual"/>
         </w:rPr>
       </w:pPr>
-      <w:hyperlink w:anchor="_Toc192245852" w:history="1">
+      <w:hyperlink w:anchor="_Toc192253941" w:history="1">
         <w:r>
           <w:rPr>
             <w:rStyle w:val="Lienhypertexte"/>
@@ -1153,7 +1161,7 @@
             <w:noProof/>
             <w:webHidden/>
           </w:rPr>
-          <w:instrText xml:space="preserve"> PAGEREF _Toc192245852 \h </w:instrText>
+          <w:instrText xml:space="preserve"> PAGEREF _Toc192253941 \h </w:instrText>
         </w:r>
         <w:r>
           <w:rPr>
@@ -1201,7 +1209,7 @@
           <w14:ligatures w14:val="standardContextual"/>
         </w:rPr>
       </w:pPr>
-      <w:hyperlink w:anchor="_Toc192245853" w:history="1">
+      <w:hyperlink w:anchor="_Toc192253942" w:history="1">
         <w:r>
           <w:rPr>
             <w:rStyle w:val="Lienhypertexte"/>
@@ -1247,7 +1255,7 @@
             <w:noProof/>
             <w:webHidden/>
           </w:rPr>
-          <w:instrText xml:space="preserve"> PAGEREF _Toc192245853 \h </w:instrText>
+          <w:instrText xml:space="preserve"> PAGEREF _Toc192253942 \h </w:instrText>
         </w:r>
         <w:r>
           <w:rPr>
@@ -1295,7 +1303,7 @@
           <w14:ligatures w14:val="standardContextual"/>
         </w:rPr>
       </w:pPr>
-      <w:hyperlink w:anchor="_Toc192245854" w:history="1">
+      <w:hyperlink w:anchor="_Toc192253943" w:history="1">
         <w:r>
           <w:rPr>
             <w:rStyle w:val="Lienhypertexte"/>
@@ -1341,7 +1349,7 @@
             <w:noProof/>
             <w:webHidden/>
           </w:rPr>
-          <w:instrText xml:space="preserve"> PAGEREF _Toc192245854 \h </w:instrText>
+          <w:instrText xml:space="preserve"> PAGEREF _Toc192253943 \h </w:instrText>
         </w:r>
         <w:r>
           <w:rPr>
@@ -1391,7 +1399,7 @@
           <w14:ligatures w14:val="standardContextual"/>
         </w:rPr>
       </w:pPr>
-      <w:hyperlink w:anchor="_Toc192245855" w:history="1">
+      <w:hyperlink w:anchor="_Toc192253944" w:history="1">
         <w:r>
           <w:rPr>
             <w:rStyle w:val="Lienhypertexte"/>
@@ -1439,7 +1447,7 @@
             <w:noProof/>
             <w:webHidden/>
           </w:rPr>
-          <w:instrText xml:space="preserve"> PAGEREF _Toc192245855 \h </w:instrText>
+          <w:instrText xml:space="preserve"> PAGEREF _Toc192253944 \h </w:instrText>
         </w:r>
         <w:r>
           <w:rPr>
@@ -1487,7 +1495,7 @@
           <w14:ligatures w14:val="standardContextual"/>
         </w:rPr>
       </w:pPr>
-      <w:hyperlink w:anchor="_Toc192245856" w:history="1">
+      <w:hyperlink w:anchor="_Toc192253945" w:history="1">
         <w:r>
           <w:rPr>
             <w:rStyle w:val="Lienhypertexte"/>
@@ -1533,7 +1541,7 @@
             <w:noProof/>
             <w:webHidden/>
           </w:rPr>
-          <w:instrText xml:space="preserve"> PAGEREF _Toc192245856 \h </w:instrText>
+          <w:instrText xml:space="preserve"> PAGEREF _Toc192253945 \h </w:instrText>
         </w:r>
         <w:r>
           <w:rPr>
@@ -1581,7 +1589,7 @@
           <w14:ligatures w14:val="standardContextual"/>
         </w:rPr>
       </w:pPr>
-      <w:hyperlink w:anchor="_Toc192245857" w:history="1">
+      <w:hyperlink w:anchor="_Toc192253946" w:history="1">
         <w:r>
           <w:rPr>
             <w:rStyle w:val="Lienhypertexte"/>
@@ -1627,7 +1635,7 @@
             <w:noProof/>
             <w:webHidden/>
           </w:rPr>
-          <w:instrText xml:space="preserve"> PAGEREF _Toc192245857 \h </w:instrText>
+          <w:instrText xml:space="preserve"> PAGEREF _Toc192253946 \h </w:instrText>
         </w:r>
         <w:r>
           <w:rPr>
@@ -1677,7 +1685,7 @@
           <w14:ligatures w14:val="standardContextual"/>
         </w:rPr>
       </w:pPr>
-      <w:hyperlink w:anchor="_Toc192245858" w:history="1">
+      <w:hyperlink w:anchor="_Toc192253947" w:history="1">
         <w:r>
           <w:rPr>
             <w:rStyle w:val="Lienhypertexte"/>
@@ -1725,7 +1733,7 @@
             <w:noProof/>
             <w:webHidden/>
           </w:rPr>
-          <w:instrText xml:space="preserve"> PAGEREF _Toc192245858 \h </w:instrText>
+          <w:instrText xml:space="preserve"> PAGEREF _Toc192253947 \h </w:instrText>
         </w:r>
         <w:r>
           <w:rPr>
@@ -1773,7 +1781,7 @@
           <w14:ligatures w14:val="standardContextual"/>
         </w:rPr>
       </w:pPr>
-      <w:hyperlink w:anchor="_Toc192245859" w:history="1">
+      <w:hyperlink w:anchor="_Toc192253948" w:history="1">
         <w:r>
           <w:rPr>
             <w:rStyle w:val="Lienhypertexte"/>
@@ -1819,7 +1827,7 @@
             <w:noProof/>
             <w:webHidden/>
           </w:rPr>
-          <w:instrText xml:space="preserve"> PAGEREF _Toc192245859 \h </w:instrText>
+          <w:instrText xml:space="preserve"> PAGEREF _Toc192253948 \h </w:instrText>
         </w:r>
         <w:r>
           <w:rPr>
@@ -1869,7 +1877,7 @@
           <w14:ligatures w14:val="standardContextual"/>
         </w:rPr>
       </w:pPr>
-      <w:hyperlink w:anchor="_Toc192245860" w:history="1">
+      <w:hyperlink w:anchor="_Toc192253949" w:history="1">
         <w:r>
           <w:rPr>
             <w:rStyle w:val="Lienhypertexte"/>
@@ -1917,7 +1925,7 @@
             <w:noProof/>
             <w:webHidden/>
           </w:rPr>
-          <w:instrText xml:space="preserve"> PAGEREF _Toc192245860 \h </w:instrText>
+          <w:instrText xml:space="preserve"> PAGEREF _Toc192253949 \h </w:instrText>
         </w:r>
         <w:r>
           <w:rPr>
@@ -1967,7 +1975,7 @@
           <w14:ligatures w14:val="standardContextual"/>
         </w:rPr>
       </w:pPr>
-      <w:hyperlink w:anchor="_Toc192245861" w:history="1">
+      <w:hyperlink w:anchor="_Toc192253950" w:history="1">
         <w:r>
           <w:rPr>
             <w:rStyle w:val="Lienhypertexte"/>
@@ -1994,7 +2002,7 @@
             <w:rStyle w:val="Lienhypertexte"/>
             <w:noProof/>
           </w:rPr>
-          <w:t>Structure du code</w:t>
+          <w:t>Test unitaire</w:t>
         </w:r>
         <w:r>
           <w:rPr>
@@ -2015,7 +2023,7 @@
             <w:noProof/>
             <w:webHidden/>
           </w:rPr>
-          <w:instrText xml:space="preserve"> PAGEREF _Toc192245861 \h </w:instrText>
+          <w:instrText xml:space="preserve"> PAGEREF _Toc192253950 \h </w:instrText>
         </w:r>
         <w:r>
           <w:rPr>
@@ -2065,7 +2073,7 @@
           <w14:ligatures w14:val="standardContextual"/>
         </w:rPr>
       </w:pPr>
-      <w:hyperlink w:anchor="_Toc192245862" w:history="1">
+      <w:hyperlink w:anchor="_Toc192253951" w:history="1">
         <w:r>
           <w:rPr>
             <w:rStyle w:val="Lienhypertexte"/>
@@ -2092,6 +2100,104 @@
             <w:rStyle w:val="Lienhypertexte"/>
             <w:noProof/>
           </w:rPr>
+          <w:t>Structure du code</w:t>
+        </w:r>
+        <w:r>
+          <w:rPr>
+            <w:noProof/>
+            <w:webHidden/>
+          </w:rPr>
+          <w:tab/>
+        </w:r>
+        <w:r>
+          <w:rPr>
+            <w:noProof/>
+            <w:webHidden/>
+          </w:rPr>
+          <w:fldChar w:fldCharType="begin"/>
+        </w:r>
+        <w:r>
+          <w:rPr>
+            <w:noProof/>
+            <w:webHidden/>
+          </w:rPr>
+          <w:instrText xml:space="preserve"> PAGEREF _Toc192253951 \h </w:instrText>
+        </w:r>
+        <w:r>
+          <w:rPr>
+            <w:noProof/>
+            <w:webHidden/>
+          </w:rPr>
+        </w:r>
+        <w:r>
+          <w:rPr>
+            <w:noProof/>
+            <w:webHidden/>
+          </w:rPr>
+          <w:fldChar w:fldCharType="separate"/>
+        </w:r>
+        <w:r>
+          <w:rPr>
+            <w:noProof/>
+            <w:webHidden/>
+          </w:rPr>
+          <w:t>8</w:t>
+        </w:r>
+        <w:r>
+          <w:rPr>
+            <w:noProof/>
+            <w:webHidden/>
+          </w:rPr>
+          <w:fldChar w:fldCharType="end"/>
+        </w:r>
+      </w:hyperlink>
+    </w:p>
+    <w:p>
+      <w:pPr>
+        <w:pStyle w:val="TM10"/>
+        <w:tabs>
+          <w:tab w:val="left" w:pos="600"/>
+          <w:tab w:val="right" w:leader="dot" w:pos="9060"/>
+        </w:tabs>
+        <w:rPr>
+          <w:rFonts w:eastAsiaTheme="minorEastAsia" w:cstheme="minorBidi"/>
+          <w:b w:val="0"/>
+          <w:bCs w:val="0"/>
+          <w:caps w:val="0"/>
+          <w:noProof/>
+          <w:kern w:val="2"/>
+          <w:sz w:val="22"/>
+          <w:szCs w:val="22"/>
+          <w14:ligatures w14:val="standardContextual"/>
+        </w:rPr>
+      </w:pPr>
+      <w:hyperlink w:anchor="_Toc192253952" w:history="1">
+        <w:r>
+          <w:rPr>
+            <w:rStyle w:val="Lienhypertexte"/>
+            <w:noProof/>
+          </w:rPr>
+          <w:t>12</w:t>
+        </w:r>
+        <w:r>
+          <w:rPr>
+            <w:rFonts w:eastAsiaTheme="minorEastAsia" w:cstheme="minorBidi"/>
+            <w:b w:val="0"/>
+            <w:bCs w:val="0"/>
+            <w:caps w:val="0"/>
+            <w:noProof/>
+            <w:kern w:val="2"/>
+            <w:sz w:val="22"/>
+            <w:szCs w:val="22"/>
+            <w14:ligatures w14:val="standardContextual"/>
+          </w:rPr>
+          <w:tab/>
+        </w:r>
+        <w:r>
+          <w:rPr>
+            <w:rStyle w:val="Lienhypertexte"/>
+            <w:noProof/>
+          </w:rPr>
           <w:t>Conclusion</w:t>
         </w:r>
         <w:r>
@@ -2113,7 +2219,7 @@
             <w:noProof/>
             <w:webHidden/>
           </w:rPr>
-          <w:instrText xml:space="preserve"> PAGEREF _Toc192245862 \h </w:instrText>
+          <w:instrText xml:space="preserve"> PAGEREF _Toc192253952 \h </w:instrText>
         </w:r>
         <w:r>
           <w:rPr>
@@ -2133,7 +2239,7 @@
             <w:noProof/>
             <w:webHidden/>
           </w:rPr>
-          <w:t>7</w:t>
+          <w:t>8</w:t>
         </w:r>
         <w:r>
           <w:rPr>
@@ -2161,13 +2267,13 @@
           <w14:ligatures w14:val="standardContextual"/>
         </w:rPr>
       </w:pPr>
-      <w:hyperlink w:anchor="_Toc192245863" w:history="1">
+      <w:hyperlink w:anchor="_Toc192253953" w:history="1">
         <w:r>
           <w:rPr>
             <w:rStyle w:val="Lienhypertexte"/>
             <w:noProof/>
           </w:rPr>
-          <w:t>11.1</w:t>
+          <w:t>12.1</w:t>
         </w:r>
         <w:r>
           <w:rPr>
@@ -2207,7 +2313,7 @@
             <w:noProof/>
             <w:webHidden/>
           </w:rPr>
-          <w:instrText xml:space="preserve"> PAGEREF _Toc192245863 \h </w:instrText>
+          <w:instrText xml:space="preserve"> PAGEREF _Toc192253953 \h </w:instrText>
         </w:r>
         <w:r>
           <w:rPr>
@@ -2227,7 +2333,7 @@
             <w:noProof/>
             <w:webHidden/>
           </w:rPr>
-          <w:t>8</w:t>
+          <w:t>9</w:t>
         </w:r>
         <w:r>
           <w:rPr>
@@ -2256,7 +2362,7 @@
           <w14:ligatures w14:val="standardContextual"/>
         </w:rPr>
       </w:pPr>
-      <w:hyperlink w:anchor="_Toc192245864" w:history="1">
+      <w:hyperlink w:anchor="_Toc192253954" w:history="1">
         <w:r>
           <w:rPr>
             <w:rStyle w:val="Lienhypertexte"/>
@@ -2283,7 +2389,7 @@
             <w:noProof/>
             <w:webHidden/>
           </w:rPr>
-          <w:instrText xml:space="preserve"> PAGEREF _Toc192245864 \h </w:instrText>
+          <w:instrText xml:space="preserve"> PAGEREF _Toc192253954 \h </w:instrText>
         </w:r>
         <w:r>
           <w:rPr>
@@ -2303,7 +2409,7 @@
             <w:noProof/>
             <w:webHidden/>
           </w:rPr>
-          <w:t>8</w:t>
+          <w:t>9</w:t>
         </w:r>
         <w:r>
           <w:rPr>
@@ -2368,7 +2474,7 @@
       <w:pPr>
         <w:pStyle w:val="Titre1"/>
       </w:pPr>
-      <w:bookmarkStart w:id="1" w:name="_Toc192245842"/>
+      <w:bookmarkStart w:id="1" w:name="_Toc192253931"/>
       <w:r>
         <w:lastRenderedPageBreak/>
         <w:t>Introduction</w:t>
@@ -2380,7 +2486,7 @@
       <w:pPr>
         <w:pStyle w:val="Titre2"/>
       </w:pPr>
-      <w:bookmarkStart w:id="2" w:name="_Toc192245843"/>
+      <w:bookmarkStart w:id="2" w:name="_Toc192253932"/>
       <w:r>
         <w:t>Objectif</w:t>
       </w:r>
@@ -2486,7 +2592,7 @@
       <w:pPr>
         <w:pStyle w:val="Titre1"/>
       </w:pPr>
-      <w:bookmarkStart w:id="3" w:name="_Toc192245844"/>
+      <w:bookmarkStart w:id="3" w:name="_Toc192253933"/>
       <w:r>
         <w:t>Début du raisonnement POO</w:t>
       </w:r>
@@ -2513,7 +2619,7 @@
       <w:pPr>
         <w:pStyle w:val="Titre2"/>
       </w:pPr>
-      <w:bookmarkStart w:id="4" w:name="_Toc192245845"/>
+      <w:bookmarkStart w:id="4" w:name="_Toc192253934"/>
       <w:r>
         <w:t>Classes</w:t>
       </w:r>
@@ -2605,7 +2711,7 @@
       </w:pPr>
       <w:bookmarkStart w:id="5" w:name="_Ref188528594"/>
       <w:bookmarkStart w:id="6" w:name="_Ref188528722"/>
-      <w:bookmarkStart w:id="7" w:name="_Toc192245846"/>
+      <w:bookmarkStart w:id="7" w:name="_Toc192253935"/>
       <w:r>
         <w:t>Interfaces</w:t>
       </w:r>
@@ -2717,9 +2823,11 @@
               <w:ind w:left="0"/>
               <w:jc w:val="center"/>
             </w:pPr>
+            <w:proofErr w:type="spellStart"/>
             <w:r>
               <w:t>ICollidable.cs</w:t>
             </w:r>
+            <w:proofErr w:type="spellEnd"/>
           </w:p>
         </w:tc>
       </w:tr>
@@ -2754,9 +2862,11 @@
               <w:ind w:left="0"/>
               <w:jc w:val="center"/>
             </w:pPr>
+            <w:proofErr w:type="spellStart"/>
             <w:r>
               <w:t>IDamageable.cs</w:t>
             </w:r>
+            <w:proofErr w:type="spellEnd"/>
           </w:p>
         </w:tc>
       </w:tr>
@@ -2791,9 +2901,11 @@
               <w:ind w:left="0"/>
               <w:jc w:val="center"/>
             </w:pPr>
+            <w:proofErr w:type="spellStart"/>
             <w:r>
               <w:t>IUpdatable.cs</w:t>
             </w:r>
+            <w:proofErr w:type="spellEnd"/>
           </w:p>
         </w:tc>
       </w:tr>
@@ -2807,11 +2919,16 @@
       <w:pPr>
         <w:pStyle w:val="Titre2"/>
       </w:pPr>
-      <w:bookmarkStart w:id="8" w:name="_Toc192245847"/>
-      <w:r>
-        <w:t>Pattern matching</w:t>
+      <w:bookmarkStart w:id="8" w:name="_Toc192253936"/>
+      <w:r>
+        <w:t xml:space="preserve">Pattern </w:t>
+      </w:r>
+      <w:proofErr w:type="spellStart"/>
+      <w:r>
+        <w:t>matching</w:t>
       </w:r>
       <w:bookmarkEnd w:id="8"/>
+      <w:proofErr w:type="spellEnd"/>
     </w:p>
     <w:p>
       <w:pPr>
@@ -2907,7 +3024,7 @@
                                 </w:rPr>
                               </w:pPr>
                               <w:bookmarkStart w:id="9" w:name="_Ref188101239"/>
-                              <w:bookmarkStart w:id="10" w:name="_Toc192245834"/>
+                              <w:bookmarkStart w:id="10" w:name="_Toc192253920"/>
                               <w:r>
                                 <w:t xml:space="preserve">Figure </w:t>
                               </w:r>
@@ -2933,10 +3050,15 @@
                                 <w:fldChar w:fldCharType="end"/>
                               </w:r>
                               <w:r>
-                                <w:t>: Pattern matching</w:t>
+                                <w:t xml:space="preserve">: Pattern </w:t>
+                              </w:r>
+                              <w:proofErr w:type="spellStart"/>
+                              <w:r>
+                                <w:t>matching</w:t>
                               </w:r>
                               <w:bookmarkEnd w:id="9"/>
                               <w:bookmarkEnd w:id="10"/>
+                              <w:proofErr w:type="spellEnd"/>
                             </w:p>
                           </w:txbxContent>
                         </wps:txbx>
@@ -2981,7 +3103,7 @@
                           </w:rPr>
                         </w:pPr>
                         <w:bookmarkStart w:id="11" w:name="_Ref188101239"/>
-                        <w:bookmarkStart w:id="12" w:name="_Toc192245834"/>
+                        <w:bookmarkStart w:id="12" w:name="_Toc192253920"/>
                         <w:r>
                           <w:t xml:space="preserve">Figure </w:t>
                         </w:r>
@@ -3007,10 +3129,15 @@
                           <w:fldChar w:fldCharType="end"/>
                         </w:r>
                         <w:r>
-                          <w:t>: Pattern matching</w:t>
+                          <w:t xml:space="preserve">: Pattern </w:t>
+                        </w:r>
+                        <w:proofErr w:type="spellStart"/>
+                        <w:r>
+                          <w:t>matching</w:t>
                         </w:r>
                         <w:bookmarkEnd w:id="11"/>
                         <w:bookmarkEnd w:id="12"/>
+                        <w:proofErr w:type="spellEnd"/>
                       </w:p>
                     </w:txbxContent>
                   </v:textbox>
@@ -3033,9 +3160,11 @@
       <w:r>
         <w:t>"</w:t>
       </w:r>
+      <w:proofErr w:type="spellStart"/>
       <w:r>
         <w:t>is</w:t>
       </w:r>
+      <w:proofErr w:type="spellEnd"/>
       <w:r>
         <w:rPr>
           <w:b/>
@@ -3056,6 +3185,7 @@
         <w:lastRenderedPageBreak/>
         <w:t xml:space="preserve">contenue dans </w:t>
       </w:r>
+      <w:proofErr w:type="spellStart"/>
       <w:r>
         <w:rPr>
           <w:b/>
@@ -3063,9 +3193,11 @@
         </w:rPr>
         <w:t>damageData</w:t>
       </w:r>
+      <w:proofErr w:type="spellEnd"/>
       <w:r>
         <w:t xml:space="preserve"> est convertie en entier et assignée à la variable </w:t>
       </w:r>
+      <w:proofErr w:type="spellStart"/>
       <w:r>
         <w:rPr>
           <w:b/>
@@ -3073,6 +3205,7 @@
         </w:rPr>
         <w:t>damageAmount</w:t>
       </w:r>
+      <w:proofErr w:type="spellEnd"/>
       <w:r>
         <w:t>.</w:t>
       </w:r>
@@ -3105,6 +3238,7 @@
       <w:r>
         <w:t xml:space="preserve"> trouve dans la méthode </w:t>
       </w:r>
+      <w:proofErr w:type="spellStart"/>
       <w:r>
         <w:rPr>
           <w:b/>
@@ -3112,6 +3246,7 @@
         </w:rPr>
         <w:t>TakeDamage</w:t>
       </w:r>
+      <w:proofErr w:type="spellEnd"/>
       <w:r>
         <w:t xml:space="preserve"> voir </w:t>
       </w:r>
@@ -3134,8 +3269,13 @@
         <w:t>1</w:t>
       </w:r>
       <w:r>
-        <w:t>: Pattern matching</w:t>
-      </w:r>
+        <w:t xml:space="preserve">: Pattern </w:t>
+      </w:r>
+      <w:proofErr w:type="spellStart"/>
+      <w:r>
+        <w:t>matching</w:t>
+      </w:r>
+      <w:proofErr w:type="spellEnd"/>
       <w:r>
         <w:fldChar w:fldCharType="end"/>
       </w:r>
@@ -3147,7 +3287,7 @@
       <w:pPr>
         <w:pStyle w:val="Titre2"/>
       </w:pPr>
-      <w:bookmarkStart w:id="13" w:name="_Toc192245848"/>
+      <w:bookmarkStart w:id="13" w:name="_Toc192253937"/>
       <w:r>
         <w:t>Polymorphisme</w:t>
       </w:r>
@@ -3186,6 +3326,7 @@
       <w:r>
         <w:t xml:space="preserve"> </w:t>
       </w:r>
+      <w:proofErr w:type="spellStart"/>
       <w:r>
         <w:rPr>
           <w:b/>
@@ -3193,6 +3334,7 @@
         </w:rPr>
         <w:t>System.Collection.Generic</w:t>
       </w:r>
+      <w:proofErr w:type="spellEnd"/>
       <w:r>
         <w:t xml:space="preserve"> et ces listes ont un type polymorphe grâce à l’héritage des classes sur les interfaces.</w:t>
       </w:r>
@@ -3206,7 +3348,7 @@
       <w:pPr>
         <w:pStyle w:val="Titre1"/>
       </w:pPr>
-      <w:bookmarkStart w:id="14" w:name="_Toc192245849"/>
+      <w:bookmarkStart w:id="14" w:name="_Toc192253938"/>
       <w:r>
         <w:t>Game</w:t>
       </w:r>
@@ -3217,7 +3359,15 @@
         <w:pStyle w:val="Corpsdetexte"/>
       </w:pPr>
       <w:r>
-        <w:t>La classe game va me permettre de contenir l’ensemble du jeu, c’est-à-dire qu’on va pouvoir coordonner le jeu dans son ensemble. On va pouvoir y créer les objets et ils seront atteignable dans le programme principal.</w:t>
+        <w:t xml:space="preserve">La classe </w:t>
+      </w:r>
+      <w:proofErr w:type="spellStart"/>
+      <w:r>
+        <w:t>game</w:t>
+      </w:r>
+      <w:proofErr w:type="spellEnd"/>
+      <w:r>
+        <w:t xml:space="preserve"> va me permettre de contenir l’ensemble du jeu, c’est-à-dire qu’on va pouvoir coordonner le jeu dans son ensemble. On va pouvoir y créer les objets et ils seront atteignable dans le programme principal.</w:t>
       </w:r>
       <w:r>
         <w:t xml:space="preserve"> Cette classe va aussi gérer le début et fin du jeu, les tours et la simulation de la balle.</w:t>
@@ -3227,7 +3377,7 @@
       <w:pPr>
         <w:pStyle w:val="Titre1"/>
       </w:pPr>
-      <w:bookmarkStart w:id="15" w:name="_Toc192245850"/>
+      <w:bookmarkStart w:id="15" w:name="_Toc192253939"/>
       <w:r>
         <w:t>Game Manager</w:t>
       </w:r>
@@ -3238,7 +3388,15 @@
         <w:pStyle w:val="Corpsdetexte"/>
       </w:pPr>
       <w:r>
-        <w:t xml:space="preserve">De manière générale un game manager est utilisé pour gérer la logique du jeu et son état. On peut y retrouver </w:t>
+        <w:t xml:space="preserve">De manière générale un </w:t>
+      </w:r>
+      <w:proofErr w:type="spellStart"/>
+      <w:r>
+        <w:t>game</w:t>
+      </w:r>
+      <w:proofErr w:type="spellEnd"/>
+      <w:r>
+        <w:t xml:space="preserve"> manager est utilisé pour gérer la logique du jeu et son état. On peut y retrouver </w:t>
       </w:r>
       <w:r>
         <w:t>des contrôles</w:t>
@@ -3307,7 +3465,7 @@
       <w:pPr>
         <w:pStyle w:val="Titre1"/>
       </w:pPr>
-      <w:bookmarkStart w:id="16" w:name="_Toc192245851"/>
+      <w:bookmarkStart w:id="16" w:name="_Toc192253940"/>
       <w:r>
         <w:rPr>
           <w:noProof/>
@@ -3428,7 +3586,7 @@
       <w:pPr>
         <w:pStyle w:val="Titre1"/>
       </w:pPr>
-      <w:bookmarkStart w:id="17" w:name="_Toc192245852"/>
+      <w:bookmarkStart w:id="17" w:name="_Toc192253941"/>
       <w:r>
         <w:t>Building</w:t>
       </w:r>
@@ -3438,7 +3596,7 @@
       <w:pPr>
         <w:pStyle w:val="Titre2"/>
       </w:pPr>
-      <w:bookmarkStart w:id="18" w:name="_Toc192245853"/>
+      <w:bookmarkStart w:id="18" w:name="_Toc192253942"/>
       <w:r>
         <w:t>Affichage</w:t>
       </w:r>
@@ -3536,7 +3694,7 @@
       <w:pPr>
         <w:pStyle w:val="Titre2"/>
       </w:pPr>
-      <w:bookmarkStart w:id="19" w:name="_Toc192245854"/>
+      <w:bookmarkStart w:id="19" w:name="_Toc192253943"/>
       <w:r>
         <w:lastRenderedPageBreak/>
         <w:t>Collision et dégâts</w:t>
@@ -3613,7 +3771,7 @@
       <w:pPr>
         <w:pStyle w:val="Titre1"/>
       </w:pPr>
-      <w:bookmarkStart w:id="20" w:name="_Toc192245855"/>
+      <w:bookmarkStart w:id="20" w:name="_Toc192253944"/>
       <w:r>
         <w:t>Ball</w:t>
       </w:r>
@@ -3623,7 +3781,7 @@
       <w:pPr>
         <w:pStyle w:val="Titre2"/>
       </w:pPr>
-      <w:bookmarkStart w:id="21" w:name="_Toc192245856"/>
+      <w:bookmarkStart w:id="21" w:name="_Toc192253945"/>
       <w:r>
         <w:t>Affichage</w:t>
       </w:r>
@@ -3708,8 +3866,21 @@
         <w:t xml:space="preserve">de la position </w:t>
       </w:r>
       <w:r>
-        <w:t>de la balle est accédé depuis une liste d’objet « updatable » que contient Game.cs</w:t>
-      </w:r>
+        <w:t>de la balle est accédé depuis une liste d’objet « </w:t>
+      </w:r>
+      <w:proofErr w:type="spellStart"/>
+      <w:r>
+        <w:t>updatable</w:t>
+      </w:r>
+      <w:proofErr w:type="spellEnd"/>
+      <w:r>
+        <w:t xml:space="preserve"> » que contient </w:t>
+      </w:r>
+      <w:proofErr w:type="spellStart"/>
+      <w:r>
+        <w:t>Game.cs</w:t>
+      </w:r>
+      <w:proofErr w:type="spellEnd"/>
       <w:r>
         <w:t>. L’affichage ce fait avec la méthode Display.</w:t>
       </w:r>
@@ -3718,7 +3889,7 @@
       <w:pPr>
         <w:pStyle w:val="Titre2"/>
       </w:pPr>
-      <w:bookmarkStart w:id="22" w:name="_Toc192245857"/>
+      <w:bookmarkStart w:id="22" w:name="_Toc192253946"/>
       <w:r>
         <w:t>Simulation</w:t>
       </w:r>
@@ -3956,7 +4127,7 @@
       <w:pPr>
         <w:pStyle w:val="Titre1"/>
       </w:pPr>
-      <w:bookmarkStart w:id="23" w:name="_Toc192245858"/>
+      <w:bookmarkStart w:id="23" w:name="_Toc192253947"/>
       <w:r>
         <w:t>Audio</w:t>
       </w:r>
@@ -3972,6 +4143,7 @@
       <w:r>
         <w:t xml:space="preserve">J’utilise la classe </w:t>
       </w:r>
+      <w:proofErr w:type="spellStart"/>
       <w:r>
         <w:rPr>
           <w:b/>
@@ -3979,9 +4151,11 @@
         </w:rPr>
         <w:t>SoundPlayer</w:t>
       </w:r>
+      <w:proofErr w:type="spellEnd"/>
       <w:r>
         <w:t xml:space="preserve"> qui appartient à la bibliothèque </w:t>
       </w:r>
+      <w:proofErr w:type="spellStart"/>
       <w:r>
         <w:rPr>
           <w:b/>
@@ -3989,6 +4163,7 @@
         </w:rPr>
         <w:t>System.Media</w:t>
       </w:r>
+      <w:proofErr w:type="spellEnd"/>
       <w:r>
         <w:t>. Elle permet de jouer un fichier audio à la fois. Si une lecture est en cours, elle sera coupée et la suivante sera jouée.</w:t>
       </w:r>
@@ -4000,6 +4175,7 @@
       <w:r>
         <w:t xml:space="preserve">Il faut faire attention de l’utiliser via le mot-clé </w:t>
       </w:r>
+      <w:proofErr w:type="spellStart"/>
       <w:r>
         <w:rPr>
           <w:b/>
@@ -4007,12 +4183,26 @@
         </w:rPr>
         <w:t>using</w:t>
       </w:r>
-      <w:r>
-        <w:t>, qui fait automatiquement appel au garbage collector. Toutefois, si l’on crée un lecteur</w:t>
-      </w:r>
-      <w:r>
-        <w:t xml:space="preserve"> sans using</w:t>
-      </w:r>
+      <w:proofErr w:type="spellEnd"/>
+      <w:r>
+        <w:t xml:space="preserve">, qui fait automatiquement appel au </w:t>
+      </w:r>
+      <w:proofErr w:type="spellStart"/>
+      <w:r>
+        <w:t>garbage</w:t>
+      </w:r>
+      <w:proofErr w:type="spellEnd"/>
+      <w:r>
+        <w:t xml:space="preserve"> collector. Toutefois, si l’on crée un lecteur</w:t>
+      </w:r>
+      <w:r>
+        <w:t xml:space="preserve"> sans </w:t>
+      </w:r>
+      <w:proofErr w:type="spellStart"/>
+      <w:r>
+        <w:t>using</w:t>
+      </w:r>
+      <w:proofErr w:type="spellEnd"/>
       <w:r>
         <w:t xml:space="preserve">, il ne faut pas oublier d’utiliser la méthode </w:t>
       </w:r>
@@ -4038,7 +4228,7 @@
       <w:pPr>
         <w:pStyle w:val="Titre2"/>
       </w:pPr>
-      <w:bookmarkStart w:id="24" w:name="_Toc192245859"/>
+      <w:bookmarkStart w:id="24" w:name="_Toc192253948"/>
       <w:r>
         <w:t>Autre solution</w:t>
       </w:r>
@@ -4054,6 +4244,7 @@
       <w:r>
         <w:t xml:space="preserve">Dans le cas où l’on voudrait jouer plusieurs sons en même temps, et avoir une musique d’ambiance, il faut utiliser la bibliothèque </w:t>
       </w:r>
+      <w:proofErr w:type="spellStart"/>
       <w:r>
         <w:rPr>
           <w:b/>
@@ -4061,11 +4252,20 @@
         </w:rPr>
         <w:t>WMPLib</w:t>
       </w:r>
+      <w:proofErr w:type="spellEnd"/>
       <w:r>
         <w:t>.</w:t>
       </w:r>
       <w:r>
-        <w:t xml:space="preserve"> On peut la rajouter dans les références de la manière suviante </w:t>
+        <w:t xml:space="preserve"> On peut la rajouter dans les références de la manière </w:t>
+      </w:r>
+      <w:proofErr w:type="spellStart"/>
+      <w:r>
+        <w:t>suviante</w:t>
+      </w:r>
+      <w:proofErr w:type="spellEnd"/>
+      <w:r>
+        <w:t xml:space="preserve"> </w:t>
       </w:r>
       <w:r>
         <w:t xml:space="preserve">(voir </w:t>
@@ -4262,7 +4462,7 @@
                                 </w:rPr>
                               </w:pPr>
                               <w:bookmarkStart w:id="25" w:name="_Ref191367023"/>
-                              <w:bookmarkStart w:id="26" w:name="_Toc192245835"/>
+                              <w:bookmarkStart w:id="26" w:name="_Toc192253921"/>
                               <w:r>
                                 <w:t xml:space="preserve">Figure </w:t>
                               </w:r>
@@ -4327,7 +4527,7 @@
                           </w:rPr>
                         </w:pPr>
                         <w:bookmarkStart w:id="27" w:name="_Ref191367023"/>
-                        <w:bookmarkStart w:id="28" w:name="_Toc192245835"/>
+                        <w:bookmarkStart w:id="28" w:name="_Toc192253921"/>
                         <w:r>
                           <w:t xml:space="preserve">Figure </w:t>
                         </w:r>
@@ -4377,7 +4577,7 @@
       <w:pPr>
         <w:pStyle w:val="Titre1"/>
       </w:pPr>
-      <w:bookmarkStart w:id="29" w:name="_Toc192245860"/>
+      <w:bookmarkStart w:id="29" w:name="_Toc192253949"/>
       <w:r>
         <w:t>Animation</w:t>
       </w:r>
@@ -4411,16 +4611,16 @@
         <mc:AlternateContent>
           <mc:Choice Requires="wpg">
             <w:drawing>
-              <wp:anchor distT="0" distB="0" distL="114300" distR="114300" simplePos="0" relativeHeight="251674624" behindDoc="0" locked="0" layoutInCell="1" allowOverlap="1" wp14:anchorId="7DA015D8" wp14:editId="1D1C73C6">
+              <wp:anchor distT="0" distB="0" distL="114300" distR="114300" simplePos="0" relativeHeight="251674624" behindDoc="0" locked="0" layoutInCell="1" allowOverlap="1" wp14:anchorId="7DA015D8" wp14:editId="7F748BF2">
                 <wp:simplePos x="0" y="0"/>
                 <wp:positionH relativeFrom="column">
-                  <wp:posOffset>4988560</wp:posOffset>
+                  <wp:posOffset>4973320</wp:posOffset>
                 </wp:positionH>
                 <wp:positionV relativeFrom="paragraph">
-                  <wp:posOffset>2426335</wp:posOffset>
+                  <wp:posOffset>2423160</wp:posOffset>
                 </wp:positionV>
-                <wp:extent cx="914400" cy="2089150"/>
-                <wp:effectExtent l="0" t="0" r="0" b="6350"/>
+                <wp:extent cx="914400" cy="1676399"/>
+                <wp:effectExtent l="0" t="0" r="0" b="635"/>
                 <wp:wrapSquare wrapText="bothSides"/>
                 <wp:docPr id="17" name="Groupe 17"/>
                 <wp:cNvGraphicFramePr/>
@@ -4431,9 +4631,9 @@
                       <wpg:grpSpPr>
                         <a:xfrm>
                           <a:off x="0" y="0"/>
-                          <a:ext cx="914400" cy="2089150"/>
-                          <a:chOff x="0" y="-163773"/>
-                          <a:chExt cx="914400" cy="2089567"/>
+                          <a:ext cx="914400" cy="1676399"/>
+                          <a:chOff x="-12700" y="-163773"/>
+                          <a:chExt cx="914400" cy="1676734"/>
                         </a:xfrm>
                       </wpg:grpSpPr>
                       <pic:pic xmlns:pic="http://schemas.openxmlformats.org/drawingml/2006/picture">
@@ -4443,7 +4643,7 @@
                             <a:picLocks noChangeAspect="1"/>
                           </pic:cNvPicPr>
                         </pic:nvPicPr>
-                        <pic:blipFill>
+                        <pic:blipFill rotWithShape="1">
                           <a:blip r:embed="rId18">
                             <a:extLst>
                               <a:ext uri="{28A0092B-C50C-407E-A947-70E740481C1C}">
@@ -4451,14 +4651,13 @@
                               </a:ext>
                             </a:extLst>
                           </a:blip>
-                          <a:stretch>
-                            <a:fillRect/>
-                          </a:stretch>
+                          <a:srcRect b="29609"/>
+                          <a:stretch/>
                         </pic:blipFill>
                         <pic:spPr>
                           <a:xfrm>
                             <a:off x="27296" y="-163773"/>
-                            <a:ext cx="832485" cy="1551940"/>
+                            <a:ext cx="832485" cy="1092418"/>
                           </a:xfrm>
                           <a:prstGeom prst="rect">
                             <a:avLst/>
@@ -4470,7 +4669,7 @@
                         <wps:cNvSpPr txBox="1"/>
                         <wps:spPr>
                           <a:xfrm>
-                            <a:off x="0" y="1378424"/>
+                            <a:off x="-12700" y="965591"/>
                             <a:ext cx="914400" cy="547370"/>
                           </a:xfrm>
                           <a:prstGeom prst="rect">
@@ -4494,7 +4693,7 @@
                                   <w:szCs w:val="20"/>
                                 </w:rPr>
                               </w:pPr>
-                              <w:bookmarkStart w:id="30" w:name="_Toc192245836"/>
+                              <w:bookmarkStart w:id="30" w:name="_Toc192253922"/>
                               <w:r>
                                 <w:t xml:space="preserve">Figure </w:t>
                               </w:r>
@@ -4541,11 +4740,11 @@
           </mc:Choice>
           <mc:Fallback>
             <w:pict>
-              <v:group w14:anchorId="7DA015D8" id="Groupe 17" o:spid="_x0000_s1032" style="position:absolute;left:0;text-align:left;margin-left:392.8pt;margin-top:191.05pt;width:1in;height:164.5pt;z-index:251674624;mso-height-relative:margin" coordorigin=",-1637" coordsize="9144,20895" o:gfxdata="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">
-                <v:shape id="Image 11" o:spid="_x0000_s1033" type="#_x0000_t75" style="position:absolute;left:272;top:-1637;width:8325;height:15518;visibility:visible;mso-wrap-style:square" o:gfxdata="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">
-                  <v:imagedata r:id="rId19" o:title=""/>
+              <v:group w14:anchorId="7DA015D8" id="Groupe 17" o:spid="_x0000_s1032" style="position:absolute;left:0;text-align:left;margin-left:391.6pt;margin-top:190.8pt;width:1in;height:132pt;z-index:251674624;mso-height-relative:margin" coordorigin="-127,-1637" coordsize="9144,16767" o:gfxdata="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">
+                <v:shape id="Image 11" o:spid="_x0000_s1033" type="#_x0000_t75" style="position:absolute;left:272;top:-1637;width:8325;height:10923;visibility:visible;mso-wrap-style:square" o:gfxdata="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">
+                  <v:imagedata r:id="rId19" o:title="" cropbottom="19405f"/>
                 </v:shape>
-                <v:shape id="Zone de texte 16" o:spid="_x0000_s1034" type="#_x0000_t202" style="position:absolute;top:13784;width:9144;height:5473;visibility:visible;mso-wrap-style:square;v-text-anchor:top" o:gfxdata="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" stroked="f">
+                <v:shape id="Zone de texte 16" o:spid="_x0000_s1034" type="#_x0000_t202" style="position:absolute;left:-127;top:9655;width:9144;height:5474;visibility:visible;mso-wrap-style:square;v-text-anchor:top" o:gfxdata="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" stroked="f">
                   <v:textbox style="mso-fit-shape-to-text:t" inset="0,0,0,0">
                     <w:txbxContent>
                       <w:p>
@@ -4557,7 +4756,7 @@
                             <w:szCs w:val="20"/>
                           </w:rPr>
                         </w:pPr>
-                        <w:bookmarkStart w:id="31" w:name="_Toc192245836"/>
+                        <w:bookmarkStart w:id="31" w:name="_Toc192253922"/>
                         <w:r>
                           <w:t xml:space="preserve">Figure </w:t>
                         </w:r>
@@ -4683,7 +4882,7 @@
                                   <w:szCs w:val="20"/>
                                 </w:rPr>
                               </w:pPr>
-                              <w:bookmarkStart w:id="32" w:name="_Toc192245837"/>
+                              <w:bookmarkStart w:id="32" w:name="_Toc192253923"/>
                               <w:r>
                                 <w:t xml:space="preserve">Figure </w:t>
                               </w:r>
@@ -4706,7 +4905,15 @@
                                 <w:fldChar w:fldCharType="end"/>
                               </w:r>
                               <w:r>
-                                <w:t>: Animation game over</w:t>
+                                <w:t xml:space="preserve">: Animation </w:t>
+                              </w:r>
+                              <w:proofErr w:type="spellStart"/>
+                              <w:r>
+                                <w:t>game</w:t>
+                              </w:r>
+                              <w:proofErr w:type="spellEnd"/>
+                              <w:r>
+                                <w:t xml:space="preserve"> over</w:t>
                               </w:r>
                               <w:bookmarkEnd w:id="32"/>
                             </w:p>
@@ -4743,7 +4950,7 @@
                             <w:szCs w:val="20"/>
                           </w:rPr>
                         </w:pPr>
-                        <w:bookmarkStart w:id="33" w:name="_Toc192245837"/>
+                        <w:bookmarkStart w:id="33" w:name="_Toc192253923"/>
                         <w:r>
                           <w:t xml:space="preserve">Figure </w:t>
                         </w:r>
@@ -4766,7 +4973,15 @@
                           <w:fldChar w:fldCharType="end"/>
                         </w:r>
                         <w:r>
-                          <w:t>: Animation game over</w:t>
+                          <w:t xml:space="preserve">: Animation </w:t>
+                        </w:r>
+                        <w:proofErr w:type="spellStart"/>
+                        <w:r>
+                          <w:t>game</w:t>
+                        </w:r>
+                        <w:proofErr w:type="spellEnd"/>
+                        <w:r>
+                          <w:t xml:space="preserve"> over</w:t>
                         </w:r>
                         <w:bookmarkEnd w:id="33"/>
                       </w:p>
@@ -4897,7 +5112,7 @@
                                   <w:szCs w:val="20"/>
                                 </w:rPr>
                               </w:pPr>
-                              <w:bookmarkStart w:id="34" w:name="_Toc192245839"/>
+                              <w:bookmarkStart w:id="34" w:name="_Toc192253924"/>
                               <w:r>
                                 <w:t xml:space="preserve">Figure </w:t>
                               </w:r>
@@ -4960,7 +5175,7 @@
                             <w:szCs w:val="20"/>
                           </w:rPr>
                         </w:pPr>
-                        <w:bookmarkStart w:id="35" w:name="_Toc192245839"/>
+                        <w:bookmarkStart w:id="35" w:name="_Toc192253924"/>
                         <w:r>
                           <w:t xml:space="preserve">Figure </w:t>
                         </w:r>
@@ -5085,7 +5300,7 @@
                                   <w:szCs w:val="20"/>
                                 </w:rPr>
                               </w:pPr>
-                              <w:bookmarkStart w:id="36" w:name="_Toc192245838"/>
+                              <w:bookmarkStart w:id="36" w:name="_Toc192253925"/>
                               <w:r>
                                 <w:t xml:space="preserve">Figure </w:t>
                               </w:r>
@@ -5144,7 +5359,7 @@
                             <w:szCs w:val="20"/>
                           </w:rPr>
                         </w:pPr>
-                        <w:bookmarkStart w:id="37" w:name="_Toc192245838"/>
+                        <w:bookmarkStart w:id="37" w:name="_Toc192253925"/>
                         <w:r>
                           <w:t xml:space="preserve">Figure </w:t>
                         </w:r>
@@ -5197,11 +5412,12 @@
       <w:pPr>
         <w:pStyle w:val="Titre1"/>
       </w:pPr>
-      <w:bookmarkStart w:id="38" w:name="_Toc192245861"/>
+      <w:bookmarkStart w:id="38" w:name="_Toc192253950"/>
       <w:r>
         <w:lastRenderedPageBreak/>
         <w:t>Test unitaire</w:t>
       </w:r>
+      <w:bookmarkEnd w:id="38"/>
     </w:p>
     <w:p>
       <w:pPr>
@@ -5227,6 +5443,7 @@
       <w:r>
         <w:t xml:space="preserve">nommé </w:t>
       </w:r>
+      <w:proofErr w:type="spellStart"/>
       <w:r>
         <w:rPr>
           <w:b/>
@@ -5234,6 +5451,7 @@
         </w:rPr>
         <w:t>UnitTestBuilding</w:t>
       </w:r>
+      <w:proofErr w:type="spellEnd"/>
       <w:r>
         <w:t xml:space="preserve">, qui me permet de tester la méthode </w:t>
       </w:r>
@@ -5254,6 +5472,7 @@
       <w:r>
         <w:t xml:space="preserve">Comme ma classe est visible qu’en interne du projet dû au mot-clé </w:t>
       </w:r>
+      <w:proofErr w:type="spellStart"/>
       <w:r>
         <w:rPr>
           <w:b/>
@@ -5261,6 +5480,7 @@
         </w:rPr>
         <w:t>internal</w:t>
       </w:r>
+      <w:proofErr w:type="spellEnd"/>
       <w:r>
         <w:t>, je dois ajouter ceci </w:t>
       </w:r>
@@ -5269,8 +5489,17 @@
           <w:b/>
           <w:bCs/>
         </w:rPr>
-        <w:t>avant le namespace</w:t>
-      </w:r>
+        <w:t xml:space="preserve">avant le </w:t>
+      </w:r>
+      <w:proofErr w:type="spellStart"/>
+      <w:r>
+        <w:rPr>
+          <w:b/>
+          <w:bCs/>
+        </w:rPr>
+        <w:t>namespace</w:t>
+      </w:r>
+      <w:proofErr w:type="spellEnd"/>
       <w:r>
         <w:t xml:space="preserve">: </w:t>
       </w:r>
@@ -5295,6 +5524,7 @@
         </w:rPr>
         <w:t>[</w:t>
       </w:r>
+      <w:proofErr w:type="spellStart"/>
       <w:r>
         <w:rPr>
           <w:rFonts w:ascii="Cascadia Mono" w:hAnsi="Cascadia Mono" w:cs="Cascadia Mono"/>
@@ -5305,6 +5535,7 @@
         </w:rPr>
         <w:t>assembly</w:t>
       </w:r>
+      <w:proofErr w:type="spellEnd"/>
       <w:r>
         <w:rPr>
           <w:rFonts w:ascii="Cascadia Mono" w:hAnsi="Cascadia Mono" w:cs="Cascadia Mono"/>
@@ -5315,6 +5546,7 @@
         </w:rPr>
         <w:t xml:space="preserve">: </w:t>
       </w:r>
+      <w:proofErr w:type="spellStart"/>
       <w:r>
         <w:rPr>
           <w:rFonts w:ascii="Cascadia Mono" w:hAnsi="Cascadia Mono" w:cs="Cascadia Mono"/>
@@ -5325,6 +5557,7 @@
         </w:rPr>
         <w:t>InternalsVisibleTo</w:t>
       </w:r>
+      <w:proofErr w:type="spellEnd"/>
       <w:r>
         <w:rPr>
           <w:rFonts w:ascii="Cascadia Mono" w:hAnsi="Cascadia Mono" w:cs="Cascadia Mono"/>
@@ -5343,7 +5576,29 @@
           <w:szCs w:val="19"/>
           <w:highlight w:val="white"/>
         </w:rPr>
-        <w:t>"UnitTestBuilding"</w:t>
+        <w:t>"</w:t>
+      </w:r>
+      <w:proofErr w:type="spellStart"/>
+      <w:r>
+        <w:rPr>
+          <w:rFonts w:ascii="Cascadia Mono" w:hAnsi="Cascadia Mono" w:cs="Cascadia Mono"/>
+          <w:color w:val="A31515"/>
+          <w:sz w:val="19"/>
+          <w:szCs w:val="19"/>
+          <w:highlight w:val="white"/>
+        </w:rPr>
+        <w:t>UnitTestBuilding</w:t>
+      </w:r>
+      <w:proofErr w:type="spellEnd"/>
+      <w:r>
+        <w:rPr>
+          <w:rFonts w:ascii="Cascadia Mono" w:hAnsi="Cascadia Mono" w:cs="Cascadia Mono"/>
+          <w:color w:val="A31515"/>
+          <w:sz w:val="19"/>
+          <w:szCs w:val="19"/>
+          <w:highlight w:val="white"/>
+        </w:rPr>
+        <w:t>"</w:t>
       </w:r>
       <w:r>
         <w:rPr>
@@ -5378,6 +5633,7 @@
       <w:r>
         <w:t xml:space="preserve">De plus, il faut importer la bibliothèque </w:t>
       </w:r>
+      <w:proofErr w:type="spellStart"/>
       <w:r>
         <w:rPr>
           <w:b/>
@@ -5385,12 +5641,14 @@
         </w:rPr>
         <w:t>System.Runtime.CompilerServices</w:t>
       </w:r>
+      <w:proofErr w:type="spellEnd"/>
       <w:r>
         <w:t xml:space="preserve"> pour pouvoir </w:t>
       </w:r>
       <w:r>
         <w:t xml:space="preserve">utiliser le constructeur </w:t>
       </w:r>
+      <w:proofErr w:type="spellStart"/>
       <w:r>
         <w:rPr>
           <w:rFonts w:ascii="Cascadia Mono" w:hAnsi="Cascadia Mono" w:cs="Cascadia Mono"/>
@@ -5401,6 +5659,7 @@
         </w:rPr>
         <w:t>InternalsVisibleTo</w:t>
       </w:r>
+      <w:proofErr w:type="spellEnd"/>
       <w:r>
         <w:rPr>
           <w:rFonts w:ascii="Cascadia Mono" w:hAnsi="Cascadia Mono" w:cs="Cascadia Mono"/>
@@ -5504,6 +5763,7 @@
                                   <w:szCs w:val="20"/>
                                 </w:rPr>
                               </w:pPr>
+                              <w:bookmarkStart w:id="39" w:name="_Toc192253926"/>
                               <w:r>
                                 <w:t xml:space="preserve">Figure </w:t>
                               </w:r>
@@ -5528,6 +5788,7 @@
                               <w:r>
                                 <w:t>: Cocher le projet (référence)</w:t>
                               </w:r>
+                              <w:bookmarkEnd w:id="39"/>
                             </w:p>
                           </w:txbxContent>
                         </wps:txbx>
@@ -5561,6 +5822,7 @@
                             <w:szCs w:val="20"/>
                           </w:rPr>
                         </w:pPr>
+                        <w:bookmarkStart w:id="40" w:name="_Toc192253926"/>
                         <w:r>
                           <w:t xml:space="preserve">Figure </w:t>
                         </w:r>
@@ -5585,6 +5847,7 @@
                         <w:r>
                           <w:t>: Cocher le projet (référence)</w:t>
                         </w:r>
+                        <w:bookmarkEnd w:id="40"/>
                       </w:p>
                     </w:txbxContent>
                   </v:textbox>
@@ -5684,6 +5947,7 @@
                                   <w:szCs w:val="20"/>
                                 </w:rPr>
                               </w:pPr>
+                              <w:bookmarkStart w:id="41" w:name="_Toc192253927"/>
                               <w:r>
                                 <w:t xml:space="preserve">Figure </w:t>
                               </w:r>
@@ -5708,6 +5972,7 @@
                               <w:r>
                                 <w:t>: Ajouter le projet (références)</w:t>
                               </w:r>
+                              <w:bookmarkEnd w:id="41"/>
                             </w:p>
                           </w:txbxContent>
                         </wps:txbx>
@@ -5747,6 +6012,7 @@
                             <w:szCs w:val="20"/>
                           </w:rPr>
                         </w:pPr>
+                        <w:bookmarkStart w:id="42" w:name="_Toc192253927"/>
                         <w:r>
                           <w:t xml:space="preserve">Figure </w:t>
                         </w:r>
@@ -5771,6 +6037,7 @@
                         <w:r>
                           <w:t>: Ajouter le projet (références)</w:t>
                         </w:r>
+                        <w:bookmarkEnd w:id="42"/>
                       </w:p>
                     </w:txbxContent>
                   </v:textbox>
@@ -5936,6 +6203,7 @@
                                   <w:szCs w:val="20"/>
                                 </w:rPr>
                               </w:pPr>
+                              <w:bookmarkStart w:id="43" w:name="_Toc192253928"/>
                               <w:r>
                                 <w:t xml:space="preserve">Figure </w:t>
                               </w:r>
@@ -5960,6 +6228,7 @@
                               <w:r>
                                 <w:t>: Test unitaire, exception levée</w:t>
                               </w:r>
+                              <w:bookmarkEnd w:id="43"/>
                             </w:p>
                           </w:txbxContent>
                         </wps:txbx>
@@ -5994,6 +6263,7 @@
                             <w:szCs w:val="20"/>
                           </w:rPr>
                         </w:pPr>
+                        <w:bookmarkStart w:id="44" w:name="_Toc192253928"/>
                         <w:r>
                           <w:t xml:space="preserve">Figure </w:t>
                         </w:r>
@@ -6018,6 +6288,7 @@
                         <w:r>
                           <w:t>: Test unitaire, exception levée</w:t>
                         </w:r>
+                        <w:bookmarkEnd w:id="44"/>
                       </w:p>
                     </w:txbxContent>
                   </v:textbox>
@@ -6041,11 +6312,12 @@
       <w:pPr>
         <w:pStyle w:val="Titre1"/>
       </w:pPr>
+      <w:bookmarkStart w:id="45" w:name="_Toc192253951"/>
       <w:r>
         <w:lastRenderedPageBreak/>
         <w:t>Structure du code</w:t>
       </w:r>
-      <w:bookmarkEnd w:id="38"/>
+      <w:bookmarkEnd w:id="45"/>
     </w:p>
     <w:p>
       <w:pPr>
@@ -6141,7 +6413,7 @@
                                   <w:szCs w:val="20"/>
                                 </w:rPr>
                               </w:pPr>
-                              <w:bookmarkStart w:id="39" w:name="_Toc192245840"/>
+                              <w:bookmarkStart w:id="46" w:name="_Toc192253929"/>
                               <w:r>
                                 <w:t xml:space="preserve">Figure </w:t>
                               </w:r>
@@ -6169,7 +6441,7 @@
                               <w:r>
                                 <w:t>: Structure des interfaces</w:t>
                               </w:r>
-                              <w:bookmarkEnd w:id="39"/>
+                              <w:bookmarkEnd w:id="46"/>
                             </w:p>
                           </w:txbxContent>
                         </wps:txbx>
@@ -6207,7 +6479,7 @@
                             <w:szCs w:val="20"/>
                           </w:rPr>
                         </w:pPr>
-                        <w:bookmarkStart w:id="40" w:name="_Toc192245840"/>
+                        <w:bookmarkStart w:id="47" w:name="_Toc192253929"/>
                         <w:r>
                           <w:t xml:space="preserve">Figure </w:t>
                         </w:r>
@@ -6235,7 +6507,7 @@
                         <w:r>
                           <w:t>: Structure des interfaces</w:t>
                         </w:r>
-                        <w:bookmarkEnd w:id="40"/>
+                        <w:bookmarkEnd w:id="47"/>
                       </w:p>
                     </w:txbxContent>
                   </v:textbox>
@@ -6378,7 +6650,7 @@
                                   <w:szCs w:val="20"/>
                                 </w:rPr>
                               </w:pPr>
-                              <w:bookmarkStart w:id="41" w:name="_Toc192245841"/>
+                              <w:bookmarkStart w:id="48" w:name="_Toc192253930"/>
                               <w:r>
                                 <w:t xml:space="preserve">Figure </w:t>
                               </w:r>
@@ -6406,7 +6678,7 @@
                               <w:r>
                                 <w:t>: Structure des classes</w:t>
                               </w:r>
-                              <w:bookmarkEnd w:id="41"/>
+                              <w:bookmarkEnd w:id="48"/>
                             </w:p>
                           </w:txbxContent>
                         </wps:txbx>
@@ -6447,7 +6719,7 @@
                             <w:szCs w:val="20"/>
                           </w:rPr>
                         </w:pPr>
-                        <w:bookmarkStart w:id="42" w:name="_Toc192245841"/>
+                        <w:bookmarkStart w:id="49" w:name="_Toc192253930"/>
                         <w:r>
                           <w:t xml:space="preserve">Figure </w:t>
                         </w:r>
@@ -6475,7 +6747,7 @@
                         <w:r>
                           <w:t>: Structure des classes</w:t>
                         </w:r>
-                        <w:bookmarkEnd w:id="42"/>
+                        <w:bookmarkEnd w:id="49"/>
                       </w:p>
                     </w:txbxContent>
                   </v:textbox>
@@ -6499,18 +6771,26 @@
       <w:pPr>
         <w:pStyle w:val="Titre1"/>
       </w:pPr>
-      <w:bookmarkStart w:id="43" w:name="_Toc192245862"/>
+      <w:bookmarkStart w:id="50" w:name="_Toc192253952"/>
       <w:r>
         <w:t>Conclusion</w:t>
       </w:r>
-      <w:bookmarkEnd w:id="43"/>
+      <w:bookmarkEnd w:id="50"/>
     </w:p>
     <w:p>
       <w:pPr>
         <w:pStyle w:val="Corpsdetexte"/>
       </w:pPr>
       <w:r>
-        <w:t>Ce projet de jeu en C# est une tout à fait dans le sujet de la programmation orientée objet et de l’application de concepts avancés tels que le polymorphisme, le pattern matching et la gestion des interfaces. En structurant le jeu à travers des classes bien définies et en utilisant des interfaces pour standardiser les comportements communs, le code gagne en modularité, en lisibilité et en maintenabilité.</w:t>
+        <w:t xml:space="preserve">Ce projet de jeu en C# est une tout à fait dans le sujet de la programmation orientée objet et de l’application de concepts avancés tels que le polymorphisme, le pattern </w:t>
+      </w:r>
+      <w:proofErr w:type="spellStart"/>
+      <w:r>
+        <w:t>matching</w:t>
+      </w:r>
+      <w:proofErr w:type="spellEnd"/>
+      <w:r>
+        <w:t xml:space="preserve"> et la gestion des interfaces. En structurant le jeu à travers des classes bien définies et en utilisant des interfaces pour standardiser les comportements communs, le code gagne en modularité, en lisibilité et en maintenabilité.</w:t>
       </w:r>
     </w:p>
     <w:p>
@@ -6538,7 +6818,23 @@
         <w:pStyle w:val="Corpsdetexte"/>
       </w:pPr>
       <w:r>
-        <w:t xml:space="preserve">L’ajout de l’audio, avec la gestion des sons via SoundPlayer enrichit l’expérience utilisateur </w:t>
+        <w:t xml:space="preserve">L’ajout de l’audio, avec la gestion des sons via </w:t>
+      </w:r>
+      <w:proofErr w:type="spellStart"/>
+      <w:r>
+        <w:t>SoundPlayer</w:t>
+      </w:r>
+      <w:proofErr w:type="spellEnd"/>
+      <w:r>
+        <w:t xml:space="preserve"> </w:t>
+      </w:r>
+      <w:proofErr w:type="gramStart"/>
+      <w:r>
+        <w:t>enrichit</w:t>
+      </w:r>
+      <w:proofErr w:type="gramEnd"/>
+      <w:r>
+        <w:t xml:space="preserve"> l’expérience utilisateur </w:t>
       </w:r>
       <w:r>
         <w:t>et</w:t>
@@ -6576,8 +6872,13 @@
         <w:lastRenderedPageBreak/>
         <w:t xml:space="preserve">amélioré en intégrant </w:t>
       </w:r>
-      <w:r>
-        <w:t>WMPlib pour les sons, et aussi une fonction</w:t>
+      <w:proofErr w:type="spellStart"/>
+      <w:r>
+        <w:t>WMPlib</w:t>
+      </w:r>
+      <w:proofErr w:type="spellEnd"/>
+      <w:r>
+        <w:t xml:space="preserve"> pour les sons, et aussi une fonction</w:t>
       </w:r>
       <w:r>
         <w:t xml:space="preserve"> pour affronter un adversaire contrôlé par l’ordinateur. Ces améliorations permettraient d’enrichir l’expérience d</w:t>
@@ -6596,11 +6897,11 @@
       <w:pPr>
         <w:pStyle w:val="Titre2"/>
       </w:pPr>
-      <w:bookmarkStart w:id="44" w:name="_Toc192245863"/>
+      <w:bookmarkStart w:id="51" w:name="_Toc192253953"/>
       <w:r>
         <w:t>Conclusion personnelle</w:t>
       </w:r>
-      <w:bookmarkEnd w:id="44"/>
+      <w:bookmarkEnd w:id="51"/>
     </w:p>
     <w:p>
       <w:pPr>
@@ -6616,8 +6917,13 @@
         <w:t>les interfaces</w:t>
       </w:r>
       <w:r>
-        <w:t xml:space="preserve"> et le pattern matching</w:t>
-      </w:r>
+        <w:t xml:space="preserve"> et le pattern </w:t>
+      </w:r>
+      <w:proofErr w:type="spellStart"/>
+      <w:r>
+        <w:t>matching</w:t>
+      </w:r>
+      <w:proofErr w:type="spellEnd"/>
       <w:r>
         <w:t>. Sans doute, mon solide bagage dans différents langage</w:t>
       </w:r>
@@ -6642,13 +6948,26 @@
         <w:pStyle w:val="Retraitcorpsdetexte"/>
       </w:pPr>
       <w:r>
-        <w:t xml:space="preserve">Je me suis aussi inspiré de mon expérience C# sur Unity où j'ai découvert une autre manière de </w:t>
+        <w:t xml:space="preserve">Je me suis aussi inspiré de mon expérience C# sur </w:t>
+      </w:r>
+      <w:proofErr w:type="spellStart"/>
+      <w:r>
+        <w:t>Unity</w:t>
+      </w:r>
+      <w:proofErr w:type="spellEnd"/>
+      <w:r>
+        <w:t xml:space="preserve"> où j'ai découvert une autre manière de </w:t>
       </w:r>
       <w:r>
         <w:t xml:space="preserve">programmer en </w:t>
       </w:r>
-      <w:r>
-        <w:t>orienté objet en 3D</w:t>
+      <w:proofErr w:type="gramStart"/>
+      <w:r>
+        <w:t>orienté</w:t>
+      </w:r>
+      <w:proofErr w:type="gramEnd"/>
+      <w:r>
+        <w:t xml:space="preserve"> objet en 3D</w:t>
       </w:r>
       <w:r>
         <w:t>, qui va plus loin que la console 2D</w:t>
@@ -6670,7 +6989,39 @@
         <w:pStyle w:val="Retraitcorpsdetexte"/>
       </w:pPr>
       <w:r>
-        <w:t>Je trouve dommage que la formation ne pousse pas la programmation vers un moteur de jeu tels que, Unity ou Unreal Engine, et qu'on reste uniquement dans la console (old school). C'est ce qu'on attendrait d'une formation de développeur de nos jours.</w:t>
+        <w:t xml:space="preserve">Je trouve dommage que la formation ne pousse pas la programmation vers un moteur de jeu tels que, </w:t>
+      </w:r>
+      <w:proofErr w:type="spellStart"/>
+      <w:r>
+        <w:t>Unity</w:t>
+      </w:r>
+      <w:proofErr w:type="spellEnd"/>
+      <w:r>
+        <w:t xml:space="preserve"> ou </w:t>
+      </w:r>
+      <w:proofErr w:type="spellStart"/>
+      <w:r>
+        <w:t>Unreal</w:t>
+      </w:r>
+      <w:proofErr w:type="spellEnd"/>
+      <w:r>
+        <w:t xml:space="preserve"> Engine, et qu'on reste uniquement dans la console (</w:t>
+      </w:r>
+      <w:proofErr w:type="spellStart"/>
+      <w:r>
+        <w:t>old</w:t>
+      </w:r>
+      <w:proofErr w:type="spellEnd"/>
+      <w:r>
+        <w:t xml:space="preserve"> </w:t>
+      </w:r>
+      <w:proofErr w:type="spellStart"/>
+      <w:r>
+        <w:t>school</w:t>
+      </w:r>
+      <w:proofErr w:type="spellEnd"/>
+      <w:r>
+        <w:t>). C'est ce qu'on attendrait d'une formation de développeur de nos jours.</w:t>
       </w:r>
     </w:p>
     <w:p>
@@ -6687,11 +7038,11 @@
         </w:numPr>
         <w:ind w:left="567" w:hanging="567"/>
       </w:pPr>
-      <w:bookmarkStart w:id="45" w:name="_Toc192245864"/>
+      <w:bookmarkStart w:id="52" w:name="_Toc192253954"/>
       <w:r>
         <w:t>Table des illustrations</w:t>
       </w:r>
-      <w:bookmarkEnd w:id="45"/>
+      <w:bookmarkEnd w:id="52"/>
     </w:p>
     <w:p>
       <w:pPr>
@@ -6717,7 +7068,7 @@
       <w:r>
         <w:fldChar w:fldCharType="separate"/>
       </w:r>
-      <w:hyperlink r:id="rId36" w:anchor="_Toc192245834" w:history="1">
+      <w:hyperlink r:id="rId36" w:anchor="_Toc192253920" w:history="1">
         <w:r>
           <w:rPr>
             <w:rStyle w:val="Lienhypertexte"/>
@@ -6744,7 +7095,7 @@
             <w:noProof/>
             <w:webHidden/>
           </w:rPr>
-          <w:instrText xml:space="preserve"> PAGEREF _Toc192245834 \h </w:instrText>
+          <w:instrText xml:space="preserve"> PAGEREF _Toc192253920 \h </w:instrText>
         </w:r>
         <w:r>
           <w:rPr>
@@ -6790,7 +7141,7 @@
           <w14:ligatures w14:val="standardContextual"/>
         </w:rPr>
       </w:pPr>
-      <w:hyperlink r:id="rId37" w:anchor="_Toc192245835" w:history="1">
+      <w:hyperlink r:id="rId37" w:anchor="_Toc192253921" w:history="1">
         <w:r>
           <w:rPr>
             <w:rStyle w:val="Lienhypertexte"/>
@@ -6817,7 +7168,7 @@
             <w:noProof/>
             <w:webHidden/>
           </w:rPr>
-          <w:instrText xml:space="preserve"> PAGEREF _Toc192245835 \h </w:instrText>
+          <w:instrText xml:space="preserve"> PAGEREF _Toc192253921 \h </w:instrText>
         </w:r>
         <w:r>
           <w:rPr>
@@ -6863,7 +7214,7 @@
           <w14:ligatures w14:val="standardContextual"/>
         </w:rPr>
       </w:pPr>
-      <w:hyperlink r:id="rId38" w:anchor="_Toc192245836" w:history="1">
+      <w:hyperlink r:id="rId38" w:anchor="_Toc192253922" w:history="1">
         <w:r>
           <w:rPr>
             <w:rStyle w:val="Lienhypertexte"/>
@@ -6890,7 +7241,7 @@
             <w:noProof/>
             <w:webHidden/>
           </w:rPr>
-          <w:instrText xml:space="preserve"> PAGEREF _Toc192245836 \h </w:instrText>
+          <w:instrText xml:space="preserve"> PAGEREF _Toc192253922 \h </w:instrText>
         </w:r>
         <w:r>
           <w:rPr>
@@ -6936,7 +7287,7 @@
           <w14:ligatures w14:val="standardContextual"/>
         </w:rPr>
       </w:pPr>
-      <w:hyperlink r:id="rId39" w:anchor="_Toc192245837" w:history="1">
+      <w:hyperlink r:id="rId39" w:anchor="_Toc192253923" w:history="1">
         <w:r>
           <w:rPr>
             <w:rStyle w:val="Lienhypertexte"/>
@@ -6963,7 +7314,7 @@
             <w:noProof/>
             <w:webHidden/>
           </w:rPr>
-          <w:instrText xml:space="preserve"> PAGEREF _Toc192245837 \h </w:instrText>
+          <w:instrText xml:space="preserve"> PAGEREF _Toc192253923 \h </w:instrText>
         </w:r>
         <w:r>
           <w:rPr>
@@ -7009,13 +7360,13 @@
           <w14:ligatures w14:val="standardContextual"/>
         </w:rPr>
       </w:pPr>
-      <w:hyperlink r:id="rId40" w:anchor="_Toc192245838" w:history="1">
+      <w:hyperlink r:id="rId40" w:anchor="_Toc192253924" w:history="1">
         <w:r>
           <w:rPr>
             <w:rStyle w:val="Lienhypertexte"/>
             <w:noProof/>
           </w:rPr>
-          <w:t>Figure 5: Animation (force faible)</w:t>
+          <w:t>Figure 5: Animation puissance de tir</w:t>
         </w:r>
         <w:r>
           <w:rPr>
@@ -7036,7 +7387,7 @@
             <w:noProof/>
             <w:webHidden/>
           </w:rPr>
-          <w:instrText xml:space="preserve"> PAGEREF _Toc192245838 \h </w:instrText>
+          <w:instrText xml:space="preserve"> PAGEREF _Toc192253924 \h </w:instrText>
         </w:r>
         <w:r>
           <w:rPr>
@@ -7082,13 +7433,13 @@
           <w14:ligatures w14:val="standardContextual"/>
         </w:rPr>
       </w:pPr>
-      <w:hyperlink r:id="rId41" w:anchor="_Toc192245839" w:history="1">
+      <w:hyperlink r:id="rId41" w:anchor="_Toc192253925" w:history="1">
         <w:r>
           <w:rPr>
             <w:rStyle w:val="Lienhypertexte"/>
             <w:noProof/>
           </w:rPr>
-          <w:t>Figure 6: Animation puissance de tir</w:t>
+          <w:t>Figure 6: Animation (force faible)</w:t>
         </w:r>
         <w:r>
           <w:rPr>
@@ -7109,7 +7460,7 @@
             <w:noProof/>
             <w:webHidden/>
           </w:rPr>
-          <w:instrText xml:space="preserve"> PAGEREF _Toc192245839 \h </w:instrText>
+          <w:instrText xml:space="preserve"> PAGEREF _Toc192253925 \h </w:instrText>
         </w:r>
         <w:r>
           <w:rPr>
@@ -7155,13 +7506,13 @@
           <w14:ligatures w14:val="standardContextual"/>
         </w:rPr>
       </w:pPr>
-      <w:hyperlink r:id="rId42" w:anchor="_Toc192245840" w:history="1">
+      <w:hyperlink r:id="rId42" w:anchor="_Toc192253926" w:history="1">
         <w:r>
           <w:rPr>
             <w:rStyle w:val="Lienhypertexte"/>
             <w:noProof/>
           </w:rPr>
-          <w:t>Figure 7: Structure des interfaces</w:t>
+          <w:t>Figure 7: Cocher le projet (référence)</w:t>
         </w:r>
         <w:r>
           <w:rPr>
@@ -7182,7 +7533,7 @@
             <w:noProof/>
             <w:webHidden/>
           </w:rPr>
-          <w:instrText xml:space="preserve"> PAGEREF _Toc192245840 \h </w:instrText>
+          <w:instrText xml:space="preserve"> PAGEREF _Toc192253926 \h </w:instrText>
         </w:r>
         <w:r>
           <w:rPr>
@@ -7228,13 +7579,13 @@
           <w14:ligatures w14:val="standardContextual"/>
         </w:rPr>
       </w:pPr>
-      <w:hyperlink r:id="rId43" w:anchor="_Toc192245841" w:history="1">
+      <w:hyperlink r:id="rId43" w:anchor="_Toc192253927" w:history="1">
         <w:r>
           <w:rPr>
             <w:rStyle w:val="Lienhypertexte"/>
             <w:noProof/>
           </w:rPr>
-          <w:t>Figure 8: Structure des classes</w:t>
+          <w:t>Figure 8: Ajouter le projet (références)</w:t>
         </w:r>
         <w:r>
           <w:rPr>
@@ -7255,7 +7606,7 @@
             <w:noProof/>
             <w:webHidden/>
           </w:rPr>
-          <w:instrText xml:space="preserve"> PAGEREF _Toc192245841 \h </w:instrText>
+          <w:instrText xml:space="preserve"> PAGEREF _Toc192253927 \h </w:instrText>
         </w:r>
         <w:r>
           <w:rPr>
@@ -7288,6 +7639,225 @@
     </w:p>
     <w:p>
       <w:pPr>
+        <w:pStyle w:val="Tabledesillustrations"/>
+        <w:tabs>
+          <w:tab w:val="right" w:leader="dot" w:pos="9060"/>
+        </w:tabs>
+        <w:rPr>
+          <w:rFonts w:eastAsiaTheme="minorEastAsia" w:cstheme="minorBidi"/>
+          <w:noProof/>
+          <w:kern w:val="2"/>
+          <w:sz w:val="22"/>
+          <w:szCs w:val="22"/>
+          <w14:ligatures w14:val="standardContextual"/>
+        </w:rPr>
+      </w:pPr>
+      <w:hyperlink r:id="rId44" w:anchor="_Toc192253928" w:history="1">
+        <w:r>
+          <w:rPr>
+            <w:rStyle w:val="Lienhypertexte"/>
+            <w:noProof/>
+          </w:rPr>
+          <w:t>Figure 9: Test unitaire, exception levée</w:t>
+        </w:r>
+        <w:r>
+          <w:rPr>
+            <w:noProof/>
+            <w:webHidden/>
+          </w:rPr>
+          <w:tab/>
+        </w:r>
+        <w:r>
+          <w:rPr>
+            <w:noProof/>
+            <w:webHidden/>
+          </w:rPr>
+          <w:fldChar w:fldCharType="begin"/>
+        </w:r>
+        <w:r>
+          <w:rPr>
+            <w:noProof/>
+            <w:webHidden/>
+          </w:rPr>
+          <w:instrText xml:space="preserve"> PAGEREF _Toc192253928 \h </w:instrText>
+        </w:r>
+        <w:r>
+          <w:rPr>
+            <w:noProof/>
+            <w:webHidden/>
+          </w:rPr>
+        </w:r>
+        <w:r>
+          <w:rPr>
+            <w:noProof/>
+            <w:webHidden/>
+          </w:rPr>
+          <w:fldChar w:fldCharType="separate"/>
+        </w:r>
+        <w:r>
+          <w:rPr>
+            <w:noProof/>
+            <w:webHidden/>
+          </w:rPr>
+          <w:t>7</w:t>
+        </w:r>
+        <w:r>
+          <w:rPr>
+            <w:noProof/>
+            <w:webHidden/>
+          </w:rPr>
+          <w:fldChar w:fldCharType="end"/>
+        </w:r>
+      </w:hyperlink>
+    </w:p>
+    <w:p>
+      <w:pPr>
+        <w:pStyle w:val="Tabledesillustrations"/>
+        <w:tabs>
+          <w:tab w:val="right" w:leader="dot" w:pos="9060"/>
+        </w:tabs>
+        <w:rPr>
+          <w:rFonts w:eastAsiaTheme="minorEastAsia" w:cstheme="minorBidi"/>
+          <w:noProof/>
+          <w:kern w:val="2"/>
+          <w:sz w:val="22"/>
+          <w:szCs w:val="22"/>
+          <w14:ligatures w14:val="standardContextual"/>
+        </w:rPr>
+      </w:pPr>
+      <w:hyperlink r:id="rId45" w:anchor="_Toc192253929" w:history="1">
+        <w:r>
+          <w:rPr>
+            <w:rStyle w:val="Lienhypertexte"/>
+            <w:noProof/>
+          </w:rPr>
+          <w:t>Figure 10: Structure des interfaces</w:t>
+        </w:r>
+        <w:r>
+          <w:rPr>
+            <w:noProof/>
+            <w:webHidden/>
+          </w:rPr>
+          <w:tab/>
+        </w:r>
+        <w:r>
+          <w:rPr>
+            <w:noProof/>
+            <w:webHidden/>
+          </w:rPr>
+          <w:fldChar w:fldCharType="begin"/>
+        </w:r>
+        <w:r>
+          <w:rPr>
+            <w:noProof/>
+            <w:webHidden/>
+          </w:rPr>
+          <w:instrText xml:space="preserve"> PAGEREF _Toc192253929 \h </w:instrText>
+        </w:r>
+        <w:r>
+          <w:rPr>
+            <w:noProof/>
+            <w:webHidden/>
+          </w:rPr>
+        </w:r>
+        <w:r>
+          <w:rPr>
+            <w:noProof/>
+            <w:webHidden/>
+          </w:rPr>
+          <w:fldChar w:fldCharType="separate"/>
+        </w:r>
+        <w:r>
+          <w:rPr>
+            <w:noProof/>
+            <w:webHidden/>
+          </w:rPr>
+          <w:t>8</w:t>
+        </w:r>
+        <w:r>
+          <w:rPr>
+            <w:noProof/>
+            <w:webHidden/>
+          </w:rPr>
+          <w:fldChar w:fldCharType="end"/>
+        </w:r>
+      </w:hyperlink>
+    </w:p>
+    <w:p>
+      <w:pPr>
+        <w:pStyle w:val="Tabledesillustrations"/>
+        <w:tabs>
+          <w:tab w:val="right" w:leader="dot" w:pos="9060"/>
+        </w:tabs>
+        <w:rPr>
+          <w:rFonts w:eastAsiaTheme="minorEastAsia" w:cstheme="minorBidi"/>
+          <w:noProof/>
+          <w:kern w:val="2"/>
+          <w:sz w:val="22"/>
+          <w:szCs w:val="22"/>
+          <w14:ligatures w14:val="standardContextual"/>
+        </w:rPr>
+      </w:pPr>
+      <w:hyperlink r:id="rId46" w:anchor="_Toc192253930" w:history="1">
+        <w:r>
+          <w:rPr>
+            <w:rStyle w:val="Lienhypertexte"/>
+            <w:noProof/>
+          </w:rPr>
+          <w:t>Figure 11: Structure des classes</w:t>
+        </w:r>
+        <w:r>
+          <w:rPr>
+            <w:noProof/>
+            <w:webHidden/>
+          </w:rPr>
+          <w:tab/>
+        </w:r>
+        <w:r>
+          <w:rPr>
+            <w:noProof/>
+            <w:webHidden/>
+          </w:rPr>
+          <w:fldChar w:fldCharType="begin"/>
+        </w:r>
+        <w:r>
+          <w:rPr>
+            <w:noProof/>
+            <w:webHidden/>
+          </w:rPr>
+          <w:instrText xml:space="preserve"> PAGEREF _Toc192253930 \h </w:instrText>
+        </w:r>
+        <w:r>
+          <w:rPr>
+            <w:noProof/>
+            <w:webHidden/>
+          </w:rPr>
+        </w:r>
+        <w:r>
+          <w:rPr>
+            <w:noProof/>
+            <w:webHidden/>
+          </w:rPr>
+          <w:fldChar w:fldCharType="separate"/>
+        </w:r>
+        <w:r>
+          <w:rPr>
+            <w:noProof/>
+            <w:webHidden/>
+          </w:rPr>
+          <w:t>8</w:t>
+        </w:r>
+        <w:r>
+          <w:rPr>
+            <w:noProof/>
+            <w:webHidden/>
+          </w:rPr>
+          <w:fldChar w:fldCharType="end"/>
+        </w:r>
+      </w:hyperlink>
+    </w:p>
+    <w:p>
+      <w:pPr>
         <w:pStyle w:val="Corpsdetexte"/>
       </w:pPr>
       <w:r>
@@ -7295,8 +7865,8 @@
       </w:r>
     </w:p>
     <w:sectPr>
-      <w:headerReference w:type="default" r:id="rId44"/>
-      <w:footerReference w:type="default" r:id="rId45"/>
+      <w:headerReference w:type="default" r:id="rId47"/>
+      <w:footerReference w:type="default" r:id="rId48"/>
       <w:pgSz w:w="11906" w:h="16838" w:code="9"/>
       <w:pgMar w:top="1418" w:right="1418" w:bottom="1418" w:left="1418" w:header="709" w:footer="709" w:gutter="0"/>
       <w:cols w:space="708"/>
@@ -7975,7 +8545,7 @@
         <v:path o:extrusionok="f" gradientshapeok="t" o:connecttype="rect"/>
         <o:lock v:ext="edit" aspectratio="t"/>
       </v:shapetype>
-      <v:shape id="_x0000_i1089" type="#_x0000_t75" style="width:11.5pt;height:11.5pt;visibility:visible;mso-wrap-style:square" o:bullet="t">
+      <v:shape id="_x0000_i1095" type="#_x0000_t75" style="width:11.5pt;height:11.5pt;visibility:visible;mso-wrap-style:square" o:bullet="t">
         <v:imagedata r:id="rId1" o:title=""/>
       </v:shape>
     </w:pict>

</xml_diff>

<commit_message>
chore: test untaire pour la classe building, documentation
</commit_message>
<xml_diff>
--- a/Christopher_Ristic_Rapport.docx
+++ b/Christopher_Ristic_Rapport.docx
@@ -78,15 +78,7 @@
       </w:r>
       <w:r>
         <w:cr/>
-        <w:t xml:space="preserve">Rue de </w:t>
-      </w:r>
-      <w:proofErr w:type="spellStart"/>
-      <w:r>
-        <w:t>Sébeillon</w:t>
-      </w:r>
-      <w:proofErr w:type="spellEnd"/>
-      <w:r>
-        <w:t xml:space="preserve"> 12 1004 Lausanne</w:t>
+        <w:t>Rue de Sébeillon 12 1004 Lausanne</w:t>
       </w:r>
     </w:p>
     <w:p>
@@ -2823,11 +2815,9 @@
               <w:ind w:left="0"/>
               <w:jc w:val="center"/>
             </w:pPr>
-            <w:proofErr w:type="spellStart"/>
             <w:r>
               <w:t>ICollidable.cs</w:t>
             </w:r>
-            <w:proofErr w:type="spellEnd"/>
           </w:p>
         </w:tc>
       </w:tr>
@@ -2862,11 +2852,9 @@
               <w:ind w:left="0"/>
               <w:jc w:val="center"/>
             </w:pPr>
-            <w:proofErr w:type="spellStart"/>
             <w:r>
               <w:t>IDamageable.cs</w:t>
             </w:r>
-            <w:proofErr w:type="spellEnd"/>
           </w:p>
         </w:tc>
       </w:tr>
@@ -2901,11 +2889,9 @@
               <w:ind w:left="0"/>
               <w:jc w:val="center"/>
             </w:pPr>
-            <w:proofErr w:type="spellStart"/>
             <w:r>
               <w:t>IUpdatable.cs</w:t>
             </w:r>
-            <w:proofErr w:type="spellEnd"/>
           </w:p>
         </w:tc>
       </w:tr>
@@ -2921,14 +2907,9 @@
       </w:pPr>
       <w:bookmarkStart w:id="8" w:name="_Toc192253936"/>
       <w:r>
-        <w:t xml:space="preserve">Pattern </w:t>
-      </w:r>
-      <w:proofErr w:type="spellStart"/>
-      <w:r>
-        <w:t>matching</w:t>
+        <w:t>Pattern matching</w:t>
       </w:r>
       <w:bookmarkEnd w:id="8"/>
-      <w:proofErr w:type="spellEnd"/>
     </w:p>
     <w:p>
       <w:pPr>
@@ -3050,15 +3031,10 @@
                                 <w:fldChar w:fldCharType="end"/>
                               </w:r>
                               <w:r>
-                                <w:t xml:space="preserve">: Pattern </w:t>
-                              </w:r>
-                              <w:proofErr w:type="spellStart"/>
-                              <w:r>
-                                <w:t>matching</w:t>
+                                <w:t>: Pattern matching</w:t>
                               </w:r>
                               <w:bookmarkEnd w:id="9"/>
                               <w:bookmarkEnd w:id="10"/>
-                              <w:proofErr w:type="spellEnd"/>
                             </w:p>
                           </w:txbxContent>
                         </wps:txbx>
@@ -3129,15 +3105,10 @@
                           <w:fldChar w:fldCharType="end"/>
                         </w:r>
                         <w:r>
-                          <w:t xml:space="preserve">: Pattern </w:t>
-                        </w:r>
-                        <w:proofErr w:type="spellStart"/>
-                        <w:r>
-                          <w:t>matching</w:t>
+                          <w:t>: Pattern matching</w:t>
                         </w:r>
                         <w:bookmarkEnd w:id="11"/>
                         <w:bookmarkEnd w:id="12"/>
-                        <w:proofErr w:type="spellEnd"/>
                       </w:p>
                     </w:txbxContent>
                   </v:textbox>
@@ -3160,11 +3131,9 @@
       <w:r>
         <w:t>"</w:t>
       </w:r>
-      <w:proofErr w:type="spellStart"/>
       <w:r>
         <w:t>is</w:t>
       </w:r>
-      <w:proofErr w:type="spellEnd"/>
       <w:r>
         <w:rPr>
           <w:b/>
@@ -3185,7 +3154,6 @@
         <w:lastRenderedPageBreak/>
         <w:t xml:space="preserve">contenue dans </w:t>
       </w:r>
-      <w:proofErr w:type="spellStart"/>
       <w:r>
         <w:rPr>
           <w:b/>
@@ -3193,11 +3161,9 @@
         </w:rPr>
         <w:t>damageData</w:t>
       </w:r>
-      <w:proofErr w:type="spellEnd"/>
       <w:r>
         <w:t xml:space="preserve"> est convertie en entier et assignée à la variable </w:t>
       </w:r>
-      <w:proofErr w:type="spellStart"/>
       <w:r>
         <w:rPr>
           <w:b/>
@@ -3205,7 +3171,6 @@
         </w:rPr>
         <w:t>damageAmount</w:t>
       </w:r>
-      <w:proofErr w:type="spellEnd"/>
       <w:r>
         <w:t>.</w:t>
       </w:r>
@@ -3238,7 +3203,6 @@
       <w:r>
         <w:t xml:space="preserve"> trouve dans la méthode </w:t>
       </w:r>
-      <w:proofErr w:type="spellStart"/>
       <w:r>
         <w:rPr>
           <w:b/>
@@ -3246,7 +3210,6 @@
         </w:rPr>
         <w:t>TakeDamage</w:t>
       </w:r>
-      <w:proofErr w:type="spellEnd"/>
       <w:r>
         <w:t xml:space="preserve"> voir </w:t>
       </w:r>
@@ -3269,13 +3232,8 @@
         <w:t>1</w:t>
       </w:r>
       <w:r>
-        <w:t xml:space="preserve">: Pattern </w:t>
-      </w:r>
-      <w:proofErr w:type="spellStart"/>
-      <w:r>
-        <w:t>matching</w:t>
-      </w:r>
-      <w:proofErr w:type="spellEnd"/>
+        <w:t>: Pattern matching</w:t>
+      </w:r>
       <w:r>
         <w:fldChar w:fldCharType="end"/>
       </w:r>
@@ -3326,7 +3284,6 @@
       <w:r>
         <w:t xml:space="preserve"> </w:t>
       </w:r>
-      <w:proofErr w:type="spellStart"/>
       <w:r>
         <w:rPr>
           <w:b/>
@@ -3334,7 +3291,6 @@
         </w:rPr>
         <w:t>System.Collection.Generic</w:t>
       </w:r>
-      <w:proofErr w:type="spellEnd"/>
       <w:r>
         <w:t xml:space="preserve"> et ces listes ont un type polymorphe grâce à l’héritage des classes sur les interfaces.</w:t>
       </w:r>
@@ -3359,15 +3315,7 @@
         <w:pStyle w:val="Corpsdetexte"/>
       </w:pPr>
       <w:r>
-        <w:t xml:space="preserve">La classe </w:t>
-      </w:r>
-      <w:proofErr w:type="spellStart"/>
-      <w:r>
-        <w:t>game</w:t>
-      </w:r>
-      <w:proofErr w:type="spellEnd"/>
-      <w:r>
-        <w:t xml:space="preserve"> va me permettre de contenir l’ensemble du jeu, c’est-à-dire qu’on va pouvoir coordonner le jeu dans son ensemble. On va pouvoir y créer les objets et ils seront atteignable dans le programme principal.</w:t>
+        <w:t>La classe game va me permettre de contenir l’ensemble du jeu, c’est-à-dire qu’on va pouvoir coordonner le jeu dans son ensemble. On va pouvoir y créer les objets et ils seront atteignable dans le programme principal.</w:t>
       </w:r>
       <w:r>
         <w:t xml:space="preserve"> Cette classe va aussi gérer le début et fin du jeu, les tours et la simulation de la balle.</w:t>
@@ -3388,15 +3336,7 @@
         <w:pStyle w:val="Corpsdetexte"/>
       </w:pPr>
       <w:r>
-        <w:t xml:space="preserve">De manière générale un </w:t>
-      </w:r>
-      <w:proofErr w:type="spellStart"/>
-      <w:r>
-        <w:t>game</w:t>
-      </w:r>
-      <w:proofErr w:type="spellEnd"/>
-      <w:r>
-        <w:t xml:space="preserve"> manager est utilisé pour gérer la logique du jeu et son état. On peut y retrouver </w:t>
+        <w:t xml:space="preserve">De manière générale un game manager est utilisé pour gérer la logique du jeu et son état. On peut y retrouver </w:t>
       </w:r>
       <w:r>
         <w:t>des contrôles</w:t>
@@ -3866,21 +3806,8 @@
         <w:t xml:space="preserve">de la position </w:t>
       </w:r>
       <w:r>
-        <w:t>de la balle est accédé depuis une liste d’objet « </w:t>
-      </w:r>
-      <w:proofErr w:type="spellStart"/>
-      <w:r>
-        <w:t>updatable</w:t>
-      </w:r>
-      <w:proofErr w:type="spellEnd"/>
-      <w:r>
-        <w:t xml:space="preserve"> » que contient </w:t>
-      </w:r>
-      <w:proofErr w:type="spellStart"/>
-      <w:r>
-        <w:t>Game.cs</w:t>
-      </w:r>
-      <w:proofErr w:type="spellEnd"/>
+        <w:t>de la balle est accédé depuis une liste d’objet « updatable » que contient Game.cs</w:t>
+      </w:r>
       <w:r>
         <w:t>. L’affichage ce fait avec la méthode Display.</w:t>
       </w:r>
@@ -4143,7 +4070,6 @@
       <w:r>
         <w:t xml:space="preserve">J’utilise la classe </w:t>
       </w:r>
-      <w:proofErr w:type="spellStart"/>
       <w:r>
         <w:rPr>
           <w:b/>
@@ -4151,11 +4077,9 @@
         </w:rPr>
         <w:t>SoundPlayer</w:t>
       </w:r>
-      <w:proofErr w:type="spellEnd"/>
       <w:r>
         <w:t xml:space="preserve"> qui appartient à la bibliothèque </w:t>
       </w:r>
-      <w:proofErr w:type="spellStart"/>
       <w:r>
         <w:rPr>
           <w:b/>
@@ -4163,7 +4087,6 @@
         </w:rPr>
         <w:t>System.Media</w:t>
       </w:r>
-      <w:proofErr w:type="spellEnd"/>
       <w:r>
         <w:t>. Elle permet de jouer un fichier audio à la fois. Si une lecture est en cours, elle sera coupée et la suivante sera jouée.</w:t>
       </w:r>
@@ -4175,7 +4098,6 @@
       <w:r>
         <w:t xml:space="preserve">Il faut faire attention de l’utiliser via le mot-clé </w:t>
       </w:r>
-      <w:proofErr w:type="spellStart"/>
       <w:r>
         <w:rPr>
           <w:b/>
@@ -4183,26 +4105,12 @@
         </w:rPr>
         <w:t>using</w:t>
       </w:r>
-      <w:proofErr w:type="spellEnd"/>
-      <w:r>
-        <w:t xml:space="preserve">, qui fait automatiquement appel au </w:t>
-      </w:r>
-      <w:proofErr w:type="spellStart"/>
-      <w:r>
-        <w:t>garbage</w:t>
-      </w:r>
-      <w:proofErr w:type="spellEnd"/>
-      <w:r>
-        <w:t xml:space="preserve"> collector. Toutefois, si l’on crée un lecteur</w:t>
-      </w:r>
-      <w:r>
-        <w:t xml:space="preserve"> sans </w:t>
-      </w:r>
-      <w:proofErr w:type="spellStart"/>
-      <w:r>
-        <w:t>using</w:t>
-      </w:r>
-      <w:proofErr w:type="spellEnd"/>
+      <w:r>
+        <w:t>, qui fait automatiquement appel au garbage collector. Toutefois, si l’on crée un lecteur</w:t>
+      </w:r>
+      <w:r>
+        <w:t xml:space="preserve"> sans using</w:t>
+      </w:r>
       <w:r>
         <w:t xml:space="preserve">, il ne faut pas oublier d’utiliser la méthode </w:t>
       </w:r>
@@ -4244,7 +4152,6 @@
       <w:r>
         <w:t xml:space="preserve">Dans le cas où l’on voudrait jouer plusieurs sons en même temps, et avoir une musique d’ambiance, il faut utiliser la bibliothèque </w:t>
       </w:r>
-      <w:proofErr w:type="spellStart"/>
       <w:r>
         <w:rPr>
           <w:b/>
@@ -4252,20 +4159,11 @@
         </w:rPr>
         <w:t>WMPLib</w:t>
       </w:r>
-      <w:proofErr w:type="spellEnd"/>
       <w:r>
         <w:t>.</w:t>
       </w:r>
       <w:r>
-        <w:t xml:space="preserve"> On peut la rajouter dans les références de la manière </w:t>
-      </w:r>
-      <w:proofErr w:type="spellStart"/>
-      <w:r>
-        <w:t>suviante</w:t>
-      </w:r>
-      <w:proofErr w:type="spellEnd"/>
-      <w:r>
-        <w:t xml:space="preserve"> </w:t>
+        <w:t xml:space="preserve"> On peut la rajouter dans les références de la manière suviante </w:t>
       </w:r>
       <w:r>
         <w:t xml:space="preserve">(voir </w:t>
@@ -4905,15 +4803,7 @@
                                 <w:fldChar w:fldCharType="end"/>
                               </w:r>
                               <w:r>
-                                <w:t xml:space="preserve">: Animation </w:t>
-                              </w:r>
-                              <w:proofErr w:type="spellStart"/>
-                              <w:r>
-                                <w:t>game</w:t>
-                              </w:r>
-                              <w:proofErr w:type="spellEnd"/>
-                              <w:r>
-                                <w:t xml:space="preserve"> over</w:t>
+                                <w:t>: Animation game over</w:t>
                               </w:r>
                               <w:bookmarkEnd w:id="32"/>
                             </w:p>
@@ -4973,15 +4863,7 @@
                           <w:fldChar w:fldCharType="end"/>
                         </w:r>
                         <w:r>
-                          <w:t xml:space="preserve">: Animation </w:t>
-                        </w:r>
-                        <w:proofErr w:type="spellStart"/>
-                        <w:r>
-                          <w:t>game</w:t>
-                        </w:r>
-                        <w:proofErr w:type="spellEnd"/>
-                        <w:r>
-                          <w:t xml:space="preserve"> over</w:t>
+                          <w:t>: Animation game over</w:t>
                         </w:r>
                         <w:bookmarkEnd w:id="33"/>
                       </w:p>
@@ -5443,7 +5325,6 @@
       <w:r>
         <w:t xml:space="preserve">nommé </w:t>
       </w:r>
-      <w:proofErr w:type="spellStart"/>
       <w:r>
         <w:rPr>
           <w:b/>
@@ -5451,7 +5332,6 @@
         </w:rPr>
         <w:t>UnitTestBuilding</w:t>
       </w:r>
-      <w:proofErr w:type="spellEnd"/>
       <w:r>
         <w:t xml:space="preserve">, qui me permet de tester la méthode </w:t>
       </w:r>
@@ -5467,12 +5347,38 @@
           <w:b/>
           <w:bCs/>
         </w:rPr>
+        <w:t xml:space="preserve"> </w:t>
+      </w:r>
+      <w:r>
+        <w:t xml:space="preserve">et le </w:t>
+      </w:r>
+      <w:r>
+        <w:rPr>
+          <w:b/>
+          <w:bCs/>
+        </w:rPr>
+        <w:t xml:space="preserve">constructeur </w:t>
+      </w:r>
+      <w:r>
+        <w:t xml:space="preserve">de la </w:t>
+      </w:r>
+      <w:r>
+        <w:rPr>
+          <w:b/>
+          <w:bCs/>
+        </w:rPr>
+        <w:t>classe Building</w:t>
+      </w:r>
+      <w:r>
+        <w:rPr>
+          <w:b/>
+          <w:bCs/>
+        </w:rPr>
         <w:t xml:space="preserve">. </w:t>
       </w:r>
       <w:r>
         <w:t xml:space="preserve">Comme ma classe est visible qu’en interne du projet dû au mot-clé </w:t>
       </w:r>
-      <w:proofErr w:type="spellStart"/>
       <w:r>
         <w:rPr>
           <w:b/>
@@ -5480,7 +5386,6 @@
         </w:rPr>
         <w:t>internal</w:t>
       </w:r>
-      <w:proofErr w:type="spellEnd"/>
       <w:r>
         <w:t>, je dois ajouter ceci </w:t>
       </w:r>
@@ -5489,17 +5394,8 @@
           <w:b/>
           <w:bCs/>
         </w:rPr>
-        <w:t xml:space="preserve">avant le </w:t>
-      </w:r>
-      <w:proofErr w:type="spellStart"/>
-      <w:r>
-        <w:rPr>
-          <w:b/>
-          <w:bCs/>
-        </w:rPr>
-        <w:t>namespace</w:t>
-      </w:r>
-      <w:proofErr w:type="spellEnd"/>
+        <w:t>avant le namespace</w:t>
+      </w:r>
       <w:r>
         <w:t xml:space="preserve">: </w:t>
       </w:r>
@@ -5524,7 +5420,6 @@
         </w:rPr>
         <w:t>[</w:t>
       </w:r>
-      <w:proofErr w:type="spellStart"/>
       <w:r>
         <w:rPr>
           <w:rFonts w:ascii="Cascadia Mono" w:hAnsi="Cascadia Mono" w:cs="Cascadia Mono"/>
@@ -5535,7 +5430,6 @@
         </w:rPr>
         <w:t>assembly</w:t>
       </w:r>
-      <w:proofErr w:type="spellEnd"/>
       <w:r>
         <w:rPr>
           <w:rFonts w:ascii="Cascadia Mono" w:hAnsi="Cascadia Mono" w:cs="Cascadia Mono"/>
@@ -5546,7 +5440,6 @@
         </w:rPr>
         <w:t xml:space="preserve">: </w:t>
       </w:r>
-      <w:proofErr w:type="spellStart"/>
       <w:r>
         <w:rPr>
           <w:rFonts w:ascii="Cascadia Mono" w:hAnsi="Cascadia Mono" w:cs="Cascadia Mono"/>
@@ -5557,7 +5450,6 @@
         </w:rPr>
         <w:t>InternalsVisibleTo</w:t>
       </w:r>
-      <w:proofErr w:type="spellEnd"/>
       <w:r>
         <w:rPr>
           <w:rFonts w:ascii="Cascadia Mono" w:hAnsi="Cascadia Mono" w:cs="Cascadia Mono"/>
@@ -5576,29 +5468,7 @@
           <w:szCs w:val="19"/>
           <w:highlight w:val="white"/>
         </w:rPr>
-        <w:t>"</w:t>
-      </w:r>
-      <w:proofErr w:type="spellStart"/>
-      <w:r>
-        <w:rPr>
-          <w:rFonts w:ascii="Cascadia Mono" w:hAnsi="Cascadia Mono" w:cs="Cascadia Mono"/>
-          <w:color w:val="A31515"/>
-          <w:sz w:val="19"/>
-          <w:szCs w:val="19"/>
-          <w:highlight w:val="white"/>
-        </w:rPr>
-        <w:t>UnitTestBuilding</w:t>
-      </w:r>
-      <w:proofErr w:type="spellEnd"/>
-      <w:r>
-        <w:rPr>
-          <w:rFonts w:ascii="Cascadia Mono" w:hAnsi="Cascadia Mono" w:cs="Cascadia Mono"/>
-          <w:color w:val="A31515"/>
-          <w:sz w:val="19"/>
-          <w:szCs w:val="19"/>
-          <w:highlight w:val="white"/>
-        </w:rPr>
-        <w:t>"</w:t>
+        <w:t>"UnitTestBuilding"</w:t>
       </w:r>
       <w:r>
         <w:rPr>
@@ -5633,7 +5503,6 @@
       <w:r>
         <w:t xml:space="preserve">De plus, il faut importer la bibliothèque </w:t>
       </w:r>
-      <w:proofErr w:type="spellStart"/>
       <w:r>
         <w:rPr>
           <w:b/>
@@ -5641,14 +5510,12 @@
         </w:rPr>
         <w:t>System.Runtime.CompilerServices</w:t>
       </w:r>
-      <w:proofErr w:type="spellEnd"/>
       <w:r>
         <w:t xml:space="preserve"> pour pouvoir </w:t>
       </w:r>
       <w:r>
         <w:t xml:space="preserve">utiliser le constructeur </w:t>
       </w:r>
-      <w:proofErr w:type="spellStart"/>
       <w:r>
         <w:rPr>
           <w:rFonts w:ascii="Cascadia Mono" w:hAnsi="Cascadia Mono" w:cs="Cascadia Mono"/>
@@ -5659,7 +5526,6 @@
         </w:rPr>
         <w:t>InternalsVisibleTo</w:t>
       </w:r>
-      <w:proofErr w:type="spellEnd"/>
       <w:r>
         <w:rPr>
           <w:rFonts w:ascii="Cascadia Mono" w:hAnsi="Cascadia Mono" w:cs="Cascadia Mono"/>
@@ -6782,15 +6648,7 @@
         <w:pStyle w:val="Corpsdetexte"/>
       </w:pPr>
       <w:r>
-        <w:t xml:space="preserve">Ce projet de jeu en C# est une tout à fait dans le sujet de la programmation orientée objet et de l’application de concepts avancés tels que le polymorphisme, le pattern </w:t>
-      </w:r>
-      <w:proofErr w:type="spellStart"/>
-      <w:r>
-        <w:t>matching</w:t>
-      </w:r>
-      <w:proofErr w:type="spellEnd"/>
-      <w:r>
-        <w:t xml:space="preserve"> et la gestion des interfaces. En structurant le jeu à travers des classes bien définies et en utilisant des interfaces pour standardiser les comportements communs, le code gagne en modularité, en lisibilité et en maintenabilité.</w:t>
+        <w:t>Ce projet de jeu en C# est une tout à fait dans le sujet de la programmation orientée objet et de l’application de concepts avancés tels que le polymorphisme, le pattern matching et la gestion des interfaces. En structurant le jeu à travers des classes bien définies et en utilisant des interfaces pour standardiser les comportements communs, le code gagne en modularité, en lisibilité et en maintenabilité.</w:t>
       </w:r>
     </w:p>
     <w:p>
@@ -6818,23 +6676,7 @@
         <w:pStyle w:val="Corpsdetexte"/>
       </w:pPr>
       <w:r>
-        <w:t xml:space="preserve">L’ajout de l’audio, avec la gestion des sons via </w:t>
-      </w:r>
-      <w:proofErr w:type="spellStart"/>
-      <w:r>
-        <w:t>SoundPlayer</w:t>
-      </w:r>
-      <w:proofErr w:type="spellEnd"/>
-      <w:r>
-        <w:t xml:space="preserve"> </w:t>
-      </w:r>
-      <w:proofErr w:type="gramStart"/>
-      <w:r>
-        <w:t>enrichit</w:t>
-      </w:r>
-      <w:proofErr w:type="gramEnd"/>
-      <w:r>
-        <w:t xml:space="preserve"> l’expérience utilisateur </w:t>
+        <w:t xml:space="preserve">L’ajout de l’audio, avec la gestion des sons via SoundPlayer enrichit l’expérience utilisateur </w:t>
       </w:r>
       <w:r>
         <w:t>et</w:t>
@@ -6872,13 +6714,8 @@
         <w:lastRenderedPageBreak/>
         <w:t xml:space="preserve">amélioré en intégrant </w:t>
       </w:r>
-      <w:proofErr w:type="spellStart"/>
-      <w:r>
-        <w:t>WMPlib</w:t>
-      </w:r>
-      <w:proofErr w:type="spellEnd"/>
-      <w:r>
-        <w:t xml:space="preserve"> pour les sons, et aussi une fonction</w:t>
+      <w:r>
+        <w:t>WMPlib pour les sons, et aussi une fonction</w:t>
       </w:r>
       <w:r>
         <w:t xml:space="preserve"> pour affronter un adversaire contrôlé par l’ordinateur. Ces améliorations permettraient d’enrichir l’expérience d</w:t>
@@ -6917,13 +6754,8 @@
         <w:t>les interfaces</w:t>
       </w:r>
       <w:r>
-        <w:t xml:space="preserve"> et le pattern </w:t>
-      </w:r>
-      <w:proofErr w:type="spellStart"/>
-      <w:r>
-        <w:t>matching</w:t>
-      </w:r>
-      <w:proofErr w:type="spellEnd"/>
+        <w:t xml:space="preserve"> et le pattern matching</w:t>
+      </w:r>
       <w:r>
         <w:t>. Sans doute, mon solide bagage dans différents langage</w:t>
       </w:r>
@@ -6948,26 +6780,13 @@
         <w:pStyle w:val="Retraitcorpsdetexte"/>
       </w:pPr>
       <w:r>
-        <w:t xml:space="preserve">Je me suis aussi inspiré de mon expérience C# sur </w:t>
-      </w:r>
-      <w:proofErr w:type="spellStart"/>
-      <w:r>
-        <w:t>Unity</w:t>
-      </w:r>
-      <w:proofErr w:type="spellEnd"/>
-      <w:r>
-        <w:t xml:space="preserve"> où j'ai découvert une autre manière de </w:t>
+        <w:t xml:space="preserve">Je me suis aussi inspiré de mon expérience C# sur Unity où j'ai découvert une autre manière de </w:t>
       </w:r>
       <w:r>
         <w:t xml:space="preserve">programmer en </w:t>
       </w:r>
-      <w:proofErr w:type="gramStart"/>
-      <w:r>
-        <w:t>orienté</w:t>
-      </w:r>
-      <w:proofErr w:type="gramEnd"/>
-      <w:r>
-        <w:t xml:space="preserve"> objet en 3D</w:t>
+      <w:r>
+        <w:t>orienté objet en 3D</w:t>
       </w:r>
       <w:r>
         <w:t>, qui va plus loin que la console 2D</w:t>
@@ -6989,39 +6808,7 @@
         <w:pStyle w:val="Retraitcorpsdetexte"/>
       </w:pPr>
       <w:r>
-        <w:t xml:space="preserve">Je trouve dommage que la formation ne pousse pas la programmation vers un moteur de jeu tels que, </w:t>
-      </w:r>
-      <w:proofErr w:type="spellStart"/>
-      <w:r>
-        <w:t>Unity</w:t>
-      </w:r>
-      <w:proofErr w:type="spellEnd"/>
-      <w:r>
-        <w:t xml:space="preserve"> ou </w:t>
-      </w:r>
-      <w:proofErr w:type="spellStart"/>
-      <w:r>
-        <w:t>Unreal</w:t>
-      </w:r>
-      <w:proofErr w:type="spellEnd"/>
-      <w:r>
-        <w:t xml:space="preserve"> Engine, et qu'on reste uniquement dans la console (</w:t>
-      </w:r>
-      <w:proofErr w:type="spellStart"/>
-      <w:r>
-        <w:t>old</w:t>
-      </w:r>
-      <w:proofErr w:type="spellEnd"/>
-      <w:r>
-        <w:t xml:space="preserve"> </w:t>
-      </w:r>
-      <w:proofErr w:type="spellStart"/>
-      <w:r>
-        <w:t>school</w:t>
-      </w:r>
-      <w:proofErr w:type="spellEnd"/>
-      <w:r>
-        <w:t>). C'est ce qu'on attendrait d'une formation de développeur de nos jours.</w:t>
+        <w:t>Je trouve dommage que la formation ne pousse pas la programmation vers un moteur de jeu tels que, Unity ou Unreal Engine, et qu'on reste uniquement dans la console (old school). C'est ce qu'on attendrait d'une formation de développeur de nos jours.</w:t>
       </w:r>
     </w:p>
     <w:p>
@@ -8545,7 +8332,7 @@
         <v:path o:extrusionok="f" gradientshapeok="t" o:connecttype="rect"/>
         <o:lock v:ext="edit" aspectratio="t"/>
       </v:shapetype>
-      <v:shape id="_x0000_i1095" type="#_x0000_t75" style="width:11.5pt;height:11.5pt;visibility:visible;mso-wrap-style:square" o:bullet="t">
+      <v:shape id="_x0000_i1096" type="#_x0000_t75" style="width:11.5pt;height:11.5pt;visibility:visible;mso-wrap-style:square" o:bullet="t">
         <v:imagedata r:id="rId1" o:title=""/>
       </v:shape>
     </w:pict>

</xml_diff>